<commit_message>
Sprint 0 Avance 1
</commit_message>
<xml_diff>
--- a/PEC2/jmcastellano_PEC2.docx
+++ b/PEC2/jmcastellano_PEC2.docx
@@ -671,14 +671,14 @@
           <w:r>
             <w:fldChar w:fldCharType="separate"/>
           </w:r>
-          <w:hyperlink w:anchor="_Toc20696117" w:history="1">
+          <w:hyperlink w:anchor="_Toc21025571" w:history="1">
             <w:r>
               <w:rPr>
                 <w:rStyle w:val="Hipervnculo"/>
                 <w:rFonts w:ascii="Arial" w:hAnsi="Arial" w:cs="Arial"/>
                 <w:noProof/>
               </w:rPr>
-              <w:t>Propuesta de título:</w:t>
+              <w:t>Estado del Arte:</w:t>
             </w:r>
             <w:r>
               <w:rPr>
@@ -699,7 +699,7 @@
                 <w:noProof/>
                 <w:webHidden/>
               </w:rPr>
-              <w:instrText xml:space="preserve"> PAGEREF _Toc20696117 \h </w:instrText>
+              <w:instrText xml:space="preserve"> PAGEREF _Toc21025571 \h </w:instrText>
             </w:r>
             <w:r>
               <w:rPr>
@@ -742,14 +742,14 @@
               <w:lang w:eastAsia="es-ES"/>
             </w:rPr>
           </w:pPr>
-          <w:hyperlink w:anchor="_Toc20696118" w:history="1">
+          <w:hyperlink w:anchor="_Toc21025572" w:history="1">
             <w:r>
               <w:rPr>
                 <w:rStyle w:val="Hipervnculo"/>
                 <w:rFonts w:ascii="Arial" w:hAnsi="Arial" w:cs="Arial"/>
                 <w:noProof/>
               </w:rPr>
-              <w:t>Palabras clave:</w:t>
+              <w:t>Objetivos y Alcance:</w:t>
             </w:r>
             <w:r>
               <w:rPr>
@@ -770,7 +770,7 @@
                 <w:noProof/>
                 <w:webHidden/>
               </w:rPr>
-              <w:instrText xml:space="preserve"> PAGEREF _Toc20696118 \h </w:instrText>
+              <w:instrText xml:space="preserve"> PAGEREF _Toc21025572 \h </w:instrText>
             </w:r>
             <w:r>
               <w:rPr>
@@ -813,14 +813,14 @@
               <w:lang w:eastAsia="es-ES"/>
             </w:rPr>
           </w:pPr>
-          <w:hyperlink w:anchor="_Toc20696119" w:history="1">
+          <w:hyperlink w:anchor="_Toc21025573" w:history="1">
             <w:r>
               <w:rPr>
                 <w:rStyle w:val="Hipervnculo"/>
                 <w:rFonts w:ascii="Arial" w:hAnsi="Arial" w:cs="Arial"/>
                 <w:noProof/>
               </w:rPr>
-              <w:t>Resumen de la propuesta:</w:t>
+              <w:t>Planificación:</w:t>
             </w:r>
             <w:r>
               <w:rPr>
@@ -841,7 +841,7 @@
                 <w:noProof/>
                 <w:webHidden/>
               </w:rPr>
-              <w:instrText xml:space="preserve"> PAGEREF _Toc20696119 \h </w:instrText>
+              <w:instrText xml:space="preserve"> PAGEREF _Toc21025573 \h </w:instrText>
             </w:r>
             <w:r>
               <w:rPr>
@@ -884,7 +884,7 @@
               <w:lang w:eastAsia="es-ES"/>
             </w:rPr>
           </w:pPr>
-          <w:hyperlink w:anchor="_Toc20696120" w:history="1">
+          <w:hyperlink w:anchor="_Toc21025574" w:history="1">
             <w:r>
               <w:rPr>
                 <w:rStyle w:val="Hipervnculo"/>
@@ -912,7 +912,7 @@
                 <w:noProof/>
                 <w:webHidden/>
               </w:rPr>
-              <w:instrText xml:space="preserve"> PAGEREF _Toc20696120 \h </w:instrText>
+              <w:instrText xml:space="preserve"> PAGEREF _Toc21025574 \h </w:instrText>
             </w:r>
             <w:r>
               <w:rPr>
@@ -955,7 +955,7 @@
               <w:lang w:eastAsia="es-ES"/>
             </w:rPr>
           </w:pPr>
-          <w:hyperlink w:anchor="_Toc20696121" w:history="1">
+          <w:hyperlink w:anchor="_Toc21025575" w:history="1">
             <w:r>
               <w:rPr>
                 <w:rStyle w:val="Hipervnculo"/>
@@ -983,7 +983,7 @@
                 <w:noProof/>
                 <w:webHidden/>
               </w:rPr>
-              <w:instrText xml:space="preserve"> PAGEREF _Toc20696121 \h </w:instrText>
+              <w:instrText xml:space="preserve"> PAGEREF _Toc21025575 \h </w:instrText>
             </w:r>
             <w:r>
               <w:rPr>
@@ -1003,7 +1003,7 @@
                 <w:noProof/>
                 <w:webHidden/>
               </w:rPr>
-              <w:t>5</w:t>
+              <w:t>3</w:t>
             </w:r>
             <w:r>
               <w:rPr>
@@ -1039,7 +1039,7 @@
           <w:rFonts w:ascii="Arial" w:hAnsi="Arial" w:cs="Arial"/>
         </w:rPr>
       </w:pPr>
-      <w:bookmarkStart w:id="0" w:name="_Toc20696117"/>
+      <w:bookmarkStart w:id="0" w:name="_Toc21025571"/>
       <w:r>
         <w:rPr>
           <w:rFonts w:ascii="Arial" w:hAnsi="Arial" w:cs="Arial"/>
@@ -1054,6 +1054,700 @@
         <w:t>:</w:t>
       </w:r>
       <w:bookmarkEnd w:id="0"/>
+    </w:p>
+    <w:p>
+      <w:pPr>
+        <w:spacing w:line="276" w:lineRule="auto"/>
+        <w:jc w:val="both"/>
+        <w:rPr>
+          <w:rFonts w:ascii="Arial" w:hAnsi="Arial" w:cs="Arial"/>
+        </w:rPr>
+      </w:pPr>
+      <w:r>
+        <w:rPr>
+          <w:rFonts w:ascii="Arial" w:hAnsi="Arial" w:cs="Arial"/>
+        </w:rPr>
+        <w:t>Con la llegada del nuevo milenio</w:t>
+      </w:r>
+      <w:r>
+        <w:rPr>
+          <w:rFonts w:ascii="Arial" w:hAnsi="Arial" w:cs="Arial"/>
+        </w:rPr>
+        <w:t>,</w:t>
+      </w:r>
+      <w:r>
+        <w:rPr>
+          <w:rFonts w:ascii="Arial" w:hAnsi="Arial" w:cs="Arial"/>
+        </w:rPr>
+        <w:t xml:space="preserve"> surgió el boom y auge de los dispositivos </w:t>
+      </w:r>
+      <w:r>
+        <w:rPr>
+          <w:rFonts w:ascii="Arial" w:hAnsi="Arial" w:cs="Arial"/>
+        </w:rPr>
+        <w:t>móviles e inteligentes</w:t>
+      </w:r>
+      <w:r>
+        <w:rPr>
+          <w:rFonts w:ascii="Arial" w:hAnsi="Arial" w:cs="Arial"/>
+        </w:rPr>
+        <w:t xml:space="preserve">. Este boom se inició con la aparición del primer </w:t>
+      </w:r>
+      <w:proofErr w:type="spellStart"/>
+      <w:r>
+        <w:rPr>
+          <w:rFonts w:ascii="Arial" w:hAnsi="Arial" w:cs="Arial"/>
+          <w:i/>
+        </w:rPr>
+        <w:t>Iphone</w:t>
+      </w:r>
+      <w:proofErr w:type="spellEnd"/>
+      <w:r>
+        <w:rPr>
+          <w:rFonts w:ascii="Arial" w:hAnsi="Arial" w:cs="Arial"/>
+          <w:i/>
+        </w:rPr>
+        <w:t xml:space="preserve"> </w:t>
+      </w:r>
+      <w:r>
+        <w:rPr>
+          <w:rFonts w:ascii="Arial" w:hAnsi="Arial" w:cs="Arial"/>
+        </w:rPr>
+        <w:t xml:space="preserve">lanzado por la compañía </w:t>
+      </w:r>
+      <w:r>
+        <w:rPr>
+          <w:rFonts w:ascii="Arial" w:hAnsi="Arial" w:cs="Arial"/>
+        </w:rPr>
+        <w:t xml:space="preserve">Apple </w:t>
+      </w:r>
+      <w:r>
+        <w:rPr>
+          <w:rFonts w:ascii="Arial" w:hAnsi="Arial" w:cs="Arial"/>
+        </w:rPr>
+        <w:t xml:space="preserve">y </w:t>
+      </w:r>
+      <w:r>
+        <w:rPr>
+          <w:rFonts w:ascii="Arial" w:hAnsi="Arial" w:cs="Arial"/>
+        </w:rPr>
+        <w:t>la presentación del sistema operativo Android por parte de Google</w:t>
+      </w:r>
+      <w:r>
+        <w:rPr>
+          <w:rFonts w:ascii="Arial" w:hAnsi="Arial" w:cs="Arial"/>
+        </w:rPr>
+        <w:t xml:space="preserve">, ambos </w:t>
+      </w:r>
+      <w:r>
+        <w:rPr>
+          <w:rFonts w:ascii="Arial" w:hAnsi="Arial" w:cs="Arial"/>
+        </w:rPr>
+        <w:t xml:space="preserve">durante el año 2007. Actualmente los sistemas operativos de </w:t>
+      </w:r>
+      <w:r>
+        <w:rPr>
+          <w:rFonts w:ascii="Arial" w:hAnsi="Arial" w:cs="Arial"/>
+          <w:i/>
+        </w:rPr>
+        <w:t>Android</w:t>
+      </w:r>
+      <w:r>
+        <w:rPr>
+          <w:rFonts w:ascii="Arial" w:hAnsi="Arial" w:cs="Arial"/>
+        </w:rPr>
+        <w:t xml:space="preserve"> (</w:t>
+      </w:r>
+      <w:r>
+        <w:rPr>
+          <w:rFonts w:ascii="Arial" w:hAnsi="Arial" w:cs="Arial"/>
+          <w:i/>
+        </w:rPr>
+        <w:t>Google</w:t>
+      </w:r>
+      <w:r>
+        <w:rPr>
+          <w:rFonts w:ascii="Arial" w:hAnsi="Arial" w:cs="Arial"/>
+        </w:rPr>
+        <w:t xml:space="preserve">) e </w:t>
+      </w:r>
+      <w:r>
+        <w:rPr>
+          <w:rFonts w:ascii="Arial" w:hAnsi="Arial" w:cs="Arial"/>
+          <w:i/>
+        </w:rPr>
+        <w:t>IOS</w:t>
+      </w:r>
+      <w:r>
+        <w:rPr>
+          <w:rFonts w:ascii="Arial" w:hAnsi="Arial" w:cs="Arial"/>
+        </w:rPr>
+        <w:t xml:space="preserve"> (</w:t>
+      </w:r>
+      <w:r>
+        <w:rPr>
+          <w:rFonts w:ascii="Arial" w:hAnsi="Arial" w:cs="Arial"/>
+          <w:i/>
+        </w:rPr>
+        <w:t>Apple</w:t>
+      </w:r>
+      <w:r>
+        <w:rPr>
+          <w:rFonts w:ascii="Arial" w:hAnsi="Arial" w:cs="Arial"/>
+        </w:rPr>
+        <w:t>) se ejecuta</w:t>
+      </w:r>
+      <w:r>
+        <w:rPr>
+          <w:rFonts w:ascii="Arial" w:hAnsi="Arial" w:cs="Arial"/>
+        </w:rPr>
+        <w:t xml:space="preserve">n en incontables dispositivos como son teléfonos móviles, tabletas, pulseras, relojes, automóviles y televisores. Por poner algún ejemplo de la variedad de dispositivos tenemos, por el lado de Android, televisores de marcas como </w:t>
+      </w:r>
+      <w:r>
+        <w:rPr>
+          <w:rFonts w:ascii="Arial" w:hAnsi="Arial" w:cs="Arial"/>
+          <w:i/>
+        </w:rPr>
+        <w:t>Philips y Sony</w:t>
+      </w:r>
+      <w:r>
+        <w:rPr>
+          <w:rFonts w:ascii="Arial" w:hAnsi="Arial" w:cs="Arial"/>
+        </w:rPr>
+        <w:t xml:space="preserve"> </w:t>
+      </w:r>
+      <w:r>
+        <w:rPr>
+          <w:rFonts w:ascii="Arial" w:hAnsi="Arial" w:cs="Arial"/>
+        </w:rPr>
+        <w:t xml:space="preserve">o </w:t>
+      </w:r>
+      <w:r>
+        <w:rPr>
+          <w:rFonts w:ascii="Arial" w:hAnsi="Arial" w:cs="Arial"/>
+          <w:i/>
+        </w:rPr>
+        <w:t>smartwatches</w:t>
+      </w:r>
+      <w:r>
+        <w:rPr>
+          <w:rFonts w:ascii="Arial" w:hAnsi="Arial" w:cs="Arial"/>
+        </w:rPr>
+        <w:t xml:space="preserve"> donde se pueden encontrar cientos de modelos (</w:t>
+      </w:r>
+      <w:proofErr w:type="spellStart"/>
+      <w:r>
+        <w:rPr>
+          <w:rFonts w:ascii="Arial" w:hAnsi="Arial" w:cs="Arial"/>
+          <w:i/>
+        </w:rPr>
+        <w:t>Huawei</w:t>
+      </w:r>
+      <w:proofErr w:type="spellEnd"/>
+      <w:r>
+        <w:rPr>
+          <w:rFonts w:ascii="Arial" w:hAnsi="Arial" w:cs="Arial"/>
+          <w:i/>
+        </w:rPr>
+        <w:t xml:space="preserve">, </w:t>
+      </w:r>
+      <w:proofErr w:type="spellStart"/>
+      <w:r>
+        <w:rPr>
+          <w:rFonts w:ascii="Arial" w:hAnsi="Arial" w:cs="Arial"/>
+          <w:i/>
+        </w:rPr>
+        <w:t>Xaomi</w:t>
+      </w:r>
+      <w:proofErr w:type="spellEnd"/>
+      <w:r>
+        <w:rPr>
+          <w:rFonts w:ascii="Arial" w:hAnsi="Arial" w:cs="Arial"/>
+          <w:i/>
+        </w:rPr>
+        <w:t xml:space="preserve">, </w:t>
+      </w:r>
+      <w:proofErr w:type="spellStart"/>
+      <w:r>
+        <w:rPr>
+          <w:rFonts w:ascii="Arial" w:hAnsi="Arial" w:cs="Arial"/>
+          <w:i/>
+        </w:rPr>
+        <w:t>etc</w:t>
+      </w:r>
+      <w:proofErr w:type="spellEnd"/>
+      <w:r>
+        <w:rPr>
+          <w:rFonts w:ascii="Arial" w:hAnsi="Arial" w:cs="Arial"/>
+          <w:i/>
+        </w:rPr>
+        <w:t>)</w:t>
+      </w:r>
+      <w:r>
+        <w:rPr>
+          <w:rFonts w:ascii="Arial" w:hAnsi="Arial" w:cs="Arial"/>
+        </w:rPr>
+        <w:t xml:space="preserve">. Por el lado de </w:t>
+      </w:r>
+      <w:r>
+        <w:rPr>
+          <w:rFonts w:ascii="Arial" w:hAnsi="Arial" w:cs="Arial"/>
+          <w:i/>
+        </w:rPr>
+        <w:t xml:space="preserve">IOS, </w:t>
+      </w:r>
+      <w:r>
+        <w:rPr>
+          <w:rFonts w:ascii="Arial" w:hAnsi="Arial" w:cs="Arial"/>
+        </w:rPr>
+        <w:t xml:space="preserve">se tiene la propia televisión diseñada por </w:t>
+      </w:r>
+      <w:r>
+        <w:rPr>
+          <w:rFonts w:ascii="Arial" w:hAnsi="Arial" w:cs="Arial"/>
+          <w:i/>
+        </w:rPr>
+        <w:t xml:space="preserve">Apple </w:t>
+      </w:r>
+      <w:r>
+        <w:rPr>
+          <w:rFonts w:ascii="Arial" w:hAnsi="Arial" w:cs="Arial"/>
+        </w:rPr>
+        <w:t xml:space="preserve">y como </w:t>
+      </w:r>
+      <w:r>
+        <w:rPr>
+          <w:rFonts w:ascii="Arial" w:hAnsi="Arial" w:cs="Arial"/>
+          <w:i/>
+        </w:rPr>
+        <w:t>smartwatch</w:t>
+      </w:r>
+      <w:r>
+        <w:rPr>
+          <w:rFonts w:ascii="Arial" w:hAnsi="Arial" w:cs="Arial"/>
+        </w:rPr>
+        <w:t xml:space="preserve"> tiene su propio modelo de reloj denominado </w:t>
+      </w:r>
+      <w:r>
+        <w:rPr>
+          <w:rFonts w:ascii="Arial" w:hAnsi="Arial" w:cs="Arial"/>
+          <w:i/>
+        </w:rPr>
+        <w:t xml:space="preserve">Apple </w:t>
+      </w:r>
+      <w:proofErr w:type="spellStart"/>
+      <w:r>
+        <w:rPr>
+          <w:rFonts w:ascii="Arial" w:hAnsi="Arial" w:cs="Arial"/>
+          <w:i/>
+        </w:rPr>
+        <w:t>Watch</w:t>
+      </w:r>
+      <w:proofErr w:type="spellEnd"/>
+      <w:r>
+        <w:rPr>
+          <w:rFonts w:ascii="Arial" w:hAnsi="Arial" w:cs="Arial"/>
+          <w:i/>
+        </w:rPr>
+        <w:t>.</w:t>
+      </w:r>
+      <w:r>
+        <w:rPr>
+          <w:rFonts w:ascii="Arial" w:hAnsi="Arial" w:cs="Arial"/>
+        </w:rPr>
+        <w:t xml:space="preserve"> </w:t>
+      </w:r>
+    </w:p>
+    <w:p>
+      <w:pPr>
+        <w:spacing w:line="276" w:lineRule="auto"/>
+        <w:jc w:val="center"/>
+        <w:rPr>
+          <w:rFonts w:ascii="Arial" w:hAnsi="Arial" w:cs="Arial"/>
+        </w:rPr>
+      </w:pPr>
+      <w:r>
+        <w:rPr>
+          <w:noProof/>
+          <w:lang w:eastAsia="es-ES"/>
+        </w:rPr>
+        <w:drawing>
+          <wp:inline distT="0" distB="0" distL="0" distR="0">
+            <wp:extent cx="4572000" cy="2583180"/>
+            <wp:effectExtent l="0" t="0" r="0" b="7620"/>
+            <wp:docPr id="1" name="Imagen 1" descr="Resultado de imagen de smartwatches android"/>
+            <wp:cNvGraphicFramePr>
+              <a:graphicFrameLocks xmlns:a="http://schemas.openxmlformats.org/drawingml/2006/main" noChangeAspect="1"/>
+            </wp:cNvGraphicFramePr>
+            <a:graphic xmlns:a="http://schemas.openxmlformats.org/drawingml/2006/main">
+              <a:graphicData uri="http://schemas.openxmlformats.org/drawingml/2006/picture">
+                <pic:pic xmlns:pic="http://schemas.openxmlformats.org/drawingml/2006/picture">
+                  <pic:nvPicPr>
+                    <pic:cNvPr id="0" name="Picture 1" descr="Resultado de imagen de smartwatches android"/>
+                    <pic:cNvPicPr>
+                      <a:picLocks noChangeAspect="1" noChangeArrowheads="1"/>
+                    </pic:cNvPicPr>
+                  </pic:nvPicPr>
+                  <pic:blipFill>
+                    <a:blip r:embed="rId9">
+                      <a:extLst>
+                        <a:ext uri="{28A0092B-C50C-407E-A947-70E740481C1C}">
+                          <a14:useLocalDpi xmlns:a14="http://schemas.microsoft.com/office/drawing/2010/main" val="0"/>
+                        </a:ext>
+                      </a:extLst>
+                    </a:blip>
+                    <a:srcRect/>
+                    <a:stretch>
+                      <a:fillRect/>
+                    </a:stretch>
+                  </pic:blipFill>
+                  <pic:spPr bwMode="auto">
+                    <a:xfrm>
+                      <a:off x="0" y="0"/>
+                      <a:ext cx="4572000" cy="2583180"/>
+                    </a:xfrm>
+                    <a:prstGeom prst="rect">
+                      <a:avLst/>
+                    </a:prstGeom>
+                    <a:noFill/>
+                    <a:ln>
+                      <a:noFill/>
+                    </a:ln>
+                  </pic:spPr>
+                </pic:pic>
+              </a:graphicData>
+            </a:graphic>
+          </wp:inline>
+        </w:drawing>
+      </w:r>
+    </w:p>
+    <w:p>
+      <w:pPr>
+        <w:spacing w:line="276" w:lineRule="auto"/>
+        <w:jc w:val="center"/>
+        <w:rPr>
+          <w:rFonts w:ascii="Arial" w:hAnsi="Arial" w:cs="Arial"/>
+        </w:rPr>
+      </w:pPr>
+      <w:r>
+        <w:rPr>
+          <w:rFonts w:ascii="Arial" w:hAnsi="Arial" w:cs="Arial"/>
+        </w:rPr>
+        <w:t xml:space="preserve">Fig.1 </w:t>
+      </w:r>
+      <w:r>
+        <w:rPr>
+          <w:rFonts w:ascii="Arial" w:hAnsi="Arial" w:cs="Arial"/>
+        </w:rPr>
+        <w:t xml:space="preserve">Algunos modelos de </w:t>
+      </w:r>
+      <w:r>
+        <w:rPr>
+          <w:rFonts w:ascii="Arial" w:hAnsi="Arial" w:cs="Arial"/>
+          <w:i/>
+        </w:rPr>
+        <w:t>Smartwatch</w:t>
+      </w:r>
+      <w:r>
+        <w:rPr>
+          <w:rFonts w:ascii="Arial" w:hAnsi="Arial" w:cs="Arial"/>
+        </w:rPr>
+        <w:t xml:space="preserve"> (Fuente: </w:t>
+      </w:r>
+      <w:proofErr w:type="spellStart"/>
+      <w:r>
+        <w:rPr>
+          <w:rFonts w:ascii="Arial" w:hAnsi="Arial" w:cs="Arial"/>
+        </w:rPr>
+        <w:t>Computerhoy</w:t>
+      </w:r>
+      <w:proofErr w:type="spellEnd"/>
+      <w:r>
+        <w:rPr>
+          <w:rFonts w:ascii="Arial" w:hAnsi="Arial" w:cs="Arial"/>
+        </w:rPr>
+        <w:t>)</w:t>
+      </w:r>
+    </w:p>
+    <w:p>
+      <w:pPr>
+        <w:spacing w:line="276" w:lineRule="auto"/>
+        <w:jc w:val="both"/>
+        <w:rPr>
+          <w:rFonts w:ascii="Arial" w:hAnsi="Arial" w:cs="Arial"/>
+        </w:rPr>
+      </w:pPr>
+      <w:r>
+        <w:rPr>
+          <w:rFonts w:ascii="Arial" w:hAnsi="Arial" w:cs="Arial"/>
+        </w:rPr>
+        <w:t>El boom no se limita</w:t>
+      </w:r>
+      <w:r>
+        <w:rPr>
+          <w:rFonts w:ascii="Arial" w:hAnsi="Arial" w:cs="Arial"/>
+        </w:rPr>
+        <w:t xml:space="preserve"> únicamente simplemente a los dispositivos descritos anteriormente, sino a cualquier dispositivo que pueda estar conectado a una red. En la última década, el número de dispositivos interconectados</w:t>
+      </w:r>
+      <w:r>
+        <w:rPr>
+          <w:rFonts w:ascii="Arial" w:hAnsi="Arial" w:cs="Arial"/>
+        </w:rPr>
+        <w:t xml:space="preserve"> entre sí,</w:t>
+      </w:r>
+      <w:r>
+        <w:rPr>
+          <w:rFonts w:ascii="Arial" w:hAnsi="Arial" w:cs="Arial"/>
+        </w:rPr>
+        <w:t xml:space="preserve"> ha crecido exponencialmente</w:t>
+      </w:r>
+      <w:r>
+        <w:rPr>
+          <w:rFonts w:ascii="Arial" w:hAnsi="Arial" w:cs="Arial"/>
+        </w:rPr>
+        <w:t xml:space="preserve">. Este término se ha acuñado con el nombre de </w:t>
+      </w:r>
+      <w:proofErr w:type="spellStart"/>
+      <w:r>
+        <w:rPr>
+          <w:rFonts w:ascii="Arial" w:hAnsi="Arial" w:cs="Arial"/>
+          <w:i/>
+        </w:rPr>
+        <w:t>IoT</w:t>
+      </w:r>
+      <w:proofErr w:type="spellEnd"/>
+      <w:r>
+        <w:rPr>
+          <w:rFonts w:ascii="Arial" w:hAnsi="Arial" w:cs="Arial"/>
+          <w:i/>
+        </w:rPr>
+        <w:t xml:space="preserve"> (</w:t>
+      </w:r>
+      <w:r>
+        <w:rPr>
+          <w:rFonts w:ascii="Arial" w:hAnsi="Arial" w:cs="Arial"/>
+        </w:rPr>
+        <w:t xml:space="preserve">Internet of </w:t>
+      </w:r>
+      <w:proofErr w:type="spellStart"/>
+      <w:r>
+        <w:rPr>
+          <w:rFonts w:ascii="Arial" w:hAnsi="Arial" w:cs="Arial"/>
+        </w:rPr>
+        <w:t>Things</w:t>
+      </w:r>
+      <w:proofErr w:type="spellEnd"/>
+      <w:r>
+        <w:rPr>
+          <w:rFonts w:ascii="Arial" w:hAnsi="Arial" w:cs="Arial"/>
+        </w:rPr>
+        <w:t>) y fue acuñado por</w:t>
+      </w:r>
+      <w:r>
+        <w:rPr>
+          <w:rFonts w:ascii="Arial" w:hAnsi="Arial" w:cs="Arial"/>
+          <w:i/>
+        </w:rPr>
+        <w:t xml:space="preserve"> </w:t>
+      </w:r>
+      <w:proofErr w:type="spellStart"/>
+      <w:r>
+        <w:rPr>
+          <w:rFonts w:ascii="Arial" w:hAnsi="Arial" w:cs="Arial"/>
+        </w:rPr>
+        <w:t>Dave</w:t>
+      </w:r>
+      <w:proofErr w:type="spellEnd"/>
+      <w:r>
+        <w:rPr>
+          <w:rFonts w:ascii="Arial" w:hAnsi="Arial" w:cs="Arial"/>
+        </w:rPr>
+        <w:t xml:space="preserve"> Evans perteneciente a Cisco. En [1] se indica en que el número de dispositivos interconectados superaba ya al de personas y que esta diferencia se iría incrementando a medida que fueran pasando los años. En el mencionado artículo, se indica que cada vez habrá más dispositivos con sensores que permitirán enviar transmitir dicha información para que pueda ser analizada o procesada por otros dispositivos.</w:t>
+      </w:r>
+    </w:p>
+    <w:p>
+      <w:pPr>
+        <w:spacing w:line="276" w:lineRule="auto"/>
+        <w:jc w:val="both"/>
+        <w:rPr>
+          <w:rFonts w:ascii="Arial" w:hAnsi="Arial" w:cs="Arial"/>
+        </w:rPr>
+      </w:pPr>
+      <w:r>
+        <w:rPr>
+          <w:rFonts w:ascii="Arial" w:hAnsi="Arial" w:cs="Arial"/>
+        </w:rPr>
+        <w:t xml:space="preserve">Aquellos dispositivos que puedan ser sujetos a ser llevados o vestidos por una persona se les conoce como </w:t>
+      </w:r>
+      <w:proofErr w:type="spellStart"/>
+      <w:r>
+        <w:rPr>
+          <w:rFonts w:ascii="Arial" w:hAnsi="Arial" w:cs="Arial"/>
+          <w:i/>
+        </w:rPr>
+        <w:t>wereables</w:t>
+      </w:r>
+      <w:proofErr w:type="spellEnd"/>
+      <w:r>
+        <w:rPr>
+          <w:rFonts w:ascii="Arial" w:hAnsi="Arial" w:cs="Arial"/>
+          <w:i/>
+        </w:rPr>
+        <w:t xml:space="preserve">. </w:t>
+      </w:r>
+      <w:r>
+        <w:rPr>
+          <w:rFonts w:ascii="Arial" w:hAnsi="Arial" w:cs="Arial"/>
+        </w:rPr>
+        <w:t xml:space="preserve">Este término fue acuñado [2] durante la década </w:t>
+      </w:r>
+      <w:r>
+        <w:rPr>
+          <w:rFonts w:ascii="Arial" w:hAnsi="Arial" w:cs="Arial"/>
+        </w:rPr>
+        <w:t xml:space="preserve">de los 90s, indicando que un </w:t>
+      </w:r>
+      <w:proofErr w:type="spellStart"/>
+      <w:r>
+        <w:rPr>
+          <w:rFonts w:ascii="Arial" w:hAnsi="Arial" w:cs="Arial"/>
+          <w:i/>
+        </w:rPr>
+        <w:t>wereable</w:t>
+      </w:r>
+      <w:proofErr w:type="spellEnd"/>
+      <w:r>
+        <w:rPr>
+          <w:rFonts w:ascii="Arial" w:hAnsi="Arial" w:cs="Arial"/>
+          <w:i/>
+        </w:rPr>
+        <w:t xml:space="preserve"> </w:t>
+      </w:r>
+      <w:r>
+        <w:rPr>
+          <w:rFonts w:ascii="Arial" w:hAnsi="Arial" w:cs="Arial"/>
+        </w:rPr>
+        <w:t>es una pieza de vestimenta que tiene capacidad de computación, es decir, es una pieza de ropa que actúa igual que un ordenador y que posee diferentes entradas para capturar eventos del entorno</w:t>
+      </w:r>
+      <w:r>
+        <w:rPr>
+          <w:rFonts w:ascii="Arial" w:hAnsi="Arial" w:cs="Arial"/>
+        </w:rPr>
+        <w:t xml:space="preserve">. Los </w:t>
+      </w:r>
+      <w:proofErr w:type="spellStart"/>
+      <w:r>
+        <w:rPr>
+          <w:rFonts w:ascii="Arial" w:hAnsi="Arial" w:cs="Arial"/>
+          <w:i/>
+        </w:rPr>
+        <w:t>wereables</w:t>
+      </w:r>
+      <w:proofErr w:type="spellEnd"/>
+      <w:r>
+        <w:rPr>
+          <w:rFonts w:ascii="Arial" w:hAnsi="Arial" w:cs="Arial"/>
+          <w:i/>
+        </w:rPr>
+        <w:t xml:space="preserve"> </w:t>
+      </w:r>
+      <w:r>
+        <w:rPr>
+          <w:rFonts w:ascii="Arial" w:hAnsi="Arial" w:cs="Arial"/>
+        </w:rPr>
+        <w:t xml:space="preserve">más conocidos son los </w:t>
+      </w:r>
+      <w:r>
+        <w:rPr>
+          <w:rFonts w:ascii="Arial" w:hAnsi="Arial" w:cs="Arial"/>
+          <w:i/>
+        </w:rPr>
+        <w:t>smartwatches</w:t>
+      </w:r>
+      <w:r>
+        <w:rPr>
+          <w:rFonts w:ascii="Arial" w:hAnsi="Arial" w:cs="Arial"/>
+        </w:rPr>
+        <w:t>, aunque existen otros como camisetas, zapatillas, etc.</w:t>
+      </w:r>
+    </w:p>
+    <w:p>
+      <w:pPr>
+        <w:spacing w:line="276" w:lineRule="auto"/>
+        <w:jc w:val="both"/>
+        <w:rPr>
+          <w:rFonts w:ascii="Arial" w:hAnsi="Arial" w:cs="Arial"/>
+        </w:rPr>
+      </w:pPr>
+      <w:r>
+        <w:rPr>
+          <w:rFonts w:ascii="Arial" w:hAnsi="Arial" w:cs="Arial"/>
+        </w:rPr>
+        <w:t xml:space="preserve">La mayoría de los smartwatches incorporan una serie de sensores </w:t>
+      </w:r>
+      <w:r>
+        <w:rPr>
+          <w:rFonts w:ascii="Arial" w:hAnsi="Arial" w:cs="Arial"/>
+        </w:rPr>
+        <w:t xml:space="preserve">que recogen información como el número de pasos, la frecuencia cardiaca o el número de horas de </w:t>
+      </w:r>
+      <w:r>
+        <w:rPr>
+          <w:rFonts w:ascii="Arial" w:hAnsi="Arial" w:cs="Arial"/>
+        </w:rPr>
+        <w:lastRenderedPageBreak/>
+        <w:t xml:space="preserve">sueño que luego envían a otro dispositivo mediante una tecnología inalámbrica, normalmente </w:t>
+      </w:r>
+      <w:r>
+        <w:rPr>
+          <w:rFonts w:ascii="Arial" w:hAnsi="Arial" w:cs="Arial"/>
+          <w:i/>
+        </w:rPr>
+        <w:t xml:space="preserve">Bluetooth. </w:t>
+      </w:r>
+      <w:r>
+        <w:rPr>
+          <w:rFonts w:ascii="Arial" w:hAnsi="Arial" w:cs="Arial"/>
+        </w:rPr>
+        <w:t xml:space="preserve">Suele ser común que la información que se obtiene del reloj se lea desde un teléfono móvil cercano al reloj. </w:t>
+      </w:r>
+    </w:p>
+    <w:p>
+      <w:pPr>
+        <w:spacing w:line="276" w:lineRule="auto"/>
+        <w:jc w:val="both"/>
+        <w:rPr>
+          <w:rFonts w:ascii="Arial" w:hAnsi="Arial" w:cs="Arial"/>
+        </w:rPr>
+      </w:pPr>
+      <w:r>
+        <w:rPr>
+          <w:rFonts w:ascii="Arial" w:hAnsi="Arial" w:cs="Arial"/>
+        </w:rPr>
+        <w:t>Con la incorporación de estos sensores y su envío</w:t>
+      </w:r>
+      <w:bookmarkStart w:id="1" w:name="_GoBack"/>
+      <w:bookmarkEnd w:id="1"/>
+      <w:r>
+        <w:rPr>
+          <w:rFonts w:ascii="Arial" w:hAnsi="Arial" w:cs="Arial"/>
+        </w:rPr>
+        <w:t xml:space="preserve"> de información al teléfono que </w:t>
+      </w:r>
+      <w:proofErr w:type="spellStart"/>
+      <w:r>
+        <w:rPr>
+          <w:rFonts w:ascii="Arial" w:hAnsi="Arial" w:cs="Arial"/>
+        </w:rPr>
+        <w:t>este</w:t>
+      </w:r>
+      <w:proofErr w:type="spellEnd"/>
+      <w:r>
+        <w:rPr>
+          <w:rFonts w:ascii="Arial" w:hAnsi="Arial" w:cs="Arial"/>
+        </w:rPr>
+        <w:t xml:space="preserve"> vinculado al reloj</w:t>
+      </w:r>
     </w:p>
     <w:p>
       <w:pPr>
@@ -1064,36 +1758,12 @@
           <w:rFonts w:ascii="Arial" w:hAnsi="Arial" w:cs="Arial"/>
         </w:rPr>
       </w:pPr>
-      <w:bookmarkStart w:id="1" w:name="_Toc20696118"/>
+      <w:bookmarkStart w:id="2" w:name="_Toc21025572"/>
       <w:r>
         <w:rPr>
           <w:rFonts w:ascii="Arial" w:hAnsi="Arial" w:cs="Arial"/>
         </w:rPr>
         <w:t>Objetivos y Alcance</w:t>
-      </w:r>
-      <w:r>
-        <w:rPr>
-          <w:rFonts w:ascii="Arial" w:hAnsi="Arial" w:cs="Arial"/>
-        </w:rPr>
-        <w:t>:</w:t>
-      </w:r>
-      <w:bookmarkEnd w:id="1"/>
-    </w:p>
-    <w:p>
-      <w:pPr>
-        <w:pStyle w:val="Ttulo1"/>
-        <w:spacing w:line="276" w:lineRule="auto"/>
-        <w:jc w:val="both"/>
-        <w:rPr>
-          <w:rFonts w:ascii="Arial" w:hAnsi="Arial" w:cs="Arial"/>
-        </w:rPr>
-      </w:pPr>
-      <w:bookmarkStart w:id="2" w:name="_Toc20696119"/>
-      <w:r>
-        <w:rPr>
-          <w:rFonts w:ascii="Arial" w:hAnsi="Arial" w:cs="Arial"/>
-        </w:rPr>
-        <w:t>Planificación</w:t>
       </w:r>
       <w:r>
         <w:rPr>
@@ -1112,12 +1782,12 @@
           <w:rFonts w:ascii="Arial" w:hAnsi="Arial" w:cs="Arial"/>
         </w:rPr>
       </w:pPr>
-      <w:bookmarkStart w:id="3" w:name="_Toc20696120"/>
-      <w:r>
-        <w:rPr>
-          <w:rFonts w:ascii="Arial" w:hAnsi="Arial" w:cs="Arial"/>
-        </w:rPr>
-        <w:t>Justificación y motivación</w:t>
+      <w:bookmarkStart w:id="3" w:name="_Toc21025573"/>
+      <w:r>
+        <w:rPr>
+          <w:rFonts w:ascii="Arial" w:hAnsi="Arial" w:cs="Arial"/>
+        </w:rPr>
+        <w:t>Planificación</w:t>
       </w:r>
       <w:r>
         <w:rPr>
@@ -1126,23 +1796,6 @@
         <w:t>:</w:t>
       </w:r>
       <w:bookmarkEnd w:id="3"/>
-    </w:p>
-    <w:p>
-      <w:pPr>
-        <w:rPr>
-          <w:rFonts w:ascii="Arial" w:eastAsiaTheme="majorEastAsia" w:hAnsi="Arial" w:cs="Arial"/>
-          <w:color w:val="2E74B5" w:themeColor="accent1" w:themeShade="BF"/>
-          <w:sz w:val="32"/>
-          <w:szCs w:val="32"/>
-        </w:rPr>
-      </w:pPr>
-      <w:bookmarkStart w:id="4" w:name="_Toc20696121"/>
-      <w:r>
-        <w:rPr>
-          <w:rFonts w:ascii="Arial" w:hAnsi="Arial" w:cs="Arial"/>
-        </w:rPr>
-        <w:br w:type="page"/>
-      </w:r>
     </w:p>
     <w:p>
       <w:pPr>
@@ -1153,12 +1806,12 @@
           <w:rFonts w:ascii="Arial" w:hAnsi="Arial" w:cs="Arial"/>
         </w:rPr>
       </w:pPr>
-      <w:r>
-        <w:rPr>
-          <w:rFonts w:ascii="Arial" w:hAnsi="Arial" w:cs="Arial"/>
-        </w:rPr>
-        <w:lastRenderedPageBreak/>
-        <w:t>Bibliografía</w:t>
+      <w:bookmarkStart w:id="4" w:name="_Toc21025574"/>
+      <w:r>
+        <w:rPr>
+          <w:rFonts w:ascii="Arial" w:hAnsi="Arial" w:cs="Arial"/>
+        </w:rPr>
+        <w:t>Justificación y motivación</w:t>
       </w:r>
       <w:r>
         <w:rPr>
@@ -1170,11 +1823,334 @@
     </w:p>
     <w:p>
       <w:pPr>
+        <w:rPr>
+          <w:rFonts w:ascii="Arial" w:eastAsiaTheme="majorEastAsia" w:hAnsi="Arial" w:cs="Arial"/>
+          <w:color w:val="2E74B5" w:themeColor="accent1" w:themeShade="BF"/>
+          <w:sz w:val="32"/>
+          <w:szCs w:val="32"/>
+        </w:rPr>
+      </w:pPr>
+      <w:r>
+        <w:rPr>
+          <w:rFonts w:ascii="Arial" w:hAnsi="Arial" w:cs="Arial"/>
+        </w:rPr>
+        <w:br w:type="page"/>
+      </w:r>
+    </w:p>
+    <w:p>
+      <w:pPr>
+        <w:pStyle w:val="Ttulo1"/>
+        <w:spacing w:line="276" w:lineRule="auto"/>
         <w:jc w:val="both"/>
         <w:rPr>
           <w:rFonts w:ascii="Arial" w:hAnsi="Arial" w:cs="Arial"/>
         </w:rPr>
       </w:pPr>
+      <w:bookmarkStart w:id="5" w:name="_Toc21025575"/>
+      <w:r>
+        <w:rPr>
+          <w:rFonts w:ascii="Arial" w:hAnsi="Arial" w:cs="Arial"/>
+        </w:rPr>
+        <w:lastRenderedPageBreak/>
+        <w:t>Bibliografía</w:t>
+      </w:r>
+      <w:r>
+        <w:rPr>
+          <w:rFonts w:ascii="Arial" w:hAnsi="Arial" w:cs="Arial"/>
+        </w:rPr>
+        <w:t>:</w:t>
+      </w:r>
+      <w:bookmarkEnd w:id="5"/>
+    </w:p>
+    <w:p>
+      <w:pPr>
+        <w:rPr>
+          <w:rStyle w:val="CitaHTML"/>
+        </w:rPr>
+      </w:pPr>
+      <w:r>
+        <w:rPr>
+          <w:rStyle w:val="CitaHTML"/>
+        </w:rPr>
+        <w:t>[1]</w:t>
+      </w:r>
+      <w:proofErr w:type="spellStart"/>
+      <w:r>
+        <w:rPr>
+          <w:rStyle w:val="CitaHTML"/>
+        </w:rPr>
+        <w:t>Dave</w:t>
+      </w:r>
+      <w:proofErr w:type="spellEnd"/>
+      <w:r>
+        <w:rPr>
+          <w:rStyle w:val="CitaHTML"/>
+        </w:rPr>
+        <w:t xml:space="preserve"> Evans (</w:t>
+      </w:r>
+      <w:proofErr w:type="spellStart"/>
+      <w:r>
+        <w:rPr>
+          <w:rStyle w:val="CitaHTML"/>
+        </w:rPr>
+        <w:t>April</w:t>
+      </w:r>
+      <w:proofErr w:type="spellEnd"/>
+      <w:r>
+        <w:rPr>
+          <w:rStyle w:val="CitaHTML"/>
+        </w:rPr>
+        <w:t xml:space="preserve"> 2011). </w:t>
+      </w:r>
+      <w:hyperlink r:id="rId10" w:history="1">
+        <w:r>
+          <w:rPr>
+            <w:rStyle w:val="Hipervnculo"/>
+            <w:i/>
+            <w:iCs/>
+          </w:rPr>
+          <w:t>"</w:t>
+        </w:r>
+        <w:proofErr w:type="spellStart"/>
+        <w:r>
+          <w:rPr>
+            <w:rStyle w:val="Hipervnculo"/>
+            <w:i/>
+            <w:iCs/>
+          </w:rPr>
+          <w:t>The</w:t>
+        </w:r>
+        <w:proofErr w:type="spellEnd"/>
+        <w:r>
+          <w:rPr>
+            <w:rStyle w:val="Hipervnculo"/>
+            <w:i/>
+            <w:iCs/>
+          </w:rPr>
+          <w:t xml:space="preserve"> Internet of </w:t>
+        </w:r>
+        <w:proofErr w:type="spellStart"/>
+        <w:r>
+          <w:rPr>
+            <w:rStyle w:val="Hipervnculo"/>
+            <w:i/>
+            <w:iCs/>
+          </w:rPr>
+          <w:t>Things</w:t>
+        </w:r>
+        <w:proofErr w:type="spellEnd"/>
+        <w:r>
+          <w:rPr>
+            <w:rStyle w:val="Hipervnculo"/>
+            <w:i/>
+            <w:iCs/>
+          </w:rPr>
+          <w:t xml:space="preserve">: </w:t>
+        </w:r>
+        <w:proofErr w:type="spellStart"/>
+        <w:r>
+          <w:rPr>
+            <w:rStyle w:val="Hipervnculo"/>
+            <w:i/>
+            <w:iCs/>
+          </w:rPr>
+          <w:t>How</w:t>
+        </w:r>
+        <w:proofErr w:type="spellEnd"/>
+        <w:r>
+          <w:rPr>
+            <w:rStyle w:val="Hipervnculo"/>
+            <w:i/>
+            <w:iCs/>
+          </w:rPr>
+          <w:t xml:space="preserve"> </w:t>
+        </w:r>
+        <w:proofErr w:type="spellStart"/>
+        <w:r>
+          <w:rPr>
+            <w:rStyle w:val="Hipervnculo"/>
+            <w:i/>
+            <w:iCs/>
+          </w:rPr>
+          <w:t>the</w:t>
+        </w:r>
+        <w:proofErr w:type="spellEnd"/>
+        <w:r>
+          <w:rPr>
+            <w:rStyle w:val="Hipervnculo"/>
+            <w:i/>
+            <w:iCs/>
+          </w:rPr>
+          <w:t xml:space="preserve"> </w:t>
+        </w:r>
+        <w:proofErr w:type="spellStart"/>
+        <w:r>
+          <w:rPr>
+            <w:rStyle w:val="Hipervnculo"/>
+            <w:i/>
+            <w:iCs/>
+          </w:rPr>
+          <w:t>Next</w:t>
+        </w:r>
+        <w:proofErr w:type="spellEnd"/>
+        <w:r>
+          <w:rPr>
+            <w:rStyle w:val="Hipervnculo"/>
+            <w:i/>
+            <w:iCs/>
+          </w:rPr>
+          <w:t xml:space="preserve"> </w:t>
+        </w:r>
+        <w:proofErr w:type="spellStart"/>
+        <w:r>
+          <w:rPr>
+            <w:rStyle w:val="Hipervnculo"/>
+            <w:i/>
+            <w:iCs/>
+          </w:rPr>
+          <w:t>Evolution</w:t>
+        </w:r>
+        <w:proofErr w:type="spellEnd"/>
+        <w:r>
+          <w:rPr>
+            <w:rStyle w:val="Hipervnculo"/>
+            <w:i/>
+            <w:iCs/>
+          </w:rPr>
+          <w:t xml:space="preserve"> of </w:t>
+        </w:r>
+        <w:proofErr w:type="spellStart"/>
+        <w:r>
+          <w:rPr>
+            <w:rStyle w:val="Hipervnculo"/>
+            <w:i/>
+            <w:iCs/>
+          </w:rPr>
+          <w:t>the</w:t>
+        </w:r>
+        <w:proofErr w:type="spellEnd"/>
+        <w:r>
+          <w:rPr>
+            <w:rStyle w:val="Hipervnculo"/>
+            <w:i/>
+            <w:iCs/>
+          </w:rPr>
+          <w:t xml:space="preserve"> Internet </w:t>
+        </w:r>
+        <w:proofErr w:type="spellStart"/>
+        <w:r>
+          <w:rPr>
+            <w:rStyle w:val="Hipervnculo"/>
+            <w:i/>
+            <w:iCs/>
+          </w:rPr>
+          <w:t>Is</w:t>
+        </w:r>
+        <w:proofErr w:type="spellEnd"/>
+        <w:r>
+          <w:rPr>
+            <w:rStyle w:val="Hipervnculo"/>
+            <w:i/>
+            <w:iCs/>
+          </w:rPr>
+          <w:t xml:space="preserve"> </w:t>
+        </w:r>
+        <w:proofErr w:type="spellStart"/>
+        <w:r>
+          <w:rPr>
+            <w:rStyle w:val="Hipervnculo"/>
+            <w:i/>
+            <w:iCs/>
+          </w:rPr>
+          <w:t>Changing</w:t>
+        </w:r>
+        <w:proofErr w:type="spellEnd"/>
+        <w:r>
+          <w:rPr>
+            <w:rStyle w:val="Hipervnculo"/>
+            <w:i/>
+            <w:iCs/>
+          </w:rPr>
+          <w:t xml:space="preserve"> </w:t>
+        </w:r>
+        <w:proofErr w:type="spellStart"/>
+        <w:r>
+          <w:rPr>
+            <w:rStyle w:val="Hipervnculo"/>
+            <w:i/>
+            <w:iCs/>
+          </w:rPr>
+          <w:t>Everything</w:t>
+        </w:r>
+        <w:proofErr w:type="spellEnd"/>
+        <w:r>
+          <w:rPr>
+            <w:rStyle w:val="Hipervnculo"/>
+            <w:i/>
+            <w:iCs/>
+          </w:rPr>
+          <w:t>"</w:t>
+        </w:r>
+      </w:hyperlink>
+      <w:r>
+        <w:rPr>
+          <w:rStyle w:val="CitaHTML"/>
+        </w:rPr>
+        <w:t xml:space="preserve"> </w:t>
+      </w:r>
+      <w:r>
+        <w:rPr>
+          <w:rStyle w:val="cs1-format"/>
+          <w:i/>
+          <w:iCs/>
+        </w:rPr>
+        <w:t>(PDF)</w:t>
+      </w:r>
+      <w:r>
+        <w:rPr>
+          <w:rStyle w:val="CitaHTML"/>
+        </w:rPr>
+        <w:t xml:space="preserve">. CISCO White </w:t>
+      </w:r>
+      <w:proofErr w:type="spellStart"/>
+      <w:r>
+        <w:rPr>
+          <w:rStyle w:val="CitaHTML"/>
+        </w:rPr>
+        <w:t>Paper</w:t>
+      </w:r>
+      <w:proofErr w:type="spellEnd"/>
+      <w:r>
+        <w:rPr>
+          <w:rStyle w:val="CitaHTML"/>
+        </w:rPr>
+        <w:t>.</w:t>
+      </w:r>
+    </w:p>
+    <w:p>
+      <w:r>
+        <w:rPr>
+          <w:rStyle w:val="CitaHTML"/>
+        </w:rPr>
+        <w:t>[2]</w:t>
+      </w:r>
+      <w:r>
+        <w:t xml:space="preserve"> </w:t>
+      </w:r>
+      <w:r>
+        <w:rPr>
+          <w:rStyle w:val="CitaHTML"/>
+        </w:rPr>
+        <w:t>http://wearcam.org/ieeecomputer/r2025.htm</w:t>
+      </w:r>
+    </w:p>
+    <w:p>
+      <w:pPr>
+        <w:jc w:val="both"/>
+        <w:rPr>
+          <w:rFonts w:ascii="Arial" w:hAnsi="Arial" w:cs="Arial"/>
+        </w:rPr>
+      </w:pPr>
       <w:r>
         <w:rPr>
           <w:rFonts w:ascii="Arial" w:hAnsi="Arial" w:cs="Arial"/>
@@ -1209,7 +2185,7 @@
         </w:rPr>
         <w:t xml:space="preserve">): </w:t>
       </w:r>
-      <w:hyperlink r:id="rId9" w:history="1">
+      <w:hyperlink r:id="rId11" w:history="1">
         <w:r>
           <w:rPr>
             <w:rStyle w:val="Hipervnculo"/>
@@ -1996,7 +2972,7 @@
           <w:rStyle w:val="nfasis"/>
         </w:rPr>
       </w:pPr>
-      <w:hyperlink r:id="rId10" w:history="1">
+      <w:hyperlink r:id="rId12" w:history="1">
         <w:r>
           <w:rPr>
             <w:rStyle w:val="Hipervnculo"/>
@@ -2012,7 +2988,7 @@
           <w:rStyle w:val="nfasis"/>
         </w:rPr>
       </w:pPr>
-      <w:hyperlink r:id="rId11" w:history="1">
+      <w:hyperlink r:id="rId13" w:history="1">
         <w:r>
           <w:rPr>
             <w:rStyle w:val="Hipervnculo"/>
@@ -2048,7 +3024,7 @@
           <w:rStyle w:val="nfasis"/>
         </w:rPr>
       </w:pPr>
-      <w:hyperlink r:id="rId12" w:history="1">
+      <w:hyperlink r:id="rId14" w:history="1">
         <w:r>
           <w:rPr>
             <w:rStyle w:val="Hipervnculo"/>
@@ -2064,8 +3040,6 @@
           <w:rStyle w:val="nfasis"/>
         </w:rPr>
       </w:pPr>
-      <w:bookmarkStart w:id="5" w:name="_GoBack"/>
-      <w:bookmarkEnd w:id="5"/>
     </w:p>
     <w:p>
       <w:pPr>
@@ -2881,6 +3855,23 @@
       <w:iCs/>
     </w:rPr>
   </w:style>
+  <w:style w:type="character" w:styleId="CitaHTML">
+    <w:name w:val="HTML Cite"/>
+    <w:basedOn w:val="Fuentedeprrafopredeter"/>
+    <w:uiPriority w:val="99"/>
+    <w:semiHidden/>
+    <w:unhideWhenUsed/>
+    <w:rsid w:val="00C90A22"/>
+    <w:rPr>
+      <w:i/>
+      <w:iCs/>
+    </w:rPr>
+  </w:style>
+  <w:style w:type="character" w:customStyle="1" w:styleId="cs1-format">
+    <w:name w:val="cs1-format"/>
+    <w:basedOn w:val="Fuentedeprrafopredeter"/>
+    <w:rsid w:val="00C90A22"/>
+  </w:style>
 </w:styles>
 </file>
 
@@ -3027,6 +4018,7 @@
     <w:rsidRoot w:val="0033727A"/>
     <w:rsid w:val="00154FFF"/>
     <w:rsid w:val="002830E2"/>
+    <w:rsid w:val="002A5564"/>
     <w:rsid w:val="0033727A"/>
     <w:rsid w:val="00471AA2"/>
     <w:rsid w:val="00A672FA"/>
@@ -3784,7 +4776,7 @@
 </file>
 
 <file path=customXml/itemProps2.xml><?xml version="1.0" encoding="utf-8"?>
-<ds:datastoreItem xmlns:ds="http://schemas.openxmlformats.org/officeDocument/2006/customXml" ds:itemID="{05BAC37E-7B70-4463-9F3A-10A83C7F500A}">
+<ds:datastoreItem xmlns:ds="http://schemas.openxmlformats.org/officeDocument/2006/customXml" ds:itemID="{7DECE28C-C45B-43F5-A3B1-415B6B598E01}">
   <ds:schemaRefs>
     <ds:schemaRef ds:uri="http://schemas.openxmlformats.org/officeDocument/2006/bibliography"/>
   </ds:schemaRefs>

</xml_diff>

<commit_message>
PEC 2 Avance 3
</commit_message>
<xml_diff>
--- a/PEC2/jmcastellano_PEC2.docx
+++ b/PEC2/jmcastellano_PEC2.docx
@@ -1,6 +1,6 @@
 
 <file path=word/document.xml><?xml version="1.0" encoding="utf-8"?>
-<w:document xmlns:wpc="http://schemas.microsoft.com/office/word/2010/wordprocessingCanvas" xmlns:cx="http://schemas.microsoft.com/office/drawing/2014/chartex" xmlns:mc="http://schemas.openxmlformats.org/markup-compatibility/2006" xmlns:o="urn:schemas-microsoft-com:office:office" xmlns:r="http://schemas.openxmlformats.org/officeDocument/2006/relationships" xmlns:m="http://schemas.openxmlformats.org/officeDocument/2006/math" xmlns:v="urn:schemas-microsoft-com:vml" xmlns:wp14="http://schemas.microsoft.com/office/word/2010/wordprocessingDrawing" xmlns:wp="http://schemas.openxmlformats.org/drawingml/2006/wordprocessingDrawing" xmlns:w10="urn:schemas-microsoft-com:office:word" xmlns:w="http://schemas.openxmlformats.org/wordprocessingml/2006/main" xmlns:w14="http://schemas.microsoft.com/office/word/2010/wordml" xmlns:w15="http://schemas.microsoft.com/office/word/2012/wordml" xmlns:w16se="http://schemas.microsoft.com/office/word/2015/wordml/symex" xmlns:wpg="http://schemas.microsoft.com/office/word/2010/wordprocessingGroup" xmlns:wpi="http://schemas.microsoft.com/office/word/2010/wordprocessingInk" xmlns:wne="http://schemas.microsoft.com/office/word/2006/wordml" xmlns:wps="http://schemas.microsoft.com/office/word/2010/wordprocessingShape" mc:Ignorable="w14 w15 w16se wp14">
+<w:document xmlns:wpc="http://schemas.microsoft.com/office/word/2010/wordprocessingCanvas" xmlns:cx="http://schemas.microsoft.com/office/drawing/2014/chartex" xmlns:cx1="http://schemas.microsoft.com/office/drawing/2015/9/8/chartex" xmlns:mc="http://schemas.openxmlformats.org/markup-compatibility/2006" xmlns:o="urn:schemas-microsoft-com:office:office" xmlns:r="http://schemas.openxmlformats.org/officeDocument/2006/relationships" xmlns:m="http://schemas.openxmlformats.org/officeDocument/2006/math" xmlns:v="urn:schemas-microsoft-com:vml" xmlns:wp14="http://schemas.microsoft.com/office/word/2010/wordprocessingDrawing" xmlns:wp="http://schemas.openxmlformats.org/drawingml/2006/wordprocessingDrawing" xmlns:w10="urn:schemas-microsoft-com:office:word" xmlns:w="http://schemas.openxmlformats.org/wordprocessingml/2006/main" xmlns:w14="http://schemas.microsoft.com/office/word/2010/wordml" xmlns:w15="http://schemas.microsoft.com/office/word/2012/wordml" xmlns:w16se="http://schemas.microsoft.com/office/word/2015/wordml/symex" xmlns:wpg="http://schemas.microsoft.com/office/word/2010/wordprocessingGroup" xmlns:wpi="http://schemas.microsoft.com/office/word/2010/wordprocessingInk" xmlns:wne="http://schemas.microsoft.com/office/word/2006/wordml" xmlns:wps="http://schemas.microsoft.com/office/word/2010/wordprocessingShape" mc:Ignorable="w14 w15 w16se wp14">
   <w:body>
     <w:sdt>
       <w:sdtPr>
@@ -34,6 +34,7 @@
             <w:rPr>
               <w:noProof/>
               <w:color w:val="5B9BD5" w:themeColor="accent1"/>
+              <w:lang w:val="en-GB" w:eastAsia="en-GB"/>
             </w:rPr>
             <w:drawing>
               <wp:inline distT="0" distB="0" distL="0" distR="0">
@@ -245,6 +246,7 @@
             <w:rPr>
               <w:noProof/>
               <w:color w:val="5B9BD5" w:themeColor="accent1"/>
+              <w:lang w:val="en-GB" w:eastAsia="en-GB"/>
             </w:rPr>
             <mc:AlternateContent>
               <mc:Choice Requires="wps">
@@ -562,6 +564,7 @@
             <w:rPr>
               <w:noProof/>
               <w:color w:val="5B9BD5" w:themeColor="accent1"/>
+              <w:lang w:val="en-GB" w:eastAsia="en-GB"/>
             </w:rPr>
             <w:drawing>
               <wp:inline distT="0" distB="0" distL="0" distR="0">
@@ -659,7 +662,7 @@
             <w:rPr>
               <w:rFonts w:eastAsiaTheme="minorEastAsia"/>
               <w:noProof/>
-              <w:lang w:eastAsia="es-ES"/>
+              <w:lang w:val="en-GB" w:eastAsia="en-GB"/>
             </w:rPr>
           </w:pPr>
           <w:r>
@@ -671,7 +674,7 @@
           <w:r>
             <w:fldChar w:fldCharType="separate"/>
           </w:r>
-          <w:hyperlink w:anchor="_Toc21108461" w:history="1">
+          <w:hyperlink w:anchor="_Toc21358111" w:history="1">
             <w:r>
               <w:rPr>
                 <w:rStyle w:val="Hipervnculo"/>
@@ -699,7 +702,7 @@
                 <w:noProof/>
                 <w:webHidden/>
               </w:rPr>
-              <w:instrText xml:space="preserve"> PAGEREF _Toc21108461 \h </w:instrText>
+              <w:instrText xml:space="preserve"> PAGEREF _Toc21358111 \h </w:instrText>
             </w:r>
             <w:r>
               <w:rPr>
@@ -732,24 +735,24 @@
         </w:p>
         <w:p>
           <w:pPr>
-            <w:pStyle w:val="TDC1"/>
+            <w:pStyle w:val="TDC2"/>
             <w:tabs>
               <w:tab w:val="right" w:leader="dot" w:pos="8494"/>
             </w:tabs>
             <w:rPr>
               <w:rFonts w:eastAsiaTheme="minorEastAsia"/>
               <w:noProof/>
-              <w:lang w:eastAsia="es-ES"/>
+              <w:lang w:val="en-GB" w:eastAsia="en-GB"/>
             </w:rPr>
           </w:pPr>
-          <w:hyperlink w:anchor="_Toc21108462" w:history="1">
+          <w:hyperlink w:anchor="_Toc21358112" w:history="1">
             <w:r>
               <w:rPr>
                 <w:rStyle w:val="Hipervnculo"/>
                 <w:rFonts w:ascii="Arial" w:hAnsi="Arial" w:cs="Arial"/>
                 <w:noProof/>
               </w:rPr>
-              <w:t>Objetivos y Alcance:</w:t>
+              <w:t>Salud Conectada</w:t>
             </w:r>
             <w:r>
               <w:rPr>
@@ -770,220 +773,7 @@
                 <w:noProof/>
                 <w:webHidden/>
               </w:rPr>
-              <w:instrText xml:space="preserve"> PAGEREF _Toc21108462 \h </w:instrText>
-            </w:r>
-            <w:r>
-              <w:rPr>
-                <w:noProof/>
-                <w:webHidden/>
-              </w:rPr>
-            </w:r>
-            <w:r>
-              <w:rPr>
-                <w:noProof/>
-                <w:webHidden/>
-              </w:rPr>
-              <w:fldChar w:fldCharType="separate"/>
-            </w:r>
-            <w:r>
-              <w:rPr>
-                <w:noProof/>
-                <w:webHidden/>
-              </w:rPr>
-              <w:t>3</w:t>
-            </w:r>
-            <w:r>
-              <w:rPr>
-                <w:noProof/>
-                <w:webHidden/>
-              </w:rPr>
-              <w:fldChar w:fldCharType="end"/>
-            </w:r>
-          </w:hyperlink>
-        </w:p>
-        <w:p>
-          <w:pPr>
-            <w:pStyle w:val="TDC1"/>
-            <w:tabs>
-              <w:tab w:val="right" w:leader="dot" w:pos="8494"/>
-            </w:tabs>
-            <w:rPr>
-              <w:rFonts w:eastAsiaTheme="minorEastAsia"/>
-              <w:noProof/>
-              <w:lang w:eastAsia="es-ES"/>
-            </w:rPr>
-          </w:pPr>
-          <w:hyperlink w:anchor="_Toc21108463" w:history="1">
-            <w:r>
-              <w:rPr>
-                <w:rStyle w:val="Hipervnculo"/>
-                <w:rFonts w:ascii="Arial" w:hAnsi="Arial" w:cs="Arial"/>
-                <w:noProof/>
-              </w:rPr>
-              <w:t>Planificación:</w:t>
-            </w:r>
-            <w:r>
-              <w:rPr>
-                <w:noProof/>
-                <w:webHidden/>
-              </w:rPr>
-              <w:tab/>
-            </w:r>
-            <w:r>
-              <w:rPr>
-                <w:noProof/>
-                <w:webHidden/>
-              </w:rPr>
-              <w:fldChar w:fldCharType="begin"/>
-            </w:r>
-            <w:r>
-              <w:rPr>
-                <w:noProof/>
-                <w:webHidden/>
-              </w:rPr>
-              <w:instrText xml:space="preserve"> PAGEREF _Toc21108463 \h </w:instrText>
-            </w:r>
-            <w:r>
-              <w:rPr>
-                <w:noProof/>
-                <w:webHidden/>
-              </w:rPr>
-            </w:r>
-            <w:r>
-              <w:rPr>
-                <w:noProof/>
-                <w:webHidden/>
-              </w:rPr>
-              <w:fldChar w:fldCharType="separate"/>
-            </w:r>
-            <w:r>
-              <w:rPr>
-                <w:noProof/>
-                <w:webHidden/>
-              </w:rPr>
-              <w:t>3</w:t>
-            </w:r>
-            <w:r>
-              <w:rPr>
-                <w:noProof/>
-                <w:webHidden/>
-              </w:rPr>
-              <w:fldChar w:fldCharType="end"/>
-            </w:r>
-          </w:hyperlink>
-        </w:p>
-        <w:p>
-          <w:pPr>
-            <w:pStyle w:val="TDC1"/>
-            <w:tabs>
-              <w:tab w:val="right" w:leader="dot" w:pos="8494"/>
-            </w:tabs>
-            <w:rPr>
-              <w:rFonts w:eastAsiaTheme="minorEastAsia"/>
-              <w:noProof/>
-              <w:lang w:eastAsia="es-ES"/>
-            </w:rPr>
-          </w:pPr>
-          <w:hyperlink w:anchor="_Toc21108464" w:history="1">
-            <w:r>
-              <w:rPr>
-                <w:rStyle w:val="Hipervnculo"/>
-                <w:rFonts w:ascii="Arial" w:hAnsi="Arial" w:cs="Arial"/>
-                <w:noProof/>
-              </w:rPr>
-              <w:t>Justificación y motivación:</w:t>
-            </w:r>
-            <w:r>
-              <w:rPr>
-                <w:noProof/>
-                <w:webHidden/>
-              </w:rPr>
-              <w:tab/>
-            </w:r>
-            <w:r>
-              <w:rPr>
-                <w:noProof/>
-                <w:webHidden/>
-              </w:rPr>
-              <w:fldChar w:fldCharType="begin"/>
-            </w:r>
-            <w:r>
-              <w:rPr>
-                <w:noProof/>
-                <w:webHidden/>
-              </w:rPr>
-              <w:instrText xml:space="preserve"> PAGEREF _Toc21108464 \h </w:instrText>
-            </w:r>
-            <w:r>
-              <w:rPr>
-                <w:noProof/>
-                <w:webHidden/>
-              </w:rPr>
-            </w:r>
-            <w:r>
-              <w:rPr>
-                <w:noProof/>
-                <w:webHidden/>
-              </w:rPr>
-              <w:fldChar w:fldCharType="separate"/>
-            </w:r>
-            <w:r>
-              <w:rPr>
-                <w:noProof/>
-                <w:webHidden/>
-              </w:rPr>
-              <w:t>3</w:t>
-            </w:r>
-            <w:r>
-              <w:rPr>
-                <w:noProof/>
-                <w:webHidden/>
-              </w:rPr>
-              <w:fldChar w:fldCharType="end"/>
-            </w:r>
-          </w:hyperlink>
-        </w:p>
-        <w:p>
-          <w:pPr>
-            <w:pStyle w:val="TDC1"/>
-            <w:tabs>
-              <w:tab w:val="right" w:leader="dot" w:pos="8494"/>
-            </w:tabs>
-            <w:rPr>
-              <w:rFonts w:eastAsiaTheme="minorEastAsia"/>
-              <w:noProof/>
-              <w:lang w:eastAsia="es-ES"/>
-            </w:rPr>
-          </w:pPr>
-          <w:hyperlink w:anchor="_Toc21108465" w:history="1">
-            <w:r>
-              <w:rPr>
-                <w:rStyle w:val="Hipervnculo"/>
-                <w:rFonts w:ascii="Arial" w:hAnsi="Arial" w:cs="Arial"/>
-                <w:noProof/>
-              </w:rPr>
-              <w:t>Bibliografía:</w:t>
-            </w:r>
-            <w:r>
-              <w:rPr>
-                <w:noProof/>
-                <w:webHidden/>
-              </w:rPr>
-              <w:tab/>
-            </w:r>
-            <w:r>
-              <w:rPr>
-                <w:noProof/>
-                <w:webHidden/>
-              </w:rPr>
-              <w:fldChar w:fldCharType="begin"/>
-            </w:r>
-            <w:r>
-              <w:rPr>
-                <w:noProof/>
-                <w:webHidden/>
-              </w:rPr>
-              <w:instrText xml:space="preserve"> PAGEREF _Toc21108465 \h </w:instrText>
+              <w:instrText xml:space="preserve"> PAGEREF _Toc21358112 \h </w:instrText>
             </w:r>
             <w:r>
               <w:rPr>
@@ -1015,6 +805,432 @@
           </w:hyperlink>
         </w:p>
         <w:p>
+          <w:pPr>
+            <w:pStyle w:val="TDC2"/>
+            <w:tabs>
+              <w:tab w:val="right" w:leader="dot" w:pos="8494"/>
+            </w:tabs>
+            <w:rPr>
+              <w:rFonts w:eastAsiaTheme="minorEastAsia"/>
+              <w:noProof/>
+              <w:lang w:val="en-GB" w:eastAsia="en-GB"/>
+            </w:rPr>
+          </w:pPr>
+          <w:hyperlink w:anchor="_Toc21358113" w:history="1">
+            <w:r>
+              <w:rPr>
+                <w:rStyle w:val="Hipervnculo"/>
+                <w:rFonts w:ascii="Arial" w:hAnsi="Arial" w:cs="Arial"/>
+                <w:noProof/>
+              </w:rPr>
+              <w:t>Heart Rate OS – Android Watch</w:t>
+            </w:r>
+            <w:r>
+              <w:rPr>
+                <w:noProof/>
+                <w:webHidden/>
+              </w:rPr>
+              <w:tab/>
+            </w:r>
+            <w:r>
+              <w:rPr>
+                <w:noProof/>
+                <w:webHidden/>
+              </w:rPr>
+              <w:fldChar w:fldCharType="begin"/>
+            </w:r>
+            <w:r>
+              <w:rPr>
+                <w:noProof/>
+                <w:webHidden/>
+              </w:rPr>
+              <w:instrText xml:space="preserve"> PAGEREF _Toc21358113 \h </w:instrText>
+            </w:r>
+            <w:r>
+              <w:rPr>
+                <w:noProof/>
+                <w:webHidden/>
+              </w:rPr>
+            </w:r>
+            <w:r>
+              <w:rPr>
+                <w:noProof/>
+                <w:webHidden/>
+              </w:rPr>
+              <w:fldChar w:fldCharType="separate"/>
+            </w:r>
+            <w:r>
+              <w:rPr>
+                <w:noProof/>
+                <w:webHidden/>
+              </w:rPr>
+              <w:t>4</w:t>
+            </w:r>
+            <w:r>
+              <w:rPr>
+                <w:noProof/>
+                <w:webHidden/>
+              </w:rPr>
+              <w:fldChar w:fldCharType="end"/>
+            </w:r>
+          </w:hyperlink>
+        </w:p>
+        <w:p>
+          <w:pPr>
+            <w:pStyle w:val="TDC2"/>
+            <w:tabs>
+              <w:tab w:val="right" w:leader="dot" w:pos="8494"/>
+            </w:tabs>
+            <w:rPr>
+              <w:rFonts w:eastAsiaTheme="minorEastAsia"/>
+              <w:noProof/>
+              <w:lang w:val="en-GB" w:eastAsia="en-GB"/>
+            </w:rPr>
+          </w:pPr>
+          <w:hyperlink w:anchor="_Toc21358114" w:history="1">
+            <w:r>
+              <w:rPr>
+                <w:rStyle w:val="Hipervnculo"/>
+                <w:rFonts w:ascii="Arial" w:hAnsi="Arial" w:cs="Arial"/>
+                <w:noProof/>
+              </w:rPr>
+              <w:t>Health Wereable</w:t>
+            </w:r>
+            <w:r>
+              <w:rPr>
+                <w:noProof/>
+                <w:webHidden/>
+              </w:rPr>
+              <w:tab/>
+            </w:r>
+            <w:r>
+              <w:rPr>
+                <w:noProof/>
+                <w:webHidden/>
+              </w:rPr>
+              <w:fldChar w:fldCharType="begin"/>
+            </w:r>
+            <w:r>
+              <w:rPr>
+                <w:noProof/>
+                <w:webHidden/>
+              </w:rPr>
+              <w:instrText xml:space="preserve"> PAGEREF _Toc21358114 \h </w:instrText>
+            </w:r>
+            <w:r>
+              <w:rPr>
+                <w:noProof/>
+                <w:webHidden/>
+              </w:rPr>
+            </w:r>
+            <w:r>
+              <w:rPr>
+                <w:noProof/>
+                <w:webHidden/>
+              </w:rPr>
+              <w:fldChar w:fldCharType="separate"/>
+            </w:r>
+            <w:r>
+              <w:rPr>
+                <w:noProof/>
+                <w:webHidden/>
+              </w:rPr>
+              <w:t>5</w:t>
+            </w:r>
+            <w:r>
+              <w:rPr>
+                <w:noProof/>
+                <w:webHidden/>
+              </w:rPr>
+              <w:fldChar w:fldCharType="end"/>
+            </w:r>
+          </w:hyperlink>
+        </w:p>
+        <w:p>
+          <w:pPr>
+            <w:pStyle w:val="TDC2"/>
+            <w:tabs>
+              <w:tab w:val="right" w:leader="dot" w:pos="8494"/>
+            </w:tabs>
+            <w:rPr>
+              <w:rFonts w:eastAsiaTheme="minorEastAsia"/>
+              <w:noProof/>
+              <w:lang w:val="en-GB" w:eastAsia="en-GB"/>
+            </w:rPr>
+          </w:pPr>
+          <w:hyperlink w:anchor="_Toc21358115" w:history="1">
+            <w:r>
+              <w:rPr>
+                <w:rStyle w:val="Hipervnculo"/>
+                <w:rFonts w:ascii="Arial" w:hAnsi="Arial" w:cs="Arial"/>
+                <w:noProof/>
+              </w:rPr>
+              <w:t>Resumen aplicaciones vistas:</w:t>
+            </w:r>
+            <w:r>
+              <w:rPr>
+                <w:noProof/>
+                <w:webHidden/>
+              </w:rPr>
+              <w:tab/>
+            </w:r>
+            <w:r>
+              <w:rPr>
+                <w:noProof/>
+                <w:webHidden/>
+              </w:rPr>
+              <w:fldChar w:fldCharType="begin"/>
+            </w:r>
+            <w:r>
+              <w:rPr>
+                <w:noProof/>
+                <w:webHidden/>
+              </w:rPr>
+              <w:instrText xml:space="preserve"> PAGEREF _Toc21358115 \h </w:instrText>
+            </w:r>
+            <w:r>
+              <w:rPr>
+                <w:noProof/>
+                <w:webHidden/>
+              </w:rPr>
+            </w:r>
+            <w:r>
+              <w:rPr>
+                <w:noProof/>
+                <w:webHidden/>
+              </w:rPr>
+              <w:fldChar w:fldCharType="separate"/>
+            </w:r>
+            <w:r>
+              <w:rPr>
+                <w:noProof/>
+                <w:webHidden/>
+              </w:rPr>
+              <w:t>5</w:t>
+            </w:r>
+            <w:r>
+              <w:rPr>
+                <w:noProof/>
+                <w:webHidden/>
+              </w:rPr>
+              <w:fldChar w:fldCharType="end"/>
+            </w:r>
+          </w:hyperlink>
+        </w:p>
+        <w:p>
+          <w:pPr>
+            <w:pStyle w:val="TDC1"/>
+            <w:tabs>
+              <w:tab w:val="right" w:leader="dot" w:pos="8494"/>
+            </w:tabs>
+            <w:rPr>
+              <w:rFonts w:eastAsiaTheme="minorEastAsia"/>
+              <w:noProof/>
+              <w:lang w:val="en-GB" w:eastAsia="en-GB"/>
+            </w:rPr>
+          </w:pPr>
+          <w:hyperlink w:anchor="_Toc21358116" w:history="1">
+            <w:r>
+              <w:rPr>
+                <w:rStyle w:val="Hipervnculo"/>
+                <w:rFonts w:ascii="Arial" w:hAnsi="Arial" w:cs="Arial"/>
+                <w:noProof/>
+              </w:rPr>
+              <w:t>Objetivos y Alcance:</w:t>
+            </w:r>
+            <w:r>
+              <w:rPr>
+                <w:noProof/>
+                <w:webHidden/>
+              </w:rPr>
+              <w:tab/>
+            </w:r>
+            <w:r>
+              <w:rPr>
+                <w:noProof/>
+                <w:webHidden/>
+              </w:rPr>
+              <w:fldChar w:fldCharType="begin"/>
+            </w:r>
+            <w:r>
+              <w:rPr>
+                <w:noProof/>
+                <w:webHidden/>
+              </w:rPr>
+              <w:instrText xml:space="preserve"> PAGEREF _Toc21358116 \h </w:instrText>
+            </w:r>
+            <w:r>
+              <w:rPr>
+                <w:noProof/>
+                <w:webHidden/>
+              </w:rPr>
+            </w:r>
+            <w:r>
+              <w:rPr>
+                <w:noProof/>
+                <w:webHidden/>
+              </w:rPr>
+              <w:fldChar w:fldCharType="separate"/>
+            </w:r>
+            <w:r>
+              <w:rPr>
+                <w:noProof/>
+                <w:webHidden/>
+              </w:rPr>
+              <w:t>7</w:t>
+            </w:r>
+            <w:r>
+              <w:rPr>
+                <w:noProof/>
+                <w:webHidden/>
+              </w:rPr>
+              <w:fldChar w:fldCharType="end"/>
+            </w:r>
+          </w:hyperlink>
+        </w:p>
+        <w:p>
+          <w:pPr>
+            <w:pStyle w:val="TDC1"/>
+            <w:tabs>
+              <w:tab w:val="right" w:leader="dot" w:pos="8494"/>
+            </w:tabs>
+            <w:rPr>
+              <w:rFonts w:eastAsiaTheme="minorEastAsia"/>
+              <w:noProof/>
+              <w:lang w:val="en-GB" w:eastAsia="en-GB"/>
+            </w:rPr>
+          </w:pPr>
+          <w:hyperlink w:anchor="_Toc21358117" w:history="1">
+            <w:r>
+              <w:rPr>
+                <w:rStyle w:val="Hipervnculo"/>
+                <w:rFonts w:ascii="Arial" w:hAnsi="Arial" w:cs="Arial"/>
+                <w:noProof/>
+              </w:rPr>
+              <w:t>Planificación:</w:t>
+            </w:r>
+            <w:r>
+              <w:rPr>
+                <w:noProof/>
+                <w:webHidden/>
+              </w:rPr>
+              <w:tab/>
+            </w:r>
+            <w:r>
+              <w:rPr>
+                <w:noProof/>
+                <w:webHidden/>
+              </w:rPr>
+              <w:fldChar w:fldCharType="begin"/>
+            </w:r>
+            <w:r>
+              <w:rPr>
+                <w:noProof/>
+                <w:webHidden/>
+              </w:rPr>
+              <w:instrText xml:space="preserve"> PAGEREF _Toc21358117 \h </w:instrText>
+            </w:r>
+            <w:r>
+              <w:rPr>
+                <w:noProof/>
+                <w:webHidden/>
+              </w:rPr>
+            </w:r>
+            <w:r>
+              <w:rPr>
+                <w:noProof/>
+                <w:webHidden/>
+              </w:rPr>
+              <w:fldChar w:fldCharType="separate"/>
+            </w:r>
+            <w:r>
+              <w:rPr>
+                <w:noProof/>
+                <w:webHidden/>
+              </w:rPr>
+              <w:t>7</w:t>
+            </w:r>
+            <w:r>
+              <w:rPr>
+                <w:noProof/>
+                <w:webHidden/>
+              </w:rPr>
+              <w:fldChar w:fldCharType="end"/>
+            </w:r>
+          </w:hyperlink>
+        </w:p>
+        <w:p>
+          <w:pPr>
+            <w:pStyle w:val="TDC1"/>
+            <w:tabs>
+              <w:tab w:val="right" w:leader="dot" w:pos="8494"/>
+            </w:tabs>
+            <w:rPr>
+              <w:rFonts w:eastAsiaTheme="minorEastAsia"/>
+              <w:noProof/>
+              <w:lang w:val="en-GB" w:eastAsia="en-GB"/>
+            </w:rPr>
+          </w:pPr>
+          <w:hyperlink w:anchor="_Toc21358118" w:history="1">
+            <w:r>
+              <w:rPr>
+                <w:rStyle w:val="Hipervnculo"/>
+                <w:rFonts w:ascii="Arial" w:hAnsi="Arial" w:cs="Arial"/>
+                <w:noProof/>
+              </w:rPr>
+              <w:t>Bibliografía:</w:t>
+            </w:r>
+            <w:r>
+              <w:rPr>
+                <w:noProof/>
+                <w:webHidden/>
+              </w:rPr>
+              <w:tab/>
+            </w:r>
+            <w:r>
+              <w:rPr>
+                <w:noProof/>
+                <w:webHidden/>
+              </w:rPr>
+              <w:fldChar w:fldCharType="begin"/>
+            </w:r>
+            <w:r>
+              <w:rPr>
+                <w:noProof/>
+                <w:webHidden/>
+              </w:rPr>
+              <w:instrText xml:space="preserve"> PAGEREF _Toc21358118 \h </w:instrText>
+            </w:r>
+            <w:r>
+              <w:rPr>
+                <w:noProof/>
+                <w:webHidden/>
+              </w:rPr>
+            </w:r>
+            <w:r>
+              <w:rPr>
+                <w:noProof/>
+                <w:webHidden/>
+              </w:rPr>
+              <w:fldChar w:fldCharType="separate"/>
+            </w:r>
+            <w:r>
+              <w:rPr>
+                <w:noProof/>
+                <w:webHidden/>
+              </w:rPr>
+              <w:t>8</w:t>
+            </w:r>
+            <w:r>
+              <w:rPr>
+                <w:noProof/>
+                <w:webHidden/>
+              </w:rPr>
+              <w:fldChar w:fldCharType="end"/>
+            </w:r>
+          </w:hyperlink>
+        </w:p>
+        <w:p>
           <w:r>
             <w:rPr>
               <w:b/>
@@ -1039,7 +1255,7 @@
           <w:rFonts w:ascii="Arial" w:hAnsi="Arial" w:cs="Arial"/>
         </w:rPr>
       </w:pPr>
-      <w:bookmarkStart w:id="0" w:name="_Toc21108461"/>
+      <w:bookmarkStart w:id="0" w:name="_Toc21358111"/>
       <w:r>
         <w:rPr>
           <w:rFonts w:ascii="Arial" w:hAnsi="Arial" w:cs="Arial"/>
@@ -1369,7 +1585,7 @@
       <w:r>
         <w:rPr>
           <w:noProof/>
-          <w:lang w:eastAsia="es-ES"/>
+          <w:lang w:val="en-GB" w:eastAsia="en-GB"/>
         </w:rPr>
         <w:drawing>
           <wp:inline distT="0" distB="0" distL="0" distR="0" wp14:anchorId="46260C96" wp14:editId="3CBDB102">
@@ -1579,21 +1795,12 @@
         </w:rPr>
         <w:t xml:space="preserve">Aquellos dispositivos que puedan ser sujetos a ser llevados o vestidos por una persona se les conoce como </w:t>
       </w:r>
-      <w:proofErr w:type="spellStart"/>
-      <w:r>
-        <w:rPr>
-          <w:rFonts w:ascii="Arial" w:hAnsi="Arial" w:cs="Arial"/>
-          <w:i/>
-        </w:rPr>
-        <w:t>wereables</w:t>
-      </w:r>
-      <w:proofErr w:type="spellEnd"/>
-      <w:r>
-        <w:rPr>
-          <w:rFonts w:ascii="Arial" w:hAnsi="Arial" w:cs="Arial"/>
-          <w:i/>
-        </w:rPr>
-        <w:t xml:space="preserve">. </w:t>
+      <w:r>
+        <w:rPr>
+          <w:rFonts w:ascii="Arial" w:hAnsi="Arial" w:cs="Arial"/>
+          <w:i/>
+        </w:rPr>
+        <w:t xml:space="preserve">wereables. </w:t>
       </w:r>
       <w:r>
         <w:rPr>
@@ -1607,21 +1814,12 @@
         </w:rPr>
         <w:t xml:space="preserve">de los 90s, indicando que un </w:t>
       </w:r>
-      <w:proofErr w:type="spellStart"/>
-      <w:r>
-        <w:rPr>
-          <w:rFonts w:ascii="Arial" w:hAnsi="Arial" w:cs="Arial"/>
-          <w:i/>
-        </w:rPr>
-        <w:t>wereable</w:t>
-      </w:r>
-      <w:proofErr w:type="spellEnd"/>
-      <w:r>
-        <w:rPr>
-          <w:rFonts w:ascii="Arial" w:hAnsi="Arial" w:cs="Arial"/>
-          <w:i/>
-        </w:rPr>
-        <w:t xml:space="preserve"> </w:t>
+      <w:r>
+        <w:rPr>
+          <w:rFonts w:ascii="Arial" w:hAnsi="Arial" w:cs="Arial"/>
+          <w:i/>
+        </w:rPr>
+        <w:t xml:space="preserve">wereable </w:t>
       </w:r>
       <w:r>
         <w:rPr>
@@ -1635,21 +1833,12 @@
         </w:rPr>
         <w:t xml:space="preserve">. Los </w:t>
       </w:r>
-      <w:proofErr w:type="spellStart"/>
-      <w:r>
-        <w:rPr>
-          <w:rFonts w:ascii="Arial" w:hAnsi="Arial" w:cs="Arial"/>
-          <w:i/>
-        </w:rPr>
-        <w:t>wereables</w:t>
-      </w:r>
-      <w:proofErr w:type="spellEnd"/>
-      <w:r>
-        <w:rPr>
-          <w:rFonts w:ascii="Arial" w:hAnsi="Arial" w:cs="Arial"/>
-          <w:i/>
-        </w:rPr>
-        <w:t xml:space="preserve"> </w:t>
+      <w:r>
+        <w:rPr>
+          <w:rFonts w:ascii="Arial" w:hAnsi="Arial" w:cs="Arial"/>
+          <w:i/>
+        </w:rPr>
+        <w:t xml:space="preserve">wereables </w:t>
       </w:r>
       <w:r>
         <w:rPr>
@@ -1807,21 +1996,12 @@
         </w:rPr>
         <w:t xml:space="preserve">Este comportamiento se extrapola a la gran mayoría de los </w:t>
       </w:r>
-      <w:proofErr w:type="spellStart"/>
-      <w:r>
-        <w:rPr>
-          <w:rFonts w:ascii="Arial" w:hAnsi="Arial" w:cs="Arial"/>
-          <w:i/>
-        </w:rPr>
-        <w:t>wereables</w:t>
-      </w:r>
-      <w:proofErr w:type="spellEnd"/>
-      <w:r>
-        <w:rPr>
-          <w:rFonts w:ascii="Arial" w:hAnsi="Arial" w:cs="Arial"/>
-          <w:i/>
-        </w:rPr>
-        <w:t>.</w:t>
+      <w:r>
+        <w:rPr>
+          <w:rFonts w:ascii="Arial" w:hAnsi="Arial" w:cs="Arial"/>
+          <w:i/>
+        </w:rPr>
+        <w:t>wereables.</w:t>
       </w:r>
       <w:r>
         <w:rPr>
@@ -1829,21 +2009,12 @@
         </w:rPr>
         <w:t xml:space="preserve"> En el caso del presente proyecto, el </w:t>
       </w:r>
-      <w:proofErr w:type="spellStart"/>
-      <w:r>
-        <w:rPr>
-          <w:rFonts w:ascii="Arial" w:hAnsi="Arial" w:cs="Arial"/>
-          <w:i/>
-        </w:rPr>
-        <w:t>wereable</w:t>
-      </w:r>
-      <w:proofErr w:type="spellEnd"/>
-      <w:r>
-        <w:rPr>
-          <w:rFonts w:ascii="Arial" w:hAnsi="Arial" w:cs="Arial"/>
-          <w:i/>
-        </w:rPr>
-        <w:t xml:space="preserve"> </w:t>
+      <w:r>
+        <w:rPr>
+          <w:rFonts w:ascii="Arial" w:hAnsi="Arial" w:cs="Arial"/>
+          <w:i/>
+        </w:rPr>
+        <w:t xml:space="preserve">wereable </w:t>
       </w:r>
       <w:r>
         <w:rPr>
@@ -1915,7 +2086,7 @@
       <w:r>
         <w:rPr>
           <w:noProof/>
-          <w:lang w:eastAsia="es-ES"/>
+          <w:lang w:val="en-GB" w:eastAsia="en-GB"/>
         </w:rPr>
         <w:drawing>
           <wp:inline distT="0" distB="0" distL="0" distR="0" wp14:anchorId="05A7A56C" wp14:editId="4CF21234">
@@ -2079,7 +2250,6 @@
         </w:rPr>
         <w:t xml:space="preserve"> se centra el estudio sobre las aplicaciones para dispositivos móviles, basta con hacer una simple búsqueda en Google Play [4] para observar que existe gran variedad de aplicaciones que pueden ser utilizadas en los </w:t>
       </w:r>
-      <w:proofErr w:type="spellStart"/>
       <w:r>
         <w:rPr>
           <w:rFonts w:ascii="Arial" w:hAnsi="Arial" w:cs="Arial"/>
@@ -2087,14 +2257,12 @@
         </w:rPr>
         <w:t>wereable</w:t>
       </w:r>
-      <w:proofErr w:type="spellEnd"/>
       <w:r>
         <w:rPr>
           <w:rFonts w:ascii="Arial" w:hAnsi="Arial" w:cs="Arial"/>
         </w:rPr>
         <w:t xml:space="preserve"> o dependen de los datos del </w:t>
       </w:r>
-      <w:proofErr w:type="spellStart"/>
       <w:r>
         <w:rPr>
           <w:rFonts w:ascii="Arial" w:hAnsi="Arial" w:cs="Arial"/>
@@ -2102,7 +2270,6 @@
         </w:rPr>
         <w:t>wereable</w:t>
       </w:r>
-      <w:proofErr w:type="spellEnd"/>
       <w:r>
         <w:rPr>
           <w:rFonts w:ascii="Arial" w:hAnsi="Arial" w:cs="Arial"/>
@@ -2129,7 +2296,6 @@
         </w:rPr>
         <w:t xml:space="preserve"> que implican el uso de un </w:t>
       </w:r>
-      <w:proofErr w:type="spellStart"/>
       <w:r>
         <w:rPr>
           <w:rFonts w:ascii="Arial" w:hAnsi="Arial" w:cs="Arial"/>
@@ -2137,7 +2303,6 @@
         </w:rPr>
         <w:t>wereable</w:t>
       </w:r>
-      <w:proofErr w:type="spellEnd"/>
       <w:r>
         <w:rPr>
           <w:rFonts w:ascii="Arial" w:hAnsi="Arial" w:cs="Arial"/>
@@ -2187,7 +2352,6 @@
         </w:rPr>
         <w:t xml:space="preserve">, que consiste el uso de un </w:t>
       </w:r>
-      <w:proofErr w:type="spellStart"/>
       <w:r>
         <w:rPr>
           <w:rFonts w:ascii="Arial" w:hAnsi="Arial" w:cs="Arial"/>
@@ -2195,7 +2359,6 @@
         </w:rPr>
         <w:t>wereable</w:t>
       </w:r>
-      <w:proofErr w:type="spellEnd"/>
       <w:r>
         <w:rPr>
           <w:rFonts w:ascii="Arial" w:hAnsi="Arial" w:cs="Arial"/>
@@ -2216,12 +2379,14 @@
           <w:rFonts w:ascii="Arial" w:hAnsi="Arial" w:cs="Arial"/>
         </w:rPr>
       </w:pPr>
+      <w:bookmarkStart w:id="1" w:name="_Toc21358112"/>
       <w:r>
         <w:rPr>
           <w:rFonts w:ascii="Arial" w:hAnsi="Arial" w:cs="Arial"/>
         </w:rPr>
         <w:t>Salud Conectada</w:t>
       </w:r>
+      <w:bookmarkEnd w:id="1"/>
     </w:p>
     <w:p>
       <w:pPr>
@@ -2249,7 +2414,6 @@
         </w:rPr>
         <w:t xml:space="preserve">permite conectarse a cualquier </w:t>
       </w:r>
-      <w:proofErr w:type="spellStart"/>
       <w:r>
         <w:rPr>
           <w:rFonts w:ascii="Arial" w:hAnsi="Arial" w:cs="Arial"/>
@@ -2257,7 +2421,6 @@
         </w:rPr>
         <w:t>wereable</w:t>
       </w:r>
-      <w:proofErr w:type="spellEnd"/>
       <w:r>
         <w:rPr>
           <w:rFonts w:ascii="Arial" w:hAnsi="Arial" w:cs="Arial"/>
@@ -2322,21 +2485,12 @@
         </w:rPr>
         <w:t xml:space="preserve">para funcionar, de hecho, la principal queja de los usuarios es que se desvincula fácilmente el </w:t>
       </w:r>
-      <w:proofErr w:type="spellStart"/>
-      <w:r>
-        <w:rPr>
-          <w:rFonts w:ascii="Arial" w:hAnsi="Arial" w:cs="Arial"/>
-          <w:i/>
-        </w:rPr>
-        <w:t>wereable</w:t>
-      </w:r>
-      <w:proofErr w:type="spellEnd"/>
-      <w:r>
-        <w:rPr>
-          <w:rFonts w:ascii="Arial" w:hAnsi="Arial" w:cs="Arial"/>
-          <w:i/>
-        </w:rPr>
-        <w:t xml:space="preserve"> </w:t>
+      <w:r>
+        <w:rPr>
+          <w:rFonts w:ascii="Arial" w:hAnsi="Arial" w:cs="Arial"/>
+          <w:i/>
+        </w:rPr>
+        <w:t xml:space="preserve">wereable </w:t>
       </w:r>
       <w:r>
         <w:rPr>
@@ -2380,7 +2534,7 @@
       <w:r>
         <w:rPr>
           <w:noProof/>
-          <w:lang w:eastAsia="es-ES"/>
+          <w:lang w:val="en-GB" w:eastAsia="en-GB"/>
         </w:rPr>
         <w:drawing>
           <wp:inline distT="0" distB="0" distL="0" distR="0" wp14:anchorId="0C83270F" wp14:editId="00CDC043">
@@ -2421,7 +2575,7 @@
       <w:r>
         <w:rPr>
           <w:noProof/>
-          <w:lang w:eastAsia="es-ES"/>
+          <w:lang w:val="en-GB" w:eastAsia="en-GB"/>
         </w:rPr>
         <w:drawing>
           <wp:inline distT="0" distB="0" distL="0" distR="0" wp14:anchorId="3F2C8AE3" wp14:editId="63F9CD84">
@@ -2462,7 +2616,7 @@
       <w:r>
         <w:rPr>
           <w:noProof/>
-          <w:lang w:eastAsia="es-ES"/>
+          <w:lang w:val="en-GB" w:eastAsia="en-GB"/>
         </w:rPr>
         <w:drawing>
           <wp:inline distT="0" distB="0" distL="0" distR="0" wp14:anchorId="22D0EE15" wp14:editId="3C87310A">
@@ -2527,7 +2681,7 @@
       <w:r>
         <w:rPr>
           <w:noProof/>
-          <w:lang w:eastAsia="es-ES"/>
+          <w:lang w:val="en-GB" w:eastAsia="en-GB"/>
         </w:rPr>
         <w:drawing>
           <wp:inline distT="0" distB="0" distL="0" distR="0" wp14:anchorId="3F3A7AAC" wp14:editId="4180EBF4">
@@ -2591,25 +2745,7 @@
         <w:rPr>
           <w:rFonts w:ascii="Arial" w:hAnsi="Arial" w:cs="Arial"/>
         </w:rPr>
-        <w:t>Fig</w:t>
-      </w:r>
-      <w:r>
-        <w:rPr>
-          <w:rFonts w:ascii="Arial" w:hAnsi="Arial" w:cs="Arial"/>
-        </w:rPr>
-        <w:t>.4</w:t>
-      </w:r>
-      <w:r>
-        <w:rPr>
-          <w:rFonts w:ascii="Arial" w:hAnsi="Arial" w:cs="Arial"/>
-        </w:rPr>
-        <w:t xml:space="preserve"> - Cap</w:t>
-      </w:r>
-      <w:r>
-        <w:rPr>
-          <w:rFonts w:ascii="Arial" w:hAnsi="Arial" w:cs="Arial"/>
-        </w:rPr>
-        <w:t xml:space="preserve">turas aplicación </w:t>
+        <w:t xml:space="preserve">Fig.4 - Capturas aplicación </w:t>
       </w:r>
       <w:proofErr w:type="spellStart"/>
       <w:r>
@@ -2637,30 +2773,21 @@
         <w:rPr>
           <w:rFonts w:ascii="Arial" w:hAnsi="Arial" w:cs="Arial"/>
         </w:rPr>
-        <w:t xml:space="preserve"> OS. Fuente ([6</w:t>
-      </w:r>
-      <w:r>
-        <w:rPr>
-          <w:rFonts w:ascii="Arial" w:hAnsi="Arial" w:cs="Arial"/>
-        </w:rPr>
-        <w:t>])</w:t>
+        <w:t xml:space="preserve"> OS. Fuente ([6])</w:t>
       </w:r>
     </w:p>
     <w:p>
       <w:pPr>
-        <w:pStyle w:val="Ttulo1"/>
-        <w:rPr>
-          <w:rFonts w:ascii="Arial" w:hAnsi="Arial" w:cs="Arial"/>
-          <w:sz w:val="26"/>
-          <w:szCs w:val="26"/>
-        </w:rPr>
-      </w:pPr>
-      <w:proofErr w:type="spellStart"/>
-      <w:r>
-        <w:rPr>
-          <w:rFonts w:ascii="Arial" w:hAnsi="Arial" w:cs="Arial"/>
-          <w:sz w:val="26"/>
-          <w:szCs w:val="26"/>
+        <w:pStyle w:val="Ttulo2"/>
+        <w:rPr>
+          <w:rFonts w:ascii="Arial" w:hAnsi="Arial" w:cs="Arial"/>
+        </w:rPr>
+      </w:pPr>
+      <w:bookmarkStart w:id="2" w:name="_Toc21358113"/>
+      <w:proofErr w:type="spellStart"/>
+      <w:r>
+        <w:rPr>
+          <w:rFonts w:ascii="Arial" w:hAnsi="Arial" w:cs="Arial"/>
         </w:rPr>
         <w:t>Heart</w:t>
       </w:r>
@@ -2668,8 +2795,6 @@
       <w:r>
         <w:rPr>
           <w:rFonts w:ascii="Arial" w:hAnsi="Arial" w:cs="Arial"/>
-          <w:sz w:val="26"/>
-          <w:szCs w:val="26"/>
         </w:rPr>
         <w:t xml:space="preserve"> </w:t>
       </w:r>
@@ -2677,8 +2802,6 @@
       <w:r>
         <w:rPr>
           <w:rFonts w:ascii="Arial" w:hAnsi="Arial" w:cs="Arial"/>
-          <w:sz w:val="26"/>
-          <w:szCs w:val="26"/>
         </w:rPr>
         <w:t>Rate</w:t>
       </w:r>
@@ -2686,8 +2809,6 @@
       <w:r>
         <w:rPr>
           <w:rFonts w:ascii="Arial" w:hAnsi="Arial" w:cs="Arial"/>
-          <w:sz w:val="26"/>
-          <w:szCs w:val="26"/>
         </w:rPr>
         <w:t xml:space="preserve"> OS – Android </w:t>
       </w:r>
@@ -2695,11 +2816,10 @@
       <w:r>
         <w:rPr>
           <w:rFonts w:ascii="Arial" w:hAnsi="Arial" w:cs="Arial"/>
-          <w:sz w:val="26"/>
-          <w:szCs w:val="26"/>
         </w:rPr>
         <w:t>Watch</w:t>
       </w:r>
+      <w:bookmarkEnd w:id="2"/>
       <w:proofErr w:type="spellEnd"/>
     </w:p>
     <w:p>
@@ -2752,14 +2872,14 @@
         <w:rPr>
           <w:rFonts w:ascii="Arial" w:hAnsi="Arial" w:cs="Arial"/>
         </w:rPr>
-        <w:t xml:space="preserve">. La aplicación permite dos modos </w:t>
+        <w:t xml:space="preserve">. La aplicación permite dos modos de funcionamiento. La primera de ellas es solicitando una medición manualmente, </w:t>
       </w:r>
       <w:r>
         <w:rPr>
           <w:rFonts w:ascii="Arial" w:hAnsi="Arial" w:cs="Arial"/>
         </w:rPr>
         <w:lastRenderedPageBreak/>
-        <w:t xml:space="preserve">de funcionamiento. La primera de ellas es solicitando una medición manualmente, mientras que la segunda es programar la aplicación para que haga mediciones cada media hora. Cada medición dura 1 minuto. Luego, los datos obtenidos </w:t>
+        <w:t xml:space="preserve">mientras que la segunda es programar la aplicación para que haga mediciones cada media hora. Cada medición dura 1 minuto. Luego, los datos obtenidos </w:t>
       </w:r>
       <w:r>
         <w:rPr>
@@ -2831,19 +2951,16 @@
     </w:p>
     <w:p>
       <w:pPr>
-        <w:pStyle w:val="Ttulo1"/>
-        <w:rPr>
-          <w:rFonts w:ascii="Arial" w:hAnsi="Arial" w:cs="Arial"/>
-          <w:sz w:val="26"/>
-          <w:szCs w:val="26"/>
-        </w:rPr>
-      </w:pPr>
-      <w:proofErr w:type="spellStart"/>
-      <w:r>
-        <w:rPr>
-          <w:rFonts w:ascii="Arial" w:hAnsi="Arial" w:cs="Arial"/>
-          <w:sz w:val="26"/>
-          <w:szCs w:val="26"/>
+        <w:pStyle w:val="Ttulo2"/>
+        <w:rPr>
+          <w:rFonts w:ascii="Arial" w:hAnsi="Arial" w:cs="Arial"/>
+        </w:rPr>
+      </w:pPr>
+      <w:bookmarkStart w:id="3" w:name="_Toc21358114"/>
+      <w:proofErr w:type="spellStart"/>
+      <w:r>
+        <w:rPr>
+          <w:rFonts w:ascii="Arial" w:hAnsi="Arial" w:cs="Arial"/>
         </w:rPr>
         <w:t>Health</w:t>
       </w:r>
@@ -2851,21 +2968,10 @@
       <w:r>
         <w:rPr>
           <w:rFonts w:ascii="Arial" w:hAnsi="Arial" w:cs="Arial"/>
-          <w:sz w:val="26"/>
-          <w:szCs w:val="26"/>
-        </w:rPr>
-        <w:t xml:space="preserve"> </w:t>
-      </w:r>
-      <w:proofErr w:type="spellStart"/>
-      <w:r>
-        <w:rPr>
-          <w:rFonts w:ascii="Arial" w:hAnsi="Arial" w:cs="Arial"/>
-          <w:sz w:val="26"/>
-          <w:szCs w:val="26"/>
-        </w:rPr>
-        <w:t>Wereable</w:t>
-      </w:r>
-      <w:proofErr w:type="spellEnd"/>
+        </w:rPr>
+        <w:t xml:space="preserve"> Wereable</w:t>
+      </w:r>
+      <w:bookmarkEnd w:id="3"/>
     </w:p>
     <w:p>
       <w:pPr>
@@ -2879,13 +2985,7 @@
         <w:rPr>
           <w:rFonts w:ascii="Arial" w:hAnsi="Arial" w:cs="Arial"/>
         </w:rPr>
-        <w:t>Esta aplicació</w:t>
-      </w:r>
-      <w:r>
-        <w:rPr>
-          <w:rFonts w:ascii="Arial" w:hAnsi="Arial" w:cs="Arial"/>
-        </w:rPr>
-        <w:t xml:space="preserve">n [7], desarrollada por </w:t>
+        <w:t xml:space="preserve">Esta aplicación [7], desarrollada por </w:t>
       </w:r>
       <w:proofErr w:type="spellStart"/>
       <w:r>
@@ -2999,7 +3099,7 @@
       <w:r>
         <w:rPr>
           <w:noProof/>
-          <w:lang w:eastAsia="es-ES"/>
+          <w:lang w:val="en-GB" w:eastAsia="en-GB"/>
         </w:rPr>
         <w:drawing>
           <wp:inline distT="0" distB="0" distL="0" distR="0">
@@ -3056,7 +3156,7 @@
       <w:r>
         <w:rPr>
           <w:noProof/>
-          <w:lang w:eastAsia="es-ES"/>
+          <w:lang w:val="en-GB" w:eastAsia="en-GB"/>
         </w:rPr>
         <w:drawing>
           <wp:inline distT="0" distB="0" distL="0" distR="0">
@@ -3113,7 +3213,7 @@
       <w:r>
         <w:rPr>
           <w:noProof/>
-          <w:lang w:eastAsia="es-ES"/>
+          <w:lang w:val="en-GB" w:eastAsia="en-GB"/>
         </w:rPr>
         <w:drawing>
           <wp:inline distT="0" distB="0" distL="0" distR="0">
@@ -3196,59 +3296,31 @@
         <w:rPr>
           <w:rFonts w:ascii="Arial" w:hAnsi="Arial" w:cs="Arial"/>
         </w:rPr>
-        <w:t>He</w:t>
-      </w:r>
-      <w:r>
-        <w:rPr>
-          <w:rFonts w:ascii="Arial" w:hAnsi="Arial" w:cs="Arial"/>
-        </w:rPr>
-        <w:t>alth</w:t>
-      </w:r>
-      <w:proofErr w:type="spellEnd"/>
-      <w:r>
-        <w:rPr>
-          <w:rFonts w:ascii="Arial" w:hAnsi="Arial" w:cs="Arial"/>
-        </w:rPr>
-        <w:t xml:space="preserve"> </w:t>
-      </w:r>
-      <w:proofErr w:type="spellStart"/>
-      <w:r>
-        <w:rPr>
-          <w:rFonts w:ascii="Arial" w:hAnsi="Arial" w:cs="Arial"/>
-        </w:rPr>
-        <w:t>Wereable</w:t>
-      </w:r>
-      <w:proofErr w:type="spellEnd"/>
-      <w:r>
-        <w:rPr>
-          <w:rFonts w:ascii="Arial" w:hAnsi="Arial" w:cs="Arial"/>
-        </w:rPr>
-        <w:t>. Fuente ([7</w:t>
-      </w:r>
-      <w:r>
-        <w:rPr>
-          <w:rFonts w:ascii="Arial" w:hAnsi="Arial" w:cs="Arial"/>
-        </w:rPr>
-        <w:t>])</w:t>
+        <w:t>Health</w:t>
+      </w:r>
+      <w:proofErr w:type="spellEnd"/>
+      <w:r>
+        <w:rPr>
+          <w:rFonts w:ascii="Arial" w:hAnsi="Arial" w:cs="Arial"/>
+        </w:rPr>
+        <w:t xml:space="preserve"> Wereable. Fuente ([7])</w:t>
       </w:r>
     </w:p>
     <w:p>
       <w:pPr>
-        <w:pStyle w:val="Ttulo1"/>
-        <w:rPr>
-          <w:rFonts w:ascii="Arial" w:hAnsi="Arial" w:cs="Arial"/>
-          <w:sz w:val="26"/>
-          <w:szCs w:val="26"/>
-        </w:rPr>
-      </w:pPr>
-      <w:r>
-        <w:rPr>
-          <w:rFonts w:ascii="Arial" w:hAnsi="Arial" w:cs="Arial"/>
-          <w:sz w:val="26"/>
-          <w:szCs w:val="26"/>
+        <w:pStyle w:val="Ttulo2"/>
+        <w:rPr>
+          <w:rFonts w:ascii="Arial" w:hAnsi="Arial" w:cs="Arial"/>
+        </w:rPr>
+      </w:pPr>
+      <w:bookmarkStart w:id="4" w:name="_Toc21358115"/>
+      <w:r>
+        <w:rPr>
+          <w:rFonts w:ascii="Arial" w:hAnsi="Arial" w:cs="Arial"/>
         </w:rPr>
         <w:t>Resumen aplicaciones vistas:</w:t>
       </w:r>
+      <w:bookmarkEnd w:id="4"/>
     </w:p>
     <w:p>
       <w:pPr>
@@ -3346,7 +3418,6 @@
         </w:rPr>
         <w:t xml:space="preserve">para vincularse con el </w:t>
       </w:r>
-      <w:proofErr w:type="spellStart"/>
       <w:r>
         <w:rPr>
           <w:rFonts w:ascii="Arial" w:hAnsi="Arial" w:cs="Arial"/>
@@ -3354,7 +3425,6 @@
         </w:rPr>
         <w:t>wereable</w:t>
       </w:r>
-      <w:proofErr w:type="spellEnd"/>
       <w:r>
         <w:rPr>
           <w:rFonts w:ascii="Arial" w:hAnsi="Arial" w:cs="Arial"/>
@@ -3394,21 +3464,12 @@
         </w:rPr>
         <w:t xml:space="preserve">Esto conlleva a una serie de características que tienen estas aplicaciones con el </w:t>
       </w:r>
-      <w:proofErr w:type="spellStart"/>
-      <w:r>
-        <w:rPr>
-          <w:rFonts w:ascii="Arial" w:hAnsi="Arial" w:cs="Arial"/>
-          <w:i/>
-        </w:rPr>
-        <w:t>wereable</w:t>
-      </w:r>
-      <w:proofErr w:type="spellEnd"/>
-      <w:r>
-        <w:rPr>
-          <w:rFonts w:ascii="Arial" w:hAnsi="Arial" w:cs="Arial"/>
-          <w:i/>
-        </w:rPr>
-        <w:t xml:space="preserve"> </w:t>
+      <w:r>
+        <w:rPr>
+          <w:rFonts w:ascii="Arial" w:hAnsi="Arial" w:cs="Arial"/>
+          <w:i/>
+        </w:rPr>
+        <w:t xml:space="preserve">wereable </w:t>
       </w:r>
       <w:r>
         <w:rPr>
@@ -3442,7 +3503,6 @@
         </w:rPr>
         <w:t xml:space="preserve"> cerca el dispositivo móvil del </w:t>
       </w:r>
-      <w:proofErr w:type="spellStart"/>
       <w:r>
         <w:rPr>
           <w:rFonts w:ascii="Arial" w:hAnsi="Arial" w:cs="Arial"/>
@@ -3450,7 +3510,6 @@
         </w:rPr>
         <w:t>wereable</w:t>
       </w:r>
-      <w:proofErr w:type="spellEnd"/>
       <w:r>
         <w:rPr>
           <w:rFonts w:ascii="Arial" w:hAnsi="Arial" w:cs="Arial"/>
@@ -3536,21 +3595,7 @@
         <w:rPr>
           <w:rFonts w:ascii="Arial" w:hAnsi="Arial" w:cs="Arial"/>
         </w:rPr>
-        <w:t xml:space="preserve">No existen mecanismos que notifique al usuario que el </w:t>
-      </w:r>
-      <w:proofErr w:type="spellStart"/>
-      <w:r>
-        <w:rPr>
-          <w:rFonts w:ascii="Arial" w:hAnsi="Arial" w:cs="Arial"/>
-        </w:rPr>
-        <w:t>wereable</w:t>
-      </w:r>
-      <w:proofErr w:type="spellEnd"/>
-      <w:r>
-        <w:rPr>
-          <w:rFonts w:ascii="Arial" w:hAnsi="Arial" w:cs="Arial"/>
-        </w:rPr>
-        <w:t xml:space="preserve"> está a punto de quedarse sin batería.</w:t>
+        <w:t>No existen mecanismos que notifique al usuario que el wereable está a punto de quedarse sin batería.</w:t>
       </w:r>
     </w:p>
     <w:p>
@@ -3607,21 +3652,12 @@
         </w:rPr>
         <w:t xml:space="preserve">se abandona el terreno de las aplicaciones móviles para centrarnos en aplicaciones sanitarias relacionadas con el cuidado de pacientes mediante el uso de </w:t>
       </w:r>
-      <w:proofErr w:type="spellStart"/>
-      <w:r>
-        <w:rPr>
-          <w:rFonts w:ascii="Arial" w:hAnsi="Arial" w:cs="Arial"/>
-          <w:i/>
-        </w:rPr>
-        <w:t>wereables</w:t>
-      </w:r>
-      <w:proofErr w:type="spellEnd"/>
-      <w:r>
-        <w:rPr>
-          <w:rFonts w:ascii="Arial" w:hAnsi="Arial" w:cs="Arial"/>
-          <w:i/>
-        </w:rPr>
-        <w:t xml:space="preserve">. </w:t>
+      <w:r>
+        <w:rPr>
+          <w:rFonts w:ascii="Arial" w:hAnsi="Arial" w:cs="Arial"/>
+          <w:i/>
+        </w:rPr>
+        <w:t xml:space="preserve">wereables. </w:t>
       </w:r>
     </w:p>
     <w:p>
@@ -3683,7 +3719,7 @@
       <w:r>
         <w:rPr>
           <w:noProof/>
-          <w:lang w:eastAsia="es-ES"/>
+          <w:lang w:val="en-GB" w:eastAsia="en-GB"/>
         </w:rPr>
         <w:drawing>
           <wp:inline distT="0" distB="0" distL="0" distR="0" wp14:anchorId="00B0FEC5" wp14:editId="4FE60BF3">
@@ -3734,25 +3770,7 @@
         <w:rPr>
           <w:rFonts w:ascii="Arial" w:hAnsi="Arial" w:cs="Arial"/>
         </w:rPr>
-        <w:t xml:space="preserve">Fig.5 </w:t>
-      </w:r>
-      <w:r>
-        <w:rPr>
-          <w:rFonts w:ascii="Arial" w:hAnsi="Arial" w:cs="Arial"/>
-        </w:rPr>
-        <w:t>–</w:t>
-      </w:r>
-      <w:r>
-        <w:rPr>
-          <w:rFonts w:ascii="Arial" w:hAnsi="Arial" w:cs="Arial"/>
-        </w:rPr>
-        <w:t xml:space="preserve"> </w:t>
-      </w:r>
-      <w:r>
-        <w:rPr>
-          <w:rFonts w:ascii="Arial" w:hAnsi="Arial" w:cs="Arial"/>
-        </w:rPr>
-        <w:t>Interfaz aplicación proyecto LOBIN</w:t>
+        <w:t>Fig.5 – Interfaz aplicación proyecto LOBIN</w:t>
       </w:r>
       <w:r>
         <w:rPr>
@@ -3797,7 +3815,7 @@
           <w:rFonts w:ascii="Arial" w:hAnsi="Arial" w:cs="Arial"/>
         </w:rPr>
       </w:pPr>
-      <w:bookmarkStart w:id="1" w:name="_Toc21108462"/>
+      <w:bookmarkStart w:id="5" w:name="_Toc21358116"/>
       <w:r>
         <w:rPr>
           <w:rFonts w:ascii="Arial" w:hAnsi="Arial" w:cs="Arial"/>
@@ -3811,7 +3829,7 @@
         </w:rPr>
         <w:t>:</w:t>
       </w:r>
-      <w:bookmarkEnd w:id="1"/>
+      <w:bookmarkEnd w:id="5"/>
     </w:p>
     <w:p>
       <w:pPr>
@@ -3821,7 +3839,6 @@
           <w:rFonts w:ascii="Arial" w:hAnsi="Arial" w:cs="Arial"/>
         </w:rPr>
       </w:pPr>
-      <w:bookmarkStart w:id="2" w:name="_Toc21108463"/>
       <w:r>
         <w:rPr>
           <w:rFonts w:ascii="Arial" w:hAnsi="Arial" w:cs="Arial"/>
@@ -3950,8 +3967,6 @@
           <w:rFonts w:ascii="Arial" w:hAnsi="Arial" w:cs="Arial"/>
         </w:rPr>
       </w:pPr>
-      <w:bookmarkStart w:id="3" w:name="_GoBack"/>
-      <w:bookmarkEnd w:id="3"/>
       <w:r>
         <w:rPr>
           <w:rFonts w:ascii="Arial" w:hAnsi="Arial" w:cs="Arial"/>
@@ -3978,6 +3993,7 @@
           <w:rFonts w:ascii="Arial" w:hAnsi="Arial" w:cs="Arial"/>
         </w:rPr>
       </w:pPr>
+      <w:bookmarkStart w:id="6" w:name="_Toc21358117"/>
       <w:r>
         <w:rPr>
           <w:rFonts w:ascii="Arial" w:hAnsi="Arial" w:cs="Arial"/>
@@ -3990,7 +4006,7 @@
         </w:rPr>
         <w:t>:</w:t>
       </w:r>
-      <w:bookmarkEnd w:id="2"/>
+      <w:bookmarkEnd w:id="6"/>
     </w:p>
     <w:p>
       <w:pPr>
@@ -4004,7 +4020,94 @@
         <w:rPr>
           <w:rFonts w:ascii="Arial" w:hAnsi="Arial" w:cs="Arial"/>
         </w:rPr>
-        <w:t>Para poder diseñar y desarrollar cada una de las pantallas de la aplicación se seguirá un proceso que consistirá en los siguientes pasos:</w:t>
+        <w:t>Para poder diseñar y desarrollar cada una de las pantallas de la aplicación se</w:t>
+      </w:r>
+      <w:r>
+        <w:rPr>
+          <w:rFonts w:ascii="Arial" w:hAnsi="Arial" w:cs="Arial"/>
+        </w:rPr>
+        <w:t xml:space="preserve"> utilizará una planificación basada en </w:t>
+      </w:r>
+      <w:r>
+        <w:rPr>
+          <w:rFonts w:ascii="Arial" w:hAnsi="Arial" w:cs="Arial"/>
+          <w:i/>
+        </w:rPr>
+        <w:t>SCRUM</w:t>
+      </w:r>
+      <w:r>
+        <w:rPr>
+          <w:rFonts w:ascii="Arial" w:hAnsi="Arial" w:cs="Arial"/>
+        </w:rPr>
+        <w:t xml:space="preserve"> en la cual los</w:t>
+      </w:r>
+      <w:r>
+        <w:rPr>
+          <w:rFonts w:ascii="Arial" w:hAnsi="Arial" w:cs="Arial"/>
+        </w:rPr>
+        <w:t xml:space="preserve"> </w:t>
+      </w:r>
+      <w:proofErr w:type="spellStart"/>
+      <w:r>
+        <w:rPr>
+          <w:rFonts w:ascii="Arial" w:hAnsi="Arial" w:cs="Arial"/>
+          <w:i/>
+        </w:rPr>
+        <w:t>sprints</w:t>
+      </w:r>
+      <w:proofErr w:type="spellEnd"/>
+      <w:r>
+        <w:rPr>
+          <w:rFonts w:ascii="Arial" w:hAnsi="Arial" w:cs="Arial"/>
+          <w:i/>
+        </w:rPr>
+        <w:t xml:space="preserve"> </w:t>
+      </w:r>
+      <w:r>
+        <w:rPr>
+          <w:rFonts w:ascii="Arial" w:hAnsi="Arial" w:cs="Arial"/>
+        </w:rPr>
+        <w:t xml:space="preserve">durarán 2 semanas de duración. En cada uno de los </w:t>
+      </w:r>
+      <w:proofErr w:type="spellStart"/>
+      <w:r>
+        <w:rPr>
+          <w:rFonts w:ascii="Arial" w:hAnsi="Arial" w:cs="Arial"/>
+          <w:i/>
+        </w:rPr>
+        <w:t>sprints</w:t>
+      </w:r>
+      <w:proofErr w:type="spellEnd"/>
+      <w:r>
+        <w:rPr>
+          <w:rFonts w:ascii="Arial" w:hAnsi="Arial" w:cs="Arial"/>
+          <w:i/>
+        </w:rPr>
+        <w:t xml:space="preserve"> </w:t>
+      </w:r>
+      <w:r>
+        <w:rPr>
+          <w:rFonts w:ascii="Arial" w:hAnsi="Arial" w:cs="Arial"/>
+        </w:rPr>
+        <w:t>se abarcará el desarrollo una o más pantallas.</w:t>
+      </w:r>
+      <w:r>
+        <w:rPr>
+          <w:rFonts w:ascii="Arial" w:hAnsi="Arial" w:cs="Arial"/>
+        </w:rPr>
+        <w:t xml:space="preserve"> </w:t>
+      </w:r>
+      <w:r>
+        <w:rPr>
+          <w:rFonts w:ascii="Arial" w:hAnsi="Arial" w:cs="Arial"/>
+        </w:rPr>
+        <w:t xml:space="preserve">El desarrollo de cada una de las pantallas </w:t>
+      </w:r>
+      <w:r>
+        <w:rPr>
+          <w:rFonts w:ascii="Arial" w:hAnsi="Arial" w:cs="Arial"/>
+        </w:rPr>
+        <w:t>consistirá en los siguientes pasos:</w:t>
       </w:r>
     </w:p>
     <w:p>
@@ -4081,6 +4184,7 @@
       <w:r>
         <w:rPr>
           <w:rFonts w:ascii="Arial" w:hAnsi="Arial" w:cs="Arial"/>
+          <w:i/>
         </w:rPr>
         <w:t>Balsamiq</w:t>
       </w:r>
@@ -4147,7 +4251,444 @@
         <w:rPr>
           <w:rFonts w:ascii="Arial" w:hAnsi="Arial" w:cs="Arial"/>
         </w:rPr>
-        <w:t>validan</w:t>
+        <w:t xml:space="preserve">testean y validan el boceto en </w:t>
+      </w:r>
+      <w:proofErr w:type="spellStart"/>
+      <w:r>
+        <w:rPr>
+          <w:rFonts w:ascii="Arial" w:hAnsi="Arial" w:cs="Arial"/>
+          <w:i/>
+        </w:rPr>
+        <w:t>Balsamiq</w:t>
+      </w:r>
+      <w:proofErr w:type="spellEnd"/>
+      <w:r>
+        <w:rPr>
+          <w:rFonts w:ascii="Arial" w:hAnsi="Arial" w:cs="Arial"/>
+        </w:rPr>
+        <w:t>.</w:t>
+      </w:r>
+    </w:p>
+    <w:p>
+      <w:pPr>
+        <w:pStyle w:val="Prrafodelista"/>
+        <w:numPr>
+          <w:ilvl w:val="0"/>
+          <w:numId w:val="7"/>
+        </w:numPr>
+        <w:spacing w:line="276" w:lineRule="auto"/>
+        <w:jc w:val="both"/>
+        <w:rPr>
+          <w:rFonts w:ascii="Arial" w:hAnsi="Arial" w:cs="Arial"/>
+        </w:rPr>
+      </w:pPr>
+      <w:r>
+        <w:rPr>
+          <w:rFonts w:ascii="Arial" w:hAnsi="Arial" w:cs="Arial"/>
+        </w:rPr>
+        <w:t>Se implementa la pantalla junto con la funcionalidad definida.</w:t>
+      </w:r>
+    </w:p>
+    <w:p>
+      <w:pPr>
+        <w:pStyle w:val="Prrafodelista"/>
+        <w:numPr>
+          <w:ilvl w:val="0"/>
+          <w:numId w:val="7"/>
+        </w:numPr>
+        <w:spacing w:line="276" w:lineRule="auto"/>
+        <w:jc w:val="both"/>
+        <w:rPr>
+          <w:rFonts w:ascii="Arial" w:hAnsi="Arial" w:cs="Arial"/>
+        </w:rPr>
+      </w:pPr>
+      <w:r>
+        <w:rPr>
+          <w:rFonts w:ascii="Arial" w:hAnsi="Arial" w:cs="Arial"/>
+        </w:rPr>
+        <w:t>Se realiza un proceso de pruebas, corrigiendo los errores detectados</w:t>
+      </w:r>
+      <w:r>
+        <w:rPr>
+          <w:rFonts w:ascii="Arial" w:hAnsi="Arial" w:cs="Arial"/>
+        </w:rPr>
+        <w:t>.</w:t>
+      </w:r>
+    </w:p>
+    <w:p>
+      <w:pPr>
+        <w:pStyle w:val="Prrafodelista"/>
+        <w:numPr>
+          <w:ilvl w:val="0"/>
+          <w:numId w:val="7"/>
+        </w:numPr>
+        <w:spacing w:line="276" w:lineRule="auto"/>
+        <w:jc w:val="both"/>
+        <w:rPr>
+          <w:rFonts w:ascii="Arial" w:hAnsi="Arial" w:cs="Arial"/>
+        </w:rPr>
+      </w:pPr>
+      <w:r>
+        <w:rPr>
+          <w:rFonts w:ascii="Arial" w:hAnsi="Arial" w:cs="Arial"/>
+        </w:rPr>
+        <w:t>Revisar documentació</w:t>
+      </w:r>
+      <w:bookmarkStart w:id="7" w:name="_GoBack"/>
+      <w:bookmarkEnd w:id="7"/>
+      <w:r>
+        <w:rPr>
+          <w:rFonts w:ascii="Arial" w:hAnsi="Arial" w:cs="Arial"/>
+        </w:rPr>
+        <w:t>n realizada.</w:t>
+      </w:r>
+    </w:p>
+    <w:p>
+      <w:pPr>
+        <w:spacing w:line="276" w:lineRule="auto"/>
+        <w:jc w:val="both"/>
+        <w:rPr>
+          <w:rFonts w:ascii="Arial" w:hAnsi="Arial" w:cs="Arial"/>
+        </w:rPr>
+      </w:pPr>
+      <w:r>
+        <w:rPr>
+          <w:rFonts w:ascii="Arial" w:hAnsi="Arial" w:cs="Arial"/>
+        </w:rPr>
+        <w:t xml:space="preserve">Entre cada uno de los pasos existirá un paso adicional que consistirá en documentar la información relevante obtenida en el paso anterior. Por poner un ejemplo, después del paso 1 se podría documentar las opiniones y preocupaciones de los </w:t>
+      </w:r>
+      <w:proofErr w:type="spellStart"/>
+      <w:r>
+        <w:rPr>
+          <w:rFonts w:ascii="Arial" w:hAnsi="Arial" w:cs="Arial"/>
+          <w:i/>
+        </w:rPr>
+        <w:t>early</w:t>
+      </w:r>
+      <w:proofErr w:type="spellEnd"/>
+      <w:r>
+        <w:rPr>
+          <w:rFonts w:ascii="Arial" w:hAnsi="Arial" w:cs="Arial"/>
+          <w:i/>
+        </w:rPr>
+        <w:t xml:space="preserve"> </w:t>
+      </w:r>
+      <w:proofErr w:type="spellStart"/>
+      <w:r>
+        <w:rPr>
+          <w:rFonts w:ascii="Arial" w:hAnsi="Arial" w:cs="Arial"/>
+          <w:i/>
+        </w:rPr>
+        <w:t>adopters</w:t>
+      </w:r>
+      <w:proofErr w:type="spellEnd"/>
+      <w:r>
+        <w:rPr>
+          <w:rFonts w:ascii="Arial" w:hAnsi="Arial" w:cs="Arial"/>
+          <w:i/>
+        </w:rPr>
+        <w:t xml:space="preserve"> </w:t>
+      </w:r>
+      <w:r>
+        <w:rPr>
+          <w:rFonts w:ascii="Arial" w:hAnsi="Arial" w:cs="Arial"/>
+        </w:rPr>
+        <w:t>de las necesidades de la pantalla, así como las dificultades encontradas durante la entrevista.</w:t>
+      </w:r>
+    </w:p>
+    <w:p>
+      <w:pPr>
+        <w:spacing w:line="276" w:lineRule="auto"/>
+        <w:jc w:val="both"/>
+        <w:rPr>
+          <w:rFonts w:ascii="Arial" w:hAnsi="Arial" w:cs="Arial"/>
+        </w:rPr>
+      </w:pPr>
+      <w:r>
+        <w:rPr>
+          <w:rFonts w:ascii="Arial" w:hAnsi="Arial" w:cs="Arial"/>
+        </w:rPr>
+        <w:t xml:space="preserve">Existirán un total de 6 </w:t>
+      </w:r>
+      <w:proofErr w:type="spellStart"/>
+      <w:r>
+        <w:rPr>
+          <w:rFonts w:ascii="Arial" w:hAnsi="Arial" w:cs="Arial"/>
+          <w:i/>
+        </w:rPr>
+        <w:t>sprints</w:t>
+      </w:r>
+      <w:proofErr w:type="spellEnd"/>
+      <w:r>
+        <w:rPr>
+          <w:rFonts w:ascii="Arial" w:hAnsi="Arial" w:cs="Arial"/>
+        </w:rPr>
+        <w:t xml:space="preserve"> distintos y habrá una entrega de código y documentación cada 2 </w:t>
+      </w:r>
+      <w:proofErr w:type="spellStart"/>
+      <w:r>
+        <w:rPr>
+          <w:rFonts w:ascii="Arial" w:hAnsi="Arial" w:cs="Arial"/>
+          <w:i/>
+        </w:rPr>
+        <w:t>sprints</w:t>
+      </w:r>
+      <w:proofErr w:type="spellEnd"/>
+      <w:r>
+        <w:rPr>
+          <w:rFonts w:ascii="Arial" w:hAnsi="Arial" w:cs="Arial"/>
+          <w:i/>
+        </w:rPr>
+        <w:t xml:space="preserve">. </w:t>
+      </w:r>
+      <w:r>
+        <w:rPr>
+          <w:rFonts w:ascii="Arial" w:hAnsi="Arial" w:cs="Arial"/>
+        </w:rPr>
+        <w:t xml:space="preserve">La única excepción será el 6º </w:t>
+      </w:r>
+      <w:r>
+        <w:rPr>
+          <w:rFonts w:ascii="Arial" w:hAnsi="Arial" w:cs="Arial"/>
+          <w:i/>
+        </w:rPr>
+        <w:t xml:space="preserve">sprint </w:t>
+      </w:r>
+      <w:r>
+        <w:rPr>
+          <w:rFonts w:ascii="Arial" w:hAnsi="Arial" w:cs="Arial"/>
+        </w:rPr>
+        <w:t xml:space="preserve">que no durará exactamente 2 semanas, sino una semana y media para adecuarlo al calendario de la entrega final del proyecto. Además de los 6 </w:t>
+      </w:r>
+      <w:r>
+        <w:rPr>
+          <w:rFonts w:ascii="Arial" w:hAnsi="Arial" w:cs="Arial"/>
+          <w:i/>
+        </w:rPr>
+        <w:t xml:space="preserve">sprint, </w:t>
+      </w:r>
+      <w:r>
+        <w:rPr>
+          <w:rFonts w:ascii="Arial" w:hAnsi="Arial" w:cs="Arial"/>
+        </w:rPr>
+        <w:t xml:space="preserve">habrá un </w:t>
+      </w:r>
+      <w:r>
+        <w:rPr>
+          <w:rFonts w:ascii="Arial" w:hAnsi="Arial" w:cs="Arial"/>
+          <w:i/>
+        </w:rPr>
+        <w:t>sprint 0</w:t>
+      </w:r>
+      <w:r>
+        <w:rPr>
+          <w:rFonts w:ascii="Arial" w:hAnsi="Arial" w:cs="Arial"/>
+        </w:rPr>
+        <w:t xml:space="preserve"> que se iniciará con anterioridad a los </w:t>
+      </w:r>
+      <w:r>
+        <w:rPr>
+          <w:rFonts w:ascii="Arial" w:hAnsi="Arial" w:cs="Arial"/>
+        </w:rPr>
+        <w:lastRenderedPageBreak/>
+        <w:t xml:space="preserve">6 </w:t>
+      </w:r>
+      <w:proofErr w:type="spellStart"/>
+      <w:r>
+        <w:rPr>
+          <w:rFonts w:ascii="Arial" w:hAnsi="Arial" w:cs="Arial"/>
+          <w:i/>
+        </w:rPr>
+        <w:t>sprints</w:t>
+      </w:r>
+      <w:proofErr w:type="spellEnd"/>
+      <w:r>
+        <w:rPr>
+          <w:rFonts w:ascii="Arial" w:hAnsi="Arial" w:cs="Arial"/>
+        </w:rPr>
+        <w:t xml:space="preserve"> y que tan sólo durará una semana. En este </w:t>
+      </w:r>
+      <w:r>
+        <w:rPr>
+          <w:rFonts w:ascii="Arial" w:hAnsi="Arial" w:cs="Arial"/>
+          <w:i/>
+        </w:rPr>
+        <w:t xml:space="preserve">sprint </w:t>
+      </w:r>
+      <w:r>
+        <w:rPr>
+          <w:rFonts w:ascii="Arial" w:hAnsi="Arial" w:cs="Arial"/>
+        </w:rPr>
+        <w:t xml:space="preserve">inicial se hará una colección inicial de todas las tareas y requisitos que debe cumplir el proyecto en general, que permita generar un </w:t>
+      </w:r>
+      <w:proofErr w:type="spellStart"/>
+      <w:r>
+        <w:rPr>
+          <w:rFonts w:ascii="Arial" w:hAnsi="Arial" w:cs="Arial"/>
+          <w:i/>
+        </w:rPr>
+        <w:t>product</w:t>
+      </w:r>
+      <w:proofErr w:type="spellEnd"/>
+      <w:r>
+        <w:rPr>
+          <w:rFonts w:ascii="Arial" w:hAnsi="Arial" w:cs="Arial"/>
+          <w:i/>
+        </w:rPr>
+        <w:t xml:space="preserve"> </w:t>
+      </w:r>
+      <w:proofErr w:type="spellStart"/>
+      <w:r>
+        <w:rPr>
+          <w:rFonts w:ascii="Arial" w:hAnsi="Arial" w:cs="Arial"/>
+          <w:i/>
+        </w:rPr>
+        <w:t>backlog</w:t>
+      </w:r>
+      <w:proofErr w:type="spellEnd"/>
+      <w:r>
+        <w:rPr>
+          <w:rFonts w:ascii="Arial" w:hAnsi="Arial" w:cs="Arial"/>
+          <w:i/>
+        </w:rPr>
+        <w:t xml:space="preserve"> </w:t>
+      </w:r>
+      <w:r>
+        <w:rPr>
+          <w:rFonts w:ascii="Arial" w:hAnsi="Arial" w:cs="Arial"/>
+        </w:rPr>
+        <w:t>inicial. Al inicio del proyecto no se conocen todas las características que va a tener la aplicación móvil ya que se desconoce todas las constantes que van a medir la camiseta, por lo que se dejará margen de maniobra para poder definir requisitos adicionales, eliminar los que ya no sean necesarios o correcciones del proyecto a medida que se vayan avanzado.</w:t>
+      </w:r>
+    </w:p>
+    <w:p>
+      <w:pPr>
+        <w:spacing w:line="276" w:lineRule="auto"/>
+        <w:jc w:val="both"/>
+        <w:rPr>
+          <w:rFonts w:ascii="Arial" w:hAnsi="Arial" w:cs="Arial"/>
+        </w:rPr>
+      </w:pPr>
+      <w:r>
+        <w:rPr>
+          <w:rFonts w:ascii="Arial" w:hAnsi="Arial" w:cs="Arial"/>
+        </w:rPr>
+        <w:t xml:space="preserve">Por ello, durante los primeros </w:t>
+      </w:r>
+      <w:r>
+        <w:rPr>
+          <w:rFonts w:ascii="Arial" w:hAnsi="Arial" w:cs="Arial"/>
+          <w:i/>
+        </w:rPr>
+        <w:t>sprint</w:t>
+      </w:r>
+      <w:r>
+        <w:rPr>
+          <w:rFonts w:ascii="Arial" w:hAnsi="Arial" w:cs="Arial"/>
+        </w:rPr>
+        <w:t xml:space="preserve"> se irá avanzando entre aquellas especificaciones </w:t>
+      </w:r>
+      <w:r>
+        <w:rPr>
+          <w:rFonts w:ascii="Arial" w:hAnsi="Arial" w:cs="Arial"/>
+        </w:rPr>
+        <w:t xml:space="preserve">y pantallas </w:t>
+      </w:r>
+      <w:r>
+        <w:rPr>
+          <w:rFonts w:ascii="Arial" w:hAnsi="Arial" w:cs="Arial"/>
+        </w:rPr>
+        <w:t xml:space="preserve">que se tengan claro desde el primer momento y que sean partes críticas de la funcionalidad de la aplicación y a medida que estas vayan finalizando se irán </w:t>
+      </w:r>
+      <w:r>
+        <w:rPr>
+          <w:rFonts w:ascii="Arial" w:hAnsi="Arial" w:cs="Arial"/>
+        </w:rPr>
+        <w:t>introduciendo el desarrollo de otras tareas ya menos prioritarias.</w:t>
+      </w:r>
+    </w:p>
+    <w:p>
+      <w:pPr>
+        <w:spacing w:line="276" w:lineRule="auto"/>
+        <w:jc w:val="both"/>
+        <w:rPr>
+          <w:rFonts w:ascii="Arial" w:hAnsi="Arial" w:cs="Arial"/>
+        </w:rPr>
+      </w:pPr>
+      <w:r>
+        <w:rPr>
+          <w:rFonts w:ascii="Arial" w:hAnsi="Arial" w:cs="Arial"/>
+        </w:rPr>
+        <w:t xml:space="preserve">Cada 2 </w:t>
+      </w:r>
+      <w:proofErr w:type="spellStart"/>
+      <w:r>
+        <w:rPr>
+          <w:rFonts w:ascii="Arial" w:hAnsi="Arial" w:cs="Arial"/>
+          <w:i/>
+        </w:rPr>
+        <w:t>sprints</w:t>
+      </w:r>
+      <w:proofErr w:type="spellEnd"/>
+      <w:r>
+        <w:rPr>
+          <w:rFonts w:ascii="Arial" w:hAnsi="Arial" w:cs="Arial"/>
+          <w:i/>
+        </w:rPr>
+        <w:t xml:space="preserve"> </w:t>
+      </w:r>
+      <w:r>
+        <w:rPr>
+          <w:rFonts w:ascii="Arial" w:hAnsi="Arial" w:cs="Arial"/>
+        </w:rPr>
+        <w:t>habrá un hito que coincidirá con una entrega al cliente para que pueda evaluar una aplicación funcional y pueda ir reconduciendo el contenido de las siguientes entregas según su criterio</w:t>
+      </w:r>
+      <w:r>
+        <w:rPr>
+          <w:rFonts w:ascii="Arial" w:hAnsi="Arial" w:cs="Arial"/>
+        </w:rPr>
+        <w:t xml:space="preserve">. El 2º sprint después de cada hito (el </w:t>
+      </w:r>
+      <w:r>
+        <w:rPr>
+          <w:rFonts w:ascii="Arial" w:hAnsi="Arial" w:cs="Arial"/>
+          <w:i/>
+        </w:rPr>
+        <w:t>sprint</w:t>
+      </w:r>
+      <w:r>
+        <w:rPr>
+          <w:rFonts w:ascii="Arial" w:hAnsi="Arial" w:cs="Arial"/>
+        </w:rPr>
+        <w:t xml:space="preserve"> previo al siguiente hito), se definirá una tarea que consistirá en aplicar aquellas correcciones o modificaciones que vengan impulsadas por el cliente. El 3º hito (tras </w:t>
+      </w:r>
+      <w:r>
+        <w:rPr>
+          <w:rFonts w:ascii="Arial" w:hAnsi="Arial" w:cs="Arial"/>
+          <w:i/>
+        </w:rPr>
+        <w:t xml:space="preserve">6 </w:t>
+      </w:r>
+      <w:proofErr w:type="spellStart"/>
+      <w:r>
+        <w:rPr>
+          <w:rFonts w:ascii="Arial" w:hAnsi="Arial" w:cs="Arial"/>
+          <w:i/>
+        </w:rPr>
+        <w:t>sprints</w:t>
+      </w:r>
+      <w:proofErr w:type="spellEnd"/>
+      <w:r>
+        <w:rPr>
+          <w:rFonts w:ascii="Arial" w:hAnsi="Arial" w:cs="Arial"/>
+          <w:i/>
+        </w:rPr>
+        <w:t xml:space="preserve">) </w:t>
+      </w:r>
+      <w:r>
+        <w:rPr>
+          <w:rFonts w:ascii="Arial" w:hAnsi="Arial" w:cs="Arial"/>
+        </w:rPr>
+        <w:t>se realizará la entrega final del proyecto y por tanto se procederá a pasar al mantenimiento del mismo.</w:t>
       </w:r>
     </w:p>
     <w:p>
@@ -4163,6 +4704,34 @@
         <w:rPr>
           <w:rFonts w:ascii="Arial" w:hAnsi="Arial" w:cs="Arial"/>
         </w:rPr>
+        <w:t xml:space="preserve">En la figura X, se expone la planificación de los 6 </w:t>
+      </w:r>
+      <w:proofErr w:type="spellStart"/>
+      <w:r>
+        <w:rPr>
+          <w:rFonts w:ascii="Arial" w:hAnsi="Arial" w:cs="Arial"/>
+          <w:i/>
+        </w:rPr>
+        <w:t>sprints</w:t>
+      </w:r>
+      <w:proofErr w:type="spellEnd"/>
+      <w:r>
+        <w:rPr>
+          <w:rFonts w:ascii="Arial" w:hAnsi="Arial" w:cs="Arial"/>
+          <w:i/>
+        </w:rPr>
+        <w:t xml:space="preserve"> </w:t>
+      </w:r>
+      <w:r>
+        <w:rPr>
+          <w:rFonts w:ascii="Arial" w:hAnsi="Arial" w:cs="Arial"/>
+        </w:rPr>
+        <w:t>y que tareas y subtareas se van a realizar durante cada uno de los mismos.</w:t>
+      </w:r>
+      <w:r>
+        <w:rPr>
+          <w:rFonts w:ascii="Arial" w:hAnsi="Arial" w:cs="Arial"/>
+        </w:rPr>
         <w:br w:type="page"/>
       </w:r>
     </w:p>
@@ -4175,7 +4744,7 @@
           <w:rFonts w:ascii="Arial" w:hAnsi="Arial" w:cs="Arial"/>
         </w:rPr>
       </w:pPr>
-      <w:bookmarkStart w:id="4" w:name="_Toc21108465"/>
+      <w:bookmarkStart w:id="8" w:name="_Toc21358118"/>
       <w:r>
         <w:rPr>
           <w:rFonts w:ascii="Arial" w:hAnsi="Arial" w:cs="Arial"/>
@@ -4189,7 +4758,7 @@
         </w:rPr>
         <w:t>:</w:t>
       </w:r>
-      <w:bookmarkEnd w:id="4"/>
+      <w:bookmarkEnd w:id="8"/>
     </w:p>
     <w:p>
       <w:pPr>
@@ -4748,7 +5317,7 @@
           <w:sz w:val="24"/>
           <w:szCs w:val="24"/>
         </w:rPr>
-        <w:t xml:space="preserve"> </w:t>
+        <w:t xml:space="preserve"> for Home-</w:t>
       </w:r>
       <w:proofErr w:type="spellStart"/>
       <w:r>
@@ -4757,7 +5326,7 @@
           <w:sz w:val="24"/>
           <w:szCs w:val="24"/>
         </w:rPr>
-        <w:t>for</w:t>
+        <w:t>Monitoring</w:t>
       </w:r>
       <w:proofErr w:type="spellEnd"/>
       <w:r>
@@ -4766,7 +5335,7 @@
           <w:sz w:val="24"/>
           <w:szCs w:val="24"/>
         </w:rPr>
-        <w:t xml:space="preserve"> Home-</w:t>
+        <w:t xml:space="preserve"> of </w:t>
       </w:r>
       <w:proofErr w:type="spellStart"/>
       <w:r>
@@ -4775,7 +5344,7 @@
           <w:sz w:val="24"/>
           <w:szCs w:val="24"/>
         </w:rPr>
-        <w:t>Monitoring</w:t>
+        <w:t>Rheumatoid</w:t>
       </w:r>
       <w:proofErr w:type="spellEnd"/>
       <w:r>
@@ -4784,7 +5353,7 @@
           <w:sz w:val="24"/>
           <w:szCs w:val="24"/>
         </w:rPr>
-        <w:t xml:space="preserve"> of </w:t>
+        <w:t xml:space="preserve"> </w:t>
       </w:r>
       <w:proofErr w:type="spellStart"/>
       <w:r>
@@ -4793,7 +5362,7 @@
           <w:sz w:val="24"/>
           <w:szCs w:val="24"/>
         </w:rPr>
-        <w:t>Rheumatoid</w:t>
+        <w:t>Arthritis</w:t>
       </w:r>
       <w:proofErr w:type="spellEnd"/>
       <w:r>
@@ -4802,61 +5371,7 @@
           <w:sz w:val="24"/>
           <w:szCs w:val="24"/>
         </w:rPr>
-        <w:t xml:space="preserve"> </w:t>
-      </w:r>
-      <w:proofErr w:type="spellStart"/>
-      <w:r>
-        <w:rPr>
-          <w:rFonts w:ascii="Arial" w:hAnsi="Arial" w:cs="Arial"/>
-          <w:sz w:val="24"/>
-          <w:szCs w:val="24"/>
-        </w:rPr>
-        <w:t>Arthritis</w:t>
-      </w:r>
-      <w:proofErr w:type="spellEnd"/>
-      <w:r>
-        <w:rPr>
-          <w:rFonts w:ascii="Arial" w:hAnsi="Arial" w:cs="Arial"/>
-          <w:sz w:val="24"/>
-          <w:szCs w:val="24"/>
-        </w:rPr>
-        <w:t xml:space="preserve">” 2014 11th International </w:t>
-      </w:r>
-      <w:proofErr w:type="spellStart"/>
-      <w:r>
-        <w:rPr>
-          <w:rFonts w:ascii="Arial" w:hAnsi="Arial" w:cs="Arial"/>
-          <w:sz w:val="24"/>
-          <w:szCs w:val="24"/>
-        </w:rPr>
-        <w:t>Conference</w:t>
-      </w:r>
-      <w:proofErr w:type="spellEnd"/>
-      <w:r>
-        <w:rPr>
-          <w:rFonts w:ascii="Arial" w:hAnsi="Arial" w:cs="Arial"/>
-          <w:sz w:val="24"/>
-          <w:szCs w:val="24"/>
-        </w:rPr>
-        <w:t xml:space="preserve"> </w:t>
-      </w:r>
-      <w:proofErr w:type="spellStart"/>
-      <w:r>
-        <w:rPr>
-          <w:rFonts w:ascii="Arial" w:hAnsi="Arial" w:cs="Arial"/>
-          <w:sz w:val="24"/>
-          <w:szCs w:val="24"/>
-        </w:rPr>
-        <w:t>on</w:t>
-      </w:r>
-      <w:proofErr w:type="spellEnd"/>
-      <w:r>
-        <w:rPr>
-          <w:rFonts w:ascii="Arial" w:hAnsi="Arial" w:cs="Arial"/>
-          <w:sz w:val="24"/>
-          <w:szCs w:val="24"/>
-        </w:rPr>
-        <w:t xml:space="preserve"> Wearable and </w:t>
+        <w:t xml:space="preserve">” 2014 11th International Conference on Wearable and </w:t>
       </w:r>
       <w:proofErr w:type="spellStart"/>
       <w:r>
@@ -5267,21 +5782,7 @@
         <w:rPr>
           <w:rStyle w:val="nfasis"/>
         </w:rPr>
-        <w:t xml:space="preserve"> </w:t>
-      </w:r>
-      <w:proofErr w:type="spellStart"/>
-      <w:r>
-        <w:rPr>
-          <w:rStyle w:val="nfasis"/>
-        </w:rPr>
-        <w:t>for</w:t>
-      </w:r>
-      <w:proofErr w:type="spellEnd"/>
-      <w:r>
-        <w:rPr>
-          <w:rStyle w:val="nfasis"/>
-        </w:rPr>
-        <w:t xml:space="preserve"> </w:t>
+        <w:t xml:space="preserve"> for </w:t>
       </w:r>
       <w:proofErr w:type="spellStart"/>
       <w:r>
@@ -5376,7 +5877,7 @@
 </file>
 
 <file path=word/numbering.xml><?xml version="1.0" encoding="utf-8"?>
-<w:numbering xmlns:wpc="http://schemas.microsoft.com/office/word/2010/wordprocessingCanvas" xmlns:cx="http://schemas.microsoft.com/office/drawing/2014/chartex" xmlns:mc="http://schemas.openxmlformats.org/markup-compatibility/2006" xmlns:o="urn:schemas-microsoft-com:office:office" xmlns:r="http://schemas.openxmlformats.org/officeDocument/2006/relationships" xmlns:m="http://schemas.openxmlformats.org/officeDocument/2006/math" xmlns:v="urn:schemas-microsoft-com:vml" xmlns:wp14="http://schemas.microsoft.com/office/word/2010/wordprocessingDrawing" xmlns:wp="http://schemas.openxmlformats.org/drawingml/2006/wordprocessingDrawing" xmlns:w10="urn:schemas-microsoft-com:office:word" xmlns:w="http://schemas.openxmlformats.org/wordprocessingml/2006/main" xmlns:w14="http://schemas.microsoft.com/office/word/2010/wordml" xmlns:w15="http://schemas.microsoft.com/office/word/2012/wordml" xmlns:w16se="http://schemas.microsoft.com/office/word/2015/wordml/symex" xmlns:wpg="http://schemas.microsoft.com/office/word/2010/wordprocessingGroup" xmlns:wpi="http://schemas.microsoft.com/office/word/2010/wordprocessingInk" xmlns:wne="http://schemas.microsoft.com/office/word/2006/wordml" xmlns:wps="http://schemas.microsoft.com/office/word/2010/wordprocessingShape" mc:Ignorable="w14 w15 w16se wp14">
+<w:numbering xmlns:wpc="http://schemas.microsoft.com/office/word/2010/wordprocessingCanvas" xmlns:cx="http://schemas.microsoft.com/office/drawing/2014/chartex" xmlns:cx1="http://schemas.microsoft.com/office/drawing/2015/9/8/chartex" xmlns:mc="http://schemas.openxmlformats.org/markup-compatibility/2006" xmlns:o="urn:schemas-microsoft-com:office:office" xmlns:r="http://schemas.openxmlformats.org/officeDocument/2006/relationships" xmlns:m="http://schemas.openxmlformats.org/officeDocument/2006/math" xmlns:v="urn:schemas-microsoft-com:vml" xmlns:wp14="http://schemas.microsoft.com/office/word/2010/wordprocessingDrawing" xmlns:wp="http://schemas.openxmlformats.org/drawingml/2006/wordprocessingDrawing" xmlns:w10="urn:schemas-microsoft-com:office:word" xmlns:w="http://schemas.openxmlformats.org/wordprocessingml/2006/main" xmlns:w14="http://schemas.microsoft.com/office/word/2010/wordml" xmlns:w15="http://schemas.microsoft.com/office/word/2012/wordml" xmlns:w16se="http://schemas.microsoft.com/office/word/2015/wordml/symex" xmlns:wpg="http://schemas.microsoft.com/office/word/2010/wordprocessingGroup" xmlns:wpi="http://schemas.microsoft.com/office/word/2010/wordprocessingInk" xmlns:wne="http://schemas.microsoft.com/office/word/2006/wordml" xmlns:wps="http://schemas.microsoft.com/office/word/2010/wordprocessingShape" mc:Ignorable="w14 w15 w16se wp14">
   <w:abstractNum w:abstractNumId="0" w15:restartNumberingAfterBreak="0">
     <w:nsid w:val="077C4F0F"/>
     <w:multiLevelType w:val="hybridMultilevel"/>
@@ -6796,11 +7297,24 @@
       <w:szCs w:val="26"/>
     </w:rPr>
   </w:style>
+  <w:style w:type="paragraph" w:styleId="TDC2">
+    <w:name w:val="toc 2"/>
+    <w:basedOn w:val="Normal"/>
+    <w:next w:val="Normal"/>
+    <w:autoRedefine/>
+    <w:uiPriority w:val="39"/>
+    <w:unhideWhenUsed/>
+    <w:rsid w:val="00E11FDC"/>
+    <w:pPr>
+      <w:spacing w:after="100"/>
+      <w:ind w:left="220"/>
+    </w:pPr>
+  </w:style>
 </w:styles>
 </file>
 
 <file path=word/glossary/document.xml><?xml version="1.0" encoding="utf-8"?>
-<w:glossaryDocument xmlns:wpc="http://schemas.microsoft.com/office/word/2010/wordprocessingCanvas" xmlns:cx="http://schemas.microsoft.com/office/drawing/2014/chartex" xmlns:mc="http://schemas.openxmlformats.org/markup-compatibility/2006" xmlns:o="urn:schemas-microsoft-com:office:office" xmlns:r="http://schemas.openxmlformats.org/officeDocument/2006/relationships" xmlns:m="http://schemas.openxmlformats.org/officeDocument/2006/math" xmlns:v="urn:schemas-microsoft-com:vml" xmlns:wp14="http://schemas.microsoft.com/office/word/2010/wordprocessingDrawing" xmlns:wp="http://schemas.openxmlformats.org/drawingml/2006/wordprocessingDrawing" xmlns:w10="urn:schemas-microsoft-com:office:word" xmlns:w="http://schemas.openxmlformats.org/wordprocessingml/2006/main" xmlns:w14="http://schemas.microsoft.com/office/word/2010/wordml" xmlns:w15="http://schemas.microsoft.com/office/word/2012/wordml" xmlns:w16se="http://schemas.microsoft.com/office/word/2015/wordml/symex" xmlns:wpg="http://schemas.microsoft.com/office/word/2010/wordprocessingGroup" xmlns:wpi="http://schemas.microsoft.com/office/word/2010/wordprocessingInk" xmlns:wne="http://schemas.microsoft.com/office/word/2006/wordml" xmlns:wps="http://schemas.microsoft.com/office/word/2010/wordprocessingShape" mc:Ignorable="w14 w15 w16se wp14">
+<w:glossaryDocument xmlns:wpc="http://schemas.microsoft.com/office/word/2010/wordprocessingCanvas" xmlns:cx="http://schemas.microsoft.com/office/drawing/2014/chartex" xmlns:cx1="http://schemas.microsoft.com/office/drawing/2015/9/8/chartex" xmlns:mc="http://schemas.openxmlformats.org/markup-compatibility/2006" xmlns:o="urn:schemas-microsoft-com:office:office" xmlns:r="http://schemas.openxmlformats.org/officeDocument/2006/relationships" xmlns:m="http://schemas.openxmlformats.org/officeDocument/2006/math" xmlns:v="urn:schemas-microsoft-com:vml" xmlns:wp14="http://schemas.microsoft.com/office/word/2010/wordprocessingDrawing" xmlns:wp="http://schemas.openxmlformats.org/drawingml/2006/wordprocessingDrawing" xmlns:w10="urn:schemas-microsoft-com:office:word" xmlns:w="http://schemas.openxmlformats.org/wordprocessingml/2006/main" xmlns:w14="http://schemas.microsoft.com/office/word/2010/wordml" xmlns:w15="http://schemas.microsoft.com/office/word/2012/wordml" xmlns:w16se="http://schemas.microsoft.com/office/word/2015/wordml/symex" xmlns:wpg="http://schemas.microsoft.com/office/word/2010/wordprocessingGroup" xmlns:wpi="http://schemas.microsoft.com/office/word/2010/wordprocessingInk" xmlns:wne="http://schemas.microsoft.com/office/word/2006/wordml" xmlns:wps="http://schemas.microsoft.com/office/word/2010/wordprocessingShape" mc:Ignorable="w14 w15 w16se wp14">
   <w:docParts>
     <w:docPart>
       <w:docPartPr>
@@ -6946,6 +7460,7 @@
     <w:rsid w:val="0033727A"/>
     <w:rsid w:val="00471AA2"/>
     <w:rsid w:val="006E5DD6"/>
+    <w:rsid w:val="00846ABB"/>
     <w:rsid w:val="00A672FA"/>
   </w:rsids>
   <m:mathPr>
@@ -7701,7 +8216,7 @@
 </file>
 
 <file path=customXml/itemProps2.xml><?xml version="1.0" encoding="utf-8"?>
-<ds:datastoreItem xmlns:ds="http://schemas.openxmlformats.org/officeDocument/2006/customXml" ds:itemID="{86A7E113-4BF1-4D32-881D-2424BB795B9D}">
+<ds:datastoreItem xmlns:ds="http://schemas.openxmlformats.org/officeDocument/2006/customXml" ds:itemID="{7270F2DB-865F-4FC0-B4DD-9B8890B98BFD}">
   <ds:schemaRefs>
     <ds:schemaRef ds:uri="http://schemas.openxmlformats.org/officeDocument/2006/bibliography"/>
   </ds:schemaRefs>

</xml_diff>

<commit_message>
Sprint 0 avance 3
</commit_message>
<xml_diff>
--- a/PEC2/jmcastellano_PEC2.docx
+++ b/PEC2/jmcastellano_PEC2.docx
@@ -1,6 +1,6 @@
 
 <file path=word/document.xml><?xml version="1.0" encoding="utf-8"?>
-<w:document xmlns:wpc="http://schemas.microsoft.com/office/word/2010/wordprocessingCanvas" xmlns:cx="http://schemas.microsoft.com/office/drawing/2014/chartex" xmlns:mc="http://schemas.openxmlformats.org/markup-compatibility/2006" xmlns:o="urn:schemas-microsoft-com:office:office" xmlns:r="http://schemas.openxmlformats.org/officeDocument/2006/relationships" xmlns:m="http://schemas.openxmlformats.org/officeDocument/2006/math" xmlns:v="urn:schemas-microsoft-com:vml" xmlns:wp14="http://schemas.microsoft.com/office/word/2010/wordprocessingDrawing" xmlns:wp="http://schemas.openxmlformats.org/drawingml/2006/wordprocessingDrawing" xmlns:w10="urn:schemas-microsoft-com:office:word" xmlns:w="http://schemas.openxmlformats.org/wordprocessingml/2006/main" xmlns:w14="http://schemas.microsoft.com/office/word/2010/wordml" xmlns:w15="http://schemas.microsoft.com/office/word/2012/wordml" xmlns:w16se="http://schemas.microsoft.com/office/word/2015/wordml/symex" xmlns:wpg="http://schemas.microsoft.com/office/word/2010/wordprocessingGroup" xmlns:wpi="http://schemas.microsoft.com/office/word/2010/wordprocessingInk" xmlns:wne="http://schemas.microsoft.com/office/word/2006/wordml" xmlns:wps="http://schemas.microsoft.com/office/word/2010/wordprocessingShape" mc:Ignorable="w14 w15 w16se wp14">
+<w:document xmlns:wpc="http://schemas.microsoft.com/office/word/2010/wordprocessingCanvas" xmlns:cx="http://schemas.microsoft.com/office/drawing/2014/chartex" xmlns:cx1="http://schemas.microsoft.com/office/drawing/2015/9/8/chartex" xmlns:mc="http://schemas.openxmlformats.org/markup-compatibility/2006" xmlns:o="urn:schemas-microsoft-com:office:office" xmlns:r="http://schemas.openxmlformats.org/officeDocument/2006/relationships" xmlns:m="http://schemas.openxmlformats.org/officeDocument/2006/math" xmlns:v="urn:schemas-microsoft-com:vml" xmlns:wp14="http://schemas.microsoft.com/office/word/2010/wordprocessingDrawing" xmlns:wp="http://schemas.openxmlformats.org/drawingml/2006/wordprocessingDrawing" xmlns:w10="urn:schemas-microsoft-com:office:word" xmlns:w="http://schemas.openxmlformats.org/wordprocessingml/2006/main" xmlns:w14="http://schemas.microsoft.com/office/word/2010/wordml" xmlns:w15="http://schemas.microsoft.com/office/word/2012/wordml" xmlns:w16se="http://schemas.microsoft.com/office/word/2015/wordml/symex" xmlns:wpg="http://schemas.microsoft.com/office/word/2010/wordprocessingGroup" xmlns:wpi="http://schemas.microsoft.com/office/word/2010/wordprocessingInk" xmlns:wne="http://schemas.microsoft.com/office/word/2006/wordml" xmlns:wps="http://schemas.microsoft.com/office/word/2010/wordprocessingShape" mc:Ignorable="w14 w15 w16se wp14">
   <w:body>
     <w:sdt>
       <w:sdtPr>
@@ -34,6 +34,7 @@
             <w:rPr>
               <w:noProof/>
               <w:color w:val="5B9BD5" w:themeColor="accent1"/>
+              <w:lang w:val="en-GB" w:eastAsia="en-GB"/>
             </w:rPr>
             <w:drawing>
               <wp:inline distT="0" distB="0" distL="0" distR="0">
@@ -245,6 +246,7 @@
             <w:rPr>
               <w:noProof/>
               <w:color w:val="5B9BD5" w:themeColor="accent1"/>
+              <w:lang w:val="en-GB" w:eastAsia="en-GB"/>
             </w:rPr>
             <mc:AlternateContent>
               <mc:Choice Requires="wps">
@@ -562,6 +564,7 @@
             <w:rPr>
               <w:noProof/>
               <w:color w:val="5B9BD5" w:themeColor="accent1"/>
+              <w:lang w:val="en-GB" w:eastAsia="en-GB"/>
             </w:rPr>
             <w:drawing>
               <wp:inline distT="0" distB="0" distL="0" distR="0">
@@ -659,7 +662,7 @@
             <w:rPr>
               <w:rFonts w:eastAsiaTheme="minorEastAsia"/>
               <w:noProof/>
-              <w:lang w:eastAsia="es-ES"/>
+              <w:lang w:val="en-GB" w:eastAsia="en-GB"/>
             </w:rPr>
           </w:pPr>
           <w:r>
@@ -671,7 +674,7 @@
           <w:r>
             <w:fldChar w:fldCharType="separate"/>
           </w:r>
-          <w:hyperlink w:anchor="_Toc21108461" w:history="1">
+          <w:hyperlink w:anchor="_Toc21358111" w:history="1">
             <w:r>
               <w:rPr>
                 <w:rStyle w:val="Hipervnculo"/>
@@ -699,7 +702,7 @@
                 <w:noProof/>
                 <w:webHidden/>
               </w:rPr>
-              <w:instrText xml:space="preserve"> PAGEREF _Toc21108461 \h </w:instrText>
+              <w:instrText xml:space="preserve"> PAGEREF _Toc21358111 \h </w:instrText>
             </w:r>
             <w:r>
               <w:rPr>
@@ -732,24 +735,24 @@
         </w:p>
         <w:p>
           <w:pPr>
-            <w:pStyle w:val="TDC1"/>
+            <w:pStyle w:val="TDC2"/>
             <w:tabs>
               <w:tab w:val="right" w:leader="dot" w:pos="8494"/>
             </w:tabs>
             <w:rPr>
               <w:rFonts w:eastAsiaTheme="minorEastAsia"/>
               <w:noProof/>
-              <w:lang w:eastAsia="es-ES"/>
+              <w:lang w:val="en-GB" w:eastAsia="en-GB"/>
             </w:rPr>
           </w:pPr>
-          <w:hyperlink w:anchor="_Toc21108462" w:history="1">
+          <w:hyperlink w:anchor="_Toc21358112" w:history="1">
             <w:r>
               <w:rPr>
                 <w:rStyle w:val="Hipervnculo"/>
                 <w:rFonts w:ascii="Arial" w:hAnsi="Arial" w:cs="Arial"/>
                 <w:noProof/>
               </w:rPr>
-              <w:t>Objetivos y Alcance:</w:t>
+              <w:t>Salud Conectada</w:t>
             </w:r>
             <w:r>
               <w:rPr>
@@ -770,220 +773,7 @@
                 <w:noProof/>
                 <w:webHidden/>
               </w:rPr>
-              <w:instrText xml:space="preserve"> PAGEREF _Toc21108462 \h </w:instrText>
-            </w:r>
-            <w:r>
-              <w:rPr>
-                <w:noProof/>
-                <w:webHidden/>
-              </w:rPr>
-            </w:r>
-            <w:r>
-              <w:rPr>
-                <w:noProof/>
-                <w:webHidden/>
-              </w:rPr>
-              <w:fldChar w:fldCharType="separate"/>
-            </w:r>
-            <w:r>
-              <w:rPr>
-                <w:noProof/>
-                <w:webHidden/>
-              </w:rPr>
-              <w:t>3</w:t>
-            </w:r>
-            <w:r>
-              <w:rPr>
-                <w:noProof/>
-                <w:webHidden/>
-              </w:rPr>
-              <w:fldChar w:fldCharType="end"/>
-            </w:r>
-          </w:hyperlink>
-        </w:p>
-        <w:p>
-          <w:pPr>
-            <w:pStyle w:val="TDC1"/>
-            <w:tabs>
-              <w:tab w:val="right" w:leader="dot" w:pos="8494"/>
-            </w:tabs>
-            <w:rPr>
-              <w:rFonts w:eastAsiaTheme="minorEastAsia"/>
-              <w:noProof/>
-              <w:lang w:eastAsia="es-ES"/>
-            </w:rPr>
-          </w:pPr>
-          <w:hyperlink w:anchor="_Toc21108463" w:history="1">
-            <w:r>
-              <w:rPr>
-                <w:rStyle w:val="Hipervnculo"/>
-                <w:rFonts w:ascii="Arial" w:hAnsi="Arial" w:cs="Arial"/>
-                <w:noProof/>
-              </w:rPr>
-              <w:t>Planificación:</w:t>
-            </w:r>
-            <w:r>
-              <w:rPr>
-                <w:noProof/>
-                <w:webHidden/>
-              </w:rPr>
-              <w:tab/>
-            </w:r>
-            <w:r>
-              <w:rPr>
-                <w:noProof/>
-                <w:webHidden/>
-              </w:rPr>
-              <w:fldChar w:fldCharType="begin"/>
-            </w:r>
-            <w:r>
-              <w:rPr>
-                <w:noProof/>
-                <w:webHidden/>
-              </w:rPr>
-              <w:instrText xml:space="preserve"> PAGEREF _Toc21108463 \h </w:instrText>
-            </w:r>
-            <w:r>
-              <w:rPr>
-                <w:noProof/>
-                <w:webHidden/>
-              </w:rPr>
-            </w:r>
-            <w:r>
-              <w:rPr>
-                <w:noProof/>
-                <w:webHidden/>
-              </w:rPr>
-              <w:fldChar w:fldCharType="separate"/>
-            </w:r>
-            <w:r>
-              <w:rPr>
-                <w:noProof/>
-                <w:webHidden/>
-              </w:rPr>
-              <w:t>3</w:t>
-            </w:r>
-            <w:r>
-              <w:rPr>
-                <w:noProof/>
-                <w:webHidden/>
-              </w:rPr>
-              <w:fldChar w:fldCharType="end"/>
-            </w:r>
-          </w:hyperlink>
-        </w:p>
-        <w:p>
-          <w:pPr>
-            <w:pStyle w:val="TDC1"/>
-            <w:tabs>
-              <w:tab w:val="right" w:leader="dot" w:pos="8494"/>
-            </w:tabs>
-            <w:rPr>
-              <w:rFonts w:eastAsiaTheme="minorEastAsia"/>
-              <w:noProof/>
-              <w:lang w:eastAsia="es-ES"/>
-            </w:rPr>
-          </w:pPr>
-          <w:hyperlink w:anchor="_Toc21108464" w:history="1">
-            <w:r>
-              <w:rPr>
-                <w:rStyle w:val="Hipervnculo"/>
-                <w:rFonts w:ascii="Arial" w:hAnsi="Arial" w:cs="Arial"/>
-                <w:noProof/>
-              </w:rPr>
-              <w:t>Justificación y motivación:</w:t>
-            </w:r>
-            <w:r>
-              <w:rPr>
-                <w:noProof/>
-                <w:webHidden/>
-              </w:rPr>
-              <w:tab/>
-            </w:r>
-            <w:r>
-              <w:rPr>
-                <w:noProof/>
-                <w:webHidden/>
-              </w:rPr>
-              <w:fldChar w:fldCharType="begin"/>
-            </w:r>
-            <w:r>
-              <w:rPr>
-                <w:noProof/>
-                <w:webHidden/>
-              </w:rPr>
-              <w:instrText xml:space="preserve"> PAGEREF _Toc21108464 \h </w:instrText>
-            </w:r>
-            <w:r>
-              <w:rPr>
-                <w:noProof/>
-                <w:webHidden/>
-              </w:rPr>
-            </w:r>
-            <w:r>
-              <w:rPr>
-                <w:noProof/>
-                <w:webHidden/>
-              </w:rPr>
-              <w:fldChar w:fldCharType="separate"/>
-            </w:r>
-            <w:r>
-              <w:rPr>
-                <w:noProof/>
-                <w:webHidden/>
-              </w:rPr>
-              <w:t>3</w:t>
-            </w:r>
-            <w:r>
-              <w:rPr>
-                <w:noProof/>
-                <w:webHidden/>
-              </w:rPr>
-              <w:fldChar w:fldCharType="end"/>
-            </w:r>
-          </w:hyperlink>
-        </w:p>
-        <w:p>
-          <w:pPr>
-            <w:pStyle w:val="TDC1"/>
-            <w:tabs>
-              <w:tab w:val="right" w:leader="dot" w:pos="8494"/>
-            </w:tabs>
-            <w:rPr>
-              <w:rFonts w:eastAsiaTheme="minorEastAsia"/>
-              <w:noProof/>
-              <w:lang w:eastAsia="es-ES"/>
-            </w:rPr>
-          </w:pPr>
-          <w:hyperlink w:anchor="_Toc21108465" w:history="1">
-            <w:r>
-              <w:rPr>
-                <w:rStyle w:val="Hipervnculo"/>
-                <w:rFonts w:ascii="Arial" w:hAnsi="Arial" w:cs="Arial"/>
-                <w:noProof/>
-              </w:rPr>
-              <w:t>Bibliografía:</w:t>
-            </w:r>
-            <w:r>
-              <w:rPr>
-                <w:noProof/>
-                <w:webHidden/>
-              </w:rPr>
-              <w:tab/>
-            </w:r>
-            <w:r>
-              <w:rPr>
-                <w:noProof/>
-                <w:webHidden/>
-              </w:rPr>
-              <w:fldChar w:fldCharType="begin"/>
-            </w:r>
-            <w:r>
-              <w:rPr>
-                <w:noProof/>
-                <w:webHidden/>
-              </w:rPr>
-              <w:instrText xml:space="preserve"> PAGEREF _Toc21108465 \h </w:instrText>
+              <w:instrText xml:space="preserve"> PAGEREF _Toc21358112 \h </w:instrText>
             </w:r>
             <w:r>
               <w:rPr>
@@ -1015,6 +805,432 @@
           </w:hyperlink>
         </w:p>
         <w:p>
+          <w:pPr>
+            <w:pStyle w:val="TDC2"/>
+            <w:tabs>
+              <w:tab w:val="right" w:leader="dot" w:pos="8494"/>
+            </w:tabs>
+            <w:rPr>
+              <w:rFonts w:eastAsiaTheme="minorEastAsia"/>
+              <w:noProof/>
+              <w:lang w:val="en-GB" w:eastAsia="en-GB"/>
+            </w:rPr>
+          </w:pPr>
+          <w:hyperlink w:anchor="_Toc21358113" w:history="1">
+            <w:r>
+              <w:rPr>
+                <w:rStyle w:val="Hipervnculo"/>
+                <w:rFonts w:ascii="Arial" w:hAnsi="Arial" w:cs="Arial"/>
+                <w:noProof/>
+              </w:rPr>
+              <w:t>Heart Rate OS – Android Watch</w:t>
+            </w:r>
+            <w:r>
+              <w:rPr>
+                <w:noProof/>
+                <w:webHidden/>
+              </w:rPr>
+              <w:tab/>
+            </w:r>
+            <w:r>
+              <w:rPr>
+                <w:noProof/>
+                <w:webHidden/>
+              </w:rPr>
+              <w:fldChar w:fldCharType="begin"/>
+            </w:r>
+            <w:r>
+              <w:rPr>
+                <w:noProof/>
+                <w:webHidden/>
+              </w:rPr>
+              <w:instrText xml:space="preserve"> PAGEREF _Toc21358113 \h </w:instrText>
+            </w:r>
+            <w:r>
+              <w:rPr>
+                <w:noProof/>
+                <w:webHidden/>
+              </w:rPr>
+            </w:r>
+            <w:r>
+              <w:rPr>
+                <w:noProof/>
+                <w:webHidden/>
+              </w:rPr>
+              <w:fldChar w:fldCharType="separate"/>
+            </w:r>
+            <w:r>
+              <w:rPr>
+                <w:noProof/>
+                <w:webHidden/>
+              </w:rPr>
+              <w:t>4</w:t>
+            </w:r>
+            <w:r>
+              <w:rPr>
+                <w:noProof/>
+                <w:webHidden/>
+              </w:rPr>
+              <w:fldChar w:fldCharType="end"/>
+            </w:r>
+          </w:hyperlink>
+        </w:p>
+        <w:p>
+          <w:pPr>
+            <w:pStyle w:val="TDC2"/>
+            <w:tabs>
+              <w:tab w:val="right" w:leader="dot" w:pos="8494"/>
+            </w:tabs>
+            <w:rPr>
+              <w:rFonts w:eastAsiaTheme="minorEastAsia"/>
+              <w:noProof/>
+              <w:lang w:val="en-GB" w:eastAsia="en-GB"/>
+            </w:rPr>
+          </w:pPr>
+          <w:hyperlink w:anchor="_Toc21358114" w:history="1">
+            <w:r>
+              <w:rPr>
+                <w:rStyle w:val="Hipervnculo"/>
+                <w:rFonts w:ascii="Arial" w:hAnsi="Arial" w:cs="Arial"/>
+                <w:noProof/>
+              </w:rPr>
+              <w:t>Health Wereable</w:t>
+            </w:r>
+            <w:r>
+              <w:rPr>
+                <w:noProof/>
+                <w:webHidden/>
+              </w:rPr>
+              <w:tab/>
+            </w:r>
+            <w:r>
+              <w:rPr>
+                <w:noProof/>
+                <w:webHidden/>
+              </w:rPr>
+              <w:fldChar w:fldCharType="begin"/>
+            </w:r>
+            <w:r>
+              <w:rPr>
+                <w:noProof/>
+                <w:webHidden/>
+              </w:rPr>
+              <w:instrText xml:space="preserve"> PAGEREF _Toc21358114 \h </w:instrText>
+            </w:r>
+            <w:r>
+              <w:rPr>
+                <w:noProof/>
+                <w:webHidden/>
+              </w:rPr>
+            </w:r>
+            <w:r>
+              <w:rPr>
+                <w:noProof/>
+                <w:webHidden/>
+              </w:rPr>
+              <w:fldChar w:fldCharType="separate"/>
+            </w:r>
+            <w:r>
+              <w:rPr>
+                <w:noProof/>
+                <w:webHidden/>
+              </w:rPr>
+              <w:t>5</w:t>
+            </w:r>
+            <w:r>
+              <w:rPr>
+                <w:noProof/>
+                <w:webHidden/>
+              </w:rPr>
+              <w:fldChar w:fldCharType="end"/>
+            </w:r>
+          </w:hyperlink>
+        </w:p>
+        <w:p>
+          <w:pPr>
+            <w:pStyle w:val="TDC2"/>
+            <w:tabs>
+              <w:tab w:val="right" w:leader="dot" w:pos="8494"/>
+            </w:tabs>
+            <w:rPr>
+              <w:rFonts w:eastAsiaTheme="minorEastAsia"/>
+              <w:noProof/>
+              <w:lang w:val="en-GB" w:eastAsia="en-GB"/>
+            </w:rPr>
+          </w:pPr>
+          <w:hyperlink w:anchor="_Toc21358115" w:history="1">
+            <w:r>
+              <w:rPr>
+                <w:rStyle w:val="Hipervnculo"/>
+                <w:rFonts w:ascii="Arial" w:hAnsi="Arial" w:cs="Arial"/>
+                <w:noProof/>
+              </w:rPr>
+              <w:t>Resumen aplicaciones vistas:</w:t>
+            </w:r>
+            <w:r>
+              <w:rPr>
+                <w:noProof/>
+                <w:webHidden/>
+              </w:rPr>
+              <w:tab/>
+            </w:r>
+            <w:r>
+              <w:rPr>
+                <w:noProof/>
+                <w:webHidden/>
+              </w:rPr>
+              <w:fldChar w:fldCharType="begin"/>
+            </w:r>
+            <w:r>
+              <w:rPr>
+                <w:noProof/>
+                <w:webHidden/>
+              </w:rPr>
+              <w:instrText xml:space="preserve"> PAGEREF _Toc21358115 \h </w:instrText>
+            </w:r>
+            <w:r>
+              <w:rPr>
+                <w:noProof/>
+                <w:webHidden/>
+              </w:rPr>
+            </w:r>
+            <w:r>
+              <w:rPr>
+                <w:noProof/>
+                <w:webHidden/>
+              </w:rPr>
+              <w:fldChar w:fldCharType="separate"/>
+            </w:r>
+            <w:r>
+              <w:rPr>
+                <w:noProof/>
+                <w:webHidden/>
+              </w:rPr>
+              <w:t>5</w:t>
+            </w:r>
+            <w:r>
+              <w:rPr>
+                <w:noProof/>
+                <w:webHidden/>
+              </w:rPr>
+              <w:fldChar w:fldCharType="end"/>
+            </w:r>
+          </w:hyperlink>
+        </w:p>
+        <w:p>
+          <w:pPr>
+            <w:pStyle w:val="TDC1"/>
+            <w:tabs>
+              <w:tab w:val="right" w:leader="dot" w:pos="8494"/>
+            </w:tabs>
+            <w:rPr>
+              <w:rFonts w:eastAsiaTheme="minorEastAsia"/>
+              <w:noProof/>
+              <w:lang w:val="en-GB" w:eastAsia="en-GB"/>
+            </w:rPr>
+          </w:pPr>
+          <w:hyperlink w:anchor="_Toc21358116" w:history="1">
+            <w:r>
+              <w:rPr>
+                <w:rStyle w:val="Hipervnculo"/>
+                <w:rFonts w:ascii="Arial" w:hAnsi="Arial" w:cs="Arial"/>
+                <w:noProof/>
+              </w:rPr>
+              <w:t>Objetivos y Alcance:</w:t>
+            </w:r>
+            <w:r>
+              <w:rPr>
+                <w:noProof/>
+                <w:webHidden/>
+              </w:rPr>
+              <w:tab/>
+            </w:r>
+            <w:r>
+              <w:rPr>
+                <w:noProof/>
+                <w:webHidden/>
+              </w:rPr>
+              <w:fldChar w:fldCharType="begin"/>
+            </w:r>
+            <w:r>
+              <w:rPr>
+                <w:noProof/>
+                <w:webHidden/>
+              </w:rPr>
+              <w:instrText xml:space="preserve"> PAGEREF _Toc21358116 \h </w:instrText>
+            </w:r>
+            <w:r>
+              <w:rPr>
+                <w:noProof/>
+                <w:webHidden/>
+              </w:rPr>
+            </w:r>
+            <w:r>
+              <w:rPr>
+                <w:noProof/>
+                <w:webHidden/>
+              </w:rPr>
+              <w:fldChar w:fldCharType="separate"/>
+            </w:r>
+            <w:r>
+              <w:rPr>
+                <w:noProof/>
+                <w:webHidden/>
+              </w:rPr>
+              <w:t>7</w:t>
+            </w:r>
+            <w:r>
+              <w:rPr>
+                <w:noProof/>
+                <w:webHidden/>
+              </w:rPr>
+              <w:fldChar w:fldCharType="end"/>
+            </w:r>
+          </w:hyperlink>
+        </w:p>
+        <w:p>
+          <w:pPr>
+            <w:pStyle w:val="TDC1"/>
+            <w:tabs>
+              <w:tab w:val="right" w:leader="dot" w:pos="8494"/>
+            </w:tabs>
+            <w:rPr>
+              <w:rFonts w:eastAsiaTheme="minorEastAsia"/>
+              <w:noProof/>
+              <w:lang w:val="en-GB" w:eastAsia="en-GB"/>
+            </w:rPr>
+          </w:pPr>
+          <w:hyperlink w:anchor="_Toc21358117" w:history="1">
+            <w:r>
+              <w:rPr>
+                <w:rStyle w:val="Hipervnculo"/>
+                <w:rFonts w:ascii="Arial" w:hAnsi="Arial" w:cs="Arial"/>
+                <w:noProof/>
+              </w:rPr>
+              <w:t>Planificación:</w:t>
+            </w:r>
+            <w:r>
+              <w:rPr>
+                <w:noProof/>
+                <w:webHidden/>
+              </w:rPr>
+              <w:tab/>
+            </w:r>
+            <w:r>
+              <w:rPr>
+                <w:noProof/>
+                <w:webHidden/>
+              </w:rPr>
+              <w:fldChar w:fldCharType="begin"/>
+            </w:r>
+            <w:r>
+              <w:rPr>
+                <w:noProof/>
+                <w:webHidden/>
+              </w:rPr>
+              <w:instrText xml:space="preserve"> PAGEREF _Toc21358117 \h </w:instrText>
+            </w:r>
+            <w:r>
+              <w:rPr>
+                <w:noProof/>
+                <w:webHidden/>
+              </w:rPr>
+            </w:r>
+            <w:r>
+              <w:rPr>
+                <w:noProof/>
+                <w:webHidden/>
+              </w:rPr>
+              <w:fldChar w:fldCharType="separate"/>
+            </w:r>
+            <w:r>
+              <w:rPr>
+                <w:noProof/>
+                <w:webHidden/>
+              </w:rPr>
+              <w:t>7</w:t>
+            </w:r>
+            <w:r>
+              <w:rPr>
+                <w:noProof/>
+                <w:webHidden/>
+              </w:rPr>
+              <w:fldChar w:fldCharType="end"/>
+            </w:r>
+          </w:hyperlink>
+        </w:p>
+        <w:p>
+          <w:pPr>
+            <w:pStyle w:val="TDC1"/>
+            <w:tabs>
+              <w:tab w:val="right" w:leader="dot" w:pos="8494"/>
+            </w:tabs>
+            <w:rPr>
+              <w:rFonts w:eastAsiaTheme="minorEastAsia"/>
+              <w:noProof/>
+              <w:lang w:val="en-GB" w:eastAsia="en-GB"/>
+            </w:rPr>
+          </w:pPr>
+          <w:hyperlink w:anchor="_Toc21358118" w:history="1">
+            <w:r>
+              <w:rPr>
+                <w:rStyle w:val="Hipervnculo"/>
+                <w:rFonts w:ascii="Arial" w:hAnsi="Arial" w:cs="Arial"/>
+                <w:noProof/>
+              </w:rPr>
+              <w:t>Bibliografía:</w:t>
+            </w:r>
+            <w:r>
+              <w:rPr>
+                <w:noProof/>
+                <w:webHidden/>
+              </w:rPr>
+              <w:tab/>
+            </w:r>
+            <w:r>
+              <w:rPr>
+                <w:noProof/>
+                <w:webHidden/>
+              </w:rPr>
+              <w:fldChar w:fldCharType="begin"/>
+            </w:r>
+            <w:r>
+              <w:rPr>
+                <w:noProof/>
+                <w:webHidden/>
+              </w:rPr>
+              <w:instrText xml:space="preserve"> PAGEREF _Toc21358118 \h </w:instrText>
+            </w:r>
+            <w:r>
+              <w:rPr>
+                <w:noProof/>
+                <w:webHidden/>
+              </w:rPr>
+            </w:r>
+            <w:r>
+              <w:rPr>
+                <w:noProof/>
+                <w:webHidden/>
+              </w:rPr>
+              <w:fldChar w:fldCharType="separate"/>
+            </w:r>
+            <w:r>
+              <w:rPr>
+                <w:noProof/>
+                <w:webHidden/>
+              </w:rPr>
+              <w:t>8</w:t>
+            </w:r>
+            <w:r>
+              <w:rPr>
+                <w:noProof/>
+                <w:webHidden/>
+              </w:rPr>
+              <w:fldChar w:fldCharType="end"/>
+            </w:r>
+          </w:hyperlink>
+        </w:p>
+        <w:p>
           <w:r>
             <w:rPr>
               <w:b/>
@@ -1039,7 +1255,7 @@
           <w:rFonts w:ascii="Arial" w:hAnsi="Arial" w:cs="Arial"/>
         </w:rPr>
       </w:pPr>
-      <w:bookmarkStart w:id="0" w:name="_Toc21108461"/>
+      <w:bookmarkStart w:id="0" w:name="_Toc21358111"/>
       <w:r>
         <w:rPr>
           <w:rFonts w:ascii="Arial" w:hAnsi="Arial" w:cs="Arial"/>
@@ -1369,7 +1585,7 @@
       <w:r>
         <w:rPr>
           <w:noProof/>
-          <w:lang w:eastAsia="es-ES"/>
+          <w:lang w:val="en-GB" w:eastAsia="en-GB"/>
         </w:rPr>
         <w:drawing>
           <wp:inline distT="0" distB="0" distL="0" distR="0" wp14:anchorId="46260C96" wp14:editId="3CBDB102">
@@ -1579,21 +1795,12 @@
         </w:rPr>
         <w:t xml:space="preserve">Aquellos dispositivos que puedan ser sujetos a ser llevados o vestidos por una persona se les conoce como </w:t>
       </w:r>
-      <w:proofErr w:type="spellStart"/>
-      <w:r>
-        <w:rPr>
-          <w:rFonts w:ascii="Arial" w:hAnsi="Arial" w:cs="Arial"/>
-          <w:i/>
-        </w:rPr>
-        <w:t>wereables</w:t>
-      </w:r>
-      <w:proofErr w:type="spellEnd"/>
-      <w:r>
-        <w:rPr>
-          <w:rFonts w:ascii="Arial" w:hAnsi="Arial" w:cs="Arial"/>
-          <w:i/>
-        </w:rPr>
-        <w:t xml:space="preserve">. </w:t>
+      <w:r>
+        <w:rPr>
+          <w:rFonts w:ascii="Arial" w:hAnsi="Arial" w:cs="Arial"/>
+          <w:i/>
+        </w:rPr>
+        <w:t xml:space="preserve">wereables. </w:t>
       </w:r>
       <w:r>
         <w:rPr>
@@ -1607,21 +1814,12 @@
         </w:rPr>
         <w:t xml:space="preserve">de los 90s, indicando que un </w:t>
       </w:r>
-      <w:proofErr w:type="spellStart"/>
-      <w:r>
-        <w:rPr>
-          <w:rFonts w:ascii="Arial" w:hAnsi="Arial" w:cs="Arial"/>
-          <w:i/>
-        </w:rPr>
-        <w:t>wereable</w:t>
-      </w:r>
-      <w:proofErr w:type="spellEnd"/>
-      <w:r>
-        <w:rPr>
-          <w:rFonts w:ascii="Arial" w:hAnsi="Arial" w:cs="Arial"/>
-          <w:i/>
-        </w:rPr>
-        <w:t xml:space="preserve"> </w:t>
+      <w:r>
+        <w:rPr>
+          <w:rFonts w:ascii="Arial" w:hAnsi="Arial" w:cs="Arial"/>
+          <w:i/>
+        </w:rPr>
+        <w:t xml:space="preserve">wereable </w:t>
       </w:r>
       <w:r>
         <w:rPr>
@@ -1635,21 +1833,12 @@
         </w:rPr>
         <w:t xml:space="preserve">. Los </w:t>
       </w:r>
-      <w:proofErr w:type="spellStart"/>
-      <w:r>
-        <w:rPr>
-          <w:rFonts w:ascii="Arial" w:hAnsi="Arial" w:cs="Arial"/>
-          <w:i/>
-        </w:rPr>
-        <w:t>wereables</w:t>
-      </w:r>
-      <w:proofErr w:type="spellEnd"/>
-      <w:r>
-        <w:rPr>
-          <w:rFonts w:ascii="Arial" w:hAnsi="Arial" w:cs="Arial"/>
-          <w:i/>
-        </w:rPr>
-        <w:t xml:space="preserve"> </w:t>
+      <w:r>
+        <w:rPr>
+          <w:rFonts w:ascii="Arial" w:hAnsi="Arial" w:cs="Arial"/>
+          <w:i/>
+        </w:rPr>
+        <w:t xml:space="preserve">wereables </w:t>
       </w:r>
       <w:r>
         <w:rPr>
@@ -1807,21 +1996,12 @@
         </w:rPr>
         <w:t xml:space="preserve">Este comportamiento se extrapola a la gran mayoría de los </w:t>
       </w:r>
-      <w:proofErr w:type="spellStart"/>
-      <w:r>
-        <w:rPr>
-          <w:rFonts w:ascii="Arial" w:hAnsi="Arial" w:cs="Arial"/>
-          <w:i/>
-        </w:rPr>
-        <w:t>wereables</w:t>
-      </w:r>
-      <w:proofErr w:type="spellEnd"/>
-      <w:r>
-        <w:rPr>
-          <w:rFonts w:ascii="Arial" w:hAnsi="Arial" w:cs="Arial"/>
-          <w:i/>
-        </w:rPr>
-        <w:t>.</w:t>
+      <w:r>
+        <w:rPr>
+          <w:rFonts w:ascii="Arial" w:hAnsi="Arial" w:cs="Arial"/>
+          <w:i/>
+        </w:rPr>
+        <w:t>wereables.</w:t>
       </w:r>
       <w:r>
         <w:rPr>
@@ -1829,21 +2009,12 @@
         </w:rPr>
         <w:t xml:space="preserve"> En el caso del presente proyecto, el </w:t>
       </w:r>
-      <w:proofErr w:type="spellStart"/>
-      <w:r>
-        <w:rPr>
-          <w:rFonts w:ascii="Arial" w:hAnsi="Arial" w:cs="Arial"/>
-          <w:i/>
-        </w:rPr>
-        <w:t>wereable</w:t>
-      </w:r>
-      <w:proofErr w:type="spellEnd"/>
-      <w:r>
-        <w:rPr>
-          <w:rFonts w:ascii="Arial" w:hAnsi="Arial" w:cs="Arial"/>
-          <w:i/>
-        </w:rPr>
-        <w:t xml:space="preserve"> </w:t>
+      <w:r>
+        <w:rPr>
+          <w:rFonts w:ascii="Arial" w:hAnsi="Arial" w:cs="Arial"/>
+          <w:i/>
+        </w:rPr>
+        <w:t xml:space="preserve">wereable </w:t>
       </w:r>
       <w:r>
         <w:rPr>
@@ -1915,7 +2086,7 @@
       <w:r>
         <w:rPr>
           <w:noProof/>
-          <w:lang w:eastAsia="es-ES"/>
+          <w:lang w:val="en-GB" w:eastAsia="en-GB"/>
         </w:rPr>
         <w:drawing>
           <wp:inline distT="0" distB="0" distL="0" distR="0" wp14:anchorId="05A7A56C" wp14:editId="4CF21234">
@@ -2079,7 +2250,6 @@
         </w:rPr>
         <w:t xml:space="preserve"> se centra el estudio sobre las aplicaciones para dispositivos móviles, basta con hacer una simple búsqueda en Google Play [4] para observar que existe gran variedad de aplicaciones que pueden ser utilizadas en los </w:t>
       </w:r>
-      <w:proofErr w:type="spellStart"/>
       <w:r>
         <w:rPr>
           <w:rFonts w:ascii="Arial" w:hAnsi="Arial" w:cs="Arial"/>
@@ -2087,14 +2257,12 @@
         </w:rPr>
         <w:t>wereable</w:t>
       </w:r>
-      <w:proofErr w:type="spellEnd"/>
       <w:r>
         <w:rPr>
           <w:rFonts w:ascii="Arial" w:hAnsi="Arial" w:cs="Arial"/>
         </w:rPr>
         <w:t xml:space="preserve"> o dependen de los datos del </w:t>
       </w:r>
-      <w:proofErr w:type="spellStart"/>
       <w:r>
         <w:rPr>
           <w:rFonts w:ascii="Arial" w:hAnsi="Arial" w:cs="Arial"/>
@@ -2102,7 +2270,6 @@
         </w:rPr>
         <w:t>wereable</w:t>
       </w:r>
-      <w:proofErr w:type="spellEnd"/>
       <w:r>
         <w:rPr>
           <w:rFonts w:ascii="Arial" w:hAnsi="Arial" w:cs="Arial"/>
@@ -2129,7 +2296,6 @@
         </w:rPr>
         <w:t xml:space="preserve"> que implican el uso de un </w:t>
       </w:r>
-      <w:proofErr w:type="spellStart"/>
       <w:r>
         <w:rPr>
           <w:rFonts w:ascii="Arial" w:hAnsi="Arial" w:cs="Arial"/>
@@ -2137,7 +2303,6 @@
         </w:rPr>
         <w:t>wereable</w:t>
       </w:r>
-      <w:proofErr w:type="spellEnd"/>
       <w:r>
         <w:rPr>
           <w:rFonts w:ascii="Arial" w:hAnsi="Arial" w:cs="Arial"/>
@@ -2187,7 +2352,6 @@
         </w:rPr>
         <w:t xml:space="preserve">, que consiste el uso de un </w:t>
       </w:r>
-      <w:proofErr w:type="spellStart"/>
       <w:r>
         <w:rPr>
           <w:rFonts w:ascii="Arial" w:hAnsi="Arial" w:cs="Arial"/>
@@ -2195,7 +2359,6 @@
         </w:rPr>
         <w:t>wereable</w:t>
       </w:r>
-      <w:proofErr w:type="spellEnd"/>
       <w:r>
         <w:rPr>
           <w:rFonts w:ascii="Arial" w:hAnsi="Arial" w:cs="Arial"/>
@@ -2216,12 +2379,14 @@
           <w:rFonts w:ascii="Arial" w:hAnsi="Arial" w:cs="Arial"/>
         </w:rPr>
       </w:pPr>
+      <w:bookmarkStart w:id="1" w:name="_Toc21358112"/>
       <w:r>
         <w:rPr>
           <w:rFonts w:ascii="Arial" w:hAnsi="Arial" w:cs="Arial"/>
         </w:rPr>
         <w:t>Salud Conectada</w:t>
       </w:r>
+      <w:bookmarkEnd w:id="1"/>
     </w:p>
     <w:p>
       <w:pPr>
@@ -2249,7 +2414,6 @@
         </w:rPr>
         <w:t xml:space="preserve">permite conectarse a cualquier </w:t>
       </w:r>
-      <w:proofErr w:type="spellStart"/>
       <w:r>
         <w:rPr>
           <w:rFonts w:ascii="Arial" w:hAnsi="Arial" w:cs="Arial"/>
@@ -2257,7 +2421,6 @@
         </w:rPr>
         <w:t>wereable</w:t>
       </w:r>
-      <w:proofErr w:type="spellEnd"/>
       <w:r>
         <w:rPr>
           <w:rFonts w:ascii="Arial" w:hAnsi="Arial" w:cs="Arial"/>
@@ -2322,21 +2485,12 @@
         </w:rPr>
         <w:t xml:space="preserve">para funcionar, de hecho, la principal queja de los usuarios es que se desvincula fácilmente el </w:t>
       </w:r>
-      <w:proofErr w:type="spellStart"/>
-      <w:r>
-        <w:rPr>
-          <w:rFonts w:ascii="Arial" w:hAnsi="Arial" w:cs="Arial"/>
-          <w:i/>
-        </w:rPr>
-        <w:t>wereable</w:t>
-      </w:r>
-      <w:proofErr w:type="spellEnd"/>
-      <w:r>
-        <w:rPr>
-          <w:rFonts w:ascii="Arial" w:hAnsi="Arial" w:cs="Arial"/>
-          <w:i/>
-        </w:rPr>
-        <w:t xml:space="preserve"> </w:t>
+      <w:r>
+        <w:rPr>
+          <w:rFonts w:ascii="Arial" w:hAnsi="Arial" w:cs="Arial"/>
+          <w:i/>
+        </w:rPr>
+        <w:t xml:space="preserve">wereable </w:t>
       </w:r>
       <w:r>
         <w:rPr>
@@ -2380,7 +2534,7 @@
       <w:r>
         <w:rPr>
           <w:noProof/>
-          <w:lang w:eastAsia="es-ES"/>
+          <w:lang w:val="en-GB" w:eastAsia="en-GB"/>
         </w:rPr>
         <w:drawing>
           <wp:inline distT="0" distB="0" distL="0" distR="0" wp14:anchorId="0C83270F" wp14:editId="00CDC043">
@@ -2421,7 +2575,7 @@
       <w:r>
         <w:rPr>
           <w:noProof/>
-          <w:lang w:eastAsia="es-ES"/>
+          <w:lang w:val="en-GB" w:eastAsia="en-GB"/>
         </w:rPr>
         <w:drawing>
           <wp:inline distT="0" distB="0" distL="0" distR="0" wp14:anchorId="3F2C8AE3" wp14:editId="63F9CD84">
@@ -2462,7 +2616,7 @@
       <w:r>
         <w:rPr>
           <w:noProof/>
-          <w:lang w:eastAsia="es-ES"/>
+          <w:lang w:val="en-GB" w:eastAsia="en-GB"/>
         </w:rPr>
         <w:drawing>
           <wp:inline distT="0" distB="0" distL="0" distR="0" wp14:anchorId="22D0EE15" wp14:editId="3C87310A">
@@ -2527,7 +2681,7 @@
       <w:r>
         <w:rPr>
           <w:noProof/>
-          <w:lang w:eastAsia="es-ES"/>
+          <w:lang w:val="en-GB" w:eastAsia="en-GB"/>
         </w:rPr>
         <w:drawing>
           <wp:inline distT="0" distB="0" distL="0" distR="0" wp14:anchorId="3F3A7AAC" wp14:editId="4180EBF4">
@@ -2591,25 +2745,7 @@
         <w:rPr>
           <w:rFonts w:ascii="Arial" w:hAnsi="Arial" w:cs="Arial"/>
         </w:rPr>
-        <w:t>Fig</w:t>
-      </w:r>
-      <w:r>
-        <w:rPr>
-          <w:rFonts w:ascii="Arial" w:hAnsi="Arial" w:cs="Arial"/>
-        </w:rPr>
-        <w:t>.4</w:t>
-      </w:r>
-      <w:r>
-        <w:rPr>
-          <w:rFonts w:ascii="Arial" w:hAnsi="Arial" w:cs="Arial"/>
-        </w:rPr>
-        <w:t xml:space="preserve"> - Cap</w:t>
-      </w:r>
-      <w:r>
-        <w:rPr>
-          <w:rFonts w:ascii="Arial" w:hAnsi="Arial" w:cs="Arial"/>
-        </w:rPr>
-        <w:t xml:space="preserve">turas aplicación </w:t>
+        <w:t xml:space="preserve">Fig.4 - Capturas aplicación </w:t>
       </w:r>
       <w:proofErr w:type="spellStart"/>
       <w:r>
@@ -2637,30 +2773,21 @@
         <w:rPr>
           <w:rFonts w:ascii="Arial" w:hAnsi="Arial" w:cs="Arial"/>
         </w:rPr>
-        <w:t xml:space="preserve"> OS. Fuente ([6</w:t>
-      </w:r>
-      <w:r>
-        <w:rPr>
-          <w:rFonts w:ascii="Arial" w:hAnsi="Arial" w:cs="Arial"/>
-        </w:rPr>
-        <w:t>])</w:t>
+        <w:t xml:space="preserve"> OS. Fuente ([6])</w:t>
       </w:r>
     </w:p>
     <w:p>
       <w:pPr>
-        <w:pStyle w:val="Ttulo1"/>
-        <w:rPr>
-          <w:rFonts w:ascii="Arial" w:hAnsi="Arial" w:cs="Arial"/>
-          <w:sz w:val="26"/>
-          <w:szCs w:val="26"/>
-        </w:rPr>
-      </w:pPr>
-      <w:proofErr w:type="spellStart"/>
-      <w:r>
-        <w:rPr>
-          <w:rFonts w:ascii="Arial" w:hAnsi="Arial" w:cs="Arial"/>
-          <w:sz w:val="26"/>
-          <w:szCs w:val="26"/>
+        <w:pStyle w:val="Ttulo2"/>
+        <w:rPr>
+          <w:rFonts w:ascii="Arial" w:hAnsi="Arial" w:cs="Arial"/>
+        </w:rPr>
+      </w:pPr>
+      <w:bookmarkStart w:id="2" w:name="_Toc21358113"/>
+      <w:proofErr w:type="spellStart"/>
+      <w:r>
+        <w:rPr>
+          <w:rFonts w:ascii="Arial" w:hAnsi="Arial" w:cs="Arial"/>
         </w:rPr>
         <w:t>Heart</w:t>
       </w:r>
@@ -2668,8 +2795,6 @@
       <w:r>
         <w:rPr>
           <w:rFonts w:ascii="Arial" w:hAnsi="Arial" w:cs="Arial"/>
-          <w:sz w:val="26"/>
-          <w:szCs w:val="26"/>
         </w:rPr>
         <w:t xml:space="preserve"> </w:t>
       </w:r>
@@ -2677,8 +2802,6 @@
       <w:r>
         <w:rPr>
           <w:rFonts w:ascii="Arial" w:hAnsi="Arial" w:cs="Arial"/>
-          <w:sz w:val="26"/>
-          <w:szCs w:val="26"/>
         </w:rPr>
         <w:t>Rate</w:t>
       </w:r>
@@ -2686,8 +2809,6 @@
       <w:r>
         <w:rPr>
           <w:rFonts w:ascii="Arial" w:hAnsi="Arial" w:cs="Arial"/>
-          <w:sz w:val="26"/>
-          <w:szCs w:val="26"/>
         </w:rPr>
         <w:t xml:space="preserve"> OS – Android </w:t>
       </w:r>
@@ -2695,11 +2816,10 @@
       <w:r>
         <w:rPr>
           <w:rFonts w:ascii="Arial" w:hAnsi="Arial" w:cs="Arial"/>
-          <w:sz w:val="26"/>
-          <w:szCs w:val="26"/>
         </w:rPr>
         <w:t>Watch</w:t>
       </w:r>
+      <w:bookmarkEnd w:id="2"/>
       <w:proofErr w:type="spellEnd"/>
     </w:p>
     <w:p>
@@ -2752,14 +2872,14 @@
         <w:rPr>
           <w:rFonts w:ascii="Arial" w:hAnsi="Arial" w:cs="Arial"/>
         </w:rPr>
-        <w:t xml:space="preserve">. La aplicación permite dos modos </w:t>
+        <w:t xml:space="preserve">. La aplicación permite dos modos de funcionamiento. La primera de ellas es solicitando una medición manualmente, </w:t>
       </w:r>
       <w:r>
         <w:rPr>
           <w:rFonts w:ascii="Arial" w:hAnsi="Arial" w:cs="Arial"/>
         </w:rPr>
         <w:lastRenderedPageBreak/>
-        <w:t xml:space="preserve">de funcionamiento. La primera de ellas es solicitando una medición manualmente, mientras que la segunda es programar la aplicación para que haga mediciones cada media hora. Cada medición dura 1 minuto. Luego, los datos obtenidos </w:t>
+        <w:t xml:space="preserve">mientras que la segunda es programar la aplicación para que haga mediciones cada media hora. Cada medición dura 1 minuto. Luego, los datos obtenidos </w:t>
       </w:r>
       <w:r>
         <w:rPr>
@@ -2831,19 +2951,16 @@
     </w:p>
     <w:p>
       <w:pPr>
-        <w:pStyle w:val="Ttulo1"/>
-        <w:rPr>
-          <w:rFonts w:ascii="Arial" w:hAnsi="Arial" w:cs="Arial"/>
-          <w:sz w:val="26"/>
-          <w:szCs w:val="26"/>
-        </w:rPr>
-      </w:pPr>
-      <w:proofErr w:type="spellStart"/>
-      <w:r>
-        <w:rPr>
-          <w:rFonts w:ascii="Arial" w:hAnsi="Arial" w:cs="Arial"/>
-          <w:sz w:val="26"/>
-          <w:szCs w:val="26"/>
+        <w:pStyle w:val="Ttulo2"/>
+        <w:rPr>
+          <w:rFonts w:ascii="Arial" w:hAnsi="Arial" w:cs="Arial"/>
+        </w:rPr>
+      </w:pPr>
+      <w:bookmarkStart w:id="3" w:name="_Toc21358114"/>
+      <w:proofErr w:type="spellStart"/>
+      <w:r>
+        <w:rPr>
+          <w:rFonts w:ascii="Arial" w:hAnsi="Arial" w:cs="Arial"/>
         </w:rPr>
         <w:t>Health</w:t>
       </w:r>
@@ -2851,21 +2968,10 @@
       <w:r>
         <w:rPr>
           <w:rFonts w:ascii="Arial" w:hAnsi="Arial" w:cs="Arial"/>
-          <w:sz w:val="26"/>
-          <w:szCs w:val="26"/>
-        </w:rPr>
-        <w:t xml:space="preserve"> </w:t>
-      </w:r>
-      <w:proofErr w:type="spellStart"/>
-      <w:r>
-        <w:rPr>
-          <w:rFonts w:ascii="Arial" w:hAnsi="Arial" w:cs="Arial"/>
-          <w:sz w:val="26"/>
-          <w:szCs w:val="26"/>
-        </w:rPr>
-        <w:t>Wereable</w:t>
-      </w:r>
-      <w:proofErr w:type="spellEnd"/>
+        </w:rPr>
+        <w:t xml:space="preserve"> Wereable</w:t>
+      </w:r>
+      <w:bookmarkEnd w:id="3"/>
     </w:p>
     <w:p>
       <w:pPr>
@@ -2879,13 +2985,7 @@
         <w:rPr>
           <w:rFonts w:ascii="Arial" w:hAnsi="Arial" w:cs="Arial"/>
         </w:rPr>
-        <w:t>Esta aplicació</w:t>
-      </w:r>
-      <w:r>
-        <w:rPr>
-          <w:rFonts w:ascii="Arial" w:hAnsi="Arial" w:cs="Arial"/>
-        </w:rPr>
-        <w:t xml:space="preserve">n [7], desarrollada por </w:t>
+        <w:t xml:space="preserve">Esta aplicación [7], desarrollada por </w:t>
       </w:r>
       <w:proofErr w:type="spellStart"/>
       <w:r>
@@ -2999,7 +3099,7 @@
       <w:r>
         <w:rPr>
           <w:noProof/>
-          <w:lang w:eastAsia="es-ES"/>
+          <w:lang w:val="en-GB" w:eastAsia="en-GB"/>
         </w:rPr>
         <w:drawing>
           <wp:inline distT="0" distB="0" distL="0" distR="0">
@@ -3056,7 +3156,7 @@
       <w:r>
         <w:rPr>
           <w:noProof/>
-          <w:lang w:eastAsia="es-ES"/>
+          <w:lang w:val="en-GB" w:eastAsia="en-GB"/>
         </w:rPr>
         <w:drawing>
           <wp:inline distT="0" distB="0" distL="0" distR="0">
@@ -3113,7 +3213,7 @@
       <w:r>
         <w:rPr>
           <w:noProof/>
-          <w:lang w:eastAsia="es-ES"/>
+          <w:lang w:val="en-GB" w:eastAsia="en-GB"/>
         </w:rPr>
         <w:drawing>
           <wp:inline distT="0" distB="0" distL="0" distR="0">
@@ -3196,59 +3296,31 @@
         <w:rPr>
           <w:rFonts w:ascii="Arial" w:hAnsi="Arial" w:cs="Arial"/>
         </w:rPr>
-        <w:t>He</w:t>
-      </w:r>
-      <w:r>
-        <w:rPr>
-          <w:rFonts w:ascii="Arial" w:hAnsi="Arial" w:cs="Arial"/>
-        </w:rPr>
-        <w:t>alth</w:t>
-      </w:r>
-      <w:proofErr w:type="spellEnd"/>
-      <w:r>
-        <w:rPr>
-          <w:rFonts w:ascii="Arial" w:hAnsi="Arial" w:cs="Arial"/>
-        </w:rPr>
-        <w:t xml:space="preserve"> </w:t>
-      </w:r>
-      <w:proofErr w:type="spellStart"/>
-      <w:r>
-        <w:rPr>
-          <w:rFonts w:ascii="Arial" w:hAnsi="Arial" w:cs="Arial"/>
-        </w:rPr>
-        <w:t>Wereable</w:t>
-      </w:r>
-      <w:proofErr w:type="spellEnd"/>
-      <w:r>
-        <w:rPr>
-          <w:rFonts w:ascii="Arial" w:hAnsi="Arial" w:cs="Arial"/>
-        </w:rPr>
-        <w:t>. Fuente ([7</w:t>
-      </w:r>
-      <w:r>
-        <w:rPr>
-          <w:rFonts w:ascii="Arial" w:hAnsi="Arial" w:cs="Arial"/>
-        </w:rPr>
-        <w:t>])</w:t>
+        <w:t>Health</w:t>
+      </w:r>
+      <w:proofErr w:type="spellEnd"/>
+      <w:r>
+        <w:rPr>
+          <w:rFonts w:ascii="Arial" w:hAnsi="Arial" w:cs="Arial"/>
+        </w:rPr>
+        <w:t xml:space="preserve"> Wereable. Fuente ([7])</w:t>
       </w:r>
     </w:p>
     <w:p>
       <w:pPr>
-        <w:pStyle w:val="Ttulo1"/>
-        <w:rPr>
-          <w:rFonts w:ascii="Arial" w:hAnsi="Arial" w:cs="Arial"/>
-          <w:sz w:val="26"/>
-          <w:szCs w:val="26"/>
-        </w:rPr>
-      </w:pPr>
-      <w:r>
-        <w:rPr>
-          <w:rFonts w:ascii="Arial" w:hAnsi="Arial" w:cs="Arial"/>
-          <w:sz w:val="26"/>
-          <w:szCs w:val="26"/>
+        <w:pStyle w:val="Ttulo2"/>
+        <w:rPr>
+          <w:rFonts w:ascii="Arial" w:hAnsi="Arial" w:cs="Arial"/>
+        </w:rPr>
+      </w:pPr>
+      <w:bookmarkStart w:id="4" w:name="_Toc21358115"/>
+      <w:r>
+        <w:rPr>
+          <w:rFonts w:ascii="Arial" w:hAnsi="Arial" w:cs="Arial"/>
         </w:rPr>
         <w:t>Resumen aplicaciones vistas:</w:t>
       </w:r>
+      <w:bookmarkEnd w:id="4"/>
     </w:p>
     <w:p>
       <w:pPr>
@@ -3346,7 +3418,6 @@
         </w:rPr>
         <w:t xml:space="preserve">para vincularse con el </w:t>
       </w:r>
-      <w:proofErr w:type="spellStart"/>
       <w:r>
         <w:rPr>
           <w:rFonts w:ascii="Arial" w:hAnsi="Arial" w:cs="Arial"/>
@@ -3354,7 +3425,6 @@
         </w:rPr>
         <w:t>wereable</w:t>
       </w:r>
-      <w:proofErr w:type="spellEnd"/>
       <w:r>
         <w:rPr>
           <w:rFonts w:ascii="Arial" w:hAnsi="Arial" w:cs="Arial"/>
@@ -3394,21 +3464,12 @@
         </w:rPr>
         <w:t xml:space="preserve">Esto conlleva a una serie de características que tienen estas aplicaciones con el </w:t>
       </w:r>
-      <w:proofErr w:type="spellStart"/>
-      <w:r>
-        <w:rPr>
-          <w:rFonts w:ascii="Arial" w:hAnsi="Arial" w:cs="Arial"/>
-          <w:i/>
-        </w:rPr>
-        <w:t>wereable</w:t>
-      </w:r>
-      <w:proofErr w:type="spellEnd"/>
-      <w:r>
-        <w:rPr>
-          <w:rFonts w:ascii="Arial" w:hAnsi="Arial" w:cs="Arial"/>
-          <w:i/>
-        </w:rPr>
-        <w:t xml:space="preserve"> </w:t>
+      <w:r>
+        <w:rPr>
+          <w:rFonts w:ascii="Arial" w:hAnsi="Arial" w:cs="Arial"/>
+          <w:i/>
+        </w:rPr>
+        <w:t xml:space="preserve">wereable </w:t>
       </w:r>
       <w:r>
         <w:rPr>
@@ -3442,7 +3503,6 @@
         </w:rPr>
         <w:t xml:space="preserve"> cerca el dispositivo móvil del </w:t>
       </w:r>
-      <w:proofErr w:type="spellStart"/>
       <w:r>
         <w:rPr>
           <w:rFonts w:ascii="Arial" w:hAnsi="Arial" w:cs="Arial"/>
@@ -3450,7 +3510,6 @@
         </w:rPr>
         <w:t>wereable</w:t>
       </w:r>
-      <w:proofErr w:type="spellEnd"/>
       <w:r>
         <w:rPr>
           <w:rFonts w:ascii="Arial" w:hAnsi="Arial" w:cs="Arial"/>
@@ -3536,21 +3595,7 @@
         <w:rPr>
           <w:rFonts w:ascii="Arial" w:hAnsi="Arial" w:cs="Arial"/>
         </w:rPr>
-        <w:t xml:space="preserve">No existen mecanismos que notifique al usuario que el </w:t>
-      </w:r>
-      <w:proofErr w:type="spellStart"/>
-      <w:r>
-        <w:rPr>
-          <w:rFonts w:ascii="Arial" w:hAnsi="Arial" w:cs="Arial"/>
-        </w:rPr>
-        <w:t>wereable</w:t>
-      </w:r>
-      <w:proofErr w:type="spellEnd"/>
-      <w:r>
-        <w:rPr>
-          <w:rFonts w:ascii="Arial" w:hAnsi="Arial" w:cs="Arial"/>
-        </w:rPr>
-        <w:t xml:space="preserve"> está a punto de quedarse sin batería.</w:t>
+        <w:t>No existen mecanismos que notifique al usuario que el wereable está a punto de quedarse sin batería.</w:t>
       </w:r>
     </w:p>
     <w:p>
@@ -3607,21 +3652,12 @@
         </w:rPr>
         <w:t xml:space="preserve">se abandona el terreno de las aplicaciones móviles para centrarnos en aplicaciones sanitarias relacionadas con el cuidado de pacientes mediante el uso de </w:t>
       </w:r>
-      <w:proofErr w:type="spellStart"/>
-      <w:r>
-        <w:rPr>
-          <w:rFonts w:ascii="Arial" w:hAnsi="Arial" w:cs="Arial"/>
-          <w:i/>
-        </w:rPr>
-        <w:t>wereables</w:t>
-      </w:r>
-      <w:proofErr w:type="spellEnd"/>
-      <w:r>
-        <w:rPr>
-          <w:rFonts w:ascii="Arial" w:hAnsi="Arial" w:cs="Arial"/>
-          <w:i/>
-        </w:rPr>
-        <w:t xml:space="preserve">. </w:t>
+      <w:r>
+        <w:rPr>
+          <w:rFonts w:ascii="Arial" w:hAnsi="Arial" w:cs="Arial"/>
+          <w:i/>
+        </w:rPr>
+        <w:t xml:space="preserve">wereables. </w:t>
       </w:r>
     </w:p>
     <w:p>
@@ -3683,7 +3719,7 @@
       <w:r>
         <w:rPr>
           <w:noProof/>
-          <w:lang w:eastAsia="es-ES"/>
+          <w:lang w:val="en-GB" w:eastAsia="en-GB"/>
         </w:rPr>
         <w:drawing>
           <wp:inline distT="0" distB="0" distL="0" distR="0" wp14:anchorId="00B0FEC5" wp14:editId="4FE60BF3">
@@ -3734,25 +3770,7 @@
         <w:rPr>
           <w:rFonts w:ascii="Arial" w:hAnsi="Arial" w:cs="Arial"/>
         </w:rPr>
-        <w:t xml:space="preserve">Fig.5 </w:t>
-      </w:r>
-      <w:r>
-        <w:rPr>
-          <w:rFonts w:ascii="Arial" w:hAnsi="Arial" w:cs="Arial"/>
-        </w:rPr>
-        <w:t>–</w:t>
-      </w:r>
-      <w:r>
-        <w:rPr>
-          <w:rFonts w:ascii="Arial" w:hAnsi="Arial" w:cs="Arial"/>
-        </w:rPr>
-        <w:t xml:space="preserve"> </w:t>
-      </w:r>
-      <w:r>
-        <w:rPr>
-          <w:rFonts w:ascii="Arial" w:hAnsi="Arial" w:cs="Arial"/>
-        </w:rPr>
-        <w:t>Interfaz aplicación proyecto LOBIN</w:t>
+        <w:t>Fig.5 – Interfaz aplicación proyecto LOBIN</w:t>
       </w:r>
       <w:r>
         <w:rPr>
@@ -3797,7 +3815,7 @@
           <w:rFonts w:ascii="Arial" w:hAnsi="Arial" w:cs="Arial"/>
         </w:rPr>
       </w:pPr>
-      <w:bookmarkStart w:id="1" w:name="_Toc21108462"/>
+      <w:bookmarkStart w:id="5" w:name="_Toc21358116"/>
       <w:r>
         <w:rPr>
           <w:rFonts w:ascii="Arial" w:hAnsi="Arial" w:cs="Arial"/>
@@ -3811,7 +3829,7 @@
         </w:rPr>
         <w:t>:</w:t>
       </w:r>
-      <w:bookmarkEnd w:id="1"/>
+      <w:bookmarkEnd w:id="5"/>
     </w:p>
     <w:p>
       <w:pPr>
@@ -3821,7 +3839,6 @@
           <w:rFonts w:ascii="Arial" w:hAnsi="Arial" w:cs="Arial"/>
         </w:rPr>
       </w:pPr>
-      <w:bookmarkStart w:id="2" w:name="_Toc21108463"/>
       <w:r>
         <w:rPr>
           <w:rFonts w:ascii="Arial" w:hAnsi="Arial" w:cs="Arial"/>
@@ -3950,8 +3967,6 @@
           <w:rFonts w:ascii="Arial" w:hAnsi="Arial" w:cs="Arial"/>
         </w:rPr>
       </w:pPr>
-      <w:bookmarkStart w:id="3" w:name="_GoBack"/>
-      <w:bookmarkEnd w:id="3"/>
       <w:r>
         <w:rPr>
           <w:rFonts w:ascii="Arial" w:hAnsi="Arial" w:cs="Arial"/>
@@ -3978,6 +3993,7 @@
           <w:rFonts w:ascii="Arial" w:hAnsi="Arial" w:cs="Arial"/>
         </w:rPr>
       </w:pPr>
+      <w:bookmarkStart w:id="6" w:name="_Toc21358117"/>
       <w:r>
         <w:rPr>
           <w:rFonts w:ascii="Arial" w:hAnsi="Arial" w:cs="Arial"/>
@@ -3990,7 +4006,7 @@
         </w:rPr>
         <w:t>:</w:t>
       </w:r>
-      <w:bookmarkEnd w:id="2"/>
+      <w:bookmarkEnd w:id="6"/>
     </w:p>
     <w:p>
       <w:pPr>
@@ -4004,7 +4020,94 @@
         <w:rPr>
           <w:rFonts w:ascii="Arial" w:hAnsi="Arial" w:cs="Arial"/>
         </w:rPr>
-        <w:t>Para poder diseñar y desarrollar cada una de las pantallas de la aplicación se seguirá un proceso que consistirá en los siguientes pasos:</w:t>
+        <w:t>Para poder diseñar y desarrollar cada una de las pantallas de la aplicación se</w:t>
+      </w:r>
+      <w:r>
+        <w:rPr>
+          <w:rFonts w:ascii="Arial" w:hAnsi="Arial" w:cs="Arial"/>
+        </w:rPr>
+        <w:t xml:space="preserve"> utilizará una planificación basada en </w:t>
+      </w:r>
+      <w:r>
+        <w:rPr>
+          <w:rFonts w:ascii="Arial" w:hAnsi="Arial" w:cs="Arial"/>
+          <w:i/>
+        </w:rPr>
+        <w:t>SCRUM</w:t>
+      </w:r>
+      <w:r>
+        <w:rPr>
+          <w:rFonts w:ascii="Arial" w:hAnsi="Arial" w:cs="Arial"/>
+        </w:rPr>
+        <w:t xml:space="preserve"> en la cual los</w:t>
+      </w:r>
+      <w:r>
+        <w:rPr>
+          <w:rFonts w:ascii="Arial" w:hAnsi="Arial" w:cs="Arial"/>
+        </w:rPr>
+        <w:t xml:space="preserve"> </w:t>
+      </w:r>
+      <w:proofErr w:type="spellStart"/>
+      <w:r>
+        <w:rPr>
+          <w:rFonts w:ascii="Arial" w:hAnsi="Arial" w:cs="Arial"/>
+          <w:i/>
+        </w:rPr>
+        <w:t>sprints</w:t>
+      </w:r>
+      <w:proofErr w:type="spellEnd"/>
+      <w:r>
+        <w:rPr>
+          <w:rFonts w:ascii="Arial" w:hAnsi="Arial" w:cs="Arial"/>
+          <w:i/>
+        </w:rPr>
+        <w:t xml:space="preserve"> </w:t>
+      </w:r>
+      <w:r>
+        <w:rPr>
+          <w:rFonts w:ascii="Arial" w:hAnsi="Arial" w:cs="Arial"/>
+        </w:rPr>
+        <w:t xml:space="preserve">durarán 2 semanas de duración. En cada uno de los </w:t>
+      </w:r>
+      <w:proofErr w:type="spellStart"/>
+      <w:r>
+        <w:rPr>
+          <w:rFonts w:ascii="Arial" w:hAnsi="Arial" w:cs="Arial"/>
+          <w:i/>
+        </w:rPr>
+        <w:t>sprints</w:t>
+      </w:r>
+      <w:proofErr w:type="spellEnd"/>
+      <w:r>
+        <w:rPr>
+          <w:rFonts w:ascii="Arial" w:hAnsi="Arial" w:cs="Arial"/>
+          <w:i/>
+        </w:rPr>
+        <w:t xml:space="preserve"> </w:t>
+      </w:r>
+      <w:r>
+        <w:rPr>
+          <w:rFonts w:ascii="Arial" w:hAnsi="Arial" w:cs="Arial"/>
+        </w:rPr>
+        <w:t>se abarcará el desarrollo una o más pantallas.</w:t>
+      </w:r>
+      <w:r>
+        <w:rPr>
+          <w:rFonts w:ascii="Arial" w:hAnsi="Arial" w:cs="Arial"/>
+        </w:rPr>
+        <w:t xml:space="preserve"> </w:t>
+      </w:r>
+      <w:r>
+        <w:rPr>
+          <w:rFonts w:ascii="Arial" w:hAnsi="Arial" w:cs="Arial"/>
+        </w:rPr>
+        <w:t xml:space="preserve">El desarrollo de cada una de las pantallas </w:t>
+      </w:r>
+      <w:r>
+        <w:rPr>
+          <w:rFonts w:ascii="Arial" w:hAnsi="Arial" w:cs="Arial"/>
+        </w:rPr>
+        <w:t>consistirá en los siguientes pasos:</w:t>
       </w:r>
     </w:p>
     <w:p>
@@ -4081,6 +4184,7 @@
       <w:r>
         <w:rPr>
           <w:rFonts w:ascii="Arial" w:hAnsi="Arial" w:cs="Arial"/>
+          <w:i/>
         </w:rPr>
         <w:t>Balsamiq</w:t>
       </w:r>
@@ -4147,7 +4251,444 @@
         <w:rPr>
           <w:rFonts w:ascii="Arial" w:hAnsi="Arial" w:cs="Arial"/>
         </w:rPr>
-        <w:t>validan</w:t>
+        <w:t xml:space="preserve">testean y validan el boceto en </w:t>
+      </w:r>
+      <w:proofErr w:type="spellStart"/>
+      <w:r>
+        <w:rPr>
+          <w:rFonts w:ascii="Arial" w:hAnsi="Arial" w:cs="Arial"/>
+          <w:i/>
+        </w:rPr>
+        <w:t>Balsamiq</w:t>
+      </w:r>
+      <w:proofErr w:type="spellEnd"/>
+      <w:r>
+        <w:rPr>
+          <w:rFonts w:ascii="Arial" w:hAnsi="Arial" w:cs="Arial"/>
+        </w:rPr>
+        <w:t>.</w:t>
+      </w:r>
+    </w:p>
+    <w:p>
+      <w:pPr>
+        <w:pStyle w:val="Prrafodelista"/>
+        <w:numPr>
+          <w:ilvl w:val="0"/>
+          <w:numId w:val="7"/>
+        </w:numPr>
+        <w:spacing w:line="276" w:lineRule="auto"/>
+        <w:jc w:val="both"/>
+        <w:rPr>
+          <w:rFonts w:ascii="Arial" w:hAnsi="Arial" w:cs="Arial"/>
+        </w:rPr>
+      </w:pPr>
+      <w:r>
+        <w:rPr>
+          <w:rFonts w:ascii="Arial" w:hAnsi="Arial" w:cs="Arial"/>
+        </w:rPr>
+        <w:t>Se implementa la pantalla junto con la funcionalidad definida.</w:t>
+      </w:r>
+    </w:p>
+    <w:p>
+      <w:pPr>
+        <w:pStyle w:val="Prrafodelista"/>
+        <w:numPr>
+          <w:ilvl w:val="0"/>
+          <w:numId w:val="7"/>
+        </w:numPr>
+        <w:spacing w:line="276" w:lineRule="auto"/>
+        <w:jc w:val="both"/>
+        <w:rPr>
+          <w:rFonts w:ascii="Arial" w:hAnsi="Arial" w:cs="Arial"/>
+        </w:rPr>
+      </w:pPr>
+      <w:r>
+        <w:rPr>
+          <w:rFonts w:ascii="Arial" w:hAnsi="Arial" w:cs="Arial"/>
+        </w:rPr>
+        <w:t>Se realiza un proceso de pruebas, corrigiendo los errores detectados</w:t>
+      </w:r>
+      <w:r>
+        <w:rPr>
+          <w:rFonts w:ascii="Arial" w:hAnsi="Arial" w:cs="Arial"/>
+        </w:rPr>
+        <w:t>.</w:t>
+      </w:r>
+    </w:p>
+    <w:p>
+      <w:pPr>
+        <w:pStyle w:val="Prrafodelista"/>
+        <w:numPr>
+          <w:ilvl w:val="0"/>
+          <w:numId w:val="7"/>
+        </w:numPr>
+        <w:spacing w:line="276" w:lineRule="auto"/>
+        <w:jc w:val="both"/>
+        <w:rPr>
+          <w:rFonts w:ascii="Arial" w:hAnsi="Arial" w:cs="Arial"/>
+        </w:rPr>
+      </w:pPr>
+      <w:r>
+        <w:rPr>
+          <w:rFonts w:ascii="Arial" w:hAnsi="Arial" w:cs="Arial"/>
+        </w:rPr>
+        <w:t>Revisar documentació</w:t>
+      </w:r>
+      <w:bookmarkStart w:id="7" w:name="_GoBack"/>
+      <w:bookmarkEnd w:id="7"/>
+      <w:r>
+        <w:rPr>
+          <w:rFonts w:ascii="Arial" w:hAnsi="Arial" w:cs="Arial"/>
+        </w:rPr>
+        <w:t>n realizada.</w:t>
+      </w:r>
+    </w:p>
+    <w:p>
+      <w:pPr>
+        <w:spacing w:line="276" w:lineRule="auto"/>
+        <w:jc w:val="both"/>
+        <w:rPr>
+          <w:rFonts w:ascii="Arial" w:hAnsi="Arial" w:cs="Arial"/>
+        </w:rPr>
+      </w:pPr>
+      <w:r>
+        <w:rPr>
+          <w:rFonts w:ascii="Arial" w:hAnsi="Arial" w:cs="Arial"/>
+        </w:rPr>
+        <w:t xml:space="preserve">Entre cada uno de los pasos existirá un paso adicional que consistirá en documentar la información relevante obtenida en el paso anterior. Por poner un ejemplo, después del paso 1 se podría documentar las opiniones y preocupaciones de los </w:t>
+      </w:r>
+      <w:proofErr w:type="spellStart"/>
+      <w:r>
+        <w:rPr>
+          <w:rFonts w:ascii="Arial" w:hAnsi="Arial" w:cs="Arial"/>
+          <w:i/>
+        </w:rPr>
+        <w:t>early</w:t>
+      </w:r>
+      <w:proofErr w:type="spellEnd"/>
+      <w:r>
+        <w:rPr>
+          <w:rFonts w:ascii="Arial" w:hAnsi="Arial" w:cs="Arial"/>
+          <w:i/>
+        </w:rPr>
+        <w:t xml:space="preserve"> </w:t>
+      </w:r>
+      <w:proofErr w:type="spellStart"/>
+      <w:r>
+        <w:rPr>
+          <w:rFonts w:ascii="Arial" w:hAnsi="Arial" w:cs="Arial"/>
+          <w:i/>
+        </w:rPr>
+        <w:t>adopters</w:t>
+      </w:r>
+      <w:proofErr w:type="spellEnd"/>
+      <w:r>
+        <w:rPr>
+          <w:rFonts w:ascii="Arial" w:hAnsi="Arial" w:cs="Arial"/>
+          <w:i/>
+        </w:rPr>
+        <w:t xml:space="preserve"> </w:t>
+      </w:r>
+      <w:r>
+        <w:rPr>
+          <w:rFonts w:ascii="Arial" w:hAnsi="Arial" w:cs="Arial"/>
+        </w:rPr>
+        <w:t>de las necesidades de la pantalla, así como las dificultades encontradas durante la entrevista.</w:t>
+      </w:r>
+    </w:p>
+    <w:p>
+      <w:pPr>
+        <w:spacing w:line="276" w:lineRule="auto"/>
+        <w:jc w:val="both"/>
+        <w:rPr>
+          <w:rFonts w:ascii="Arial" w:hAnsi="Arial" w:cs="Arial"/>
+        </w:rPr>
+      </w:pPr>
+      <w:r>
+        <w:rPr>
+          <w:rFonts w:ascii="Arial" w:hAnsi="Arial" w:cs="Arial"/>
+        </w:rPr>
+        <w:t xml:space="preserve">Existirán un total de 6 </w:t>
+      </w:r>
+      <w:proofErr w:type="spellStart"/>
+      <w:r>
+        <w:rPr>
+          <w:rFonts w:ascii="Arial" w:hAnsi="Arial" w:cs="Arial"/>
+          <w:i/>
+        </w:rPr>
+        <w:t>sprints</w:t>
+      </w:r>
+      <w:proofErr w:type="spellEnd"/>
+      <w:r>
+        <w:rPr>
+          <w:rFonts w:ascii="Arial" w:hAnsi="Arial" w:cs="Arial"/>
+        </w:rPr>
+        <w:t xml:space="preserve"> distintos y habrá una entrega de código y documentación cada 2 </w:t>
+      </w:r>
+      <w:proofErr w:type="spellStart"/>
+      <w:r>
+        <w:rPr>
+          <w:rFonts w:ascii="Arial" w:hAnsi="Arial" w:cs="Arial"/>
+          <w:i/>
+        </w:rPr>
+        <w:t>sprints</w:t>
+      </w:r>
+      <w:proofErr w:type="spellEnd"/>
+      <w:r>
+        <w:rPr>
+          <w:rFonts w:ascii="Arial" w:hAnsi="Arial" w:cs="Arial"/>
+          <w:i/>
+        </w:rPr>
+        <w:t xml:space="preserve">. </w:t>
+      </w:r>
+      <w:r>
+        <w:rPr>
+          <w:rFonts w:ascii="Arial" w:hAnsi="Arial" w:cs="Arial"/>
+        </w:rPr>
+        <w:t xml:space="preserve">La única excepción será el 6º </w:t>
+      </w:r>
+      <w:r>
+        <w:rPr>
+          <w:rFonts w:ascii="Arial" w:hAnsi="Arial" w:cs="Arial"/>
+          <w:i/>
+        </w:rPr>
+        <w:t xml:space="preserve">sprint </w:t>
+      </w:r>
+      <w:r>
+        <w:rPr>
+          <w:rFonts w:ascii="Arial" w:hAnsi="Arial" w:cs="Arial"/>
+        </w:rPr>
+        <w:t xml:space="preserve">que no durará exactamente 2 semanas, sino una semana y media para adecuarlo al calendario de la entrega final del proyecto. Además de los 6 </w:t>
+      </w:r>
+      <w:r>
+        <w:rPr>
+          <w:rFonts w:ascii="Arial" w:hAnsi="Arial" w:cs="Arial"/>
+          <w:i/>
+        </w:rPr>
+        <w:t xml:space="preserve">sprint, </w:t>
+      </w:r>
+      <w:r>
+        <w:rPr>
+          <w:rFonts w:ascii="Arial" w:hAnsi="Arial" w:cs="Arial"/>
+        </w:rPr>
+        <w:t xml:space="preserve">habrá un </w:t>
+      </w:r>
+      <w:r>
+        <w:rPr>
+          <w:rFonts w:ascii="Arial" w:hAnsi="Arial" w:cs="Arial"/>
+          <w:i/>
+        </w:rPr>
+        <w:t>sprint 0</w:t>
+      </w:r>
+      <w:r>
+        <w:rPr>
+          <w:rFonts w:ascii="Arial" w:hAnsi="Arial" w:cs="Arial"/>
+        </w:rPr>
+        <w:t xml:space="preserve"> que se iniciará con anterioridad a los </w:t>
+      </w:r>
+      <w:r>
+        <w:rPr>
+          <w:rFonts w:ascii="Arial" w:hAnsi="Arial" w:cs="Arial"/>
+        </w:rPr>
+        <w:lastRenderedPageBreak/>
+        <w:t xml:space="preserve">6 </w:t>
+      </w:r>
+      <w:proofErr w:type="spellStart"/>
+      <w:r>
+        <w:rPr>
+          <w:rFonts w:ascii="Arial" w:hAnsi="Arial" w:cs="Arial"/>
+          <w:i/>
+        </w:rPr>
+        <w:t>sprints</w:t>
+      </w:r>
+      <w:proofErr w:type="spellEnd"/>
+      <w:r>
+        <w:rPr>
+          <w:rFonts w:ascii="Arial" w:hAnsi="Arial" w:cs="Arial"/>
+        </w:rPr>
+        <w:t xml:space="preserve"> y que tan sólo durará una semana. En este </w:t>
+      </w:r>
+      <w:r>
+        <w:rPr>
+          <w:rFonts w:ascii="Arial" w:hAnsi="Arial" w:cs="Arial"/>
+          <w:i/>
+        </w:rPr>
+        <w:t xml:space="preserve">sprint </w:t>
+      </w:r>
+      <w:r>
+        <w:rPr>
+          <w:rFonts w:ascii="Arial" w:hAnsi="Arial" w:cs="Arial"/>
+        </w:rPr>
+        <w:t xml:space="preserve">inicial se hará una colección inicial de todas las tareas y requisitos que debe cumplir el proyecto en general, que permita generar un </w:t>
+      </w:r>
+      <w:proofErr w:type="spellStart"/>
+      <w:r>
+        <w:rPr>
+          <w:rFonts w:ascii="Arial" w:hAnsi="Arial" w:cs="Arial"/>
+          <w:i/>
+        </w:rPr>
+        <w:t>product</w:t>
+      </w:r>
+      <w:proofErr w:type="spellEnd"/>
+      <w:r>
+        <w:rPr>
+          <w:rFonts w:ascii="Arial" w:hAnsi="Arial" w:cs="Arial"/>
+          <w:i/>
+        </w:rPr>
+        <w:t xml:space="preserve"> </w:t>
+      </w:r>
+      <w:proofErr w:type="spellStart"/>
+      <w:r>
+        <w:rPr>
+          <w:rFonts w:ascii="Arial" w:hAnsi="Arial" w:cs="Arial"/>
+          <w:i/>
+        </w:rPr>
+        <w:t>backlog</w:t>
+      </w:r>
+      <w:proofErr w:type="spellEnd"/>
+      <w:r>
+        <w:rPr>
+          <w:rFonts w:ascii="Arial" w:hAnsi="Arial" w:cs="Arial"/>
+          <w:i/>
+        </w:rPr>
+        <w:t xml:space="preserve"> </w:t>
+      </w:r>
+      <w:r>
+        <w:rPr>
+          <w:rFonts w:ascii="Arial" w:hAnsi="Arial" w:cs="Arial"/>
+        </w:rPr>
+        <w:t>inicial. Al inicio del proyecto no se conocen todas las características que va a tener la aplicación móvil ya que se desconoce todas las constantes que van a medir la camiseta, por lo que se dejará margen de maniobra para poder definir requisitos adicionales, eliminar los que ya no sean necesarios o correcciones del proyecto a medida que se vayan avanzado.</w:t>
+      </w:r>
+    </w:p>
+    <w:p>
+      <w:pPr>
+        <w:spacing w:line="276" w:lineRule="auto"/>
+        <w:jc w:val="both"/>
+        <w:rPr>
+          <w:rFonts w:ascii="Arial" w:hAnsi="Arial" w:cs="Arial"/>
+        </w:rPr>
+      </w:pPr>
+      <w:r>
+        <w:rPr>
+          <w:rFonts w:ascii="Arial" w:hAnsi="Arial" w:cs="Arial"/>
+        </w:rPr>
+        <w:t xml:space="preserve">Por ello, durante los primeros </w:t>
+      </w:r>
+      <w:r>
+        <w:rPr>
+          <w:rFonts w:ascii="Arial" w:hAnsi="Arial" w:cs="Arial"/>
+          <w:i/>
+        </w:rPr>
+        <w:t>sprint</w:t>
+      </w:r>
+      <w:r>
+        <w:rPr>
+          <w:rFonts w:ascii="Arial" w:hAnsi="Arial" w:cs="Arial"/>
+        </w:rPr>
+        <w:t xml:space="preserve"> se irá avanzando entre aquellas especificaciones </w:t>
+      </w:r>
+      <w:r>
+        <w:rPr>
+          <w:rFonts w:ascii="Arial" w:hAnsi="Arial" w:cs="Arial"/>
+        </w:rPr>
+        <w:t xml:space="preserve">y pantallas </w:t>
+      </w:r>
+      <w:r>
+        <w:rPr>
+          <w:rFonts w:ascii="Arial" w:hAnsi="Arial" w:cs="Arial"/>
+        </w:rPr>
+        <w:t xml:space="preserve">que se tengan claro desde el primer momento y que sean partes críticas de la funcionalidad de la aplicación y a medida que estas vayan finalizando se irán </w:t>
+      </w:r>
+      <w:r>
+        <w:rPr>
+          <w:rFonts w:ascii="Arial" w:hAnsi="Arial" w:cs="Arial"/>
+        </w:rPr>
+        <w:t>introduciendo el desarrollo de otras tareas ya menos prioritarias.</w:t>
+      </w:r>
+    </w:p>
+    <w:p>
+      <w:pPr>
+        <w:spacing w:line="276" w:lineRule="auto"/>
+        <w:jc w:val="both"/>
+        <w:rPr>
+          <w:rFonts w:ascii="Arial" w:hAnsi="Arial" w:cs="Arial"/>
+        </w:rPr>
+      </w:pPr>
+      <w:r>
+        <w:rPr>
+          <w:rFonts w:ascii="Arial" w:hAnsi="Arial" w:cs="Arial"/>
+        </w:rPr>
+        <w:t xml:space="preserve">Cada 2 </w:t>
+      </w:r>
+      <w:proofErr w:type="spellStart"/>
+      <w:r>
+        <w:rPr>
+          <w:rFonts w:ascii="Arial" w:hAnsi="Arial" w:cs="Arial"/>
+          <w:i/>
+        </w:rPr>
+        <w:t>sprints</w:t>
+      </w:r>
+      <w:proofErr w:type="spellEnd"/>
+      <w:r>
+        <w:rPr>
+          <w:rFonts w:ascii="Arial" w:hAnsi="Arial" w:cs="Arial"/>
+          <w:i/>
+        </w:rPr>
+        <w:t xml:space="preserve"> </w:t>
+      </w:r>
+      <w:r>
+        <w:rPr>
+          <w:rFonts w:ascii="Arial" w:hAnsi="Arial" w:cs="Arial"/>
+        </w:rPr>
+        <w:t>habrá un hito que coincidirá con una entrega al cliente para que pueda evaluar una aplicación funcional y pueda ir reconduciendo el contenido de las siguientes entregas según su criterio</w:t>
+      </w:r>
+      <w:r>
+        <w:rPr>
+          <w:rFonts w:ascii="Arial" w:hAnsi="Arial" w:cs="Arial"/>
+        </w:rPr>
+        <w:t xml:space="preserve">. El 2º sprint después de cada hito (el </w:t>
+      </w:r>
+      <w:r>
+        <w:rPr>
+          <w:rFonts w:ascii="Arial" w:hAnsi="Arial" w:cs="Arial"/>
+          <w:i/>
+        </w:rPr>
+        <w:t>sprint</w:t>
+      </w:r>
+      <w:r>
+        <w:rPr>
+          <w:rFonts w:ascii="Arial" w:hAnsi="Arial" w:cs="Arial"/>
+        </w:rPr>
+        <w:t xml:space="preserve"> previo al siguiente hito), se definirá una tarea que consistirá en aplicar aquellas correcciones o modificaciones que vengan impulsadas por el cliente. El 3º hito (tras </w:t>
+      </w:r>
+      <w:r>
+        <w:rPr>
+          <w:rFonts w:ascii="Arial" w:hAnsi="Arial" w:cs="Arial"/>
+          <w:i/>
+        </w:rPr>
+        <w:t xml:space="preserve">6 </w:t>
+      </w:r>
+      <w:proofErr w:type="spellStart"/>
+      <w:r>
+        <w:rPr>
+          <w:rFonts w:ascii="Arial" w:hAnsi="Arial" w:cs="Arial"/>
+          <w:i/>
+        </w:rPr>
+        <w:t>sprints</w:t>
+      </w:r>
+      <w:proofErr w:type="spellEnd"/>
+      <w:r>
+        <w:rPr>
+          <w:rFonts w:ascii="Arial" w:hAnsi="Arial" w:cs="Arial"/>
+          <w:i/>
+        </w:rPr>
+        <w:t xml:space="preserve">) </w:t>
+      </w:r>
+      <w:r>
+        <w:rPr>
+          <w:rFonts w:ascii="Arial" w:hAnsi="Arial" w:cs="Arial"/>
+        </w:rPr>
+        <w:t>se realizará la entrega final del proyecto y por tanto se procederá a pasar al mantenimiento del mismo.</w:t>
       </w:r>
     </w:p>
     <w:p>
@@ -4163,6 +4704,34 @@
         <w:rPr>
           <w:rFonts w:ascii="Arial" w:hAnsi="Arial" w:cs="Arial"/>
         </w:rPr>
+        <w:t xml:space="preserve">En la figura X, se expone la planificación de los 6 </w:t>
+      </w:r>
+      <w:proofErr w:type="spellStart"/>
+      <w:r>
+        <w:rPr>
+          <w:rFonts w:ascii="Arial" w:hAnsi="Arial" w:cs="Arial"/>
+          <w:i/>
+        </w:rPr>
+        <w:t>sprints</w:t>
+      </w:r>
+      <w:proofErr w:type="spellEnd"/>
+      <w:r>
+        <w:rPr>
+          <w:rFonts w:ascii="Arial" w:hAnsi="Arial" w:cs="Arial"/>
+          <w:i/>
+        </w:rPr>
+        <w:t xml:space="preserve"> </w:t>
+      </w:r>
+      <w:r>
+        <w:rPr>
+          <w:rFonts w:ascii="Arial" w:hAnsi="Arial" w:cs="Arial"/>
+        </w:rPr>
+        <w:t>y que tareas y subtareas se van a realizar durante cada uno de los mismos.</w:t>
+      </w:r>
+      <w:r>
+        <w:rPr>
+          <w:rFonts w:ascii="Arial" w:hAnsi="Arial" w:cs="Arial"/>
+        </w:rPr>
         <w:br w:type="page"/>
       </w:r>
     </w:p>
@@ -4175,7 +4744,7 @@
           <w:rFonts w:ascii="Arial" w:hAnsi="Arial" w:cs="Arial"/>
         </w:rPr>
       </w:pPr>
-      <w:bookmarkStart w:id="4" w:name="_Toc21108465"/>
+      <w:bookmarkStart w:id="8" w:name="_Toc21358118"/>
       <w:r>
         <w:rPr>
           <w:rFonts w:ascii="Arial" w:hAnsi="Arial" w:cs="Arial"/>
@@ -4189,7 +4758,7 @@
         </w:rPr>
         <w:t>:</w:t>
       </w:r>
-      <w:bookmarkEnd w:id="4"/>
+      <w:bookmarkEnd w:id="8"/>
     </w:p>
     <w:p>
       <w:pPr>
@@ -4748,7 +5317,7 @@
           <w:sz w:val="24"/>
           <w:szCs w:val="24"/>
         </w:rPr>
-        <w:t xml:space="preserve"> </w:t>
+        <w:t xml:space="preserve"> for Home-</w:t>
       </w:r>
       <w:proofErr w:type="spellStart"/>
       <w:r>
@@ -4757,7 +5326,7 @@
           <w:sz w:val="24"/>
           <w:szCs w:val="24"/>
         </w:rPr>
-        <w:t>for</w:t>
+        <w:t>Monitoring</w:t>
       </w:r>
       <w:proofErr w:type="spellEnd"/>
       <w:r>
@@ -4766,7 +5335,7 @@
           <w:sz w:val="24"/>
           <w:szCs w:val="24"/>
         </w:rPr>
-        <w:t xml:space="preserve"> Home-</w:t>
+        <w:t xml:space="preserve"> of </w:t>
       </w:r>
       <w:proofErr w:type="spellStart"/>
       <w:r>
@@ -4775,7 +5344,7 @@
           <w:sz w:val="24"/>
           <w:szCs w:val="24"/>
         </w:rPr>
-        <w:t>Monitoring</w:t>
+        <w:t>Rheumatoid</w:t>
       </w:r>
       <w:proofErr w:type="spellEnd"/>
       <w:r>
@@ -4784,7 +5353,7 @@
           <w:sz w:val="24"/>
           <w:szCs w:val="24"/>
         </w:rPr>
-        <w:t xml:space="preserve"> of </w:t>
+        <w:t xml:space="preserve"> </w:t>
       </w:r>
       <w:proofErr w:type="spellStart"/>
       <w:r>
@@ -4793,7 +5362,7 @@
           <w:sz w:val="24"/>
           <w:szCs w:val="24"/>
         </w:rPr>
-        <w:t>Rheumatoid</w:t>
+        <w:t>Arthritis</w:t>
       </w:r>
       <w:proofErr w:type="spellEnd"/>
       <w:r>
@@ -4802,61 +5371,7 @@
           <w:sz w:val="24"/>
           <w:szCs w:val="24"/>
         </w:rPr>
-        <w:t xml:space="preserve"> </w:t>
-      </w:r>
-      <w:proofErr w:type="spellStart"/>
-      <w:r>
-        <w:rPr>
-          <w:rFonts w:ascii="Arial" w:hAnsi="Arial" w:cs="Arial"/>
-          <w:sz w:val="24"/>
-          <w:szCs w:val="24"/>
-        </w:rPr>
-        <w:t>Arthritis</w:t>
-      </w:r>
-      <w:proofErr w:type="spellEnd"/>
-      <w:r>
-        <w:rPr>
-          <w:rFonts w:ascii="Arial" w:hAnsi="Arial" w:cs="Arial"/>
-          <w:sz w:val="24"/>
-          <w:szCs w:val="24"/>
-        </w:rPr>
-        <w:t xml:space="preserve">” 2014 11th International </w:t>
-      </w:r>
-      <w:proofErr w:type="spellStart"/>
-      <w:r>
-        <w:rPr>
-          <w:rFonts w:ascii="Arial" w:hAnsi="Arial" w:cs="Arial"/>
-          <w:sz w:val="24"/>
-          <w:szCs w:val="24"/>
-        </w:rPr>
-        <w:t>Conference</w:t>
-      </w:r>
-      <w:proofErr w:type="spellEnd"/>
-      <w:r>
-        <w:rPr>
-          <w:rFonts w:ascii="Arial" w:hAnsi="Arial" w:cs="Arial"/>
-          <w:sz w:val="24"/>
-          <w:szCs w:val="24"/>
-        </w:rPr>
-        <w:t xml:space="preserve"> </w:t>
-      </w:r>
-      <w:proofErr w:type="spellStart"/>
-      <w:r>
-        <w:rPr>
-          <w:rFonts w:ascii="Arial" w:hAnsi="Arial" w:cs="Arial"/>
-          <w:sz w:val="24"/>
-          <w:szCs w:val="24"/>
-        </w:rPr>
-        <w:t>on</w:t>
-      </w:r>
-      <w:proofErr w:type="spellEnd"/>
-      <w:r>
-        <w:rPr>
-          <w:rFonts w:ascii="Arial" w:hAnsi="Arial" w:cs="Arial"/>
-          <w:sz w:val="24"/>
-          <w:szCs w:val="24"/>
-        </w:rPr>
-        <w:t xml:space="preserve"> Wearable and </w:t>
+        <w:t xml:space="preserve">” 2014 11th International Conference on Wearable and </w:t>
       </w:r>
       <w:proofErr w:type="spellStart"/>
       <w:r>
@@ -5267,21 +5782,7 @@
         <w:rPr>
           <w:rStyle w:val="nfasis"/>
         </w:rPr>
-        <w:t xml:space="preserve"> </w:t>
-      </w:r>
-      <w:proofErr w:type="spellStart"/>
-      <w:r>
-        <w:rPr>
-          <w:rStyle w:val="nfasis"/>
-        </w:rPr>
-        <w:t>for</w:t>
-      </w:r>
-      <w:proofErr w:type="spellEnd"/>
-      <w:r>
-        <w:rPr>
-          <w:rStyle w:val="nfasis"/>
-        </w:rPr>
-        <w:t xml:space="preserve"> </w:t>
+        <w:t xml:space="preserve"> for </w:t>
       </w:r>
       <w:proofErr w:type="spellStart"/>
       <w:r>
@@ -5376,7 +5877,7 @@
 </file>
 
 <file path=word/numbering.xml><?xml version="1.0" encoding="utf-8"?>
-<w:numbering xmlns:wpc="http://schemas.microsoft.com/office/word/2010/wordprocessingCanvas" xmlns:cx="http://schemas.microsoft.com/office/drawing/2014/chartex" xmlns:mc="http://schemas.openxmlformats.org/markup-compatibility/2006" xmlns:o="urn:schemas-microsoft-com:office:office" xmlns:r="http://schemas.openxmlformats.org/officeDocument/2006/relationships" xmlns:m="http://schemas.openxmlformats.org/officeDocument/2006/math" xmlns:v="urn:schemas-microsoft-com:vml" xmlns:wp14="http://schemas.microsoft.com/office/word/2010/wordprocessingDrawing" xmlns:wp="http://schemas.openxmlformats.org/drawingml/2006/wordprocessingDrawing" xmlns:w10="urn:schemas-microsoft-com:office:word" xmlns:w="http://schemas.openxmlformats.org/wordprocessingml/2006/main" xmlns:w14="http://schemas.microsoft.com/office/word/2010/wordml" xmlns:w15="http://schemas.microsoft.com/office/word/2012/wordml" xmlns:w16se="http://schemas.microsoft.com/office/word/2015/wordml/symex" xmlns:wpg="http://schemas.microsoft.com/office/word/2010/wordprocessingGroup" xmlns:wpi="http://schemas.microsoft.com/office/word/2010/wordprocessingInk" xmlns:wne="http://schemas.microsoft.com/office/word/2006/wordml" xmlns:wps="http://schemas.microsoft.com/office/word/2010/wordprocessingShape" mc:Ignorable="w14 w15 w16se wp14">
+<w:numbering xmlns:wpc="http://schemas.microsoft.com/office/word/2010/wordprocessingCanvas" xmlns:cx="http://schemas.microsoft.com/office/drawing/2014/chartex" xmlns:cx1="http://schemas.microsoft.com/office/drawing/2015/9/8/chartex" xmlns:mc="http://schemas.openxmlformats.org/markup-compatibility/2006" xmlns:o="urn:schemas-microsoft-com:office:office" xmlns:r="http://schemas.openxmlformats.org/officeDocument/2006/relationships" xmlns:m="http://schemas.openxmlformats.org/officeDocument/2006/math" xmlns:v="urn:schemas-microsoft-com:vml" xmlns:wp14="http://schemas.microsoft.com/office/word/2010/wordprocessingDrawing" xmlns:wp="http://schemas.openxmlformats.org/drawingml/2006/wordprocessingDrawing" xmlns:w10="urn:schemas-microsoft-com:office:word" xmlns:w="http://schemas.openxmlformats.org/wordprocessingml/2006/main" xmlns:w14="http://schemas.microsoft.com/office/word/2010/wordml" xmlns:w15="http://schemas.microsoft.com/office/word/2012/wordml" xmlns:w16se="http://schemas.microsoft.com/office/word/2015/wordml/symex" xmlns:wpg="http://schemas.microsoft.com/office/word/2010/wordprocessingGroup" xmlns:wpi="http://schemas.microsoft.com/office/word/2010/wordprocessingInk" xmlns:wne="http://schemas.microsoft.com/office/word/2006/wordml" xmlns:wps="http://schemas.microsoft.com/office/word/2010/wordprocessingShape" mc:Ignorable="w14 w15 w16se wp14">
   <w:abstractNum w:abstractNumId="0" w15:restartNumberingAfterBreak="0">
     <w:nsid w:val="077C4F0F"/>
     <w:multiLevelType w:val="hybridMultilevel"/>
@@ -6796,11 +7297,24 @@
       <w:szCs w:val="26"/>
     </w:rPr>
   </w:style>
+  <w:style w:type="paragraph" w:styleId="TDC2">
+    <w:name w:val="toc 2"/>
+    <w:basedOn w:val="Normal"/>
+    <w:next w:val="Normal"/>
+    <w:autoRedefine/>
+    <w:uiPriority w:val="39"/>
+    <w:unhideWhenUsed/>
+    <w:rsid w:val="00E11FDC"/>
+    <w:pPr>
+      <w:spacing w:after="100"/>
+      <w:ind w:left="220"/>
+    </w:pPr>
+  </w:style>
 </w:styles>
 </file>
 
 <file path=word/glossary/document.xml><?xml version="1.0" encoding="utf-8"?>
-<w:glossaryDocument xmlns:wpc="http://schemas.microsoft.com/office/word/2010/wordprocessingCanvas" xmlns:cx="http://schemas.microsoft.com/office/drawing/2014/chartex" xmlns:mc="http://schemas.openxmlformats.org/markup-compatibility/2006" xmlns:o="urn:schemas-microsoft-com:office:office" xmlns:r="http://schemas.openxmlformats.org/officeDocument/2006/relationships" xmlns:m="http://schemas.openxmlformats.org/officeDocument/2006/math" xmlns:v="urn:schemas-microsoft-com:vml" xmlns:wp14="http://schemas.microsoft.com/office/word/2010/wordprocessingDrawing" xmlns:wp="http://schemas.openxmlformats.org/drawingml/2006/wordprocessingDrawing" xmlns:w10="urn:schemas-microsoft-com:office:word" xmlns:w="http://schemas.openxmlformats.org/wordprocessingml/2006/main" xmlns:w14="http://schemas.microsoft.com/office/word/2010/wordml" xmlns:w15="http://schemas.microsoft.com/office/word/2012/wordml" xmlns:w16se="http://schemas.microsoft.com/office/word/2015/wordml/symex" xmlns:wpg="http://schemas.microsoft.com/office/word/2010/wordprocessingGroup" xmlns:wpi="http://schemas.microsoft.com/office/word/2010/wordprocessingInk" xmlns:wne="http://schemas.microsoft.com/office/word/2006/wordml" xmlns:wps="http://schemas.microsoft.com/office/word/2010/wordprocessingShape" mc:Ignorable="w14 w15 w16se wp14">
+<w:glossaryDocument xmlns:wpc="http://schemas.microsoft.com/office/word/2010/wordprocessingCanvas" xmlns:cx="http://schemas.microsoft.com/office/drawing/2014/chartex" xmlns:cx1="http://schemas.microsoft.com/office/drawing/2015/9/8/chartex" xmlns:mc="http://schemas.openxmlformats.org/markup-compatibility/2006" xmlns:o="urn:schemas-microsoft-com:office:office" xmlns:r="http://schemas.openxmlformats.org/officeDocument/2006/relationships" xmlns:m="http://schemas.openxmlformats.org/officeDocument/2006/math" xmlns:v="urn:schemas-microsoft-com:vml" xmlns:wp14="http://schemas.microsoft.com/office/word/2010/wordprocessingDrawing" xmlns:wp="http://schemas.openxmlformats.org/drawingml/2006/wordprocessingDrawing" xmlns:w10="urn:schemas-microsoft-com:office:word" xmlns:w="http://schemas.openxmlformats.org/wordprocessingml/2006/main" xmlns:w14="http://schemas.microsoft.com/office/word/2010/wordml" xmlns:w15="http://schemas.microsoft.com/office/word/2012/wordml" xmlns:w16se="http://schemas.microsoft.com/office/word/2015/wordml/symex" xmlns:wpg="http://schemas.microsoft.com/office/word/2010/wordprocessingGroup" xmlns:wpi="http://schemas.microsoft.com/office/word/2010/wordprocessingInk" xmlns:wne="http://schemas.microsoft.com/office/word/2006/wordml" xmlns:wps="http://schemas.microsoft.com/office/word/2010/wordprocessingShape" mc:Ignorable="w14 w15 w16se wp14">
   <w:docParts>
     <w:docPart>
       <w:docPartPr>
@@ -6946,6 +7460,7 @@
     <w:rsid w:val="0033727A"/>
     <w:rsid w:val="00471AA2"/>
     <w:rsid w:val="006E5DD6"/>
+    <w:rsid w:val="00846ABB"/>
     <w:rsid w:val="00A672FA"/>
   </w:rsids>
   <m:mathPr>
@@ -7701,7 +8216,7 @@
 </file>
 
 <file path=customXml/itemProps2.xml><?xml version="1.0" encoding="utf-8"?>
-<ds:datastoreItem xmlns:ds="http://schemas.openxmlformats.org/officeDocument/2006/customXml" ds:itemID="{86A7E113-4BF1-4D32-881D-2424BB795B9D}">
+<ds:datastoreItem xmlns:ds="http://schemas.openxmlformats.org/officeDocument/2006/customXml" ds:itemID="{7270F2DB-865F-4FC0-B4DD-9B8890B98BFD}">
   <ds:schemaRefs>
     <ds:schemaRef ds:uri="http://schemas.openxmlformats.org/officeDocument/2006/bibliography"/>
   </ds:schemaRefs>

</xml_diff>

<commit_message>
Sprint 0 avance 4
</commit_message>
<xml_diff>
--- a/PEC2/jmcastellano_PEC2.docx
+++ b/PEC2/jmcastellano_PEC2.docx
@@ -3978,8 +3978,6 @@
         </w:rPr>
         <w:t xml:space="preserve">Web App </w:t>
       </w:r>
-      <w:bookmarkStart w:id="6" w:name="_GoBack"/>
-      <w:bookmarkEnd w:id="6"/>
       <w:r>
         <w:rPr>
           <w:rFonts w:ascii="Arial" w:hAnsi="Arial" w:cs="Arial"/>
@@ -4738,7 +4736,7 @@
           <w:rFonts w:ascii="Arial" w:hAnsi="Arial" w:cs="Arial"/>
         </w:rPr>
       </w:pPr>
-      <w:bookmarkStart w:id="7" w:name="_Toc21732415"/>
+      <w:bookmarkStart w:id="6" w:name="_Toc21732415"/>
       <w:r>
         <w:rPr>
           <w:rFonts w:ascii="Arial" w:hAnsi="Arial" w:cs="Arial"/>
@@ -4751,7 +4749,7 @@
         </w:rPr>
         <w:t>:</w:t>
       </w:r>
-      <w:bookmarkEnd w:id="7"/>
+      <w:bookmarkEnd w:id="6"/>
     </w:p>
     <w:p>
       <w:pPr>
@@ -4765,13 +4763,124 @@
         <w:rPr>
           <w:rFonts w:ascii="Arial" w:hAnsi="Arial" w:cs="Arial"/>
         </w:rPr>
-        <w:t>Para poder diseñar y desarrollar cada una de las pantallas de la aplicación se</w:t>
-      </w:r>
-      <w:r>
-        <w:rPr>
-          <w:rFonts w:ascii="Arial" w:hAnsi="Arial" w:cs="Arial"/>
-        </w:rPr>
-        <w:t xml:space="preserve"> utilizará una planificación basada en </w:t>
+        <w:t xml:space="preserve">Para </w:t>
+      </w:r>
+      <w:r>
+        <w:rPr>
+          <w:rFonts w:ascii="Arial" w:hAnsi="Arial" w:cs="Arial"/>
+        </w:rPr>
+        <w:t>desarrollar</w:t>
+      </w:r>
+      <w:r>
+        <w:rPr>
+          <w:rFonts w:ascii="Arial" w:hAnsi="Arial" w:cs="Arial"/>
+        </w:rPr>
+        <w:t xml:space="preserve"> la</w:t>
+      </w:r>
+      <w:r>
+        <w:rPr>
+          <w:rFonts w:ascii="Arial" w:hAnsi="Arial" w:cs="Arial"/>
+        </w:rPr>
+        <w:t xml:space="preserve"> aplicación</w:t>
+      </w:r>
+      <w:r>
+        <w:rPr>
+          <w:rFonts w:ascii="Arial" w:hAnsi="Arial" w:cs="Arial"/>
+        </w:rPr>
+        <w:t xml:space="preserve">, </w:t>
+      </w:r>
+      <w:r>
+        <w:rPr>
+          <w:rFonts w:ascii="Arial" w:hAnsi="Arial" w:cs="Arial"/>
+        </w:rPr>
+        <w:t>se va a utilizar una aproximación PMBOK, enfocándonos en una serie de áreas que tal y como se indica en [11] y manteniendo un equilibrio entre todas ellas.</w:t>
+      </w:r>
+      <w:r>
+        <w:rPr>
+          <w:rFonts w:ascii="Arial" w:hAnsi="Arial" w:cs="Arial"/>
+        </w:rPr>
+        <w:t xml:space="preserve"> </w:t>
+      </w:r>
+      <w:proofErr w:type="spellStart"/>
+      <w:r>
+        <w:rPr>
+          <w:rFonts w:ascii="Arial" w:hAnsi="Arial" w:cs="Arial"/>
+        </w:rPr>
+        <w:t>Sobretodo</w:t>
+      </w:r>
+      <w:proofErr w:type="spellEnd"/>
+      <w:r>
+        <w:rPr>
+          <w:rFonts w:ascii="Arial" w:hAnsi="Arial" w:cs="Arial"/>
+        </w:rPr>
+        <w:t xml:space="preserve"> se va enfocar en los aspectos de </w:t>
+      </w:r>
+      <w:r>
+        <w:rPr>
+          <w:rFonts w:ascii="Arial" w:hAnsi="Arial" w:cs="Arial"/>
+          <w:i/>
+        </w:rPr>
+        <w:t>calidad, tiempo y riesgos</w:t>
+      </w:r>
+      <w:r>
+        <w:rPr>
+          <w:rFonts w:ascii="Arial" w:hAnsi="Arial" w:cs="Arial"/>
+        </w:rPr>
+        <w:t>,</w:t>
+      </w:r>
+      <w:r>
+        <w:rPr>
+          <w:rFonts w:ascii="Arial" w:hAnsi="Arial" w:cs="Arial"/>
+        </w:rPr>
+        <w:t xml:space="preserve"> que son las áreas más importantes en el proyecto,</w:t>
+      </w:r>
+      <w:r>
+        <w:rPr>
+          <w:rFonts w:ascii="Arial" w:hAnsi="Arial" w:cs="Arial"/>
+        </w:rPr>
+        <w:t xml:space="preserve"> pero sin dejar de lado el resto de los aspectos.</w:t>
+      </w:r>
+      <w:r>
+        <w:rPr>
+          <w:rFonts w:ascii="Arial" w:hAnsi="Arial" w:cs="Arial"/>
+        </w:rPr>
+        <w:t xml:space="preserve"> Para conseguir dicho equilibrio</w:t>
+      </w:r>
+      <w:r>
+        <w:rPr>
+          <w:rFonts w:ascii="Arial" w:hAnsi="Arial" w:cs="Arial"/>
+        </w:rPr>
+        <w:t xml:space="preserve"> </w:t>
+      </w:r>
+      <w:r>
+        <w:rPr>
+          <w:rFonts w:ascii="Arial" w:hAnsi="Arial" w:cs="Arial"/>
+        </w:rPr>
+        <w:t>se</w:t>
+      </w:r>
+      <w:r>
+        <w:rPr>
+          <w:rFonts w:ascii="Arial" w:hAnsi="Arial" w:cs="Arial"/>
+        </w:rPr>
+        <w:t xml:space="preserve"> </w:t>
+      </w:r>
+      <w:r>
+        <w:rPr>
+          <w:rFonts w:ascii="Arial" w:hAnsi="Arial" w:cs="Arial"/>
+        </w:rPr>
+        <w:t xml:space="preserve">seguirá una </w:t>
+      </w:r>
+      <w:r>
+        <w:rPr>
+          <w:rFonts w:ascii="Arial" w:hAnsi="Arial" w:cs="Arial"/>
+        </w:rPr>
+        <w:t>filosofía</w:t>
+      </w:r>
+      <w:r>
+        <w:rPr>
+          <w:rFonts w:ascii="Arial" w:hAnsi="Arial" w:cs="Arial"/>
+        </w:rPr>
+        <w:t xml:space="preserve"> basada en </w:t>
       </w:r>
       <w:r>
         <w:rPr>
@@ -4779,6 +4888,12 @@
           <w:i/>
         </w:rPr>
         <w:t>SCRUM</w:t>
+      </w:r>
+      <w:r>
+        <w:rPr>
+          <w:rFonts w:ascii="Arial" w:hAnsi="Arial" w:cs="Arial"/>
+        </w:rPr>
+        <w:t xml:space="preserve"> [12]</w:t>
       </w:r>
       <w:r>
         <w:rPr>
@@ -5235,25 +5350,7 @@
         <w:rPr>
           <w:rFonts w:ascii="Arial" w:hAnsi="Arial" w:cs="Arial"/>
         </w:rPr>
-        <w:t>inicial. Al inicio del proyecto</w:t>
-      </w:r>
-      <w:r>
-        <w:rPr>
-          <w:rFonts w:ascii="Arial" w:hAnsi="Arial" w:cs="Arial"/>
-        </w:rPr>
-        <w:t>,</w:t>
-      </w:r>
-      <w:r>
-        <w:rPr>
-          <w:rFonts w:ascii="Arial" w:hAnsi="Arial" w:cs="Arial"/>
-        </w:rPr>
-        <w:t xml:space="preserve"> no se conocen todas las características que va a tener la aplicación móvil ya que se desconoce todas las constantes que van a medir la camiseta, por lo que se dejará margen de maniobra para poder definir requisitos adicionales, eliminar los que ya no sean necesarios o correcciones del proyecto a medida que se vayan avanzado.</w:t>
-      </w:r>
-      <w:r>
-        <w:rPr>
-          <w:rFonts w:ascii="Arial" w:hAnsi="Arial" w:cs="Arial"/>
-        </w:rPr>
-        <w:br w:type="page"/>
+        <w:t xml:space="preserve">inicial. </w:t>
       </w:r>
     </w:p>
     <w:p>
@@ -5269,6 +5366,42 @@
           <w:rFonts w:ascii="Arial" w:hAnsi="Arial" w:cs="Arial"/>
         </w:rPr>
         <w:lastRenderedPageBreak/>
+        <w:t>Al inicio del proyecto</w:t>
+      </w:r>
+      <w:r>
+        <w:rPr>
+          <w:rFonts w:ascii="Arial" w:hAnsi="Arial" w:cs="Arial"/>
+        </w:rPr>
+        <w:t>,</w:t>
+      </w:r>
+      <w:r>
+        <w:rPr>
+          <w:rFonts w:ascii="Arial" w:hAnsi="Arial" w:cs="Arial"/>
+        </w:rPr>
+        <w:t xml:space="preserve"> no se conocen todas las características que va a tener la aplicación móvil ya que se desconoce todas las </w:t>
+      </w:r>
+      <w:r>
+        <w:rPr>
+          <w:rFonts w:ascii="Arial" w:hAnsi="Arial" w:cs="Arial"/>
+        </w:rPr>
+        <w:t xml:space="preserve">constantes vitales </w:t>
+      </w:r>
+      <w:r>
+        <w:rPr>
+          <w:rFonts w:ascii="Arial" w:hAnsi="Arial" w:cs="Arial"/>
+        </w:rPr>
+        <w:t>que van a medir la camiseta, por lo que se dejará margen de maniobra para poder definir requisitos adicionales, eliminar los que ya no sean necesarios o correcciones del proyecto a medida que se vayan avanzado.</w:t>
+      </w:r>
+      <w:r>
+        <w:rPr>
+          <w:rFonts w:ascii="Arial" w:hAnsi="Arial" w:cs="Arial"/>
+        </w:rPr>
+        <w:t xml:space="preserve"> </w:t>
+      </w:r>
+      <w:r>
+        <w:rPr>
+          <w:rFonts w:ascii="Arial" w:hAnsi="Arial" w:cs="Arial"/>
+        </w:rPr>
         <w:t xml:space="preserve">Durante los primeros </w:t>
       </w:r>
       <w:r>
@@ -5363,7 +5496,15 @@
         <w:rPr>
           <w:rFonts w:ascii="Arial" w:hAnsi="Arial" w:cs="Arial"/>
         </w:rPr>
-        <w:t xml:space="preserve">habrá un hito que coincidirá con una entrega al cliente para que pueda evaluar una aplicación funcional y pueda ir reconduciendo el contenido de las siguientes entregas según su criterio. El 2º sprint después de cada hito (el </w:t>
+        <w:t>habrá un hito que coincidirá con una</w:t>
+      </w:r>
+      <w:bookmarkStart w:id="7" w:name="_GoBack"/>
+      <w:bookmarkEnd w:id="7"/>
+      <w:r>
+        <w:rPr>
+          <w:rFonts w:ascii="Arial" w:hAnsi="Arial" w:cs="Arial"/>
+        </w:rPr>
+        <w:t xml:space="preserve"> entrega al cliente para que pueda evaluar una aplicación funcional y pueda ir reconduciendo el contenido de las siguientes entregas según su criterio. El 2º sprint después de cada hito (el </w:t>
       </w:r>
       <w:r>
         <w:rPr>
@@ -5401,6 +5542,8 @@
     </w:p>
     <w:p>
       <w:pPr>
+        <w:spacing w:line="276" w:lineRule="auto"/>
+        <w:jc w:val="both"/>
         <w:rPr>
           <w:rFonts w:ascii="Arial" w:hAnsi="Arial" w:cs="Arial"/>
         </w:rPr>
@@ -5423,7 +5566,32 @@
         <w:rPr>
           <w:rFonts w:ascii="Arial" w:hAnsi="Arial" w:cs="Arial"/>
         </w:rPr>
-        <w:t xml:space="preserve"> del diagrama de Gantt. El mismo se puede encontrar a tamaño real en el anexo A.</w:t>
+        <w:t xml:space="preserve"> del diagrama de Gantt</w:t>
+      </w:r>
+      <w:r>
+        <w:rPr>
+          <w:rFonts w:ascii="Arial" w:hAnsi="Arial" w:cs="Arial"/>
+        </w:rPr>
+        <w:t xml:space="preserve"> inicial con los </w:t>
+      </w:r>
+      <w:r>
+        <w:rPr>
+          <w:rFonts w:ascii="Arial" w:hAnsi="Arial" w:cs="Arial"/>
+          <w:i/>
+        </w:rPr>
+        <w:t xml:space="preserve">sprint </w:t>
+      </w:r>
+      <w:r>
+        <w:rPr>
+          <w:rFonts w:ascii="Arial" w:hAnsi="Arial" w:cs="Arial"/>
+        </w:rPr>
+        <w:t>planificados</w:t>
+      </w:r>
+      <w:r>
+        <w:rPr>
+          <w:rFonts w:ascii="Arial" w:hAnsi="Arial" w:cs="Arial"/>
+        </w:rPr>
+        <w:t>. El mismo se puede encontrar a tamaño real en el anexo A.</w:t>
       </w:r>
     </w:p>
     <w:p>
@@ -5442,8 +5610,8 @@
         </w:rPr>
         <w:drawing>
           <wp:inline distT="0" distB="0" distL="0" distR="0" wp14:anchorId="322B224E" wp14:editId="3BCFDC75">
-            <wp:extent cx="5400040" cy="4705985"/>
-            <wp:effectExtent l="0" t="0" r="2540" b="0"/>
+            <wp:extent cx="5261675" cy="4585404"/>
+            <wp:effectExtent l="0" t="0" r="0" b="5715"/>
             <wp:docPr id="2" name="Imagen 2"/>
             <wp:cNvGraphicFramePr>
               <a:graphicFrameLocks xmlns:a="http://schemas.openxmlformats.org/drawingml/2006/main" noChangeAspect="1"/>
@@ -5464,7 +5632,7 @@
                   <pic:spPr>
                     <a:xfrm>
                       <a:off x="0" y="0"/>
-                      <a:ext cx="5400040" cy="4705985"/>
+                      <a:ext cx="5270087" cy="4592735"/>
                     </a:xfrm>
                     <a:prstGeom prst="rect">
                       <a:avLst/>
@@ -5846,6 +6014,9 @@
     <w:p>
       <w:pPr>
         <w:spacing w:line="276" w:lineRule="auto"/>
+        <w:rPr>
+          <w:rFonts w:ascii="Arial" w:hAnsi="Arial" w:cs="Arial"/>
+        </w:rPr>
       </w:pPr>
       <w:r>
         <w:rPr>
@@ -5856,6 +6027,9 @@
         <w:t>[2]</w:t>
       </w:r>
       <w:r>
+        <w:rPr>
+          <w:rFonts w:ascii="Arial" w:hAnsi="Arial" w:cs="Arial"/>
+        </w:rPr>
         <w:t xml:space="preserve"> - </w:t>
       </w:r>
       <w:proofErr w:type="spellStart"/>
@@ -5962,13 +6136,7 @@
         <w:rPr>
           <w:rFonts w:ascii="Arial" w:hAnsi="Arial" w:cs="Arial"/>
         </w:rPr>
-        <w:t>.</w:t>
-      </w:r>
-      <w:r>
-        <w:rPr>
-          <w:rFonts w:ascii="Arial" w:hAnsi="Arial" w:cs="Arial"/>
-        </w:rPr>
-        <w:t xml:space="preserve"> </w:t>
+        <w:t xml:space="preserve">. </w:t>
       </w:r>
       <w:proofErr w:type="spellStart"/>
       <w:r>
@@ -5991,27 +6159,23 @@
         <w:jc w:val="both"/>
         <w:rPr>
           <w:rFonts w:ascii="Arial" w:hAnsi="Arial" w:cs="Arial"/>
-          <w:szCs w:val="24"/>
-        </w:rPr>
-      </w:pPr>
-      <w:r>
-        <w:rPr>
-          <w:rFonts w:ascii="Arial" w:hAnsi="Arial" w:cs="Arial"/>
-          <w:szCs w:val="24"/>
+        </w:rPr>
+      </w:pPr>
+      <w:r>
+        <w:rPr>
+          <w:rFonts w:ascii="Arial" w:hAnsi="Arial" w:cs="Arial"/>
         </w:rPr>
         <w:t>[3]</w:t>
       </w:r>
       <w:r>
         <w:rPr>
           <w:rFonts w:ascii="Arial" w:hAnsi="Arial" w:cs="Arial"/>
-          <w:szCs w:val="24"/>
         </w:rPr>
         <w:t xml:space="preserve"> -</w:t>
       </w:r>
       <w:r>
         <w:rPr>
           <w:rFonts w:ascii="Arial" w:hAnsi="Arial" w:cs="Arial"/>
-          <w:szCs w:val="24"/>
         </w:rPr>
         <w:t xml:space="preserve"> </w:t>
       </w:r>
@@ -6019,7 +6183,6 @@
       <w:r>
         <w:rPr>
           <w:rFonts w:ascii="Arial" w:hAnsi="Arial" w:cs="Arial"/>
-          <w:szCs w:val="24"/>
         </w:rPr>
         <w:t>Conor</w:t>
       </w:r>
@@ -6027,7 +6190,6 @@
       <w:r>
         <w:rPr>
           <w:rFonts w:ascii="Arial" w:hAnsi="Arial" w:cs="Arial"/>
-          <w:szCs w:val="24"/>
         </w:rPr>
         <w:t xml:space="preserve"> </w:t>
       </w:r>
@@ -6035,7 +6197,6 @@
       <w:r>
         <w:rPr>
           <w:rFonts w:ascii="Arial" w:hAnsi="Arial" w:cs="Arial"/>
-          <w:szCs w:val="24"/>
         </w:rPr>
         <w:t>O'Quigley</w:t>
       </w:r>
@@ -6043,7 +6204,6 @@
       <w:r>
         <w:rPr>
           <w:rFonts w:ascii="Arial" w:hAnsi="Arial" w:cs="Arial"/>
-          <w:szCs w:val="24"/>
         </w:rPr>
         <w:t xml:space="preserve">, </w:t>
       </w:r>
@@ -6051,14 +6211,12 @@
       <w:r>
         <w:rPr>
           <w:rFonts w:ascii="Arial" w:hAnsi="Arial" w:cs="Arial"/>
-          <w:szCs w:val="24"/>
         </w:rPr>
         <w:t>C.</w:t>
       </w:r>
       <w:r>
         <w:rPr>
           <w:rFonts w:ascii="Arial" w:hAnsi="Arial" w:cs="Arial"/>
-          <w:szCs w:val="24"/>
         </w:rPr>
         <w:t xml:space="preserve"> ;</w:t>
       </w:r>
@@ -6066,7 +6224,6 @@
       <w:r>
         <w:rPr>
           <w:rFonts w:ascii="Arial" w:hAnsi="Arial" w:cs="Arial"/>
-          <w:szCs w:val="24"/>
         </w:rPr>
         <w:t xml:space="preserve"> </w:t>
       </w:r>
@@ -6074,7 +6231,6 @@
       <w:r>
         <w:rPr>
           <w:rFonts w:ascii="Arial" w:hAnsi="Arial" w:cs="Arial"/>
-          <w:szCs w:val="24"/>
         </w:rPr>
         <w:t>Sabourin</w:t>
       </w:r>
@@ -6082,14 +6238,12 @@
       <w:r>
         <w:rPr>
           <w:rFonts w:ascii="Arial" w:hAnsi="Arial" w:cs="Arial"/>
-          <w:szCs w:val="24"/>
         </w:rPr>
         <w:t xml:space="preserve">, M. </w:t>
       </w:r>
       <w:r>
         <w:rPr>
           <w:rFonts w:ascii="Arial" w:hAnsi="Arial" w:cs="Arial"/>
-          <w:szCs w:val="24"/>
         </w:rPr>
         <w:t xml:space="preserve">; </w:t>
       </w:r>
@@ -6097,7 +6251,6 @@
       <w:r>
         <w:rPr>
           <w:rFonts w:ascii="Arial" w:hAnsi="Arial" w:cs="Arial"/>
-          <w:szCs w:val="24"/>
         </w:rPr>
         <w:t>Coyle</w:t>
       </w:r>
@@ -6105,7 +6258,6 @@
       <w:r>
         <w:rPr>
           <w:rFonts w:ascii="Arial" w:hAnsi="Arial" w:cs="Arial"/>
-          <w:szCs w:val="24"/>
         </w:rPr>
         <w:t xml:space="preserve">, S. ; </w:t>
       </w:r>
@@ -6113,7 +6265,6 @@
       <w:r>
         <w:rPr>
           <w:rFonts w:ascii="Arial" w:hAnsi="Arial" w:cs="Arial"/>
-          <w:szCs w:val="24"/>
         </w:rPr>
         <w:t>Connolly</w:t>
       </w:r>
@@ -6121,7 +6272,6 @@
       <w:r>
         <w:rPr>
           <w:rFonts w:ascii="Arial" w:hAnsi="Arial" w:cs="Arial"/>
-          <w:szCs w:val="24"/>
         </w:rPr>
         <w:t xml:space="preserve">, J. ; </w:t>
       </w:r>
@@ -6129,7 +6279,6 @@
       <w:r>
         <w:rPr>
           <w:rFonts w:ascii="Arial" w:hAnsi="Arial" w:cs="Arial"/>
-          <w:szCs w:val="24"/>
         </w:rPr>
         <w:t>Condall</w:t>
       </w:r>
@@ -6137,14 +6286,12 @@
       <w:r>
         <w:rPr>
           <w:rFonts w:ascii="Arial" w:hAnsi="Arial" w:cs="Arial"/>
-          <w:szCs w:val="24"/>
         </w:rPr>
         <w:t xml:space="preserve">, J. ; Curran, </w:t>
       </w:r>
       <w:r>
         <w:rPr>
           <w:rFonts w:ascii="Arial" w:hAnsi="Arial" w:cs="Arial"/>
-          <w:szCs w:val="24"/>
         </w:rPr>
         <w:t xml:space="preserve">K. ; </w:t>
       </w:r>
@@ -6152,7 +6299,6 @@
       <w:r>
         <w:rPr>
           <w:rFonts w:ascii="Arial" w:hAnsi="Arial" w:cs="Arial"/>
-          <w:szCs w:val="24"/>
         </w:rPr>
         <w:t>Corcoran</w:t>
       </w:r>
@@ -6160,7 +6306,6 @@
       <w:r>
         <w:rPr>
           <w:rFonts w:ascii="Arial" w:hAnsi="Arial" w:cs="Arial"/>
-          <w:szCs w:val="24"/>
         </w:rPr>
         <w:t xml:space="preserve">, B. ; </w:t>
       </w:r>
@@ -6168,7 +6313,6 @@
       <w:r>
         <w:rPr>
           <w:rFonts w:ascii="Arial" w:hAnsi="Arial" w:cs="Arial"/>
-          <w:szCs w:val="24"/>
         </w:rPr>
         <w:t>Diamond</w:t>
       </w:r>
@@ -6176,7 +6320,6 @@
       <w:r>
         <w:rPr>
           <w:rFonts w:ascii="Arial" w:hAnsi="Arial" w:cs="Arial"/>
-          <w:szCs w:val="24"/>
         </w:rPr>
         <w:t xml:space="preserve">, D. </w:t>
       </w:r>
@@ -6184,7 +6327,6 @@
       <w:r>
         <w:rPr>
           <w:rFonts w:ascii="Arial" w:hAnsi="Arial" w:cs="Arial"/>
-          <w:szCs w:val="24"/>
         </w:rPr>
         <w:t>Characteristics</w:t>
       </w:r>
@@ -6192,7 +6334,6 @@
       <w:r>
         <w:rPr>
           <w:rFonts w:ascii="Arial" w:hAnsi="Arial" w:cs="Arial"/>
-          <w:szCs w:val="24"/>
         </w:rPr>
         <w:t xml:space="preserve"> of a </w:t>
       </w:r>
@@ -6200,7 +6341,6 @@
       <w:r>
         <w:rPr>
           <w:rFonts w:ascii="Arial" w:hAnsi="Arial" w:cs="Arial"/>
-          <w:szCs w:val="24"/>
         </w:rPr>
         <w:t>Piezo-Resistive</w:t>
       </w:r>
@@ -6208,7 +6348,6 @@
       <w:r>
         <w:rPr>
           <w:rFonts w:ascii="Arial" w:hAnsi="Arial" w:cs="Arial"/>
-          <w:szCs w:val="24"/>
         </w:rPr>
         <w:t xml:space="preserve"> </w:t>
       </w:r>
@@ -6216,7 +6355,6 @@
       <w:r>
         <w:rPr>
           <w:rFonts w:ascii="Arial" w:hAnsi="Arial" w:cs="Arial"/>
-          <w:szCs w:val="24"/>
         </w:rPr>
         <w:t>Fabric</w:t>
       </w:r>
@@ -6224,7 +6362,6 @@
       <w:r>
         <w:rPr>
           <w:rFonts w:ascii="Arial" w:hAnsi="Arial" w:cs="Arial"/>
-          <w:szCs w:val="24"/>
         </w:rPr>
         <w:t xml:space="preserve"> </w:t>
       </w:r>
@@ -6232,7 +6369,6 @@
       <w:r>
         <w:rPr>
           <w:rFonts w:ascii="Arial" w:hAnsi="Arial" w:cs="Arial"/>
-          <w:szCs w:val="24"/>
         </w:rPr>
         <w:t>Stretch</w:t>
       </w:r>
@@ -6240,7 +6376,6 @@
       <w:r>
         <w:rPr>
           <w:rFonts w:ascii="Arial" w:hAnsi="Arial" w:cs="Arial"/>
-          <w:szCs w:val="24"/>
         </w:rPr>
         <w:t xml:space="preserve"> Sensor </w:t>
       </w:r>
@@ -6248,7 +6383,6 @@
       <w:r>
         <w:rPr>
           <w:rFonts w:ascii="Arial" w:hAnsi="Arial" w:cs="Arial"/>
-          <w:szCs w:val="24"/>
         </w:rPr>
         <w:t>Glove</w:t>
       </w:r>
@@ -6256,7 +6390,6 @@
       <w:r>
         <w:rPr>
           <w:rFonts w:ascii="Arial" w:hAnsi="Arial" w:cs="Arial"/>
-          <w:szCs w:val="24"/>
         </w:rPr>
         <w:t xml:space="preserve"> </w:t>
       </w:r>
@@ -6264,7 +6397,6 @@
       <w:r>
         <w:rPr>
           <w:rFonts w:ascii="Arial" w:hAnsi="Arial" w:cs="Arial"/>
-          <w:szCs w:val="24"/>
         </w:rPr>
         <w:t>for</w:t>
       </w:r>
@@ -6272,7 +6404,6 @@
       <w:r>
         <w:rPr>
           <w:rFonts w:ascii="Arial" w:hAnsi="Arial" w:cs="Arial"/>
-          <w:szCs w:val="24"/>
         </w:rPr>
         <w:t xml:space="preserve"> Home-</w:t>
       </w:r>
@@ -6280,14 +6411,12 @@
       <w:r>
         <w:rPr>
           <w:rFonts w:ascii="Arial" w:hAnsi="Arial" w:cs="Arial"/>
-          <w:szCs w:val="24"/>
         </w:rPr>
         <w:t>Mon</w:t>
       </w:r>
       <w:r>
         <w:rPr>
           <w:rFonts w:ascii="Arial" w:hAnsi="Arial" w:cs="Arial"/>
-          <w:szCs w:val="24"/>
         </w:rPr>
         <w:t>itoring</w:t>
       </w:r>
@@ -6295,7 +6424,6 @@
       <w:r>
         <w:rPr>
           <w:rFonts w:ascii="Arial" w:hAnsi="Arial" w:cs="Arial"/>
-          <w:szCs w:val="24"/>
         </w:rPr>
         <w:t xml:space="preserve"> of </w:t>
       </w:r>
@@ -6303,7 +6431,6 @@
       <w:r>
         <w:rPr>
           <w:rFonts w:ascii="Arial" w:hAnsi="Arial" w:cs="Arial"/>
-          <w:szCs w:val="24"/>
         </w:rPr>
         <w:t>Rheumatoid</w:t>
       </w:r>
@@ -6311,7 +6438,6 @@
       <w:r>
         <w:rPr>
           <w:rFonts w:ascii="Arial" w:hAnsi="Arial" w:cs="Arial"/>
-          <w:szCs w:val="24"/>
         </w:rPr>
         <w:t xml:space="preserve"> </w:t>
       </w:r>
@@ -6319,7 +6445,6 @@
       <w:r>
         <w:rPr>
           <w:rFonts w:ascii="Arial" w:hAnsi="Arial" w:cs="Arial"/>
-          <w:szCs w:val="24"/>
         </w:rPr>
         <w:t>Arthritis</w:t>
       </w:r>
@@ -6327,14 +6452,12 @@
       <w:r>
         <w:rPr>
           <w:rFonts w:ascii="Arial" w:hAnsi="Arial" w:cs="Arial"/>
-          <w:szCs w:val="24"/>
         </w:rPr>
         <w:t>.</w:t>
       </w:r>
       <w:r>
         <w:rPr>
           <w:rFonts w:ascii="Arial" w:hAnsi="Arial" w:cs="Arial"/>
-          <w:szCs w:val="24"/>
         </w:rPr>
         <w:t xml:space="preserve"> 2014 11th International </w:t>
       </w:r>
@@ -6342,7 +6465,6 @@
       <w:r>
         <w:rPr>
           <w:rFonts w:ascii="Arial" w:hAnsi="Arial" w:cs="Arial"/>
-          <w:szCs w:val="24"/>
         </w:rPr>
         <w:t>Conference</w:t>
       </w:r>
@@ -6350,7 +6472,6 @@
       <w:r>
         <w:rPr>
           <w:rFonts w:ascii="Arial" w:hAnsi="Arial" w:cs="Arial"/>
-          <w:szCs w:val="24"/>
         </w:rPr>
         <w:t xml:space="preserve"> </w:t>
       </w:r>
@@ -6358,7 +6479,6 @@
       <w:r>
         <w:rPr>
           <w:rFonts w:ascii="Arial" w:hAnsi="Arial" w:cs="Arial"/>
-          <w:szCs w:val="24"/>
         </w:rPr>
         <w:t>on</w:t>
       </w:r>
@@ -6366,7 +6486,6 @@
       <w:r>
         <w:rPr>
           <w:rFonts w:ascii="Arial" w:hAnsi="Arial" w:cs="Arial"/>
-          <w:szCs w:val="24"/>
         </w:rPr>
         <w:t xml:space="preserve"> Wearable and </w:t>
       </w:r>
@@ -6374,7 +6493,6 @@
       <w:r>
         <w:rPr>
           <w:rFonts w:ascii="Arial" w:hAnsi="Arial" w:cs="Arial"/>
-          <w:szCs w:val="24"/>
         </w:rPr>
         <w:t>Implantable</w:t>
       </w:r>
@@ -6382,7 +6500,6 @@
       <w:r>
         <w:rPr>
           <w:rFonts w:ascii="Arial" w:hAnsi="Arial" w:cs="Arial"/>
-          <w:szCs w:val="24"/>
         </w:rPr>
         <w:t xml:space="preserve"> </w:t>
       </w:r>
@@ -6390,7 +6507,6 @@
       <w:r>
         <w:rPr>
           <w:rFonts w:ascii="Arial" w:hAnsi="Arial" w:cs="Arial"/>
-          <w:szCs w:val="24"/>
         </w:rPr>
         <w:t>Body</w:t>
       </w:r>
@@ -6398,7 +6514,6 @@
       <w:r>
         <w:rPr>
           <w:rFonts w:ascii="Arial" w:hAnsi="Arial" w:cs="Arial"/>
-          <w:szCs w:val="24"/>
         </w:rPr>
         <w:t xml:space="preserve"> Sensor Networks Workshops, pp. 23-26, June 2014</w:t>
       </w:r>
@@ -6476,31 +6591,7 @@
         <w:rPr>
           <w:rFonts w:ascii="Arial" w:hAnsi="Arial" w:cs="Arial"/>
         </w:rPr>
-        <w:t xml:space="preserve"> -</w:t>
-      </w:r>
-      <w:r>
-        <w:rPr>
-          <w:rFonts w:ascii="Arial" w:hAnsi="Arial" w:cs="Arial"/>
-        </w:rPr>
-        <w:t xml:space="preserve"> Google LLC [Internet]. 2019. </w:t>
-      </w:r>
-      <w:r>
-        <w:rPr>
-          <w:rFonts w:ascii="Arial" w:hAnsi="Arial" w:cs="Arial"/>
-        </w:rPr>
-        <w:t>Salud Conectada</w:t>
-      </w:r>
-      <w:r>
-        <w:rPr>
-          <w:rFonts w:ascii="Arial" w:hAnsi="Arial" w:cs="Arial"/>
-        </w:rPr>
-        <w:t>. [Consult</w:t>
-      </w:r>
-      <w:r>
-        <w:rPr>
-          <w:rFonts w:ascii="Arial" w:hAnsi="Arial" w:cs="Arial"/>
-        </w:rPr>
-        <w:t xml:space="preserve">ado el: 07/10/2019]. </w:t>
+        <w:t xml:space="preserve"> - Google LLC [Internet]. 2019. Salud Conectada. [Consultado el: 07/10/2019]. </w:t>
       </w:r>
       <w:r>
         <w:rPr>
@@ -6520,21 +6611,7 @@
             <w:rStyle w:val="Hipervnculo"/>
             <w:rFonts w:ascii="Arial" w:hAnsi="Arial" w:cs="Arial"/>
           </w:rPr>
-          <w:t>https://play.google.com/store/ap</w:t>
-        </w:r>
-        <w:r>
-          <w:rPr>
-            <w:rStyle w:val="Hipervnculo"/>
-            <w:rFonts w:ascii="Arial" w:hAnsi="Arial" w:cs="Arial"/>
-          </w:rPr>
-          <w:t>p</w:t>
-        </w:r>
-        <w:r>
-          <w:rPr>
-            <w:rStyle w:val="Hipervnculo"/>
-            <w:rFonts w:ascii="Arial" w:hAnsi="Arial" w:cs="Arial"/>
-          </w:rPr>
-          <w:t>s/details?id=es.sanitas.hosp.saludconectada&amp;gl=ES</w:t>
+          <w:t>https://play.google.com/store/apps/details?id=es.sanitas.hosp.saludconectada&amp;gl=ES</w:t>
         </w:r>
       </w:hyperlink>
     </w:p>
@@ -6542,18 +6619,15 @@
       <w:pPr>
         <w:spacing w:line="276" w:lineRule="auto"/>
         <w:jc w:val="both"/>
-      </w:pPr>
-      <w:r>
-        <w:rPr>
-          <w:rFonts w:ascii="Arial" w:hAnsi="Arial" w:cs="Arial"/>
-        </w:rPr>
-        <w:t>[6</w:t>
-      </w:r>
-      <w:r>
-        <w:rPr>
-          <w:rFonts w:ascii="Arial" w:hAnsi="Arial" w:cs="Arial"/>
-        </w:rPr>
-        <w:t xml:space="preserve">] - Google LLC [Internet]. 2019. </w:t>
+        <w:rPr>
+          <w:rFonts w:ascii="Arial" w:hAnsi="Arial" w:cs="Arial"/>
+        </w:rPr>
+      </w:pPr>
+      <w:r>
+        <w:rPr>
+          <w:rFonts w:ascii="Arial" w:hAnsi="Arial" w:cs="Arial"/>
+        </w:rPr>
+        <w:t xml:space="preserve">[6] - Google LLC [Internet]. 2019. </w:t>
       </w:r>
       <w:proofErr w:type="spellStart"/>
       <w:r>
@@ -6609,21 +6683,7 @@
             <w:rStyle w:val="Hipervnculo"/>
             <w:rFonts w:ascii="Arial" w:hAnsi="Arial" w:cs="Arial"/>
           </w:rPr>
-          <w:t>https://play.google.com/store/apps/details?id</w:t>
-        </w:r>
-        <w:r>
-          <w:rPr>
-            <w:rStyle w:val="Hipervnculo"/>
-            <w:rFonts w:ascii="Arial" w:hAnsi="Arial" w:cs="Arial"/>
-          </w:rPr>
-          <w:t>=</w:t>
-        </w:r>
-        <w:r>
-          <w:rPr>
-            <w:rStyle w:val="Hipervnculo"/>
-            <w:rFonts w:ascii="Arial" w:hAnsi="Arial" w:cs="Arial"/>
-          </w:rPr>
-          <w:t>com.jwork.wearable.heartratesync2&amp;gl=ES</w:t>
+          <w:t>https://play.google.com/store/apps/details?id=com.jwork.wearable.heartratesync2&amp;gl=ES</w:t>
         </w:r>
       </w:hyperlink>
     </w:p>
@@ -6642,13 +6702,10 @@
         <w:t>[7]</w:t>
       </w:r>
       <w:r>
-        <w:t xml:space="preserve"> </w:t>
-      </w:r>
-      <w:r>
-        <w:rPr>
-          <w:rFonts w:ascii="Arial" w:hAnsi="Arial" w:cs="Arial"/>
-        </w:rPr>
-        <w:t xml:space="preserve">- Google LLC [Internet]. 2019. </w:t>
+        <w:rPr>
+          <w:rFonts w:ascii="Arial" w:hAnsi="Arial" w:cs="Arial"/>
+        </w:rPr>
+        <w:t xml:space="preserve"> - Google LLC [Internet]. 2019. </w:t>
       </w:r>
       <w:proofErr w:type="spellStart"/>
       <w:r>
@@ -6690,21 +6747,7 @@
             <w:rStyle w:val="Hipervnculo"/>
             <w:rFonts w:ascii="Arial" w:hAnsi="Arial" w:cs="Arial"/>
           </w:rPr>
-          <w:t>https://play.google.com/store/apps/details?id=com</w:t>
-        </w:r>
-        <w:r>
-          <w:rPr>
-            <w:rStyle w:val="Hipervnculo"/>
-            <w:rFonts w:ascii="Arial" w:hAnsi="Arial" w:cs="Arial"/>
-          </w:rPr>
-          <w:t>.</w:t>
-        </w:r>
-        <w:r>
-          <w:rPr>
-            <w:rStyle w:val="Hipervnculo"/>
-            <w:rFonts w:ascii="Arial" w:hAnsi="Arial" w:cs="Arial"/>
-          </w:rPr>
-          <w:t>analogdevices.healthwearable&amp;gl=ES</w:t>
+          <w:t>https://play.google.com/store/apps/details?id=com.analogdevices.healthwearable&amp;gl=ES</w:t>
         </w:r>
       </w:hyperlink>
       <w:r>
@@ -6826,70 +6869,45 @@
             <w:rStyle w:val="Hipervnculo"/>
             <w:rFonts w:ascii="Arial" w:hAnsi="Arial" w:cs="Arial"/>
           </w:rPr>
-          <w:t>https://www</w:t>
-        </w:r>
-        <w:r>
-          <w:rPr>
-            <w:rStyle w:val="Hipervnculo"/>
-            <w:rFonts w:ascii="Arial" w:hAnsi="Arial" w:cs="Arial"/>
-          </w:rPr>
-          <w:t>.</w:t>
-        </w:r>
-        <w:r>
-          <w:rPr>
-            <w:rStyle w:val="Hipervnculo"/>
-            <w:rFonts w:ascii="Arial" w:hAnsi="Arial" w:cs="Arial"/>
-          </w:rPr>
-          <w:t>analog.com/en/technical-articles/transition-from-wearable-to-medical-device.html</w:t>
+          <w:t>https://www.analog.com/en/technical-articles/transition-from-wearable-to-medical-device.html</w:t>
         </w:r>
       </w:hyperlink>
     </w:p>
     <w:p>
       <w:pPr>
+        <w:spacing w:line="276" w:lineRule="auto"/>
         <w:jc w:val="both"/>
         <w:rPr>
           <w:rFonts w:ascii="Arial" w:hAnsi="Arial" w:cs="Arial"/>
-          <w:sz w:val="23"/>
-          <w:szCs w:val="23"/>
-        </w:rPr>
-      </w:pPr>
-      <w:r>
-        <w:rPr>
-          <w:rFonts w:ascii="Arial" w:hAnsi="Arial" w:cs="Arial"/>
-          <w:sz w:val="23"/>
-          <w:szCs w:val="23"/>
+        </w:rPr>
+      </w:pPr>
+      <w:r>
+        <w:rPr>
+          <w:rFonts w:ascii="Arial" w:hAnsi="Arial" w:cs="Arial"/>
         </w:rPr>
         <w:t>[9</w:t>
       </w:r>
       <w:r>
         <w:rPr>
           <w:rFonts w:ascii="Arial" w:hAnsi="Arial" w:cs="Arial"/>
-          <w:sz w:val="23"/>
-          <w:szCs w:val="23"/>
         </w:rPr>
         <w:t xml:space="preserve">] </w:t>
       </w:r>
       <w:r>
         <w:rPr>
           <w:rFonts w:ascii="Arial" w:hAnsi="Arial" w:cs="Arial"/>
-          <w:sz w:val="23"/>
-          <w:szCs w:val="23"/>
         </w:rPr>
         <w:t>–</w:t>
       </w:r>
       <w:r>
         <w:rPr>
           <w:rFonts w:ascii="Arial" w:hAnsi="Arial" w:cs="Arial"/>
-          <w:sz w:val="23"/>
-          <w:szCs w:val="23"/>
         </w:rPr>
         <w:t xml:space="preserve"> </w:t>
       </w:r>
       <w:r>
         <w:rPr>
           <w:rFonts w:ascii="Arial" w:hAnsi="Arial" w:cs="Arial"/>
-          <w:sz w:val="23"/>
-          <w:szCs w:val="23"/>
         </w:rPr>
         <w:t>López, Gregorio; Custodia, Victor; Moreno, José Ignacio. LOBIN: E-</w:t>
       </w:r>
@@ -6897,8 +6915,6 @@
       <w:r>
         <w:rPr>
           <w:rFonts w:ascii="Arial" w:hAnsi="Arial" w:cs="Arial"/>
-          <w:sz w:val="23"/>
-          <w:szCs w:val="23"/>
         </w:rPr>
         <w:t>Textile</w:t>
       </w:r>
@@ -6906,8 +6922,6 @@
       <w:r>
         <w:rPr>
           <w:rFonts w:ascii="Arial" w:hAnsi="Arial" w:cs="Arial"/>
-          <w:sz w:val="23"/>
-          <w:szCs w:val="23"/>
         </w:rPr>
         <w:t xml:space="preserve"> and Wireless-Sensor-Network-</w:t>
       </w:r>
@@ -6915,8 +6929,6 @@
       <w:r>
         <w:rPr>
           <w:rFonts w:ascii="Arial" w:hAnsi="Arial" w:cs="Arial"/>
-          <w:sz w:val="23"/>
-          <w:szCs w:val="23"/>
         </w:rPr>
         <w:t>Based</w:t>
       </w:r>
@@ -6924,8 +6936,6 @@
       <w:r>
         <w:rPr>
           <w:rFonts w:ascii="Arial" w:hAnsi="Arial" w:cs="Arial"/>
-          <w:sz w:val="23"/>
-          <w:szCs w:val="23"/>
         </w:rPr>
         <w:t xml:space="preserve"> </w:t>
       </w:r>
@@ -6933,8 +6943,6 @@
       <w:r>
         <w:rPr>
           <w:rFonts w:ascii="Arial" w:hAnsi="Arial" w:cs="Arial"/>
-          <w:sz w:val="23"/>
-          <w:szCs w:val="23"/>
         </w:rPr>
         <w:t>Platform</w:t>
       </w:r>
@@ -6942,8 +6950,6 @@
       <w:r>
         <w:rPr>
           <w:rFonts w:ascii="Arial" w:hAnsi="Arial" w:cs="Arial"/>
-          <w:sz w:val="23"/>
-          <w:szCs w:val="23"/>
         </w:rPr>
         <w:t xml:space="preserve"> </w:t>
       </w:r>
@@ -6951,8 +6957,6 @@
       <w:r>
         <w:rPr>
           <w:rFonts w:ascii="Arial" w:hAnsi="Arial" w:cs="Arial"/>
-          <w:sz w:val="23"/>
-          <w:szCs w:val="23"/>
         </w:rPr>
         <w:t>for</w:t>
       </w:r>
@@ -6960,8 +6964,6 @@
       <w:r>
         <w:rPr>
           <w:rFonts w:ascii="Arial" w:hAnsi="Arial" w:cs="Arial"/>
-          <w:sz w:val="23"/>
-          <w:szCs w:val="23"/>
         </w:rPr>
         <w:t xml:space="preserve"> </w:t>
       </w:r>
@@ -6969,8 +6971,6 @@
       <w:r>
         <w:rPr>
           <w:rFonts w:ascii="Arial" w:hAnsi="Arial" w:cs="Arial"/>
-          <w:sz w:val="23"/>
-          <w:szCs w:val="23"/>
         </w:rPr>
         <w:t>Healthcare</w:t>
       </w:r>
@@ -6978,8 +6978,6 @@
       <w:r>
         <w:rPr>
           <w:rFonts w:ascii="Arial" w:hAnsi="Arial" w:cs="Arial"/>
-          <w:sz w:val="23"/>
-          <w:szCs w:val="23"/>
         </w:rPr>
         <w:t xml:space="preserve"> </w:t>
       </w:r>
@@ -6987,8 +6985,6 @@
       <w:r>
         <w:rPr>
           <w:rFonts w:ascii="Arial" w:hAnsi="Arial" w:cs="Arial"/>
-          <w:sz w:val="23"/>
-          <w:szCs w:val="23"/>
         </w:rPr>
         <w:t>Monitoring</w:t>
       </w:r>
@@ -6996,8 +6992,6 @@
       <w:r>
         <w:rPr>
           <w:rFonts w:ascii="Arial" w:hAnsi="Arial" w:cs="Arial"/>
-          <w:sz w:val="23"/>
-          <w:szCs w:val="23"/>
         </w:rPr>
         <w:t xml:space="preserve"> in </w:t>
       </w:r>
@@ -7005,8 +6999,6 @@
       <w:r>
         <w:rPr>
           <w:rFonts w:ascii="Arial" w:hAnsi="Arial" w:cs="Arial"/>
-          <w:sz w:val="23"/>
-          <w:szCs w:val="23"/>
         </w:rPr>
         <w:t>Future</w:t>
       </w:r>
@@ -7014,8 +7006,6 @@
       <w:r>
         <w:rPr>
           <w:rFonts w:ascii="Arial" w:hAnsi="Arial" w:cs="Arial"/>
-          <w:sz w:val="23"/>
-          <w:szCs w:val="23"/>
         </w:rPr>
         <w:t xml:space="preserve"> Hospital </w:t>
       </w:r>
@@ -7023,8 +7013,6 @@
       <w:r>
         <w:rPr>
           <w:rFonts w:ascii="Arial" w:hAnsi="Arial" w:cs="Arial"/>
-          <w:sz w:val="23"/>
-          <w:szCs w:val="23"/>
         </w:rPr>
         <w:t>Environments</w:t>
       </w:r>
@@ -7032,8 +7020,6 @@
       <w:r>
         <w:rPr>
           <w:rFonts w:ascii="Arial" w:hAnsi="Arial" w:cs="Arial"/>
-          <w:sz w:val="23"/>
-          <w:szCs w:val="23"/>
         </w:rPr>
         <w:t xml:space="preserve">. IEEE </w:t>
       </w:r>
@@ -7041,8 +7027,6 @@
       <w:r>
         <w:rPr>
           <w:rFonts w:ascii="Arial" w:hAnsi="Arial" w:cs="Arial"/>
-          <w:sz w:val="23"/>
-          <w:szCs w:val="23"/>
         </w:rPr>
         <w:t>Transactions</w:t>
       </w:r>
@@ -7050,8 +7034,6 @@
       <w:r>
         <w:rPr>
           <w:rFonts w:ascii="Arial" w:hAnsi="Arial" w:cs="Arial"/>
-          <w:sz w:val="23"/>
-          <w:szCs w:val="23"/>
         </w:rPr>
         <w:t xml:space="preserve"> </w:t>
       </w:r>
@@ -7059,8 +7041,6 @@
       <w:r>
         <w:rPr>
           <w:rFonts w:ascii="Arial" w:hAnsi="Arial" w:cs="Arial"/>
-          <w:sz w:val="23"/>
-          <w:szCs w:val="23"/>
         </w:rPr>
         <w:t>on</w:t>
       </w:r>
@@ -7068,8 +7048,6 @@
       <w:r>
         <w:rPr>
           <w:rFonts w:ascii="Arial" w:hAnsi="Arial" w:cs="Arial"/>
-          <w:sz w:val="23"/>
-          <w:szCs w:val="23"/>
         </w:rPr>
         <w:t xml:space="preserve"> </w:t>
       </w:r>
@@ -7077,8 +7055,6 @@
       <w:r>
         <w:rPr>
           <w:rFonts w:ascii="Arial" w:hAnsi="Arial" w:cs="Arial"/>
-          <w:sz w:val="23"/>
-          <w:szCs w:val="23"/>
         </w:rPr>
         <w:t>Information</w:t>
       </w:r>
@@ -7086,8 +7062,6 @@
       <w:r>
         <w:rPr>
           <w:rFonts w:ascii="Arial" w:hAnsi="Arial" w:cs="Arial"/>
-          <w:sz w:val="23"/>
-          <w:szCs w:val="23"/>
         </w:rPr>
         <w:t xml:space="preserve"> </w:t>
       </w:r>
@@ -7095,8 +7069,6 @@
       <w:r>
         <w:rPr>
           <w:rFonts w:ascii="Arial" w:hAnsi="Arial" w:cs="Arial"/>
-          <w:sz w:val="23"/>
-          <w:szCs w:val="23"/>
         </w:rPr>
         <w:t>Technology</w:t>
       </w:r>
@@ -7104,8 +7076,6 @@
       <w:r>
         <w:rPr>
           <w:rFonts w:ascii="Arial" w:hAnsi="Arial" w:cs="Arial"/>
-          <w:sz w:val="23"/>
-          <w:szCs w:val="23"/>
         </w:rPr>
         <w:t xml:space="preserve"> in </w:t>
       </w:r>
@@ -7113,8 +7083,6 @@
       <w:r>
         <w:rPr>
           <w:rFonts w:ascii="Arial" w:hAnsi="Arial" w:cs="Arial"/>
-          <w:sz w:val="23"/>
-          <w:szCs w:val="23"/>
         </w:rPr>
         <w:t>Biomedicine</w:t>
       </w:r>
@@ -7122,8 +7090,6 @@
       <w:r>
         <w:rPr>
           <w:rFonts w:ascii="Arial" w:hAnsi="Arial" w:cs="Arial"/>
-          <w:sz w:val="23"/>
-          <w:szCs w:val="23"/>
         </w:rPr>
         <w:t xml:space="preserve">, vol.14, </w:t>
       </w:r>
@@ -7131,8 +7097,6 @@
       <w:r>
         <w:rPr>
           <w:rFonts w:ascii="Arial" w:hAnsi="Arial" w:cs="Arial"/>
-          <w:sz w:val="23"/>
-          <w:szCs w:val="23"/>
         </w:rPr>
         <w:t>issue</w:t>
       </w:r>
@@ -7140,8 +7104,6 @@
       <w:r>
         <w:rPr>
           <w:rFonts w:ascii="Arial" w:hAnsi="Arial" w:cs="Arial"/>
-          <w:sz w:val="23"/>
-          <w:szCs w:val="23"/>
         </w:rPr>
         <w:t xml:space="preserve"> 6, </w:t>
       </w:r>
@@ -7149,8 +7111,6 @@
       <w:r>
         <w:rPr>
           <w:rFonts w:ascii="Arial" w:hAnsi="Arial" w:cs="Arial"/>
-          <w:sz w:val="23"/>
-          <w:szCs w:val="23"/>
         </w:rPr>
         <w:t>Nov.</w:t>
       </w:r>
@@ -7158,8 +7118,6 @@
       <w:r>
         <w:rPr>
           <w:rFonts w:ascii="Arial" w:hAnsi="Arial" w:cs="Arial"/>
-          <w:sz w:val="23"/>
-          <w:szCs w:val="23"/>
         </w:rPr>
         <w:t xml:space="preserve"> 2010</w:t>
       </w:r>
@@ -7182,37 +7140,22 @@
         <w:rPr>
           <w:rFonts w:ascii="Arial" w:hAnsi="Arial" w:cs="Arial"/>
         </w:rPr>
-        <w:t>[10</w:t>
-      </w:r>
-      <w:r>
-        <w:rPr>
-          <w:rFonts w:ascii="Arial" w:hAnsi="Arial" w:cs="Arial"/>
-        </w:rPr>
-        <w:t>]</w:t>
-      </w:r>
-      <w:r>
+        <w:t xml:space="preserve">[10] - Google LLC [Internet]. 2019. </w:t>
+      </w:r>
+      <w:proofErr w:type="spellStart"/>
+      <w:r>
+        <w:rPr>
+          <w:rFonts w:ascii="Arial" w:hAnsi="Arial" w:cs="Arial"/>
+        </w:rPr>
+        <w:t>Crashlytics</w:t>
+      </w:r>
+      <w:proofErr w:type="spellEnd"/>
+      <w:r>
+        <w:rPr>
+          <w:rFonts w:ascii="Arial" w:hAnsi="Arial" w:cs="Arial"/>
+        </w:rPr>
         <w:t xml:space="preserve"> </w:t>
       </w:r>
-      <w:r>
-        <w:rPr>
-          <w:rFonts w:ascii="Arial" w:hAnsi="Arial" w:cs="Arial"/>
-        </w:rPr>
-        <w:t xml:space="preserve">- Google LLC [Internet]. 2019. </w:t>
-      </w:r>
-      <w:proofErr w:type="spellStart"/>
-      <w:r>
-        <w:rPr>
-          <w:rFonts w:ascii="Arial" w:hAnsi="Arial" w:cs="Arial"/>
-        </w:rPr>
-        <w:t>Crashlytics</w:t>
-      </w:r>
-      <w:proofErr w:type="spellEnd"/>
-      <w:r>
-        <w:rPr>
-          <w:rFonts w:ascii="Arial" w:hAnsi="Arial" w:cs="Arial"/>
-        </w:rPr>
-        <w:t xml:space="preserve"> </w:t>
-      </w:r>
       <w:proofErr w:type="spellStart"/>
       <w:r>
         <w:rPr>
@@ -7225,19 +7168,7 @@
         <w:rPr>
           <w:rFonts w:ascii="Arial" w:hAnsi="Arial" w:cs="Arial"/>
         </w:rPr>
-        <w:t>. [Consult</w:t>
-      </w:r>
-      <w:r>
-        <w:rPr>
-          <w:rFonts w:ascii="Arial" w:hAnsi="Arial" w:cs="Arial"/>
-        </w:rPr>
-        <w:t>ado el: 10</w:t>
-      </w:r>
-      <w:r>
-        <w:rPr>
-          <w:rFonts w:ascii="Arial" w:hAnsi="Arial" w:cs="Arial"/>
-        </w:rPr>
-        <w:t xml:space="preserve">/10/2019]. Disponible en </w:t>
+        <w:t xml:space="preserve">. [Consultado el: 10/10/2019]. Disponible en </w:t>
       </w:r>
       <w:r>
         <w:rPr>
@@ -7267,24 +7198,430 @@
         <w:spacing w:line="276" w:lineRule="auto"/>
         <w:rPr>
           <w:rStyle w:val="nfasis"/>
-        </w:rPr>
-      </w:pPr>
+          <w:rFonts w:ascii="Arial" w:hAnsi="Arial" w:cs="Arial"/>
+          <w:i w:val="0"/>
+        </w:rPr>
+      </w:pPr>
+      <w:r>
+        <w:rPr>
+          <w:rStyle w:val="nfasis"/>
+          <w:rFonts w:ascii="Arial" w:hAnsi="Arial" w:cs="Arial"/>
+          <w:i w:val="0"/>
+        </w:rPr>
+        <w:t xml:space="preserve">[11] </w:t>
+      </w:r>
+      <w:r>
+        <w:rPr>
+          <w:rStyle w:val="nfasis"/>
+          <w:rFonts w:ascii="Arial" w:hAnsi="Arial" w:cs="Arial"/>
+          <w:i w:val="0"/>
+        </w:rPr>
+        <w:t xml:space="preserve">- </w:t>
+      </w:r>
+      <w:r>
+        <w:rPr>
+          <w:rStyle w:val="nfasis"/>
+          <w:rFonts w:ascii="Arial" w:hAnsi="Arial" w:cs="Arial"/>
+          <w:i w:val="0"/>
+        </w:rPr>
+        <w:t xml:space="preserve"> </w:t>
+      </w:r>
+      <w:r>
+        <w:rPr>
+          <w:rStyle w:val="nfasis"/>
+          <w:rFonts w:ascii="Arial" w:hAnsi="Arial" w:cs="Arial"/>
+          <w:i w:val="0"/>
+        </w:rPr>
+        <w:t>Rodríguez</w:t>
+      </w:r>
+      <w:r>
+        <w:rPr>
+          <w:rStyle w:val="nfasis"/>
+          <w:rFonts w:ascii="Arial" w:hAnsi="Arial" w:cs="Arial"/>
+          <w:i w:val="0"/>
+        </w:rPr>
+        <w:t xml:space="preserve">, José Ramón. </w:t>
+      </w:r>
+      <w:r>
+        <w:rPr>
+          <w:rStyle w:val="nfasis"/>
+          <w:rFonts w:ascii="Arial" w:hAnsi="Arial" w:cs="Arial"/>
+          <w:i w:val="0"/>
+        </w:rPr>
+        <w:t>El trabajo final como proyecto</w:t>
+      </w:r>
+      <w:r>
+        <w:rPr>
+          <w:rStyle w:val="nfasis"/>
+          <w:rFonts w:ascii="Arial" w:hAnsi="Arial" w:cs="Arial"/>
+          <w:i w:val="0"/>
+        </w:rPr>
+        <w:t xml:space="preserve">. FUOC. </w:t>
+      </w:r>
+      <w:proofErr w:type="spellStart"/>
+      <w:r>
+        <w:rPr>
+          <w:rStyle w:val="nfasis"/>
+          <w:rFonts w:ascii="Arial" w:hAnsi="Arial" w:cs="Arial"/>
+          <w:i w:val="0"/>
+        </w:rPr>
+        <w:t>Fundació</w:t>
+      </w:r>
+      <w:proofErr w:type="spellEnd"/>
+      <w:r>
+        <w:rPr>
+          <w:rStyle w:val="nfasis"/>
+          <w:rFonts w:ascii="Arial" w:hAnsi="Arial" w:cs="Arial"/>
+          <w:i w:val="0"/>
+        </w:rPr>
+        <w:t xml:space="preserve"> para la </w:t>
+      </w:r>
+      <w:proofErr w:type="spellStart"/>
+      <w:r>
+        <w:rPr>
+          <w:rStyle w:val="nfasis"/>
+          <w:rFonts w:ascii="Arial" w:hAnsi="Arial" w:cs="Arial"/>
+          <w:i w:val="0"/>
+        </w:rPr>
+        <w:t>Universitat</w:t>
+      </w:r>
+      <w:proofErr w:type="spellEnd"/>
+      <w:r>
+        <w:rPr>
+          <w:rStyle w:val="nfasis"/>
+          <w:rFonts w:ascii="Arial" w:hAnsi="Arial" w:cs="Arial"/>
+          <w:i w:val="0"/>
+        </w:rPr>
+        <w:t xml:space="preserve"> </w:t>
+      </w:r>
+      <w:proofErr w:type="spellStart"/>
+      <w:r>
+        <w:rPr>
+          <w:rStyle w:val="nfasis"/>
+          <w:rFonts w:ascii="Arial" w:hAnsi="Arial" w:cs="Arial"/>
+          <w:i w:val="0"/>
+        </w:rPr>
+        <w:t>Oberta</w:t>
+      </w:r>
+      <w:proofErr w:type="spellEnd"/>
+      <w:r>
+        <w:rPr>
+          <w:rStyle w:val="nfasis"/>
+          <w:rFonts w:ascii="Arial" w:hAnsi="Arial" w:cs="Arial"/>
+          <w:i w:val="0"/>
+        </w:rPr>
+        <w:t xml:space="preserve"> de Catalunya. [Consultado el: </w:t>
+      </w:r>
+      <w:r>
+        <w:rPr>
+          <w:rStyle w:val="nfasis"/>
+          <w:rFonts w:ascii="Arial" w:hAnsi="Arial" w:cs="Arial"/>
+          <w:i w:val="0"/>
+        </w:rPr>
+        <w:t>02/10/2019]</w:t>
+      </w:r>
     </w:p>
     <w:p>
       <w:pPr>
         <w:spacing w:line="276" w:lineRule="auto"/>
         <w:rPr>
           <w:rStyle w:val="nfasis"/>
-        </w:rPr>
-      </w:pPr>
+          <w:rFonts w:ascii="Arial" w:hAnsi="Arial" w:cs="Arial"/>
+          <w:i w:val="0"/>
+        </w:rPr>
+      </w:pPr>
+      <w:r>
+        <w:rPr>
+          <w:rStyle w:val="nfasis"/>
+          <w:rFonts w:ascii="Arial" w:hAnsi="Arial" w:cs="Arial"/>
+          <w:i w:val="0"/>
+        </w:rPr>
+        <w:t xml:space="preserve">[12] – Scrum.org [Internet]. 2019. </w:t>
+      </w:r>
+      <w:proofErr w:type="spellStart"/>
+      <w:r>
+        <w:rPr>
+          <w:rStyle w:val="nfasis"/>
+          <w:rFonts w:ascii="Arial" w:hAnsi="Arial" w:cs="Arial"/>
+          <w:i w:val="0"/>
+        </w:rPr>
+        <w:t>The</w:t>
+      </w:r>
+      <w:proofErr w:type="spellEnd"/>
+      <w:r>
+        <w:rPr>
+          <w:rStyle w:val="nfasis"/>
+          <w:rFonts w:ascii="Arial" w:hAnsi="Arial" w:cs="Arial"/>
+          <w:i w:val="0"/>
+        </w:rPr>
+        <w:t xml:space="preserve"> home of </w:t>
+      </w:r>
+      <w:proofErr w:type="spellStart"/>
+      <w:r>
+        <w:rPr>
+          <w:rStyle w:val="nfasis"/>
+          <w:rFonts w:ascii="Arial" w:hAnsi="Arial" w:cs="Arial"/>
+          <w:i w:val="0"/>
+        </w:rPr>
+        <w:t>the</w:t>
+      </w:r>
+      <w:proofErr w:type="spellEnd"/>
+      <w:r>
+        <w:rPr>
+          <w:rStyle w:val="nfasis"/>
+          <w:rFonts w:ascii="Arial" w:hAnsi="Arial" w:cs="Arial"/>
+          <w:i w:val="0"/>
+        </w:rPr>
+        <w:t xml:space="preserve"> </w:t>
+      </w:r>
+      <w:proofErr w:type="spellStart"/>
+      <w:r>
+        <w:rPr>
+          <w:rStyle w:val="nfasis"/>
+          <w:rFonts w:ascii="Arial" w:hAnsi="Arial" w:cs="Arial"/>
+          <w:i w:val="0"/>
+        </w:rPr>
+        <w:t>Scrum</w:t>
+      </w:r>
+      <w:proofErr w:type="spellEnd"/>
+      <w:r>
+        <w:rPr>
+          <w:rStyle w:val="nfasis"/>
+          <w:rFonts w:ascii="Arial" w:hAnsi="Arial" w:cs="Arial"/>
+          <w:i w:val="0"/>
+        </w:rPr>
+        <w:t xml:space="preserve">. [Consultado el: 09/10/2019]. Disponible en </w:t>
+      </w:r>
+      <w:hyperlink r:id="rId27" w:history="1">
+        <w:r>
+          <w:rPr>
+            <w:rStyle w:val="Hipervnculo"/>
+            <w:rFonts w:ascii="Arial" w:hAnsi="Arial" w:cs="Arial"/>
+          </w:rPr>
+          <w:t>https://www.scrum.org/</w:t>
+        </w:r>
+      </w:hyperlink>
+      <w:r>
+        <w:rPr>
+          <w:rStyle w:val="nfasis"/>
+          <w:rFonts w:ascii="Arial" w:hAnsi="Arial" w:cs="Arial"/>
+          <w:i w:val="0"/>
+        </w:rPr>
+        <w:t xml:space="preserve">  </w:t>
+      </w:r>
     </w:p>
     <w:p>
       <w:pPr>
         <w:spacing w:line="276" w:lineRule="auto"/>
         <w:rPr>
-          <w:rFonts w:ascii="Arial" w:hAnsi="Arial" w:cs="Arial"/>
-        </w:rPr>
-      </w:pPr>
+          <w:rStyle w:val="nfasis"/>
+          <w:rFonts w:ascii="Arial" w:hAnsi="Arial" w:cs="Arial"/>
+          <w:i w:val="0"/>
+        </w:rPr>
+      </w:pPr>
+      <w:r>
+        <w:rPr>
+          <w:rStyle w:val="nfasis"/>
+          <w:rFonts w:ascii="Arial" w:hAnsi="Arial" w:cs="Arial"/>
+          <w:i w:val="0"/>
+        </w:rPr>
+        <w:lastRenderedPageBreak/>
+        <w:t xml:space="preserve">[13] – </w:t>
+      </w:r>
+      <w:proofErr w:type="spellStart"/>
+      <w:r>
+        <w:rPr>
+          <w:rStyle w:val="nfasis"/>
+          <w:rFonts w:ascii="Arial" w:hAnsi="Arial" w:cs="Arial"/>
+          <w:i w:val="0"/>
+        </w:rPr>
+        <w:t>Clarisó</w:t>
+      </w:r>
+      <w:proofErr w:type="spellEnd"/>
+      <w:r>
+        <w:rPr>
+          <w:rStyle w:val="nfasis"/>
+          <w:rFonts w:ascii="Arial" w:hAnsi="Arial" w:cs="Arial"/>
+          <w:i w:val="0"/>
+        </w:rPr>
+        <w:t xml:space="preserve">, Robert. Introducción al trabajo final. FUOC. </w:t>
+      </w:r>
+      <w:proofErr w:type="spellStart"/>
+      <w:r>
+        <w:rPr>
+          <w:rStyle w:val="nfasis"/>
+          <w:rFonts w:ascii="Arial" w:hAnsi="Arial" w:cs="Arial"/>
+          <w:i w:val="0"/>
+        </w:rPr>
+        <w:t>Fundació</w:t>
+      </w:r>
+      <w:proofErr w:type="spellEnd"/>
+      <w:r>
+        <w:rPr>
+          <w:rStyle w:val="nfasis"/>
+          <w:rFonts w:ascii="Arial" w:hAnsi="Arial" w:cs="Arial"/>
+          <w:i w:val="0"/>
+        </w:rPr>
+        <w:t xml:space="preserve"> para la </w:t>
+      </w:r>
+      <w:proofErr w:type="spellStart"/>
+      <w:r>
+        <w:rPr>
+          <w:rStyle w:val="nfasis"/>
+          <w:rFonts w:ascii="Arial" w:hAnsi="Arial" w:cs="Arial"/>
+          <w:i w:val="0"/>
+        </w:rPr>
+        <w:t>Universitat</w:t>
+      </w:r>
+      <w:proofErr w:type="spellEnd"/>
+      <w:r>
+        <w:rPr>
+          <w:rStyle w:val="nfasis"/>
+          <w:rFonts w:ascii="Arial" w:hAnsi="Arial" w:cs="Arial"/>
+          <w:i w:val="0"/>
+        </w:rPr>
+        <w:t xml:space="preserve"> </w:t>
+      </w:r>
+      <w:proofErr w:type="spellStart"/>
+      <w:r>
+        <w:rPr>
+          <w:rStyle w:val="nfasis"/>
+          <w:rFonts w:ascii="Arial" w:hAnsi="Arial" w:cs="Arial"/>
+          <w:i w:val="0"/>
+        </w:rPr>
+        <w:t>Oberta</w:t>
+      </w:r>
+      <w:proofErr w:type="spellEnd"/>
+      <w:r>
+        <w:rPr>
+          <w:rStyle w:val="nfasis"/>
+          <w:rFonts w:ascii="Arial" w:hAnsi="Arial" w:cs="Arial"/>
+          <w:i w:val="0"/>
+        </w:rPr>
+        <w:t xml:space="preserve"> de Catalunya [Consultado el </w:t>
+      </w:r>
+      <w:r>
+        <w:rPr>
+          <w:rStyle w:val="nfasis"/>
+          <w:rFonts w:ascii="Arial" w:hAnsi="Arial" w:cs="Arial"/>
+          <w:i w:val="0"/>
+        </w:rPr>
+        <w:t>03</w:t>
+      </w:r>
+      <w:r>
+        <w:rPr>
+          <w:rStyle w:val="nfasis"/>
+          <w:rFonts w:ascii="Arial" w:hAnsi="Arial" w:cs="Arial"/>
+          <w:i w:val="0"/>
+        </w:rPr>
+        <w:t>/10/2019].</w:t>
+      </w:r>
+    </w:p>
+    <w:p>
+      <w:pPr>
+        <w:spacing w:line="276" w:lineRule="auto"/>
+        <w:rPr>
+          <w:rStyle w:val="nfasis"/>
+          <w:rFonts w:ascii="Arial" w:hAnsi="Arial" w:cs="Arial"/>
+          <w:i w:val="0"/>
+        </w:rPr>
+      </w:pPr>
+      <w:r>
+        <w:rPr>
+          <w:rStyle w:val="nfasis"/>
+          <w:rFonts w:ascii="Arial" w:hAnsi="Arial" w:cs="Arial"/>
+          <w:i w:val="0"/>
+        </w:rPr>
+        <w:t xml:space="preserve">[14] </w:t>
+      </w:r>
+      <w:r>
+        <w:rPr>
+          <w:rStyle w:val="nfasis"/>
+          <w:rFonts w:ascii="Arial" w:hAnsi="Arial" w:cs="Arial"/>
+          <w:i w:val="0"/>
+        </w:rPr>
+        <w:t>–</w:t>
+      </w:r>
+      <w:r>
+        <w:rPr>
+          <w:rStyle w:val="nfasis"/>
+          <w:rFonts w:ascii="Arial" w:hAnsi="Arial" w:cs="Arial"/>
+          <w:i w:val="0"/>
+        </w:rPr>
+        <w:t xml:space="preserve"> </w:t>
+      </w:r>
+      <w:proofErr w:type="spellStart"/>
+      <w:r>
+        <w:rPr>
+          <w:rStyle w:val="nfasis"/>
+          <w:rFonts w:ascii="Arial" w:hAnsi="Arial" w:cs="Arial"/>
+          <w:i w:val="0"/>
+        </w:rPr>
+        <w:t>Rodriguez</w:t>
+      </w:r>
+      <w:proofErr w:type="spellEnd"/>
+      <w:r>
+        <w:rPr>
+          <w:rStyle w:val="nfasis"/>
+          <w:rFonts w:ascii="Arial" w:hAnsi="Arial" w:cs="Arial"/>
+          <w:i w:val="0"/>
+        </w:rPr>
+        <w:t xml:space="preserve">, José Ramón. La gestión del proyecto a lo largo del trabajo final. FUOC. </w:t>
+      </w:r>
+      <w:proofErr w:type="spellStart"/>
+      <w:r>
+        <w:rPr>
+          <w:rStyle w:val="nfasis"/>
+          <w:rFonts w:ascii="Arial" w:hAnsi="Arial" w:cs="Arial"/>
+          <w:i w:val="0"/>
+        </w:rPr>
+        <w:t>Fundació</w:t>
+      </w:r>
+      <w:proofErr w:type="spellEnd"/>
+      <w:r>
+        <w:rPr>
+          <w:rStyle w:val="nfasis"/>
+          <w:rFonts w:ascii="Arial" w:hAnsi="Arial" w:cs="Arial"/>
+          <w:i w:val="0"/>
+        </w:rPr>
+        <w:t xml:space="preserve"> para la </w:t>
+      </w:r>
+      <w:proofErr w:type="spellStart"/>
+      <w:r>
+        <w:rPr>
+          <w:rStyle w:val="nfasis"/>
+          <w:rFonts w:ascii="Arial" w:hAnsi="Arial" w:cs="Arial"/>
+          <w:i w:val="0"/>
+        </w:rPr>
+        <w:t>Universitat</w:t>
+      </w:r>
+      <w:proofErr w:type="spellEnd"/>
+      <w:r>
+        <w:rPr>
+          <w:rStyle w:val="nfasis"/>
+          <w:rFonts w:ascii="Arial" w:hAnsi="Arial" w:cs="Arial"/>
+          <w:i w:val="0"/>
+        </w:rPr>
+        <w:t xml:space="preserve"> </w:t>
+      </w:r>
+      <w:proofErr w:type="spellStart"/>
+      <w:r>
+        <w:rPr>
+          <w:rStyle w:val="nfasis"/>
+          <w:rFonts w:ascii="Arial" w:hAnsi="Arial" w:cs="Arial"/>
+          <w:i w:val="0"/>
+        </w:rPr>
+        <w:t>Oberta</w:t>
+      </w:r>
+      <w:proofErr w:type="spellEnd"/>
+      <w:r>
+        <w:rPr>
+          <w:rStyle w:val="nfasis"/>
+          <w:rFonts w:ascii="Arial" w:hAnsi="Arial" w:cs="Arial"/>
+          <w:i w:val="0"/>
+        </w:rPr>
+        <w:t xml:space="preserve"> de Catalunya [Consultado el 04/10/2019]</w:t>
+      </w:r>
     </w:p>
     <w:p>
       <w:pPr>
@@ -9005,6 +9342,7 @@
     <w:rsid w:val="00471AA2"/>
     <w:rsid w:val="006E5DD6"/>
     <w:rsid w:val="00846ABB"/>
+    <w:rsid w:val="009E571B"/>
     <w:rsid w:val="00A672FA"/>
     <w:rsid w:val="00D46131"/>
   </w:rsids>
@@ -9761,7 +10099,7 @@
 </file>
 
 <file path=customXml/itemProps2.xml><?xml version="1.0" encoding="utf-8"?>
-<ds:datastoreItem xmlns:ds="http://schemas.openxmlformats.org/officeDocument/2006/customXml" ds:itemID="{7836E783-395E-499C-B778-69634B9FCC79}">
+<ds:datastoreItem xmlns:ds="http://schemas.openxmlformats.org/officeDocument/2006/customXml" ds:itemID="{6C6F76C7-FE23-4AC9-BED9-18529FB28EA1}">
   <ds:schemaRefs>
     <ds:schemaRef ds:uri="http://schemas.openxmlformats.org/officeDocument/2006/bibliography"/>
   </ds:schemaRefs>

</xml_diff>

<commit_message>
Entrega Final PEC2 + Correos
</commit_message>
<xml_diff>
--- a/PEC2/jmcastellano_PEC2.docx
+++ b/PEC2/jmcastellano_PEC2.docx
@@ -1,6 +1,6 @@
 
 <file path=word/document.xml><?xml version="1.0" encoding="utf-8"?>
-<w:document xmlns:wpc="http://schemas.microsoft.com/office/word/2010/wordprocessingCanvas" xmlns:cx="http://schemas.microsoft.com/office/drawing/2014/chartex" xmlns:mc="http://schemas.openxmlformats.org/markup-compatibility/2006" xmlns:o="urn:schemas-microsoft-com:office:office" xmlns:r="http://schemas.openxmlformats.org/officeDocument/2006/relationships" xmlns:m="http://schemas.openxmlformats.org/officeDocument/2006/math" xmlns:v="urn:schemas-microsoft-com:vml" xmlns:wp14="http://schemas.microsoft.com/office/word/2010/wordprocessingDrawing" xmlns:wp="http://schemas.openxmlformats.org/drawingml/2006/wordprocessingDrawing" xmlns:w10="urn:schemas-microsoft-com:office:word" xmlns:w="http://schemas.openxmlformats.org/wordprocessingml/2006/main" xmlns:w14="http://schemas.microsoft.com/office/word/2010/wordml" xmlns:w15="http://schemas.microsoft.com/office/word/2012/wordml" xmlns:w16se="http://schemas.microsoft.com/office/word/2015/wordml/symex" xmlns:wpg="http://schemas.microsoft.com/office/word/2010/wordprocessingGroup" xmlns:wpi="http://schemas.microsoft.com/office/word/2010/wordprocessingInk" xmlns:wne="http://schemas.microsoft.com/office/word/2006/wordml" xmlns:wps="http://schemas.microsoft.com/office/word/2010/wordprocessingShape" mc:Ignorable="w14 w15 w16se wp14">
+<w:document xmlns:wpc="http://schemas.microsoft.com/office/word/2010/wordprocessingCanvas" xmlns:cx="http://schemas.microsoft.com/office/drawing/2014/chartex" xmlns:cx1="http://schemas.microsoft.com/office/drawing/2015/9/8/chartex" xmlns:mc="http://schemas.openxmlformats.org/markup-compatibility/2006" xmlns:o="urn:schemas-microsoft-com:office:office" xmlns:r="http://schemas.openxmlformats.org/officeDocument/2006/relationships" xmlns:m="http://schemas.openxmlformats.org/officeDocument/2006/math" xmlns:v="urn:schemas-microsoft-com:vml" xmlns:wp14="http://schemas.microsoft.com/office/word/2010/wordprocessingDrawing" xmlns:wp="http://schemas.openxmlformats.org/drawingml/2006/wordprocessingDrawing" xmlns:w10="urn:schemas-microsoft-com:office:word" xmlns:w="http://schemas.openxmlformats.org/wordprocessingml/2006/main" xmlns:w14="http://schemas.microsoft.com/office/word/2010/wordml" xmlns:w15="http://schemas.microsoft.com/office/word/2012/wordml" xmlns:w16se="http://schemas.microsoft.com/office/word/2015/wordml/symex" xmlns:wpg="http://schemas.microsoft.com/office/word/2010/wordprocessingGroup" xmlns:wpi="http://schemas.microsoft.com/office/word/2010/wordprocessingInk" xmlns:wne="http://schemas.microsoft.com/office/word/2006/wordml" xmlns:wps="http://schemas.microsoft.com/office/word/2010/wordprocessingShape" mc:Ignorable="w14 w15 w16se wp14">
   <w:body>
     <w:sdt>
       <w:sdtPr>
@@ -34,6 +34,7 @@
             <w:rPr>
               <w:noProof/>
               <w:color w:val="5B9BD5" w:themeColor="accent1"/>
+              <w:lang w:val="en-GB" w:eastAsia="en-GB"/>
             </w:rPr>
             <w:drawing>
               <wp:inline distT="0" distB="0" distL="0" distR="0">
@@ -245,6 +246,7 @@
             <w:rPr>
               <w:noProof/>
               <w:color w:val="5B9BD5" w:themeColor="accent1"/>
+              <w:lang w:val="en-GB" w:eastAsia="en-GB"/>
             </w:rPr>
             <mc:AlternateContent>
               <mc:Choice Requires="wps">
@@ -580,6 +582,7 @@
             <w:rPr>
               <w:noProof/>
               <w:color w:val="5B9BD5" w:themeColor="accent1"/>
+              <w:lang w:val="en-GB" w:eastAsia="en-GB"/>
             </w:rPr>
             <w:drawing>
               <wp:inline distT="0" distB="0" distL="0" distR="0">
@@ -677,7 +680,7 @@
             <w:rPr>
               <w:rFonts w:eastAsiaTheme="minorEastAsia"/>
               <w:noProof/>
-              <w:lang w:eastAsia="es-ES"/>
+              <w:lang w:val="en-GB" w:eastAsia="en-GB"/>
             </w:rPr>
           </w:pPr>
           <w:r>
@@ -689,7 +692,7 @@
           <w:r>
             <w:fldChar w:fldCharType="separate"/>
           </w:r>
-          <w:hyperlink w:anchor="_Toc21732409" w:history="1">
+          <w:hyperlink w:anchor="_Toc21948284" w:history="1">
             <w:r>
               <w:rPr>
                 <w:rStyle w:val="Hipervnculo"/>
@@ -717,7 +720,7 @@
                 <w:noProof/>
                 <w:webHidden/>
               </w:rPr>
-              <w:instrText xml:space="preserve"> PAGEREF _Toc21732409 \h </w:instrText>
+              <w:instrText xml:space="preserve"> PAGEREF _Toc21948284 \h </w:instrText>
             </w:r>
             <w:r>
               <w:rPr>
@@ -757,10 +760,10 @@
             <w:rPr>
               <w:rFonts w:eastAsiaTheme="minorEastAsia"/>
               <w:noProof/>
-              <w:lang w:eastAsia="es-ES"/>
+              <w:lang w:val="en-GB" w:eastAsia="en-GB"/>
             </w:rPr>
           </w:pPr>
-          <w:hyperlink w:anchor="_Toc21732410" w:history="1">
+          <w:hyperlink w:anchor="_Toc21948285" w:history="1">
             <w:r>
               <w:rPr>
                 <w:rStyle w:val="Hipervnculo"/>
@@ -788,7 +791,7 @@
                 <w:noProof/>
                 <w:webHidden/>
               </w:rPr>
-              <w:instrText xml:space="preserve"> PAGEREF _Toc21732410 \h </w:instrText>
+              <w:instrText xml:space="preserve"> PAGEREF _Toc21948285 \h </w:instrText>
             </w:r>
             <w:r>
               <w:rPr>
@@ -828,10 +831,10 @@
             <w:rPr>
               <w:rFonts w:eastAsiaTheme="minorEastAsia"/>
               <w:noProof/>
-              <w:lang w:eastAsia="es-ES"/>
+              <w:lang w:val="en-GB" w:eastAsia="en-GB"/>
             </w:rPr>
           </w:pPr>
-          <w:hyperlink w:anchor="_Toc21732411" w:history="1">
+          <w:hyperlink w:anchor="_Toc21948286" w:history="1">
             <w:r>
               <w:rPr>
                 <w:rStyle w:val="Hipervnculo"/>
@@ -859,7 +862,7 @@
                 <w:noProof/>
                 <w:webHidden/>
               </w:rPr>
-              <w:instrText xml:space="preserve"> PAGEREF _Toc21732411 \h </w:instrText>
+              <w:instrText xml:space="preserve"> PAGEREF _Toc21948286 \h </w:instrText>
             </w:r>
             <w:r>
               <w:rPr>
@@ -899,10 +902,10 @@
             <w:rPr>
               <w:rFonts w:eastAsiaTheme="minorEastAsia"/>
               <w:noProof/>
-              <w:lang w:eastAsia="es-ES"/>
+              <w:lang w:val="en-GB" w:eastAsia="en-GB"/>
             </w:rPr>
           </w:pPr>
-          <w:hyperlink w:anchor="_Toc21732412" w:history="1">
+          <w:hyperlink w:anchor="_Toc21948287" w:history="1">
             <w:r>
               <w:rPr>
                 <w:rStyle w:val="Hipervnculo"/>
@@ -930,7 +933,7 @@
                 <w:noProof/>
                 <w:webHidden/>
               </w:rPr>
-              <w:instrText xml:space="preserve"> PAGEREF _Toc21732412 \h </w:instrText>
+              <w:instrText xml:space="preserve"> PAGEREF _Toc21948287 \h </w:instrText>
             </w:r>
             <w:r>
               <w:rPr>
@@ -970,10 +973,10 @@
             <w:rPr>
               <w:rFonts w:eastAsiaTheme="minorEastAsia"/>
               <w:noProof/>
-              <w:lang w:eastAsia="es-ES"/>
+              <w:lang w:val="en-GB" w:eastAsia="en-GB"/>
             </w:rPr>
           </w:pPr>
-          <w:hyperlink w:anchor="_Toc21732413" w:history="1">
+          <w:hyperlink w:anchor="_Toc21948288" w:history="1">
             <w:r>
               <w:rPr>
                 <w:rStyle w:val="Hipervnculo"/>
@@ -1001,7 +1004,7 @@
                 <w:noProof/>
                 <w:webHidden/>
               </w:rPr>
-              <w:instrText xml:space="preserve"> PAGEREF _Toc21732413 \h </w:instrText>
+              <w:instrText xml:space="preserve"> PAGEREF _Toc21948288 \h </w:instrText>
             </w:r>
             <w:r>
               <w:rPr>
@@ -1041,10 +1044,10 @@
             <w:rPr>
               <w:rFonts w:eastAsiaTheme="minorEastAsia"/>
               <w:noProof/>
-              <w:lang w:eastAsia="es-ES"/>
+              <w:lang w:val="en-GB" w:eastAsia="en-GB"/>
             </w:rPr>
           </w:pPr>
-          <w:hyperlink w:anchor="_Toc21732414" w:history="1">
+          <w:hyperlink w:anchor="_Toc21948289" w:history="1">
             <w:r>
               <w:rPr>
                 <w:rStyle w:val="Hipervnculo"/>
@@ -1072,7 +1075,7 @@
                 <w:noProof/>
                 <w:webHidden/>
               </w:rPr>
-              <w:instrText xml:space="preserve"> PAGEREF _Toc21732414 \h </w:instrText>
+              <w:instrText xml:space="preserve"> PAGEREF _Toc21948289 \h </w:instrText>
             </w:r>
             <w:r>
               <w:rPr>
@@ -1112,10 +1115,10 @@
             <w:rPr>
               <w:rFonts w:eastAsiaTheme="minorEastAsia"/>
               <w:noProof/>
-              <w:lang w:eastAsia="es-ES"/>
+              <w:lang w:val="en-GB" w:eastAsia="en-GB"/>
             </w:rPr>
           </w:pPr>
-          <w:hyperlink w:anchor="_Toc21732415" w:history="1">
+          <w:hyperlink w:anchor="_Toc21948290" w:history="1">
             <w:r>
               <w:rPr>
                 <w:rStyle w:val="Hipervnculo"/>
@@ -1143,7 +1146,7 @@
                 <w:noProof/>
                 <w:webHidden/>
               </w:rPr>
-              <w:instrText xml:space="preserve"> PAGEREF _Toc21732415 \h </w:instrText>
+              <w:instrText xml:space="preserve"> PAGEREF _Toc21948290 \h </w:instrText>
             </w:r>
             <w:r>
               <w:rPr>
@@ -1183,10 +1186,10 @@
             <w:rPr>
               <w:rFonts w:eastAsiaTheme="minorEastAsia"/>
               <w:noProof/>
-              <w:lang w:eastAsia="es-ES"/>
+              <w:lang w:val="en-GB" w:eastAsia="en-GB"/>
             </w:rPr>
           </w:pPr>
-          <w:hyperlink w:anchor="_Toc21732416" w:history="1">
+          <w:hyperlink w:anchor="_Toc21948291" w:history="1">
             <w:r>
               <w:rPr>
                 <w:rStyle w:val="Hipervnculo"/>
@@ -1214,7 +1217,7 @@
                 <w:noProof/>
                 <w:webHidden/>
               </w:rPr>
-              <w:instrText xml:space="preserve"> PAGEREF _Toc21732416 \h </w:instrText>
+              <w:instrText xml:space="preserve"> PAGEREF _Toc21948291 \h </w:instrText>
             </w:r>
             <w:r>
               <w:rPr>
@@ -1270,7 +1273,7 @@
           <w:rFonts w:ascii="Arial" w:hAnsi="Arial" w:cs="Arial"/>
         </w:rPr>
       </w:pPr>
-      <w:bookmarkStart w:id="0" w:name="_Toc21732409"/>
+      <w:bookmarkStart w:id="0" w:name="_Toc21948284"/>
       <w:r>
         <w:rPr>
           <w:rFonts w:ascii="Arial" w:hAnsi="Arial" w:cs="Arial"/>
@@ -1432,7 +1435,15 @@
         <w:rPr>
           <w:rFonts w:ascii="Arial" w:hAnsi="Arial" w:cs="Arial"/>
         </w:rPr>
-        <w:t xml:space="preserve">n en incontables dispositivos como son teléfonos móviles, tabletas, pulseras, relojes, automóviles y televisores. Por poner algún ejemplo de la variedad de dispositivos tenemos, por el lado de Android, televisores de marcas como </w:t>
+        <w:t xml:space="preserve">n en incontables dispositivos como son teléfonos móviles, tabletas, pulseras, relojes, automóviles y televisores. Por poner algún ejemplo de la variedad de dispositivos tenemos, por </w:t>
+      </w:r>
+      <w:bookmarkStart w:id="1" w:name="_GoBack"/>
+      <w:bookmarkEnd w:id="1"/>
+      <w:r>
+        <w:rPr>
+          <w:rFonts w:ascii="Arial" w:hAnsi="Arial" w:cs="Arial"/>
+        </w:rPr>
+        <w:t xml:space="preserve">el lado de Android, televisores de marcas como </w:t>
       </w:r>
       <w:r>
         <w:rPr>
@@ -1600,7 +1611,7 @@
       <w:r>
         <w:rPr>
           <w:noProof/>
-          <w:lang w:eastAsia="es-ES"/>
+          <w:lang w:val="en-GB" w:eastAsia="en-GB"/>
         </w:rPr>
         <w:drawing>
           <wp:inline distT="0" distB="0" distL="0" distR="0" wp14:anchorId="1A41864B" wp14:editId="5EC9B6C6">
@@ -2101,7 +2112,7 @@
       <w:r>
         <w:rPr>
           <w:noProof/>
-          <w:lang w:eastAsia="es-ES"/>
+          <w:lang w:val="en-GB" w:eastAsia="en-GB"/>
         </w:rPr>
         <w:drawing>
           <wp:inline distT="0" distB="0" distL="0" distR="0" wp14:anchorId="7B75A75D" wp14:editId="6BA28807">
@@ -2394,14 +2405,14 @@
           <w:rFonts w:ascii="Arial" w:hAnsi="Arial" w:cs="Arial"/>
         </w:rPr>
       </w:pPr>
-      <w:bookmarkStart w:id="1" w:name="_Toc21732410"/>
+      <w:bookmarkStart w:id="2" w:name="_Toc21948285"/>
       <w:r>
         <w:rPr>
           <w:rFonts w:ascii="Arial" w:hAnsi="Arial" w:cs="Arial"/>
         </w:rPr>
         <w:t>Salud Conectada</w:t>
       </w:r>
-      <w:bookmarkEnd w:id="1"/>
+      <w:bookmarkEnd w:id="2"/>
     </w:p>
     <w:p>
       <w:pPr>
@@ -2429,7 +2440,6 @@
         </w:rPr>
         <w:t xml:space="preserve">permite conectarse a cualquier </w:t>
       </w:r>
-      <w:proofErr w:type="spellStart"/>
       <w:r>
         <w:rPr>
           <w:rFonts w:ascii="Arial" w:hAnsi="Arial" w:cs="Arial"/>
@@ -2437,7 +2447,6 @@
         </w:rPr>
         <w:t>wereable</w:t>
       </w:r>
-      <w:proofErr w:type="spellEnd"/>
       <w:r>
         <w:rPr>
           <w:rFonts w:ascii="Arial" w:hAnsi="Arial" w:cs="Arial"/>
@@ -2551,7 +2560,7 @@
       <w:r>
         <w:rPr>
           <w:noProof/>
-          <w:lang w:eastAsia="es-ES"/>
+          <w:lang w:val="en-GB" w:eastAsia="en-GB"/>
         </w:rPr>
         <w:drawing>
           <wp:inline distT="0" distB="0" distL="0" distR="0" wp14:anchorId="55496E73" wp14:editId="7D1F1FFE">
@@ -2592,7 +2601,7 @@
       <w:r>
         <w:rPr>
           <w:noProof/>
-          <w:lang w:eastAsia="es-ES"/>
+          <w:lang w:val="en-GB" w:eastAsia="en-GB"/>
         </w:rPr>
         <w:drawing>
           <wp:inline distT="0" distB="0" distL="0" distR="0" wp14:anchorId="2E1B5AE5" wp14:editId="6A7AD456">
@@ -2633,7 +2642,7 @@
       <w:r>
         <w:rPr>
           <w:noProof/>
-          <w:lang w:eastAsia="es-ES"/>
+          <w:lang w:val="en-GB" w:eastAsia="en-GB"/>
         </w:rPr>
         <w:drawing>
           <wp:inline distT="0" distB="0" distL="0" distR="0" wp14:anchorId="0530DC95" wp14:editId="3E8B04D7">
@@ -2698,7 +2707,7 @@
       <w:r>
         <w:rPr>
           <w:noProof/>
-          <w:lang w:eastAsia="es-ES"/>
+          <w:lang w:val="en-GB" w:eastAsia="en-GB"/>
         </w:rPr>
         <w:drawing>
           <wp:inline distT="0" distB="0" distL="0" distR="0" wp14:anchorId="7645753C" wp14:editId="61AF636D">
@@ -2800,7 +2809,7 @@
           <w:rFonts w:ascii="Arial" w:hAnsi="Arial" w:cs="Arial"/>
         </w:rPr>
       </w:pPr>
-      <w:bookmarkStart w:id="2" w:name="_Toc21732411"/>
+      <w:bookmarkStart w:id="3" w:name="_Toc21948286"/>
       <w:proofErr w:type="spellStart"/>
       <w:r>
         <w:rPr>
@@ -2836,7 +2845,7 @@
         </w:rPr>
         <w:t>Watch</w:t>
       </w:r>
-      <w:bookmarkEnd w:id="2"/>
+      <w:bookmarkEnd w:id="3"/>
       <w:proofErr w:type="spellEnd"/>
     </w:p>
     <w:p>
@@ -2973,7 +2982,7 @@
           <w:rFonts w:ascii="Arial" w:hAnsi="Arial" w:cs="Arial"/>
         </w:rPr>
       </w:pPr>
-      <w:bookmarkStart w:id="3" w:name="_Toc21732412"/>
+      <w:bookmarkStart w:id="4" w:name="_Toc21948287"/>
       <w:proofErr w:type="spellStart"/>
       <w:r>
         <w:rPr>
@@ -2986,17 +2995,9 @@
         <w:rPr>
           <w:rFonts w:ascii="Arial" w:hAnsi="Arial" w:cs="Arial"/>
         </w:rPr>
-        <w:t xml:space="preserve"> </w:t>
-      </w:r>
-      <w:proofErr w:type="spellStart"/>
-      <w:r>
-        <w:rPr>
-          <w:rFonts w:ascii="Arial" w:hAnsi="Arial" w:cs="Arial"/>
-        </w:rPr>
-        <w:t>Wereable</w:t>
-      </w:r>
-      <w:bookmarkEnd w:id="3"/>
-      <w:proofErr w:type="spellEnd"/>
+        <w:t xml:space="preserve"> Wereable</w:t>
+      </w:r>
+      <w:bookmarkEnd w:id="4"/>
     </w:p>
     <w:p>
       <w:pPr>
@@ -3124,7 +3125,7 @@
       <w:r>
         <w:rPr>
           <w:noProof/>
-          <w:lang w:eastAsia="es-ES"/>
+          <w:lang w:val="en-GB" w:eastAsia="en-GB"/>
         </w:rPr>
         <w:drawing>
           <wp:inline distT="0" distB="0" distL="0" distR="0" wp14:anchorId="20862457" wp14:editId="552CEBFB">
@@ -3181,7 +3182,7 @@
       <w:r>
         <w:rPr>
           <w:noProof/>
-          <w:lang w:eastAsia="es-ES"/>
+          <w:lang w:val="en-GB" w:eastAsia="en-GB"/>
         </w:rPr>
         <w:drawing>
           <wp:inline distT="0" distB="0" distL="0" distR="0" wp14:anchorId="3765D5E0" wp14:editId="58CAB61C">
@@ -3238,7 +3239,7 @@
       <w:r>
         <w:rPr>
           <w:noProof/>
-          <w:lang w:eastAsia="es-ES"/>
+          <w:lang w:val="en-GB" w:eastAsia="en-GB"/>
         </w:rPr>
         <w:drawing>
           <wp:inline distT="0" distB="0" distL="0" distR="0" wp14:anchorId="73B931CD" wp14:editId="22B87950">
@@ -3328,21 +3329,7 @@
         <w:rPr>
           <w:rFonts w:ascii="Arial" w:hAnsi="Arial" w:cs="Arial"/>
         </w:rPr>
-        <w:t xml:space="preserve"> </w:t>
-      </w:r>
-      <w:proofErr w:type="spellStart"/>
-      <w:r>
-        <w:rPr>
-          <w:rFonts w:ascii="Arial" w:hAnsi="Arial" w:cs="Arial"/>
-        </w:rPr>
-        <w:t>Wereable</w:t>
-      </w:r>
-      <w:proofErr w:type="spellEnd"/>
-      <w:r>
-        <w:rPr>
-          <w:rFonts w:ascii="Arial" w:hAnsi="Arial" w:cs="Arial"/>
-        </w:rPr>
-        <w:t>. Fuente ([7])</w:t>
+        <w:t xml:space="preserve"> Wereable. Fuente ([7])</w:t>
       </w:r>
     </w:p>
     <w:p>
@@ -3352,14 +3339,14 @@
           <w:rFonts w:ascii="Arial" w:hAnsi="Arial" w:cs="Arial"/>
         </w:rPr>
       </w:pPr>
-      <w:bookmarkStart w:id="4" w:name="_Toc21732413"/>
+      <w:bookmarkStart w:id="5" w:name="_Toc21948288"/>
       <w:r>
         <w:rPr>
           <w:rFonts w:ascii="Arial" w:hAnsi="Arial" w:cs="Arial"/>
         </w:rPr>
         <w:t>Resumen aplicaciones vistas:</w:t>
       </w:r>
-      <w:bookmarkEnd w:id="4"/>
+      <w:bookmarkEnd w:id="5"/>
     </w:p>
     <w:p>
       <w:pPr>
@@ -3758,7 +3745,7 @@
       <w:r>
         <w:rPr>
           <w:noProof/>
-          <w:lang w:eastAsia="es-ES"/>
+          <w:lang w:val="en-GB" w:eastAsia="en-GB"/>
         </w:rPr>
         <w:drawing>
           <wp:inline distT="0" distB="0" distL="0" distR="0" wp14:anchorId="1A12C503" wp14:editId="5D1CBA7D">
@@ -3854,7 +3841,7 @@
           <w:rFonts w:ascii="Arial" w:hAnsi="Arial" w:cs="Arial"/>
         </w:rPr>
       </w:pPr>
-      <w:bookmarkStart w:id="5" w:name="_Toc21732414"/>
+      <w:bookmarkStart w:id="6" w:name="_Toc21948289"/>
       <w:r>
         <w:rPr>
           <w:rFonts w:ascii="Arial" w:hAnsi="Arial" w:cs="Arial"/>
@@ -3868,7 +3855,7 @@
         </w:rPr>
         <w:t>:</w:t>
       </w:r>
-      <w:bookmarkEnd w:id="5"/>
+      <w:bookmarkEnd w:id="6"/>
     </w:p>
     <w:p>
       <w:pPr>
@@ -4736,7 +4723,7 @@
           <w:rFonts w:ascii="Arial" w:hAnsi="Arial" w:cs="Arial"/>
         </w:rPr>
       </w:pPr>
-      <w:bookmarkStart w:id="6" w:name="_Toc21732415"/>
+      <w:bookmarkStart w:id="7" w:name="_Toc21948290"/>
       <w:r>
         <w:rPr>
           <w:rFonts w:ascii="Arial" w:hAnsi="Arial" w:cs="Arial"/>
@@ -4749,7 +4736,7 @@
         </w:rPr>
         <w:t>:</w:t>
       </w:r>
-      <w:bookmarkEnd w:id="6"/>
+      <w:bookmarkEnd w:id="7"/>
     </w:p>
     <w:p>
       <w:pPr>
@@ -4801,14 +4788,18 @@
         </w:rPr>
         <w:t xml:space="preserve"> </w:t>
       </w:r>
-      <w:proofErr w:type="spellStart"/>
-      <w:r>
-        <w:rPr>
-          <w:rFonts w:ascii="Arial" w:hAnsi="Arial" w:cs="Arial"/>
-        </w:rPr>
-        <w:t>Sobretodo</w:t>
-      </w:r>
-      <w:proofErr w:type="spellEnd"/>
+      <w:r>
+        <w:rPr>
+          <w:rFonts w:ascii="Arial" w:hAnsi="Arial" w:cs="Arial"/>
+        </w:rPr>
+        <w:t xml:space="preserve">Sobre </w:t>
+      </w:r>
+      <w:r>
+        <w:rPr>
+          <w:rFonts w:ascii="Arial" w:hAnsi="Arial" w:cs="Arial"/>
+        </w:rPr>
+        <w:t>todo,</w:t>
+      </w:r>
       <w:r>
         <w:rPr>
           <w:rFonts w:ascii="Arial" w:hAnsi="Arial" w:cs="Arial"/>
@@ -4944,7 +4935,19 @@
         <w:rPr>
           <w:rFonts w:ascii="Arial" w:hAnsi="Arial" w:cs="Arial"/>
         </w:rPr>
-        <w:t>se abarcará el desarrollo una o más pantallas</w:t>
+        <w:t>se a</w:t>
+      </w:r>
+      <w:r>
+        <w:rPr>
+          <w:rFonts w:ascii="Arial" w:hAnsi="Arial" w:cs="Arial"/>
+        </w:rPr>
+        <w:t xml:space="preserve">barcará el desarrollo una o 2 </w:t>
+      </w:r>
+      <w:r>
+        <w:rPr>
+          <w:rFonts w:ascii="Arial" w:hAnsi="Arial" w:cs="Arial"/>
+        </w:rPr>
+        <w:t>pantallas</w:t>
       </w:r>
       <w:r>
         <w:rPr>
@@ -4962,13 +4965,70 @@
         <w:rPr>
           <w:rFonts w:ascii="Arial" w:hAnsi="Arial" w:cs="Arial"/>
         </w:rPr>
+        <w:t xml:space="preserve"> Si durante un </w:t>
+      </w:r>
+      <w:r>
+        <w:rPr>
+          <w:rFonts w:ascii="Arial" w:hAnsi="Arial" w:cs="Arial"/>
+          <w:i/>
+        </w:rPr>
+        <w:t>sprint</w:t>
+      </w:r>
+      <w:r>
+        <w:rPr>
+          <w:rFonts w:ascii="Arial" w:hAnsi="Arial" w:cs="Arial"/>
+        </w:rPr>
+        <w:t xml:space="preserve"> se desarrolla más de 2 pantallas, aquellas tareas que requieran interactuar con los </w:t>
+      </w:r>
+      <w:proofErr w:type="spellStart"/>
+      <w:r>
+        <w:rPr>
+          <w:rFonts w:ascii="Arial" w:hAnsi="Arial" w:cs="Arial"/>
+          <w:i/>
+        </w:rPr>
+        <w:t>early</w:t>
+      </w:r>
+      <w:proofErr w:type="spellEnd"/>
+      <w:r>
+        <w:rPr>
+          <w:rFonts w:ascii="Arial" w:hAnsi="Arial" w:cs="Arial"/>
+          <w:i/>
+        </w:rPr>
         <w:t xml:space="preserve"> </w:t>
       </w:r>
-      <w:r>
-        <w:rPr>
-          <w:rFonts w:ascii="Arial" w:hAnsi="Arial" w:cs="Arial"/>
-        </w:rPr>
-        <w:t xml:space="preserve">El desarrollo de cada una de las pantallas </w:t>
+      <w:proofErr w:type="spellStart"/>
+      <w:r>
+        <w:rPr>
+          <w:rFonts w:ascii="Arial" w:hAnsi="Arial" w:cs="Arial"/>
+          <w:i/>
+        </w:rPr>
+        <w:t>adopters</w:t>
+      </w:r>
+      <w:proofErr w:type="spellEnd"/>
+      <w:r>
+        <w:rPr>
+          <w:rFonts w:ascii="Arial" w:hAnsi="Arial" w:cs="Arial"/>
+          <w:i/>
+        </w:rPr>
+        <w:t xml:space="preserve">, </w:t>
+      </w:r>
+      <w:r>
+        <w:rPr>
+          <w:rFonts w:ascii="Arial" w:hAnsi="Arial" w:cs="Arial"/>
+        </w:rPr>
+        <w:t xml:space="preserve">se realizarán en el mismo periodo de tiempo. Estas tareas se indican con un asterisco. </w:t>
+      </w:r>
+      <w:r>
+        <w:rPr>
+          <w:rFonts w:ascii="Arial" w:hAnsi="Arial" w:cs="Arial"/>
+        </w:rPr>
+        <w:t>El</w:t>
+      </w:r>
+      <w:r>
+        <w:rPr>
+          <w:rFonts w:ascii="Arial" w:hAnsi="Arial" w:cs="Arial"/>
+        </w:rPr>
+        <w:t xml:space="preserve"> desarrollo de cada una de las pantallas </w:t>
       </w:r>
       <w:r>
         <w:rPr>
@@ -5027,6 +5087,12 @@
         </w:rPr>
         <w:t xml:space="preserve"> para determinar cuáles son las necesidades para dicha pantalla.</w:t>
       </w:r>
+      <w:r>
+        <w:rPr>
+          <w:rFonts w:ascii="Arial" w:hAnsi="Arial" w:cs="Arial"/>
+        </w:rPr>
+        <w:t xml:space="preserve"> (*)</w:t>
+      </w:r>
     </w:p>
     <w:p>
       <w:pPr>
@@ -5135,6 +5201,12 @@
         </w:rPr>
         <w:t>.</w:t>
       </w:r>
+      <w:r>
+        <w:rPr>
+          <w:rFonts w:ascii="Arial" w:hAnsi="Arial" w:cs="Arial"/>
+        </w:rPr>
+        <w:t xml:space="preserve"> (*)</w:t>
+      </w:r>
     </w:p>
     <w:p>
       <w:pPr>
@@ -5181,6 +5253,12 @@
         </w:rPr>
         <w:t>.</w:t>
       </w:r>
+      <w:r>
+        <w:rPr>
+          <w:rFonts w:ascii="Arial" w:hAnsi="Arial" w:cs="Arial"/>
+        </w:rPr>
+        <w:t xml:space="preserve"> (*)</w:t>
+      </w:r>
     </w:p>
     <w:p>
       <w:pPr>
@@ -5312,7 +5390,14 @@
         <w:rPr>
           <w:rFonts w:ascii="Arial" w:hAnsi="Arial" w:cs="Arial"/>
         </w:rPr>
-        <w:t xml:space="preserve">inicial se hará una colección inicial de todas las tareas y requisitos que debe cumplir el proyecto en general, que permita generar un </w:t>
+        <w:t xml:space="preserve">inicial se hará una colección </w:t>
+      </w:r>
+      <w:r>
+        <w:rPr>
+          <w:rFonts w:ascii="Arial" w:hAnsi="Arial" w:cs="Arial"/>
+        </w:rPr>
+        <w:lastRenderedPageBreak/>
+        <w:t xml:space="preserve">inicial de todas las tareas y requisitos que debe cumplir el proyecto en general, que permita generar un </w:t>
       </w:r>
       <w:proofErr w:type="spellStart"/>
       <w:r>
@@ -5365,7 +5450,6 @@
         <w:rPr>
           <w:rFonts w:ascii="Arial" w:hAnsi="Arial" w:cs="Arial"/>
         </w:rPr>
-        <w:lastRenderedPageBreak/>
         <w:t>Al inicio del proyecto</w:t>
       </w:r>
       <w:r>
@@ -5496,15 +5580,7 @@
         <w:rPr>
           <w:rFonts w:ascii="Arial" w:hAnsi="Arial" w:cs="Arial"/>
         </w:rPr>
-        <w:t>habrá un hito que coincidirá con una</w:t>
-      </w:r>
-      <w:bookmarkStart w:id="7" w:name="_GoBack"/>
-      <w:bookmarkEnd w:id="7"/>
-      <w:r>
-        <w:rPr>
-          <w:rFonts w:ascii="Arial" w:hAnsi="Arial" w:cs="Arial"/>
-        </w:rPr>
-        <w:t xml:space="preserve"> entrega al cliente para que pueda evaluar una aplicación funcional y pueda ir reconduciendo el contenido de las siguientes entregas según su criterio. El 2º sprint después de cada hito (el </w:t>
+        <w:t xml:space="preserve">habrá un hito que coincidirá con una entrega al cliente para que pueda evaluar una aplicación funcional y pueda ir reconduciendo el contenido de las siguientes entregas según su criterio. El 2º sprint después de cada hito (el </w:t>
       </w:r>
       <w:r>
         <w:rPr>
@@ -5552,21 +5628,19 @@
         <w:rPr>
           <w:rFonts w:ascii="Arial" w:hAnsi="Arial" w:cs="Arial"/>
         </w:rPr>
-        <w:t xml:space="preserve">En la figura 6, se expone una </w:t>
-      </w:r>
-      <w:proofErr w:type="spellStart"/>
-      <w:r>
-        <w:rPr>
-          <w:rFonts w:ascii="Arial" w:hAnsi="Arial" w:cs="Arial"/>
-        </w:rPr>
-        <w:t>previsualización</w:t>
-      </w:r>
-      <w:proofErr w:type="spellEnd"/>
-      <w:r>
-        <w:rPr>
-          <w:rFonts w:ascii="Arial" w:hAnsi="Arial" w:cs="Arial"/>
-        </w:rPr>
-        <w:t xml:space="preserve"> del diagrama de Gantt</w:t>
+        <w:t>En la figura 6,</w:t>
+      </w:r>
+      <w:r>
+        <w:rPr>
+          <w:rFonts w:ascii="Arial" w:hAnsi="Arial" w:cs="Arial"/>
+        </w:rPr>
+        <w:t xml:space="preserve"> se expone una pequeña parte </w:t>
+      </w:r>
+      <w:r>
+        <w:rPr>
+          <w:rFonts w:ascii="Arial" w:hAnsi="Arial" w:cs="Arial"/>
+        </w:rPr>
+        <w:t>del diagrama de Gantt</w:t>
       </w:r>
       <w:r>
         <w:rPr>
@@ -5591,11 +5665,43 @@
         <w:rPr>
           <w:rFonts w:ascii="Arial" w:hAnsi="Arial" w:cs="Arial"/>
         </w:rPr>
-        <w:t>. El mismo se puede encontrar a tamaño real en el anexo A.</w:t>
+        <w:t xml:space="preserve">. El mismo se puede encontrar </w:t>
+      </w:r>
+      <w:r>
+        <w:rPr>
+          <w:rFonts w:ascii="Arial" w:hAnsi="Arial" w:cs="Arial"/>
+        </w:rPr>
+        <w:t>completo para todo el ámbito del proyecto</w:t>
+      </w:r>
+      <w:r>
+        <w:rPr>
+          <w:rFonts w:ascii="Arial" w:hAnsi="Arial" w:cs="Arial"/>
+        </w:rPr>
+        <w:t xml:space="preserve"> en el anexo A.</w:t>
+      </w:r>
+      <w:r>
+        <w:rPr>
+          <w:rFonts w:ascii="Arial" w:hAnsi="Arial" w:cs="Arial"/>
+        </w:rPr>
+        <w:t xml:space="preserve"> Los </w:t>
+      </w:r>
+      <w:r>
+        <w:rPr>
+          <w:rFonts w:ascii="Arial" w:hAnsi="Arial" w:cs="Arial"/>
+          <w:i/>
+        </w:rPr>
+        <w:t xml:space="preserve">sprint </w:t>
+      </w:r>
+      <w:r>
+        <w:rPr>
+          <w:rFonts w:ascii="Arial" w:hAnsi="Arial" w:cs="Arial"/>
+        </w:rPr>
+        <w:t>están representados en rojo y las tareas principales del proyecto en morado. Las subtareas que conforman las tareas principales se encuentran de color azul. Los hitos del proyecto corresponden con las entregas del proyecto (PEC 2, 3, 4 y 5) se encuentran de color amarillo. Por último, la defensa del TFM se encuentra de color verde, incluyéndose dentro de la planificación del proyecto.</w:t>
       </w:r>
     </w:p>
     <w:p>
       <w:pPr>
+        <w:jc w:val="center"/>
         <w:rPr>
           <w:rFonts w:ascii="Arial" w:eastAsiaTheme="majorEastAsia" w:hAnsi="Arial" w:cs="Arial"/>
           <w:color w:val="2E74B5" w:themeColor="accent1" w:themeShade="BF"/>
@@ -5606,13 +5712,13 @@
       <w:r>
         <w:rPr>
           <w:noProof/>
-          <w:lang w:eastAsia="es-ES"/>
+          <w:lang w:val="en-GB" w:eastAsia="en-GB"/>
         </w:rPr>
         <w:drawing>
-          <wp:inline distT="0" distB="0" distL="0" distR="0" wp14:anchorId="322B224E" wp14:editId="3BCFDC75">
-            <wp:extent cx="5261675" cy="4585404"/>
+          <wp:inline distT="0" distB="0" distL="0" distR="0" wp14:anchorId="5E623E0E" wp14:editId="5940505D">
+            <wp:extent cx="4972050" cy="3175938"/>
             <wp:effectExtent l="0" t="0" r="0" b="5715"/>
-            <wp:docPr id="2" name="Imagen 2"/>
+            <wp:docPr id="12" name="Imagen 12"/>
             <wp:cNvGraphicFramePr>
               <a:graphicFrameLocks xmlns:a="http://schemas.openxmlformats.org/drawingml/2006/main" noChangeAspect="1"/>
             </wp:cNvGraphicFramePr>
@@ -5632,7 +5738,7 @@
                   <pic:spPr>
                     <a:xfrm>
                       <a:off x="0" y="0"/>
-                      <a:ext cx="5270087" cy="4592735"/>
+                      <a:ext cx="4979063" cy="3180417"/>
                     </a:xfrm>
                     <a:prstGeom prst="rect">
                       <a:avLst/>
@@ -5688,7 +5794,7 @@
           <w:rFonts w:ascii="Arial" w:hAnsi="Arial" w:cs="Arial"/>
         </w:rPr>
       </w:pPr>
-      <w:bookmarkStart w:id="8" w:name="_Toc21732416"/>
+      <w:bookmarkStart w:id="8" w:name="_Toc21948291"/>
       <w:r>
         <w:rPr>
           <w:rFonts w:ascii="Arial" w:hAnsi="Arial" w:cs="Arial"/>
@@ -6052,6 +6158,34 @@
         <w:rPr>
           <w:rFonts w:ascii="Arial" w:hAnsi="Arial" w:cs="Arial"/>
         </w:rPr>
+        <w:t xml:space="preserve"> Wereable </w:t>
+      </w:r>
+      <w:proofErr w:type="spellStart"/>
+      <w:r>
+        <w:rPr>
+          <w:rFonts w:ascii="Arial" w:hAnsi="Arial" w:cs="Arial"/>
+        </w:rPr>
+        <w:t>computing</w:t>
+      </w:r>
+      <w:proofErr w:type="spellEnd"/>
+      <w:r>
+        <w:rPr>
+          <w:rFonts w:ascii="Arial" w:hAnsi="Arial" w:cs="Arial"/>
+        </w:rPr>
+        <w:t xml:space="preserve">: a </w:t>
+      </w:r>
+      <w:proofErr w:type="spellStart"/>
+      <w:r>
+        <w:rPr>
+          <w:rFonts w:ascii="Arial" w:hAnsi="Arial" w:cs="Arial"/>
+        </w:rPr>
+        <w:t>first</w:t>
+      </w:r>
+      <w:proofErr w:type="spellEnd"/>
+      <w:r>
+        <w:rPr>
+          <w:rFonts w:ascii="Arial" w:hAnsi="Arial" w:cs="Arial"/>
+        </w:rPr>
         <w:t xml:space="preserve"> </w:t>
       </w:r>
       <w:proofErr w:type="spellStart"/>
@@ -6059,7 +6193,7 @@
         <w:rPr>
           <w:rFonts w:ascii="Arial" w:hAnsi="Arial" w:cs="Arial"/>
         </w:rPr>
-        <w:t>Wereable</w:t>
+        <w:t>step</w:t>
       </w:r>
       <w:proofErr w:type="spellEnd"/>
       <w:r>
@@ -6073,48 +6207,6 @@
         <w:rPr>
           <w:rFonts w:ascii="Arial" w:hAnsi="Arial" w:cs="Arial"/>
         </w:rPr>
-        <w:t>computing</w:t>
-      </w:r>
-      <w:proofErr w:type="spellEnd"/>
-      <w:r>
-        <w:rPr>
-          <w:rFonts w:ascii="Arial" w:hAnsi="Arial" w:cs="Arial"/>
-        </w:rPr>
-        <w:t xml:space="preserve">: a </w:t>
-      </w:r>
-      <w:proofErr w:type="spellStart"/>
-      <w:r>
-        <w:rPr>
-          <w:rFonts w:ascii="Arial" w:hAnsi="Arial" w:cs="Arial"/>
-        </w:rPr>
-        <w:t>first</w:t>
-      </w:r>
-      <w:proofErr w:type="spellEnd"/>
-      <w:r>
-        <w:rPr>
-          <w:rFonts w:ascii="Arial" w:hAnsi="Arial" w:cs="Arial"/>
-        </w:rPr>
-        <w:t xml:space="preserve"> </w:t>
-      </w:r>
-      <w:proofErr w:type="spellStart"/>
-      <w:r>
-        <w:rPr>
-          <w:rFonts w:ascii="Arial" w:hAnsi="Arial" w:cs="Arial"/>
-        </w:rPr>
-        <w:t>step</w:t>
-      </w:r>
-      <w:proofErr w:type="spellEnd"/>
-      <w:r>
-        <w:rPr>
-          <w:rFonts w:ascii="Arial" w:hAnsi="Arial" w:cs="Arial"/>
-        </w:rPr>
-        <w:t xml:space="preserve"> </w:t>
-      </w:r>
-      <w:proofErr w:type="spellStart"/>
-      <w:r>
-        <w:rPr>
-          <w:rFonts w:ascii="Arial" w:hAnsi="Arial" w:cs="Arial"/>
-        </w:rPr>
         <w:t>toward</w:t>
       </w:r>
       <w:proofErr w:type="spellEnd"/>
@@ -6136,21 +6228,7 @@
         <w:rPr>
           <w:rFonts w:ascii="Arial" w:hAnsi="Arial" w:cs="Arial"/>
         </w:rPr>
-        <w:t xml:space="preserve">. </w:t>
-      </w:r>
-      <w:proofErr w:type="spellStart"/>
-      <w:r>
-        <w:rPr>
-          <w:rFonts w:ascii="Arial" w:hAnsi="Arial" w:cs="Arial"/>
-        </w:rPr>
-        <w:t>Computer</w:t>
-      </w:r>
-      <w:proofErr w:type="spellEnd"/>
-      <w:r>
-        <w:rPr>
-          <w:rFonts w:ascii="Arial" w:hAnsi="Arial" w:cs="Arial"/>
-        </w:rPr>
-        <w:t>, vol. 30, no. 2, pp. 25-32, Feb. 1997.</w:t>
+        <w:t>. Computer, vol. 30, no. 2, pp. 25-32, Feb. 1997.</w:t>
       </w:r>
     </w:p>
     <w:p>
@@ -6391,6 +6469,40 @@
         <w:rPr>
           <w:rFonts w:ascii="Arial" w:hAnsi="Arial" w:cs="Arial"/>
         </w:rPr>
+        <w:t xml:space="preserve"> for Home-</w:t>
+      </w:r>
+      <w:proofErr w:type="spellStart"/>
+      <w:r>
+        <w:rPr>
+          <w:rFonts w:ascii="Arial" w:hAnsi="Arial" w:cs="Arial"/>
+        </w:rPr>
+        <w:t>Mon</w:t>
+      </w:r>
+      <w:r>
+        <w:rPr>
+          <w:rFonts w:ascii="Arial" w:hAnsi="Arial" w:cs="Arial"/>
+        </w:rPr>
+        <w:t>itoring</w:t>
+      </w:r>
+      <w:proofErr w:type="spellEnd"/>
+      <w:r>
+        <w:rPr>
+          <w:rFonts w:ascii="Arial" w:hAnsi="Arial" w:cs="Arial"/>
+        </w:rPr>
+        <w:t xml:space="preserve"> of </w:t>
+      </w:r>
+      <w:proofErr w:type="spellStart"/>
+      <w:r>
+        <w:rPr>
+          <w:rFonts w:ascii="Arial" w:hAnsi="Arial" w:cs="Arial"/>
+        </w:rPr>
+        <w:t>Rheumatoid</w:t>
+      </w:r>
+      <w:proofErr w:type="spellEnd"/>
+      <w:r>
+        <w:rPr>
+          <w:rFonts w:ascii="Arial" w:hAnsi="Arial" w:cs="Arial"/>
+        </w:rPr>
         <w:t xml:space="preserve"> </w:t>
       </w:r>
       <w:proofErr w:type="spellStart"/>
@@ -6398,54 +6510,6 @@
         <w:rPr>
           <w:rFonts w:ascii="Arial" w:hAnsi="Arial" w:cs="Arial"/>
         </w:rPr>
-        <w:t>for</w:t>
-      </w:r>
-      <w:proofErr w:type="spellEnd"/>
-      <w:r>
-        <w:rPr>
-          <w:rFonts w:ascii="Arial" w:hAnsi="Arial" w:cs="Arial"/>
-        </w:rPr>
-        <w:t xml:space="preserve"> Home-</w:t>
-      </w:r>
-      <w:proofErr w:type="spellStart"/>
-      <w:r>
-        <w:rPr>
-          <w:rFonts w:ascii="Arial" w:hAnsi="Arial" w:cs="Arial"/>
-        </w:rPr>
-        <w:t>Mon</w:t>
-      </w:r>
-      <w:r>
-        <w:rPr>
-          <w:rFonts w:ascii="Arial" w:hAnsi="Arial" w:cs="Arial"/>
-        </w:rPr>
-        <w:t>itoring</w:t>
-      </w:r>
-      <w:proofErr w:type="spellEnd"/>
-      <w:r>
-        <w:rPr>
-          <w:rFonts w:ascii="Arial" w:hAnsi="Arial" w:cs="Arial"/>
-        </w:rPr>
-        <w:t xml:space="preserve"> of </w:t>
-      </w:r>
-      <w:proofErr w:type="spellStart"/>
-      <w:r>
-        <w:rPr>
-          <w:rFonts w:ascii="Arial" w:hAnsi="Arial" w:cs="Arial"/>
-        </w:rPr>
-        <w:t>Rheumatoid</w:t>
-      </w:r>
-      <w:proofErr w:type="spellEnd"/>
-      <w:r>
-        <w:rPr>
-          <w:rFonts w:ascii="Arial" w:hAnsi="Arial" w:cs="Arial"/>
-        </w:rPr>
-        <w:t xml:space="preserve"> </w:t>
-      </w:r>
-      <w:proofErr w:type="spellStart"/>
-      <w:r>
-        <w:rPr>
-          <w:rFonts w:ascii="Arial" w:hAnsi="Arial" w:cs="Arial"/>
-        </w:rPr>
         <w:t>Arthritis</w:t>
       </w:r>
       <w:proofErr w:type="spellEnd"/>
@@ -6459,35 +6523,7 @@
         <w:rPr>
           <w:rFonts w:ascii="Arial" w:hAnsi="Arial" w:cs="Arial"/>
         </w:rPr>
-        <w:t xml:space="preserve"> 2014 11th International </w:t>
-      </w:r>
-      <w:proofErr w:type="spellStart"/>
-      <w:r>
-        <w:rPr>
-          <w:rFonts w:ascii="Arial" w:hAnsi="Arial" w:cs="Arial"/>
-        </w:rPr>
-        <w:t>Conference</w:t>
-      </w:r>
-      <w:proofErr w:type="spellEnd"/>
-      <w:r>
-        <w:rPr>
-          <w:rFonts w:ascii="Arial" w:hAnsi="Arial" w:cs="Arial"/>
-        </w:rPr>
-        <w:t xml:space="preserve"> </w:t>
-      </w:r>
-      <w:proofErr w:type="spellStart"/>
-      <w:r>
-        <w:rPr>
-          <w:rFonts w:ascii="Arial" w:hAnsi="Arial" w:cs="Arial"/>
-        </w:rPr>
-        <w:t>on</w:t>
-      </w:r>
-      <w:proofErr w:type="spellEnd"/>
-      <w:r>
-        <w:rPr>
-          <w:rFonts w:ascii="Arial" w:hAnsi="Arial" w:cs="Arial"/>
-        </w:rPr>
-        <w:t xml:space="preserve"> Wearable and </w:t>
+        <w:t xml:space="preserve"> 2014 11th International Conference on Wearable and </w:t>
       </w:r>
       <w:proofErr w:type="spellStart"/>
       <w:r>
@@ -6719,21 +6755,7 @@
         <w:rPr>
           <w:rFonts w:ascii="Arial" w:hAnsi="Arial" w:cs="Arial"/>
         </w:rPr>
-        <w:t xml:space="preserve"> </w:t>
-      </w:r>
-      <w:proofErr w:type="spellStart"/>
-      <w:r>
-        <w:rPr>
-          <w:rFonts w:ascii="Arial" w:hAnsi="Arial" w:cs="Arial"/>
-        </w:rPr>
-        <w:t>Wereable</w:t>
-      </w:r>
-      <w:proofErr w:type="spellEnd"/>
-      <w:r>
-        <w:rPr>
-          <w:rFonts w:ascii="Arial" w:hAnsi="Arial" w:cs="Arial"/>
-        </w:rPr>
-        <w:t xml:space="preserve">. [Consultado el: 07/10/2019]. Disponible en </w:t>
+        <w:t xml:space="preserve"> Wereable. [Consultado el: 07/10/2019]. Disponible en </w:t>
       </w:r>
       <w:r>
         <w:rPr>
@@ -6909,7 +6931,21 @@
         <w:rPr>
           <w:rFonts w:ascii="Arial" w:hAnsi="Arial" w:cs="Arial"/>
         </w:rPr>
-        <w:t>López, Gregorio; Custodia, Victor; Moreno, José Ignacio. LOBIN: E-</w:t>
+        <w:t xml:space="preserve">López, Gregorio; Custodia, </w:t>
+      </w:r>
+      <w:proofErr w:type="spellStart"/>
+      <w:r>
+        <w:rPr>
+          <w:rFonts w:ascii="Arial" w:hAnsi="Arial" w:cs="Arial"/>
+        </w:rPr>
+        <w:t>Victor</w:t>
+      </w:r>
+      <w:proofErr w:type="spellEnd"/>
+      <w:r>
+        <w:rPr>
+          <w:rFonts w:ascii="Arial" w:hAnsi="Arial" w:cs="Arial"/>
+        </w:rPr>
+        <w:t>; Moreno, José Ignacio. LOBIN: E-</w:t>
       </w:r>
       <w:proofErr w:type="spellStart"/>
       <w:r>
@@ -6951,6 +6987,20 @@
         <w:rPr>
           <w:rFonts w:ascii="Arial" w:hAnsi="Arial" w:cs="Arial"/>
         </w:rPr>
+        <w:t xml:space="preserve"> for </w:t>
+      </w:r>
+      <w:proofErr w:type="spellStart"/>
+      <w:r>
+        <w:rPr>
+          <w:rFonts w:ascii="Arial" w:hAnsi="Arial" w:cs="Arial"/>
+        </w:rPr>
+        <w:t>Healthcare</w:t>
+      </w:r>
+      <w:proofErr w:type="spellEnd"/>
+      <w:r>
+        <w:rPr>
+          <w:rFonts w:ascii="Arial" w:hAnsi="Arial" w:cs="Arial"/>
+        </w:rPr>
         <w:t xml:space="preserve"> </w:t>
       </w:r>
       <w:proofErr w:type="spellStart"/>
@@ -6958,34 +7008,6 @@
         <w:rPr>
           <w:rFonts w:ascii="Arial" w:hAnsi="Arial" w:cs="Arial"/>
         </w:rPr>
-        <w:t>for</w:t>
-      </w:r>
-      <w:proofErr w:type="spellEnd"/>
-      <w:r>
-        <w:rPr>
-          <w:rFonts w:ascii="Arial" w:hAnsi="Arial" w:cs="Arial"/>
-        </w:rPr>
-        <w:t xml:space="preserve"> </w:t>
-      </w:r>
-      <w:proofErr w:type="spellStart"/>
-      <w:r>
-        <w:rPr>
-          <w:rFonts w:ascii="Arial" w:hAnsi="Arial" w:cs="Arial"/>
-        </w:rPr>
-        <w:t>Healthcare</w:t>
-      </w:r>
-      <w:proofErr w:type="spellEnd"/>
-      <w:r>
-        <w:rPr>
-          <w:rFonts w:ascii="Arial" w:hAnsi="Arial" w:cs="Arial"/>
-        </w:rPr>
-        <w:t xml:space="preserve"> </w:t>
-      </w:r>
-      <w:proofErr w:type="spellStart"/>
-      <w:r>
-        <w:rPr>
-          <w:rFonts w:ascii="Arial" w:hAnsi="Arial" w:cs="Arial"/>
-        </w:rPr>
         <w:t>Monitoring</w:t>
       </w:r>
       <w:proofErr w:type="spellEnd"/>
@@ -7035,21 +7057,7 @@
         <w:rPr>
           <w:rFonts w:ascii="Arial" w:hAnsi="Arial" w:cs="Arial"/>
         </w:rPr>
-        <w:t xml:space="preserve"> </w:t>
-      </w:r>
-      <w:proofErr w:type="spellStart"/>
-      <w:r>
-        <w:rPr>
-          <w:rFonts w:ascii="Arial" w:hAnsi="Arial" w:cs="Arial"/>
-        </w:rPr>
-        <w:t>on</w:t>
-      </w:r>
-      <w:proofErr w:type="spellEnd"/>
-      <w:r>
-        <w:rPr>
-          <w:rFonts w:ascii="Arial" w:hAnsi="Arial" w:cs="Arial"/>
-        </w:rPr>
-        <w:t xml:space="preserve"> </w:t>
+        <w:t xml:space="preserve"> on </w:t>
       </w:r>
       <w:proofErr w:type="spellStart"/>
       <w:r>
@@ -7641,7 +7649,7 @@
 </file>
 
 <file path=word/numbering.xml><?xml version="1.0" encoding="utf-8"?>
-<w:numbering xmlns:wpc="http://schemas.microsoft.com/office/word/2010/wordprocessingCanvas" xmlns:cx="http://schemas.microsoft.com/office/drawing/2014/chartex" xmlns:mc="http://schemas.openxmlformats.org/markup-compatibility/2006" xmlns:o="urn:schemas-microsoft-com:office:office" xmlns:r="http://schemas.openxmlformats.org/officeDocument/2006/relationships" xmlns:m="http://schemas.openxmlformats.org/officeDocument/2006/math" xmlns:v="urn:schemas-microsoft-com:vml" xmlns:wp14="http://schemas.microsoft.com/office/word/2010/wordprocessingDrawing" xmlns:wp="http://schemas.openxmlformats.org/drawingml/2006/wordprocessingDrawing" xmlns:w10="urn:schemas-microsoft-com:office:word" xmlns:w="http://schemas.openxmlformats.org/wordprocessingml/2006/main" xmlns:w14="http://schemas.microsoft.com/office/word/2010/wordml" xmlns:w15="http://schemas.microsoft.com/office/word/2012/wordml" xmlns:w16se="http://schemas.microsoft.com/office/word/2015/wordml/symex" xmlns:wpg="http://schemas.microsoft.com/office/word/2010/wordprocessingGroup" xmlns:wpi="http://schemas.microsoft.com/office/word/2010/wordprocessingInk" xmlns:wne="http://schemas.microsoft.com/office/word/2006/wordml" xmlns:wps="http://schemas.microsoft.com/office/word/2010/wordprocessingShape" mc:Ignorable="w14 w15 w16se wp14">
+<w:numbering xmlns:wpc="http://schemas.microsoft.com/office/word/2010/wordprocessingCanvas" xmlns:cx="http://schemas.microsoft.com/office/drawing/2014/chartex" xmlns:cx1="http://schemas.microsoft.com/office/drawing/2015/9/8/chartex" xmlns:mc="http://schemas.openxmlformats.org/markup-compatibility/2006" xmlns:o="urn:schemas-microsoft-com:office:office" xmlns:r="http://schemas.openxmlformats.org/officeDocument/2006/relationships" xmlns:m="http://schemas.openxmlformats.org/officeDocument/2006/math" xmlns:v="urn:schemas-microsoft-com:vml" xmlns:wp14="http://schemas.microsoft.com/office/word/2010/wordprocessingDrawing" xmlns:wp="http://schemas.openxmlformats.org/drawingml/2006/wordprocessingDrawing" xmlns:w10="urn:schemas-microsoft-com:office:word" xmlns:w="http://schemas.openxmlformats.org/wordprocessingml/2006/main" xmlns:w14="http://schemas.microsoft.com/office/word/2010/wordml" xmlns:w15="http://schemas.microsoft.com/office/word/2012/wordml" xmlns:w16se="http://schemas.microsoft.com/office/word/2015/wordml/symex" xmlns:wpg="http://schemas.microsoft.com/office/word/2010/wordprocessingGroup" xmlns:wpi="http://schemas.microsoft.com/office/word/2010/wordprocessingInk" xmlns:wne="http://schemas.microsoft.com/office/word/2006/wordml" xmlns:wps="http://schemas.microsoft.com/office/word/2010/wordprocessingShape" mc:Ignorable="w14 w15 w16se wp14">
   <w:abstractNum w:abstractNumId="0" w15:restartNumberingAfterBreak="0">
     <w:nsid w:val="077C4F0F"/>
     <w:multiLevelType w:val="hybridMultilevel"/>
@@ -9194,7 +9202,7 @@
 </file>
 
 <file path=word/glossary/document.xml><?xml version="1.0" encoding="utf-8"?>
-<w:glossaryDocument xmlns:wpc="http://schemas.microsoft.com/office/word/2010/wordprocessingCanvas" xmlns:cx="http://schemas.microsoft.com/office/drawing/2014/chartex" xmlns:mc="http://schemas.openxmlformats.org/markup-compatibility/2006" xmlns:o="urn:schemas-microsoft-com:office:office" xmlns:r="http://schemas.openxmlformats.org/officeDocument/2006/relationships" xmlns:m="http://schemas.openxmlformats.org/officeDocument/2006/math" xmlns:v="urn:schemas-microsoft-com:vml" xmlns:wp14="http://schemas.microsoft.com/office/word/2010/wordprocessingDrawing" xmlns:wp="http://schemas.openxmlformats.org/drawingml/2006/wordprocessingDrawing" xmlns:w10="urn:schemas-microsoft-com:office:word" xmlns:w="http://schemas.openxmlformats.org/wordprocessingml/2006/main" xmlns:w14="http://schemas.microsoft.com/office/word/2010/wordml" xmlns:w15="http://schemas.microsoft.com/office/word/2012/wordml" xmlns:w16se="http://schemas.microsoft.com/office/word/2015/wordml/symex" xmlns:wpg="http://schemas.microsoft.com/office/word/2010/wordprocessingGroup" xmlns:wpi="http://schemas.microsoft.com/office/word/2010/wordprocessingInk" xmlns:wne="http://schemas.microsoft.com/office/word/2006/wordml" xmlns:wps="http://schemas.microsoft.com/office/word/2010/wordprocessingShape" mc:Ignorable="w14 w15 w16se wp14">
+<w:glossaryDocument xmlns:wpc="http://schemas.microsoft.com/office/word/2010/wordprocessingCanvas" xmlns:cx="http://schemas.microsoft.com/office/drawing/2014/chartex" xmlns:cx1="http://schemas.microsoft.com/office/drawing/2015/9/8/chartex" xmlns:mc="http://schemas.openxmlformats.org/markup-compatibility/2006" xmlns:o="urn:schemas-microsoft-com:office:office" xmlns:r="http://schemas.openxmlformats.org/officeDocument/2006/relationships" xmlns:m="http://schemas.openxmlformats.org/officeDocument/2006/math" xmlns:v="urn:schemas-microsoft-com:vml" xmlns:wp14="http://schemas.microsoft.com/office/word/2010/wordprocessingDrawing" xmlns:wp="http://schemas.openxmlformats.org/drawingml/2006/wordprocessingDrawing" xmlns:w10="urn:schemas-microsoft-com:office:word" xmlns:w="http://schemas.openxmlformats.org/wordprocessingml/2006/main" xmlns:w14="http://schemas.microsoft.com/office/word/2010/wordml" xmlns:w15="http://schemas.microsoft.com/office/word/2012/wordml" xmlns:w16se="http://schemas.microsoft.com/office/word/2015/wordml/symex" xmlns:wpg="http://schemas.microsoft.com/office/word/2010/wordprocessingGroup" xmlns:wpi="http://schemas.microsoft.com/office/word/2010/wordprocessingInk" xmlns:wne="http://schemas.microsoft.com/office/word/2006/wordml" xmlns:wps="http://schemas.microsoft.com/office/word/2010/wordprocessingShape" mc:Ignorable="w14 w15 w16se wp14">
   <w:docParts>
     <w:docPart>
       <w:docPartPr>
@@ -9337,6 +9345,7 @@
     <w:rsid w:val="00154FFF"/>
     <w:rsid w:val="002830E2"/>
     <w:rsid w:val="002A5564"/>
+    <w:rsid w:val="00330B51"/>
     <w:rsid w:val="0033727A"/>
     <w:rsid w:val="00452774"/>
     <w:rsid w:val="00471AA2"/>
@@ -9344,6 +9353,7 @@
     <w:rsid w:val="00846ABB"/>
     <w:rsid w:val="009E571B"/>
     <w:rsid w:val="00A672FA"/>
+    <w:rsid w:val="00C23962"/>
     <w:rsid w:val="00D46131"/>
   </w:rsids>
   <m:mathPr>
@@ -10099,7 +10109,7 @@
 </file>
 
 <file path=customXml/itemProps2.xml><?xml version="1.0" encoding="utf-8"?>
-<ds:datastoreItem xmlns:ds="http://schemas.openxmlformats.org/officeDocument/2006/customXml" ds:itemID="{6C6F76C7-FE23-4AC9-BED9-18529FB28EA1}">
+<ds:datastoreItem xmlns:ds="http://schemas.openxmlformats.org/officeDocument/2006/customXml" ds:itemID="{8BACD4FD-2EA2-41EF-A66E-103E71190978}">
   <ds:schemaRefs>
     <ds:schemaRef ds:uri="http://schemas.openxmlformats.org/officeDocument/2006/bibliography"/>
   </ds:schemaRefs>

</xml_diff>

<commit_message>
Sprint 0 + Correos
</commit_message>
<xml_diff>
--- a/PEC2/jmcastellano_PEC2.docx
+++ b/PEC2/jmcastellano_PEC2.docx
@@ -1,6 +1,6 @@
 
 <file path=word/document.xml><?xml version="1.0" encoding="utf-8"?>
-<w:document xmlns:wpc="http://schemas.microsoft.com/office/word/2010/wordprocessingCanvas" xmlns:cx="http://schemas.microsoft.com/office/drawing/2014/chartex" xmlns:mc="http://schemas.openxmlformats.org/markup-compatibility/2006" xmlns:o="urn:schemas-microsoft-com:office:office" xmlns:r="http://schemas.openxmlformats.org/officeDocument/2006/relationships" xmlns:m="http://schemas.openxmlformats.org/officeDocument/2006/math" xmlns:v="urn:schemas-microsoft-com:vml" xmlns:wp14="http://schemas.microsoft.com/office/word/2010/wordprocessingDrawing" xmlns:wp="http://schemas.openxmlformats.org/drawingml/2006/wordprocessingDrawing" xmlns:w10="urn:schemas-microsoft-com:office:word" xmlns:w="http://schemas.openxmlformats.org/wordprocessingml/2006/main" xmlns:w14="http://schemas.microsoft.com/office/word/2010/wordml" xmlns:w15="http://schemas.microsoft.com/office/word/2012/wordml" xmlns:w16se="http://schemas.microsoft.com/office/word/2015/wordml/symex" xmlns:wpg="http://schemas.microsoft.com/office/word/2010/wordprocessingGroup" xmlns:wpi="http://schemas.microsoft.com/office/word/2010/wordprocessingInk" xmlns:wne="http://schemas.microsoft.com/office/word/2006/wordml" xmlns:wps="http://schemas.microsoft.com/office/word/2010/wordprocessingShape" mc:Ignorable="w14 w15 w16se wp14">
+<w:document xmlns:wpc="http://schemas.microsoft.com/office/word/2010/wordprocessingCanvas" xmlns:cx="http://schemas.microsoft.com/office/drawing/2014/chartex" xmlns:cx1="http://schemas.microsoft.com/office/drawing/2015/9/8/chartex" xmlns:mc="http://schemas.openxmlformats.org/markup-compatibility/2006" xmlns:o="urn:schemas-microsoft-com:office:office" xmlns:r="http://schemas.openxmlformats.org/officeDocument/2006/relationships" xmlns:m="http://schemas.openxmlformats.org/officeDocument/2006/math" xmlns:v="urn:schemas-microsoft-com:vml" xmlns:wp14="http://schemas.microsoft.com/office/word/2010/wordprocessingDrawing" xmlns:wp="http://schemas.openxmlformats.org/drawingml/2006/wordprocessingDrawing" xmlns:w10="urn:schemas-microsoft-com:office:word" xmlns:w="http://schemas.openxmlformats.org/wordprocessingml/2006/main" xmlns:w14="http://schemas.microsoft.com/office/word/2010/wordml" xmlns:w15="http://schemas.microsoft.com/office/word/2012/wordml" xmlns:w16se="http://schemas.microsoft.com/office/word/2015/wordml/symex" xmlns:wpg="http://schemas.microsoft.com/office/word/2010/wordprocessingGroup" xmlns:wpi="http://schemas.microsoft.com/office/word/2010/wordprocessingInk" xmlns:wne="http://schemas.microsoft.com/office/word/2006/wordml" xmlns:wps="http://schemas.microsoft.com/office/word/2010/wordprocessingShape" mc:Ignorable="w14 w15 w16se wp14">
   <w:body>
     <w:sdt>
       <w:sdtPr>
@@ -34,6 +34,7 @@
             <w:rPr>
               <w:noProof/>
               <w:color w:val="5B9BD5" w:themeColor="accent1"/>
+              <w:lang w:val="en-GB" w:eastAsia="en-GB"/>
             </w:rPr>
             <w:drawing>
               <wp:inline distT="0" distB="0" distL="0" distR="0">
@@ -245,6 +246,7 @@
             <w:rPr>
               <w:noProof/>
               <w:color w:val="5B9BD5" w:themeColor="accent1"/>
+              <w:lang w:val="en-GB" w:eastAsia="en-GB"/>
             </w:rPr>
             <mc:AlternateContent>
               <mc:Choice Requires="wps">
@@ -580,6 +582,7 @@
             <w:rPr>
               <w:noProof/>
               <w:color w:val="5B9BD5" w:themeColor="accent1"/>
+              <w:lang w:val="en-GB" w:eastAsia="en-GB"/>
             </w:rPr>
             <w:drawing>
               <wp:inline distT="0" distB="0" distL="0" distR="0">
@@ -677,7 +680,7 @@
             <w:rPr>
               <w:rFonts w:eastAsiaTheme="minorEastAsia"/>
               <w:noProof/>
-              <w:lang w:eastAsia="es-ES"/>
+              <w:lang w:val="en-GB" w:eastAsia="en-GB"/>
             </w:rPr>
           </w:pPr>
           <w:r>
@@ -689,7 +692,7 @@
           <w:r>
             <w:fldChar w:fldCharType="separate"/>
           </w:r>
-          <w:hyperlink w:anchor="_Toc21732409" w:history="1">
+          <w:hyperlink w:anchor="_Toc21948284" w:history="1">
             <w:r>
               <w:rPr>
                 <w:rStyle w:val="Hipervnculo"/>
@@ -717,7 +720,7 @@
                 <w:noProof/>
                 <w:webHidden/>
               </w:rPr>
-              <w:instrText xml:space="preserve"> PAGEREF _Toc21732409 \h </w:instrText>
+              <w:instrText xml:space="preserve"> PAGEREF _Toc21948284 \h </w:instrText>
             </w:r>
             <w:r>
               <w:rPr>
@@ -757,10 +760,10 @@
             <w:rPr>
               <w:rFonts w:eastAsiaTheme="minorEastAsia"/>
               <w:noProof/>
-              <w:lang w:eastAsia="es-ES"/>
+              <w:lang w:val="en-GB" w:eastAsia="en-GB"/>
             </w:rPr>
           </w:pPr>
-          <w:hyperlink w:anchor="_Toc21732410" w:history="1">
+          <w:hyperlink w:anchor="_Toc21948285" w:history="1">
             <w:r>
               <w:rPr>
                 <w:rStyle w:val="Hipervnculo"/>
@@ -788,7 +791,7 @@
                 <w:noProof/>
                 <w:webHidden/>
               </w:rPr>
-              <w:instrText xml:space="preserve"> PAGEREF _Toc21732410 \h </w:instrText>
+              <w:instrText xml:space="preserve"> PAGEREF _Toc21948285 \h </w:instrText>
             </w:r>
             <w:r>
               <w:rPr>
@@ -828,10 +831,10 @@
             <w:rPr>
               <w:rFonts w:eastAsiaTheme="minorEastAsia"/>
               <w:noProof/>
-              <w:lang w:eastAsia="es-ES"/>
+              <w:lang w:val="en-GB" w:eastAsia="en-GB"/>
             </w:rPr>
           </w:pPr>
-          <w:hyperlink w:anchor="_Toc21732411" w:history="1">
+          <w:hyperlink w:anchor="_Toc21948286" w:history="1">
             <w:r>
               <w:rPr>
                 <w:rStyle w:val="Hipervnculo"/>
@@ -859,7 +862,7 @@
                 <w:noProof/>
                 <w:webHidden/>
               </w:rPr>
-              <w:instrText xml:space="preserve"> PAGEREF _Toc21732411 \h </w:instrText>
+              <w:instrText xml:space="preserve"> PAGEREF _Toc21948286 \h </w:instrText>
             </w:r>
             <w:r>
               <w:rPr>
@@ -899,10 +902,10 @@
             <w:rPr>
               <w:rFonts w:eastAsiaTheme="minorEastAsia"/>
               <w:noProof/>
-              <w:lang w:eastAsia="es-ES"/>
+              <w:lang w:val="en-GB" w:eastAsia="en-GB"/>
             </w:rPr>
           </w:pPr>
-          <w:hyperlink w:anchor="_Toc21732412" w:history="1">
+          <w:hyperlink w:anchor="_Toc21948287" w:history="1">
             <w:r>
               <w:rPr>
                 <w:rStyle w:val="Hipervnculo"/>
@@ -930,7 +933,7 @@
                 <w:noProof/>
                 <w:webHidden/>
               </w:rPr>
-              <w:instrText xml:space="preserve"> PAGEREF _Toc21732412 \h </w:instrText>
+              <w:instrText xml:space="preserve"> PAGEREF _Toc21948287 \h </w:instrText>
             </w:r>
             <w:r>
               <w:rPr>
@@ -970,10 +973,10 @@
             <w:rPr>
               <w:rFonts w:eastAsiaTheme="minorEastAsia"/>
               <w:noProof/>
-              <w:lang w:eastAsia="es-ES"/>
+              <w:lang w:val="en-GB" w:eastAsia="en-GB"/>
             </w:rPr>
           </w:pPr>
-          <w:hyperlink w:anchor="_Toc21732413" w:history="1">
+          <w:hyperlink w:anchor="_Toc21948288" w:history="1">
             <w:r>
               <w:rPr>
                 <w:rStyle w:val="Hipervnculo"/>
@@ -1001,7 +1004,7 @@
                 <w:noProof/>
                 <w:webHidden/>
               </w:rPr>
-              <w:instrText xml:space="preserve"> PAGEREF _Toc21732413 \h </w:instrText>
+              <w:instrText xml:space="preserve"> PAGEREF _Toc21948288 \h </w:instrText>
             </w:r>
             <w:r>
               <w:rPr>
@@ -1041,10 +1044,10 @@
             <w:rPr>
               <w:rFonts w:eastAsiaTheme="minorEastAsia"/>
               <w:noProof/>
-              <w:lang w:eastAsia="es-ES"/>
+              <w:lang w:val="en-GB" w:eastAsia="en-GB"/>
             </w:rPr>
           </w:pPr>
-          <w:hyperlink w:anchor="_Toc21732414" w:history="1">
+          <w:hyperlink w:anchor="_Toc21948289" w:history="1">
             <w:r>
               <w:rPr>
                 <w:rStyle w:val="Hipervnculo"/>
@@ -1072,7 +1075,7 @@
                 <w:noProof/>
                 <w:webHidden/>
               </w:rPr>
-              <w:instrText xml:space="preserve"> PAGEREF _Toc21732414 \h </w:instrText>
+              <w:instrText xml:space="preserve"> PAGEREF _Toc21948289 \h </w:instrText>
             </w:r>
             <w:r>
               <w:rPr>
@@ -1112,10 +1115,10 @@
             <w:rPr>
               <w:rFonts w:eastAsiaTheme="minorEastAsia"/>
               <w:noProof/>
-              <w:lang w:eastAsia="es-ES"/>
+              <w:lang w:val="en-GB" w:eastAsia="en-GB"/>
             </w:rPr>
           </w:pPr>
-          <w:hyperlink w:anchor="_Toc21732415" w:history="1">
+          <w:hyperlink w:anchor="_Toc21948290" w:history="1">
             <w:r>
               <w:rPr>
                 <w:rStyle w:val="Hipervnculo"/>
@@ -1143,7 +1146,7 @@
                 <w:noProof/>
                 <w:webHidden/>
               </w:rPr>
-              <w:instrText xml:space="preserve"> PAGEREF _Toc21732415 \h </w:instrText>
+              <w:instrText xml:space="preserve"> PAGEREF _Toc21948290 \h </w:instrText>
             </w:r>
             <w:r>
               <w:rPr>
@@ -1183,10 +1186,10 @@
             <w:rPr>
               <w:rFonts w:eastAsiaTheme="minorEastAsia"/>
               <w:noProof/>
-              <w:lang w:eastAsia="es-ES"/>
+              <w:lang w:val="en-GB" w:eastAsia="en-GB"/>
             </w:rPr>
           </w:pPr>
-          <w:hyperlink w:anchor="_Toc21732416" w:history="1">
+          <w:hyperlink w:anchor="_Toc21948291" w:history="1">
             <w:r>
               <w:rPr>
                 <w:rStyle w:val="Hipervnculo"/>
@@ -1214,7 +1217,7 @@
                 <w:noProof/>
                 <w:webHidden/>
               </w:rPr>
-              <w:instrText xml:space="preserve"> PAGEREF _Toc21732416 \h </w:instrText>
+              <w:instrText xml:space="preserve"> PAGEREF _Toc21948291 \h </w:instrText>
             </w:r>
             <w:r>
               <w:rPr>
@@ -1270,7 +1273,7 @@
           <w:rFonts w:ascii="Arial" w:hAnsi="Arial" w:cs="Arial"/>
         </w:rPr>
       </w:pPr>
-      <w:bookmarkStart w:id="0" w:name="_Toc21732409"/>
+      <w:bookmarkStart w:id="0" w:name="_Toc21948284"/>
       <w:r>
         <w:rPr>
           <w:rFonts w:ascii="Arial" w:hAnsi="Arial" w:cs="Arial"/>
@@ -1432,7 +1435,15 @@
         <w:rPr>
           <w:rFonts w:ascii="Arial" w:hAnsi="Arial" w:cs="Arial"/>
         </w:rPr>
-        <w:t xml:space="preserve">n en incontables dispositivos como son teléfonos móviles, tabletas, pulseras, relojes, automóviles y televisores. Por poner algún ejemplo de la variedad de dispositivos tenemos, por el lado de Android, televisores de marcas como </w:t>
+        <w:t xml:space="preserve">n en incontables dispositivos como son teléfonos móviles, tabletas, pulseras, relojes, automóviles y televisores. Por poner algún ejemplo de la variedad de dispositivos tenemos, por </w:t>
+      </w:r>
+      <w:bookmarkStart w:id="1" w:name="_GoBack"/>
+      <w:bookmarkEnd w:id="1"/>
+      <w:r>
+        <w:rPr>
+          <w:rFonts w:ascii="Arial" w:hAnsi="Arial" w:cs="Arial"/>
+        </w:rPr>
+        <w:t xml:space="preserve">el lado de Android, televisores de marcas como </w:t>
       </w:r>
       <w:r>
         <w:rPr>
@@ -1600,7 +1611,7 @@
       <w:r>
         <w:rPr>
           <w:noProof/>
-          <w:lang w:eastAsia="es-ES"/>
+          <w:lang w:val="en-GB" w:eastAsia="en-GB"/>
         </w:rPr>
         <w:drawing>
           <wp:inline distT="0" distB="0" distL="0" distR="0" wp14:anchorId="1A41864B" wp14:editId="5EC9B6C6">
@@ -2101,7 +2112,7 @@
       <w:r>
         <w:rPr>
           <w:noProof/>
-          <w:lang w:eastAsia="es-ES"/>
+          <w:lang w:val="en-GB" w:eastAsia="en-GB"/>
         </w:rPr>
         <w:drawing>
           <wp:inline distT="0" distB="0" distL="0" distR="0" wp14:anchorId="7B75A75D" wp14:editId="6BA28807">
@@ -2394,14 +2405,14 @@
           <w:rFonts w:ascii="Arial" w:hAnsi="Arial" w:cs="Arial"/>
         </w:rPr>
       </w:pPr>
-      <w:bookmarkStart w:id="1" w:name="_Toc21732410"/>
+      <w:bookmarkStart w:id="2" w:name="_Toc21948285"/>
       <w:r>
         <w:rPr>
           <w:rFonts w:ascii="Arial" w:hAnsi="Arial" w:cs="Arial"/>
         </w:rPr>
         <w:t>Salud Conectada</w:t>
       </w:r>
-      <w:bookmarkEnd w:id="1"/>
+      <w:bookmarkEnd w:id="2"/>
     </w:p>
     <w:p>
       <w:pPr>
@@ -2429,7 +2440,6 @@
         </w:rPr>
         <w:t xml:space="preserve">permite conectarse a cualquier </w:t>
       </w:r>
-      <w:proofErr w:type="spellStart"/>
       <w:r>
         <w:rPr>
           <w:rFonts w:ascii="Arial" w:hAnsi="Arial" w:cs="Arial"/>
@@ -2437,7 +2447,6 @@
         </w:rPr>
         <w:t>wereable</w:t>
       </w:r>
-      <w:proofErr w:type="spellEnd"/>
       <w:r>
         <w:rPr>
           <w:rFonts w:ascii="Arial" w:hAnsi="Arial" w:cs="Arial"/>
@@ -2551,7 +2560,7 @@
       <w:r>
         <w:rPr>
           <w:noProof/>
-          <w:lang w:eastAsia="es-ES"/>
+          <w:lang w:val="en-GB" w:eastAsia="en-GB"/>
         </w:rPr>
         <w:drawing>
           <wp:inline distT="0" distB="0" distL="0" distR="0" wp14:anchorId="55496E73" wp14:editId="7D1F1FFE">
@@ -2592,7 +2601,7 @@
       <w:r>
         <w:rPr>
           <w:noProof/>
-          <w:lang w:eastAsia="es-ES"/>
+          <w:lang w:val="en-GB" w:eastAsia="en-GB"/>
         </w:rPr>
         <w:drawing>
           <wp:inline distT="0" distB="0" distL="0" distR="0" wp14:anchorId="2E1B5AE5" wp14:editId="6A7AD456">
@@ -2633,7 +2642,7 @@
       <w:r>
         <w:rPr>
           <w:noProof/>
-          <w:lang w:eastAsia="es-ES"/>
+          <w:lang w:val="en-GB" w:eastAsia="en-GB"/>
         </w:rPr>
         <w:drawing>
           <wp:inline distT="0" distB="0" distL="0" distR="0" wp14:anchorId="0530DC95" wp14:editId="3E8B04D7">
@@ -2698,7 +2707,7 @@
       <w:r>
         <w:rPr>
           <w:noProof/>
-          <w:lang w:eastAsia="es-ES"/>
+          <w:lang w:val="en-GB" w:eastAsia="en-GB"/>
         </w:rPr>
         <w:drawing>
           <wp:inline distT="0" distB="0" distL="0" distR="0" wp14:anchorId="7645753C" wp14:editId="61AF636D">
@@ -2800,7 +2809,7 @@
           <w:rFonts w:ascii="Arial" w:hAnsi="Arial" w:cs="Arial"/>
         </w:rPr>
       </w:pPr>
-      <w:bookmarkStart w:id="2" w:name="_Toc21732411"/>
+      <w:bookmarkStart w:id="3" w:name="_Toc21948286"/>
       <w:proofErr w:type="spellStart"/>
       <w:r>
         <w:rPr>
@@ -2836,7 +2845,7 @@
         </w:rPr>
         <w:t>Watch</w:t>
       </w:r>
-      <w:bookmarkEnd w:id="2"/>
+      <w:bookmarkEnd w:id="3"/>
       <w:proofErr w:type="spellEnd"/>
     </w:p>
     <w:p>
@@ -2973,7 +2982,7 @@
           <w:rFonts w:ascii="Arial" w:hAnsi="Arial" w:cs="Arial"/>
         </w:rPr>
       </w:pPr>
-      <w:bookmarkStart w:id="3" w:name="_Toc21732412"/>
+      <w:bookmarkStart w:id="4" w:name="_Toc21948287"/>
       <w:proofErr w:type="spellStart"/>
       <w:r>
         <w:rPr>
@@ -2986,17 +2995,9 @@
         <w:rPr>
           <w:rFonts w:ascii="Arial" w:hAnsi="Arial" w:cs="Arial"/>
         </w:rPr>
-        <w:t xml:space="preserve"> </w:t>
-      </w:r>
-      <w:proofErr w:type="spellStart"/>
-      <w:r>
-        <w:rPr>
-          <w:rFonts w:ascii="Arial" w:hAnsi="Arial" w:cs="Arial"/>
-        </w:rPr>
-        <w:t>Wereable</w:t>
-      </w:r>
-      <w:bookmarkEnd w:id="3"/>
-      <w:proofErr w:type="spellEnd"/>
+        <w:t xml:space="preserve"> Wereable</w:t>
+      </w:r>
+      <w:bookmarkEnd w:id="4"/>
     </w:p>
     <w:p>
       <w:pPr>
@@ -3124,7 +3125,7 @@
       <w:r>
         <w:rPr>
           <w:noProof/>
-          <w:lang w:eastAsia="es-ES"/>
+          <w:lang w:val="en-GB" w:eastAsia="en-GB"/>
         </w:rPr>
         <w:drawing>
           <wp:inline distT="0" distB="0" distL="0" distR="0" wp14:anchorId="20862457" wp14:editId="552CEBFB">
@@ -3181,7 +3182,7 @@
       <w:r>
         <w:rPr>
           <w:noProof/>
-          <w:lang w:eastAsia="es-ES"/>
+          <w:lang w:val="en-GB" w:eastAsia="en-GB"/>
         </w:rPr>
         <w:drawing>
           <wp:inline distT="0" distB="0" distL="0" distR="0" wp14:anchorId="3765D5E0" wp14:editId="58CAB61C">
@@ -3238,7 +3239,7 @@
       <w:r>
         <w:rPr>
           <w:noProof/>
-          <w:lang w:eastAsia="es-ES"/>
+          <w:lang w:val="en-GB" w:eastAsia="en-GB"/>
         </w:rPr>
         <w:drawing>
           <wp:inline distT="0" distB="0" distL="0" distR="0" wp14:anchorId="73B931CD" wp14:editId="22B87950">
@@ -3328,21 +3329,7 @@
         <w:rPr>
           <w:rFonts w:ascii="Arial" w:hAnsi="Arial" w:cs="Arial"/>
         </w:rPr>
-        <w:t xml:space="preserve"> </w:t>
-      </w:r>
-      <w:proofErr w:type="spellStart"/>
-      <w:r>
-        <w:rPr>
-          <w:rFonts w:ascii="Arial" w:hAnsi="Arial" w:cs="Arial"/>
-        </w:rPr>
-        <w:t>Wereable</w:t>
-      </w:r>
-      <w:proofErr w:type="spellEnd"/>
-      <w:r>
-        <w:rPr>
-          <w:rFonts w:ascii="Arial" w:hAnsi="Arial" w:cs="Arial"/>
-        </w:rPr>
-        <w:t>. Fuente ([7])</w:t>
+        <w:t xml:space="preserve"> Wereable. Fuente ([7])</w:t>
       </w:r>
     </w:p>
     <w:p>
@@ -3352,14 +3339,14 @@
           <w:rFonts w:ascii="Arial" w:hAnsi="Arial" w:cs="Arial"/>
         </w:rPr>
       </w:pPr>
-      <w:bookmarkStart w:id="4" w:name="_Toc21732413"/>
+      <w:bookmarkStart w:id="5" w:name="_Toc21948288"/>
       <w:r>
         <w:rPr>
           <w:rFonts w:ascii="Arial" w:hAnsi="Arial" w:cs="Arial"/>
         </w:rPr>
         <w:t>Resumen aplicaciones vistas:</w:t>
       </w:r>
-      <w:bookmarkEnd w:id="4"/>
+      <w:bookmarkEnd w:id="5"/>
     </w:p>
     <w:p>
       <w:pPr>
@@ -3758,7 +3745,7 @@
       <w:r>
         <w:rPr>
           <w:noProof/>
-          <w:lang w:eastAsia="es-ES"/>
+          <w:lang w:val="en-GB" w:eastAsia="en-GB"/>
         </w:rPr>
         <w:drawing>
           <wp:inline distT="0" distB="0" distL="0" distR="0" wp14:anchorId="1A12C503" wp14:editId="5D1CBA7D">
@@ -3854,7 +3841,7 @@
           <w:rFonts w:ascii="Arial" w:hAnsi="Arial" w:cs="Arial"/>
         </w:rPr>
       </w:pPr>
-      <w:bookmarkStart w:id="5" w:name="_Toc21732414"/>
+      <w:bookmarkStart w:id="6" w:name="_Toc21948289"/>
       <w:r>
         <w:rPr>
           <w:rFonts w:ascii="Arial" w:hAnsi="Arial" w:cs="Arial"/>
@@ -3868,7 +3855,7 @@
         </w:rPr>
         <w:t>:</w:t>
       </w:r>
-      <w:bookmarkEnd w:id="5"/>
+      <w:bookmarkEnd w:id="6"/>
     </w:p>
     <w:p>
       <w:pPr>
@@ -4736,7 +4723,7 @@
           <w:rFonts w:ascii="Arial" w:hAnsi="Arial" w:cs="Arial"/>
         </w:rPr>
       </w:pPr>
-      <w:bookmarkStart w:id="6" w:name="_Toc21732415"/>
+      <w:bookmarkStart w:id="7" w:name="_Toc21948290"/>
       <w:r>
         <w:rPr>
           <w:rFonts w:ascii="Arial" w:hAnsi="Arial" w:cs="Arial"/>
@@ -4749,7 +4736,7 @@
         </w:rPr>
         <w:t>:</w:t>
       </w:r>
-      <w:bookmarkEnd w:id="6"/>
+      <w:bookmarkEnd w:id="7"/>
     </w:p>
     <w:p>
       <w:pPr>
@@ -4801,14 +4788,18 @@
         </w:rPr>
         <w:t xml:space="preserve"> </w:t>
       </w:r>
-      <w:proofErr w:type="spellStart"/>
-      <w:r>
-        <w:rPr>
-          <w:rFonts w:ascii="Arial" w:hAnsi="Arial" w:cs="Arial"/>
-        </w:rPr>
-        <w:t>Sobretodo</w:t>
-      </w:r>
-      <w:proofErr w:type="spellEnd"/>
+      <w:r>
+        <w:rPr>
+          <w:rFonts w:ascii="Arial" w:hAnsi="Arial" w:cs="Arial"/>
+        </w:rPr>
+        <w:t xml:space="preserve">Sobre </w:t>
+      </w:r>
+      <w:r>
+        <w:rPr>
+          <w:rFonts w:ascii="Arial" w:hAnsi="Arial" w:cs="Arial"/>
+        </w:rPr>
+        <w:t>todo,</w:t>
+      </w:r>
       <w:r>
         <w:rPr>
           <w:rFonts w:ascii="Arial" w:hAnsi="Arial" w:cs="Arial"/>
@@ -4944,7 +4935,19 @@
         <w:rPr>
           <w:rFonts w:ascii="Arial" w:hAnsi="Arial" w:cs="Arial"/>
         </w:rPr>
-        <w:t>se abarcará el desarrollo una o más pantallas</w:t>
+        <w:t>se a</w:t>
+      </w:r>
+      <w:r>
+        <w:rPr>
+          <w:rFonts w:ascii="Arial" w:hAnsi="Arial" w:cs="Arial"/>
+        </w:rPr>
+        <w:t xml:space="preserve">barcará el desarrollo una o 2 </w:t>
+      </w:r>
+      <w:r>
+        <w:rPr>
+          <w:rFonts w:ascii="Arial" w:hAnsi="Arial" w:cs="Arial"/>
+        </w:rPr>
+        <w:t>pantallas</w:t>
       </w:r>
       <w:r>
         <w:rPr>
@@ -4962,13 +4965,70 @@
         <w:rPr>
           <w:rFonts w:ascii="Arial" w:hAnsi="Arial" w:cs="Arial"/>
         </w:rPr>
+        <w:t xml:space="preserve"> Si durante un </w:t>
+      </w:r>
+      <w:r>
+        <w:rPr>
+          <w:rFonts w:ascii="Arial" w:hAnsi="Arial" w:cs="Arial"/>
+          <w:i/>
+        </w:rPr>
+        <w:t>sprint</w:t>
+      </w:r>
+      <w:r>
+        <w:rPr>
+          <w:rFonts w:ascii="Arial" w:hAnsi="Arial" w:cs="Arial"/>
+        </w:rPr>
+        <w:t xml:space="preserve"> se desarrolla más de 2 pantallas, aquellas tareas que requieran interactuar con los </w:t>
+      </w:r>
+      <w:proofErr w:type="spellStart"/>
+      <w:r>
+        <w:rPr>
+          <w:rFonts w:ascii="Arial" w:hAnsi="Arial" w:cs="Arial"/>
+          <w:i/>
+        </w:rPr>
+        <w:t>early</w:t>
+      </w:r>
+      <w:proofErr w:type="spellEnd"/>
+      <w:r>
+        <w:rPr>
+          <w:rFonts w:ascii="Arial" w:hAnsi="Arial" w:cs="Arial"/>
+          <w:i/>
+        </w:rPr>
         <w:t xml:space="preserve"> </w:t>
       </w:r>
-      <w:r>
-        <w:rPr>
-          <w:rFonts w:ascii="Arial" w:hAnsi="Arial" w:cs="Arial"/>
-        </w:rPr>
-        <w:t xml:space="preserve">El desarrollo de cada una de las pantallas </w:t>
+      <w:proofErr w:type="spellStart"/>
+      <w:r>
+        <w:rPr>
+          <w:rFonts w:ascii="Arial" w:hAnsi="Arial" w:cs="Arial"/>
+          <w:i/>
+        </w:rPr>
+        <w:t>adopters</w:t>
+      </w:r>
+      <w:proofErr w:type="spellEnd"/>
+      <w:r>
+        <w:rPr>
+          <w:rFonts w:ascii="Arial" w:hAnsi="Arial" w:cs="Arial"/>
+          <w:i/>
+        </w:rPr>
+        <w:t xml:space="preserve">, </w:t>
+      </w:r>
+      <w:r>
+        <w:rPr>
+          <w:rFonts w:ascii="Arial" w:hAnsi="Arial" w:cs="Arial"/>
+        </w:rPr>
+        <w:t xml:space="preserve">se realizarán en el mismo periodo de tiempo. Estas tareas se indican con un asterisco. </w:t>
+      </w:r>
+      <w:r>
+        <w:rPr>
+          <w:rFonts w:ascii="Arial" w:hAnsi="Arial" w:cs="Arial"/>
+        </w:rPr>
+        <w:t>El</w:t>
+      </w:r>
+      <w:r>
+        <w:rPr>
+          <w:rFonts w:ascii="Arial" w:hAnsi="Arial" w:cs="Arial"/>
+        </w:rPr>
+        <w:t xml:space="preserve"> desarrollo de cada una de las pantallas </w:t>
       </w:r>
       <w:r>
         <w:rPr>
@@ -5027,6 +5087,12 @@
         </w:rPr>
         <w:t xml:space="preserve"> para determinar cuáles son las necesidades para dicha pantalla.</w:t>
       </w:r>
+      <w:r>
+        <w:rPr>
+          <w:rFonts w:ascii="Arial" w:hAnsi="Arial" w:cs="Arial"/>
+        </w:rPr>
+        <w:t xml:space="preserve"> (*)</w:t>
+      </w:r>
     </w:p>
     <w:p>
       <w:pPr>
@@ -5135,6 +5201,12 @@
         </w:rPr>
         <w:t>.</w:t>
       </w:r>
+      <w:r>
+        <w:rPr>
+          <w:rFonts w:ascii="Arial" w:hAnsi="Arial" w:cs="Arial"/>
+        </w:rPr>
+        <w:t xml:space="preserve"> (*)</w:t>
+      </w:r>
     </w:p>
     <w:p>
       <w:pPr>
@@ -5181,6 +5253,12 @@
         </w:rPr>
         <w:t>.</w:t>
       </w:r>
+      <w:r>
+        <w:rPr>
+          <w:rFonts w:ascii="Arial" w:hAnsi="Arial" w:cs="Arial"/>
+        </w:rPr>
+        <w:t xml:space="preserve"> (*)</w:t>
+      </w:r>
     </w:p>
     <w:p>
       <w:pPr>
@@ -5312,7 +5390,14 @@
         <w:rPr>
           <w:rFonts w:ascii="Arial" w:hAnsi="Arial" w:cs="Arial"/>
         </w:rPr>
-        <w:t xml:space="preserve">inicial se hará una colección inicial de todas las tareas y requisitos que debe cumplir el proyecto en general, que permita generar un </w:t>
+        <w:t xml:space="preserve">inicial se hará una colección </w:t>
+      </w:r>
+      <w:r>
+        <w:rPr>
+          <w:rFonts w:ascii="Arial" w:hAnsi="Arial" w:cs="Arial"/>
+        </w:rPr>
+        <w:lastRenderedPageBreak/>
+        <w:t xml:space="preserve">inicial de todas las tareas y requisitos que debe cumplir el proyecto en general, que permita generar un </w:t>
       </w:r>
       <w:proofErr w:type="spellStart"/>
       <w:r>
@@ -5365,7 +5450,6 @@
         <w:rPr>
           <w:rFonts w:ascii="Arial" w:hAnsi="Arial" w:cs="Arial"/>
         </w:rPr>
-        <w:lastRenderedPageBreak/>
         <w:t>Al inicio del proyecto</w:t>
       </w:r>
       <w:r>
@@ -5496,15 +5580,7 @@
         <w:rPr>
           <w:rFonts w:ascii="Arial" w:hAnsi="Arial" w:cs="Arial"/>
         </w:rPr>
-        <w:t>habrá un hito que coincidirá con una</w:t>
-      </w:r>
-      <w:bookmarkStart w:id="7" w:name="_GoBack"/>
-      <w:bookmarkEnd w:id="7"/>
-      <w:r>
-        <w:rPr>
-          <w:rFonts w:ascii="Arial" w:hAnsi="Arial" w:cs="Arial"/>
-        </w:rPr>
-        <w:t xml:space="preserve"> entrega al cliente para que pueda evaluar una aplicación funcional y pueda ir reconduciendo el contenido de las siguientes entregas según su criterio. El 2º sprint después de cada hito (el </w:t>
+        <w:t xml:space="preserve">habrá un hito que coincidirá con una entrega al cliente para que pueda evaluar una aplicación funcional y pueda ir reconduciendo el contenido de las siguientes entregas según su criterio. El 2º sprint después de cada hito (el </w:t>
       </w:r>
       <w:r>
         <w:rPr>
@@ -5552,21 +5628,19 @@
         <w:rPr>
           <w:rFonts w:ascii="Arial" w:hAnsi="Arial" w:cs="Arial"/>
         </w:rPr>
-        <w:t xml:space="preserve">En la figura 6, se expone una </w:t>
-      </w:r>
-      <w:proofErr w:type="spellStart"/>
-      <w:r>
-        <w:rPr>
-          <w:rFonts w:ascii="Arial" w:hAnsi="Arial" w:cs="Arial"/>
-        </w:rPr>
-        <w:t>previsualización</w:t>
-      </w:r>
-      <w:proofErr w:type="spellEnd"/>
-      <w:r>
-        <w:rPr>
-          <w:rFonts w:ascii="Arial" w:hAnsi="Arial" w:cs="Arial"/>
-        </w:rPr>
-        <w:t xml:space="preserve"> del diagrama de Gantt</w:t>
+        <w:t>En la figura 6,</w:t>
+      </w:r>
+      <w:r>
+        <w:rPr>
+          <w:rFonts w:ascii="Arial" w:hAnsi="Arial" w:cs="Arial"/>
+        </w:rPr>
+        <w:t xml:space="preserve"> se expone una pequeña parte </w:t>
+      </w:r>
+      <w:r>
+        <w:rPr>
+          <w:rFonts w:ascii="Arial" w:hAnsi="Arial" w:cs="Arial"/>
+        </w:rPr>
+        <w:t>del diagrama de Gantt</w:t>
       </w:r>
       <w:r>
         <w:rPr>
@@ -5591,11 +5665,43 @@
         <w:rPr>
           <w:rFonts w:ascii="Arial" w:hAnsi="Arial" w:cs="Arial"/>
         </w:rPr>
-        <w:t>. El mismo se puede encontrar a tamaño real en el anexo A.</w:t>
+        <w:t xml:space="preserve">. El mismo se puede encontrar </w:t>
+      </w:r>
+      <w:r>
+        <w:rPr>
+          <w:rFonts w:ascii="Arial" w:hAnsi="Arial" w:cs="Arial"/>
+        </w:rPr>
+        <w:t>completo para todo el ámbito del proyecto</w:t>
+      </w:r>
+      <w:r>
+        <w:rPr>
+          <w:rFonts w:ascii="Arial" w:hAnsi="Arial" w:cs="Arial"/>
+        </w:rPr>
+        <w:t xml:space="preserve"> en el anexo A.</w:t>
+      </w:r>
+      <w:r>
+        <w:rPr>
+          <w:rFonts w:ascii="Arial" w:hAnsi="Arial" w:cs="Arial"/>
+        </w:rPr>
+        <w:t xml:space="preserve"> Los </w:t>
+      </w:r>
+      <w:r>
+        <w:rPr>
+          <w:rFonts w:ascii="Arial" w:hAnsi="Arial" w:cs="Arial"/>
+          <w:i/>
+        </w:rPr>
+        <w:t xml:space="preserve">sprint </w:t>
+      </w:r>
+      <w:r>
+        <w:rPr>
+          <w:rFonts w:ascii="Arial" w:hAnsi="Arial" w:cs="Arial"/>
+        </w:rPr>
+        <w:t>están representados en rojo y las tareas principales del proyecto en morado. Las subtareas que conforman las tareas principales se encuentran de color azul. Los hitos del proyecto corresponden con las entregas del proyecto (PEC 2, 3, 4 y 5) se encuentran de color amarillo. Por último, la defensa del TFM se encuentra de color verde, incluyéndose dentro de la planificación del proyecto.</w:t>
       </w:r>
     </w:p>
     <w:p>
       <w:pPr>
+        <w:jc w:val="center"/>
         <w:rPr>
           <w:rFonts w:ascii="Arial" w:eastAsiaTheme="majorEastAsia" w:hAnsi="Arial" w:cs="Arial"/>
           <w:color w:val="2E74B5" w:themeColor="accent1" w:themeShade="BF"/>
@@ -5606,13 +5712,13 @@
       <w:r>
         <w:rPr>
           <w:noProof/>
-          <w:lang w:eastAsia="es-ES"/>
+          <w:lang w:val="en-GB" w:eastAsia="en-GB"/>
         </w:rPr>
         <w:drawing>
-          <wp:inline distT="0" distB="0" distL="0" distR="0" wp14:anchorId="322B224E" wp14:editId="3BCFDC75">
-            <wp:extent cx="5261675" cy="4585404"/>
+          <wp:inline distT="0" distB="0" distL="0" distR="0" wp14:anchorId="5E623E0E" wp14:editId="5940505D">
+            <wp:extent cx="4972050" cy="3175938"/>
             <wp:effectExtent l="0" t="0" r="0" b="5715"/>
-            <wp:docPr id="2" name="Imagen 2"/>
+            <wp:docPr id="12" name="Imagen 12"/>
             <wp:cNvGraphicFramePr>
               <a:graphicFrameLocks xmlns:a="http://schemas.openxmlformats.org/drawingml/2006/main" noChangeAspect="1"/>
             </wp:cNvGraphicFramePr>
@@ -5632,7 +5738,7 @@
                   <pic:spPr>
                     <a:xfrm>
                       <a:off x="0" y="0"/>
-                      <a:ext cx="5270087" cy="4592735"/>
+                      <a:ext cx="4979063" cy="3180417"/>
                     </a:xfrm>
                     <a:prstGeom prst="rect">
                       <a:avLst/>
@@ -5688,7 +5794,7 @@
           <w:rFonts w:ascii="Arial" w:hAnsi="Arial" w:cs="Arial"/>
         </w:rPr>
       </w:pPr>
-      <w:bookmarkStart w:id="8" w:name="_Toc21732416"/>
+      <w:bookmarkStart w:id="8" w:name="_Toc21948291"/>
       <w:r>
         <w:rPr>
           <w:rFonts w:ascii="Arial" w:hAnsi="Arial" w:cs="Arial"/>
@@ -6052,6 +6158,34 @@
         <w:rPr>
           <w:rFonts w:ascii="Arial" w:hAnsi="Arial" w:cs="Arial"/>
         </w:rPr>
+        <w:t xml:space="preserve"> Wereable </w:t>
+      </w:r>
+      <w:proofErr w:type="spellStart"/>
+      <w:r>
+        <w:rPr>
+          <w:rFonts w:ascii="Arial" w:hAnsi="Arial" w:cs="Arial"/>
+        </w:rPr>
+        <w:t>computing</w:t>
+      </w:r>
+      <w:proofErr w:type="spellEnd"/>
+      <w:r>
+        <w:rPr>
+          <w:rFonts w:ascii="Arial" w:hAnsi="Arial" w:cs="Arial"/>
+        </w:rPr>
+        <w:t xml:space="preserve">: a </w:t>
+      </w:r>
+      <w:proofErr w:type="spellStart"/>
+      <w:r>
+        <w:rPr>
+          <w:rFonts w:ascii="Arial" w:hAnsi="Arial" w:cs="Arial"/>
+        </w:rPr>
+        <w:t>first</w:t>
+      </w:r>
+      <w:proofErr w:type="spellEnd"/>
+      <w:r>
+        <w:rPr>
+          <w:rFonts w:ascii="Arial" w:hAnsi="Arial" w:cs="Arial"/>
+        </w:rPr>
         <w:t xml:space="preserve"> </w:t>
       </w:r>
       <w:proofErr w:type="spellStart"/>
@@ -6059,7 +6193,7 @@
         <w:rPr>
           <w:rFonts w:ascii="Arial" w:hAnsi="Arial" w:cs="Arial"/>
         </w:rPr>
-        <w:t>Wereable</w:t>
+        <w:t>step</w:t>
       </w:r>
       <w:proofErr w:type="spellEnd"/>
       <w:r>
@@ -6073,48 +6207,6 @@
         <w:rPr>
           <w:rFonts w:ascii="Arial" w:hAnsi="Arial" w:cs="Arial"/>
         </w:rPr>
-        <w:t>computing</w:t>
-      </w:r>
-      <w:proofErr w:type="spellEnd"/>
-      <w:r>
-        <w:rPr>
-          <w:rFonts w:ascii="Arial" w:hAnsi="Arial" w:cs="Arial"/>
-        </w:rPr>
-        <w:t xml:space="preserve">: a </w:t>
-      </w:r>
-      <w:proofErr w:type="spellStart"/>
-      <w:r>
-        <w:rPr>
-          <w:rFonts w:ascii="Arial" w:hAnsi="Arial" w:cs="Arial"/>
-        </w:rPr>
-        <w:t>first</w:t>
-      </w:r>
-      <w:proofErr w:type="spellEnd"/>
-      <w:r>
-        <w:rPr>
-          <w:rFonts w:ascii="Arial" w:hAnsi="Arial" w:cs="Arial"/>
-        </w:rPr>
-        <w:t xml:space="preserve"> </w:t>
-      </w:r>
-      <w:proofErr w:type="spellStart"/>
-      <w:r>
-        <w:rPr>
-          <w:rFonts w:ascii="Arial" w:hAnsi="Arial" w:cs="Arial"/>
-        </w:rPr>
-        <w:t>step</w:t>
-      </w:r>
-      <w:proofErr w:type="spellEnd"/>
-      <w:r>
-        <w:rPr>
-          <w:rFonts w:ascii="Arial" w:hAnsi="Arial" w:cs="Arial"/>
-        </w:rPr>
-        <w:t xml:space="preserve"> </w:t>
-      </w:r>
-      <w:proofErr w:type="spellStart"/>
-      <w:r>
-        <w:rPr>
-          <w:rFonts w:ascii="Arial" w:hAnsi="Arial" w:cs="Arial"/>
-        </w:rPr>
         <w:t>toward</w:t>
       </w:r>
       <w:proofErr w:type="spellEnd"/>
@@ -6136,21 +6228,7 @@
         <w:rPr>
           <w:rFonts w:ascii="Arial" w:hAnsi="Arial" w:cs="Arial"/>
         </w:rPr>
-        <w:t xml:space="preserve">. </w:t>
-      </w:r>
-      <w:proofErr w:type="spellStart"/>
-      <w:r>
-        <w:rPr>
-          <w:rFonts w:ascii="Arial" w:hAnsi="Arial" w:cs="Arial"/>
-        </w:rPr>
-        <w:t>Computer</w:t>
-      </w:r>
-      <w:proofErr w:type="spellEnd"/>
-      <w:r>
-        <w:rPr>
-          <w:rFonts w:ascii="Arial" w:hAnsi="Arial" w:cs="Arial"/>
-        </w:rPr>
-        <w:t>, vol. 30, no. 2, pp. 25-32, Feb. 1997.</w:t>
+        <w:t>. Computer, vol. 30, no. 2, pp. 25-32, Feb. 1997.</w:t>
       </w:r>
     </w:p>
     <w:p>
@@ -6391,6 +6469,40 @@
         <w:rPr>
           <w:rFonts w:ascii="Arial" w:hAnsi="Arial" w:cs="Arial"/>
         </w:rPr>
+        <w:t xml:space="preserve"> for Home-</w:t>
+      </w:r>
+      <w:proofErr w:type="spellStart"/>
+      <w:r>
+        <w:rPr>
+          <w:rFonts w:ascii="Arial" w:hAnsi="Arial" w:cs="Arial"/>
+        </w:rPr>
+        <w:t>Mon</w:t>
+      </w:r>
+      <w:r>
+        <w:rPr>
+          <w:rFonts w:ascii="Arial" w:hAnsi="Arial" w:cs="Arial"/>
+        </w:rPr>
+        <w:t>itoring</w:t>
+      </w:r>
+      <w:proofErr w:type="spellEnd"/>
+      <w:r>
+        <w:rPr>
+          <w:rFonts w:ascii="Arial" w:hAnsi="Arial" w:cs="Arial"/>
+        </w:rPr>
+        <w:t xml:space="preserve"> of </w:t>
+      </w:r>
+      <w:proofErr w:type="spellStart"/>
+      <w:r>
+        <w:rPr>
+          <w:rFonts w:ascii="Arial" w:hAnsi="Arial" w:cs="Arial"/>
+        </w:rPr>
+        <w:t>Rheumatoid</w:t>
+      </w:r>
+      <w:proofErr w:type="spellEnd"/>
+      <w:r>
+        <w:rPr>
+          <w:rFonts w:ascii="Arial" w:hAnsi="Arial" w:cs="Arial"/>
+        </w:rPr>
         <w:t xml:space="preserve"> </w:t>
       </w:r>
       <w:proofErr w:type="spellStart"/>
@@ -6398,54 +6510,6 @@
         <w:rPr>
           <w:rFonts w:ascii="Arial" w:hAnsi="Arial" w:cs="Arial"/>
         </w:rPr>
-        <w:t>for</w:t>
-      </w:r>
-      <w:proofErr w:type="spellEnd"/>
-      <w:r>
-        <w:rPr>
-          <w:rFonts w:ascii="Arial" w:hAnsi="Arial" w:cs="Arial"/>
-        </w:rPr>
-        <w:t xml:space="preserve"> Home-</w:t>
-      </w:r>
-      <w:proofErr w:type="spellStart"/>
-      <w:r>
-        <w:rPr>
-          <w:rFonts w:ascii="Arial" w:hAnsi="Arial" w:cs="Arial"/>
-        </w:rPr>
-        <w:t>Mon</w:t>
-      </w:r>
-      <w:r>
-        <w:rPr>
-          <w:rFonts w:ascii="Arial" w:hAnsi="Arial" w:cs="Arial"/>
-        </w:rPr>
-        <w:t>itoring</w:t>
-      </w:r>
-      <w:proofErr w:type="spellEnd"/>
-      <w:r>
-        <w:rPr>
-          <w:rFonts w:ascii="Arial" w:hAnsi="Arial" w:cs="Arial"/>
-        </w:rPr>
-        <w:t xml:space="preserve"> of </w:t>
-      </w:r>
-      <w:proofErr w:type="spellStart"/>
-      <w:r>
-        <w:rPr>
-          <w:rFonts w:ascii="Arial" w:hAnsi="Arial" w:cs="Arial"/>
-        </w:rPr>
-        <w:t>Rheumatoid</w:t>
-      </w:r>
-      <w:proofErr w:type="spellEnd"/>
-      <w:r>
-        <w:rPr>
-          <w:rFonts w:ascii="Arial" w:hAnsi="Arial" w:cs="Arial"/>
-        </w:rPr>
-        <w:t xml:space="preserve"> </w:t>
-      </w:r>
-      <w:proofErr w:type="spellStart"/>
-      <w:r>
-        <w:rPr>
-          <w:rFonts w:ascii="Arial" w:hAnsi="Arial" w:cs="Arial"/>
-        </w:rPr>
         <w:t>Arthritis</w:t>
       </w:r>
       <w:proofErr w:type="spellEnd"/>
@@ -6459,35 +6523,7 @@
         <w:rPr>
           <w:rFonts w:ascii="Arial" w:hAnsi="Arial" w:cs="Arial"/>
         </w:rPr>
-        <w:t xml:space="preserve"> 2014 11th International </w:t>
-      </w:r>
-      <w:proofErr w:type="spellStart"/>
-      <w:r>
-        <w:rPr>
-          <w:rFonts w:ascii="Arial" w:hAnsi="Arial" w:cs="Arial"/>
-        </w:rPr>
-        <w:t>Conference</w:t>
-      </w:r>
-      <w:proofErr w:type="spellEnd"/>
-      <w:r>
-        <w:rPr>
-          <w:rFonts w:ascii="Arial" w:hAnsi="Arial" w:cs="Arial"/>
-        </w:rPr>
-        <w:t xml:space="preserve"> </w:t>
-      </w:r>
-      <w:proofErr w:type="spellStart"/>
-      <w:r>
-        <w:rPr>
-          <w:rFonts w:ascii="Arial" w:hAnsi="Arial" w:cs="Arial"/>
-        </w:rPr>
-        <w:t>on</w:t>
-      </w:r>
-      <w:proofErr w:type="spellEnd"/>
-      <w:r>
-        <w:rPr>
-          <w:rFonts w:ascii="Arial" w:hAnsi="Arial" w:cs="Arial"/>
-        </w:rPr>
-        <w:t xml:space="preserve"> Wearable and </w:t>
+        <w:t xml:space="preserve"> 2014 11th International Conference on Wearable and </w:t>
       </w:r>
       <w:proofErr w:type="spellStart"/>
       <w:r>
@@ -6719,21 +6755,7 @@
         <w:rPr>
           <w:rFonts w:ascii="Arial" w:hAnsi="Arial" w:cs="Arial"/>
         </w:rPr>
-        <w:t xml:space="preserve"> </w:t>
-      </w:r>
-      <w:proofErr w:type="spellStart"/>
-      <w:r>
-        <w:rPr>
-          <w:rFonts w:ascii="Arial" w:hAnsi="Arial" w:cs="Arial"/>
-        </w:rPr>
-        <w:t>Wereable</w:t>
-      </w:r>
-      <w:proofErr w:type="spellEnd"/>
-      <w:r>
-        <w:rPr>
-          <w:rFonts w:ascii="Arial" w:hAnsi="Arial" w:cs="Arial"/>
-        </w:rPr>
-        <w:t xml:space="preserve">. [Consultado el: 07/10/2019]. Disponible en </w:t>
+        <w:t xml:space="preserve"> Wereable. [Consultado el: 07/10/2019]. Disponible en </w:t>
       </w:r>
       <w:r>
         <w:rPr>
@@ -6909,7 +6931,21 @@
         <w:rPr>
           <w:rFonts w:ascii="Arial" w:hAnsi="Arial" w:cs="Arial"/>
         </w:rPr>
-        <w:t>López, Gregorio; Custodia, Victor; Moreno, José Ignacio. LOBIN: E-</w:t>
+        <w:t xml:space="preserve">López, Gregorio; Custodia, </w:t>
+      </w:r>
+      <w:proofErr w:type="spellStart"/>
+      <w:r>
+        <w:rPr>
+          <w:rFonts w:ascii="Arial" w:hAnsi="Arial" w:cs="Arial"/>
+        </w:rPr>
+        <w:t>Victor</w:t>
+      </w:r>
+      <w:proofErr w:type="spellEnd"/>
+      <w:r>
+        <w:rPr>
+          <w:rFonts w:ascii="Arial" w:hAnsi="Arial" w:cs="Arial"/>
+        </w:rPr>
+        <w:t>; Moreno, José Ignacio. LOBIN: E-</w:t>
       </w:r>
       <w:proofErr w:type="spellStart"/>
       <w:r>
@@ -6951,6 +6987,20 @@
         <w:rPr>
           <w:rFonts w:ascii="Arial" w:hAnsi="Arial" w:cs="Arial"/>
         </w:rPr>
+        <w:t xml:space="preserve"> for </w:t>
+      </w:r>
+      <w:proofErr w:type="spellStart"/>
+      <w:r>
+        <w:rPr>
+          <w:rFonts w:ascii="Arial" w:hAnsi="Arial" w:cs="Arial"/>
+        </w:rPr>
+        <w:t>Healthcare</w:t>
+      </w:r>
+      <w:proofErr w:type="spellEnd"/>
+      <w:r>
+        <w:rPr>
+          <w:rFonts w:ascii="Arial" w:hAnsi="Arial" w:cs="Arial"/>
+        </w:rPr>
         <w:t xml:space="preserve"> </w:t>
       </w:r>
       <w:proofErr w:type="spellStart"/>
@@ -6958,34 +7008,6 @@
         <w:rPr>
           <w:rFonts w:ascii="Arial" w:hAnsi="Arial" w:cs="Arial"/>
         </w:rPr>
-        <w:t>for</w:t>
-      </w:r>
-      <w:proofErr w:type="spellEnd"/>
-      <w:r>
-        <w:rPr>
-          <w:rFonts w:ascii="Arial" w:hAnsi="Arial" w:cs="Arial"/>
-        </w:rPr>
-        <w:t xml:space="preserve"> </w:t>
-      </w:r>
-      <w:proofErr w:type="spellStart"/>
-      <w:r>
-        <w:rPr>
-          <w:rFonts w:ascii="Arial" w:hAnsi="Arial" w:cs="Arial"/>
-        </w:rPr>
-        <w:t>Healthcare</w:t>
-      </w:r>
-      <w:proofErr w:type="spellEnd"/>
-      <w:r>
-        <w:rPr>
-          <w:rFonts w:ascii="Arial" w:hAnsi="Arial" w:cs="Arial"/>
-        </w:rPr>
-        <w:t xml:space="preserve"> </w:t>
-      </w:r>
-      <w:proofErr w:type="spellStart"/>
-      <w:r>
-        <w:rPr>
-          <w:rFonts w:ascii="Arial" w:hAnsi="Arial" w:cs="Arial"/>
-        </w:rPr>
         <w:t>Monitoring</w:t>
       </w:r>
       <w:proofErr w:type="spellEnd"/>
@@ -7035,21 +7057,7 @@
         <w:rPr>
           <w:rFonts w:ascii="Arial" w:hAnsi="Arial" w:cs="Arial"/>
         </w:rPr>
-        <w:t xml:space="preserve"> </w:t>
-      </w:r>
-      <w:proofErr w:type="spellStart"/>
-      <w:r>
-        <w:rPr>
-          <w:rFonts w:ascii="Arial" w:hAnsi="Arial" w:cs="Arial"/>
-        </w:rPr>
-        <w:t>on</w:t>
-      </w:r>
-      <w:proofErr w:type="spellEnd"/>
-      <w:r>
-        <w:rPr>
-          <w:rFonts w:ascii="Arial" w:hAnsi="Arial" w:cs="Arial"/>
-        </w:rPr>
-        <w:t xml:space="preserve"> </w:t>
+        <w:t xml:space="preserve"> on </w:t>
       </w:r>
       <w:proofErr w:type="spellStart"/>
       <w:r>
@@ -7641,7 +7649,7 @@
 </file>
 
 <file path=word/numbering.xml><?xml version="1.0" encoding="utf-8"?>
-<w:numbering xmlns:wpc="http://schemas.microsoft.com/office/word/2010/wordprocessingCanvas" xmlns:cx="http://schemas.microsoft.com/office/drawing/2014/chartex" xmlns:mc="http://schemas.openxmlformats.org/markup-compatibility/2006" xmlns:o="urn:schemas-microsoft-com:office:office" xmlns:r="http://schemas.openxmlformats.org/officeDocument/2006/relationships" xmlns:m="http://schemas.openxmlformats.org/officeDocument/2006/math" xmlns:v="urn:schemas-microsoft-com:vml" xmlns:wp14="http://schemas.microsoft.com/office/word/2010/wordprocessingDrawing" xmlns:wp="http://schemas.openxmlformats.org/drawingml/2006/wordprocessingDrawing" xmlns:w10="urn:schemas-microsoft-com:office:word" xmlns:w="http://schemas.openxmlformats.org/wordprocessingml/2006/main" xmlns:w14="http://schemas.microsoft.com/office/word/2010/wordml" xmlns:w15="http://schemas.microsoft.com/office/word/2012/wordml" xmlns:w16se="http://schemas.microsoft.com/office/word/2015/wordml/symex" xmlns:wpg="http://schemas.microsoft.com/office/word/2010/wordprocessingGroup" xmlns:wpi="http://schemas.microsoft.com/office/word/2010/wordprocessingInk" xmlns:wne="http://schemas.microsoft.com/office/word/2006/wordml" xmlns:wps="http://schemas.microsoft.com/office/word/2010/wordprocessingShape" mc:Ignorable="w14 w15 w16se wp14">
+<w:numbering xmlns:wpc="http://schemas.microsoft.com/office/word/2010/wordprocessingCanvas" xmlns:cx="http://schemas.microsoft.com/office/drawing/2014/chartex" xmlns:cx1="http://schemas.microsoft.com/office/drawing/2015/9/8/chartex" xmlns:mc="http://schemas.openxmlformats.org/markup-compatibility/2006" xmlns:o="urn:schemas-microsoft-com:office:office" xmlns:r="http://schemas.openxmlformats.org/officeDocument/2006/relationships" xmlns:m="http://schemas.openxmlformats.org/officeDocument/2006/math" xmlns:v="urn:schemas-microsoft-com:vml" xmlns:wp14="http://schemas.microsoft.com/office/word/2010/wordprocessingDrawing" xmlns:wp="http://schemas.openxmlformats.org/drawingml/2006/wordprocessingDrawing" xmlns:w10="urn:schemas-microsoft-com:office:word" xmlns:w="http://schemas.openxmlformats.org/wordprocessingml/2006/main" xmlns:w14="http://schemas.microsoft.com/office/word/2010/wordml" xmlns:w15="http://schemas.microsoft.com/office/word/2012/wordml" xmlns:w16se="http://schemas.microsoft.com/office/word/2015/wordml/symex" xmlns:wpg="http://schemas.microsoft.com/office/word/2010/wordprocessingGroup" xmlns:wpi="http://schemas.microsoft.com/office/word/2010/wordprocessingInk" xmlns:wne="http://schemas.microsoft.com/office/word/2006/wordml" xmlns:wps="http://schemas.microsoft.com/office/word/2010/wordprocessingShape" mc:Ignorable="w14 w15 w16se wp14">
   <w:abstractNum w:abstractNumId="0" w15:restartNumberingAfterBreak="0">
     <w:nsid w:val="077C4F0F"/>
     <w:multiLevelType w:val="hybridMultilevel"/>
@@ -9194,7 +9202,7 @@
 </file>
 
 <file path=word/glossary/document.xml><?xml version="1.0" encoding="utf-8"?>
-<w:glossaryDocument xmlns:wpc="http://schemas.microsoft.com/office/word/2010/wordprocessingCanvas" xmlns:cx="http://schemas.microsoft.com/office/drawing/2014/chartex" xmlns:mc="http://schemas.openxmlformats.org/markup-compatibility/2006" xmlns:o="urn:schemas-microsoft-com:office:office" xmlns:r="http://schemas.openxmlformats.org/officeDocument/2006/relationships" xmlns:m="http://schemas.openxmlformats.org/officeDocument/2006/math" xmlns:v="urn:schemas-microsoft-com:vml" xmlns:wp14="http://schemas.microsoft.com/office/word/2010/wordprocessingDrawing" xmlns:wp="http://schemas.openxmlformats.org/drawingml/2006/wordprocessingDrawing" xmlns:w10="urn:schemas-microsoft-com:office:word" xmlns:w="http://schemas.openxmlformats.org/wordprocessingml/2006/main" xmlns:w14="http://schemas.microsoft.com/office/word/2010/wordml" xmlns:w15="http://schemas.microsoft.com/office/word/2012/wordml" xmlns:w16se="http://schemas.microsoft.com/office/word/2015/wordml/symex" xmlns:wpg="http://schemas.microsoft.com/office/word/2010/wordprocessingGroup" xmlns:wpi="http://schemas.microsoft.com/office/word/2010/wordprocessingInk" xmlns:wne="http://schemas.microsoft.com/office/word/2006/wordml" xmlns:wps="http://schemas.microsoft.com/office/word/2010/wordprocessingShape" mc:Ignorable="w14 w15 w16se wp14">
+<w:glossaryDocument xmlns:wpc="http://schemas.microsoft.com/office/word/2010/wordprocessingCanvas" xmlns:cx="http://schemas.microsoft.com/office/drawing/2014/chartex" xmlns:cx1="http://schemas.microsoft.com/office/drawing/2015/9/8/chartex" xmlns:mc="http://schemas.openxmlformats.org/markup-compatibility/2006" xmlns:o="urn:schemas-microsoft-com:office:office" xmlns:r="http://schemas.openxmlformats.org/officeDocument/2006/relationships" xmlns:m="http://schemas.openxmlformats.org/officeDocument/2006/math" xmlns:v="urn:schemas-microsoft-com:vml" xmlns:wp14="http://schemas.microsoft.com/office/word/2010/wordprocessingDrawing" xmlns:wp="http://schemas.openxmlformats.org/drawingml/2006/wordprocessingDrawing" xmlns:w10="urn:schemas-microsoft-com:office:word" xmlns:w="http://schemas.openxmlformats.org/wordprocessingml/2006/main" xmlns:w14="http://schemas.microsoft.com/office/word/2010/wordml" xmlns:w15="http://schemas.microsoft.com/office/word/2012/wordml" xmlns:w16se="http://schemas.microsoft.com/office/word/2015/wordml/symex" xmlns:wpg="http://schemas.microsoft.com/office/word/2010/wordprocessingGroup" xmlns:wpi="http://schemas.microsoft.com/office/word/2010/wordprocessingInk" xmlns:wne="http://schemas.microsoft.com/office/word/2006/wordml" xmlns:wps="http://schemas.microsoft.com/office/word/2010/wordprocessingShape" mc:Ignorable="w14 w15 w16se wp14">
   <w:docParts>
     <w:docPart>
       <w:docPartPr>
@@ -9337,6 +9345,7 @@
     <w:rsid w:val="00154FFF"/>
     <w:rsid w:val="002830E2"/>
     <w:rsid w:val="002A5564"/>
+    <w:rsid w:val="00330B51"/>
     <w:rsid w:val="0033727A"/>
     <w:rsid w:val="00452774"/>
     <w:rsid w:val="00471AA2"/>
@@ -9344,6 +9353,7 @@
     <w:rsid w:val="00846ABB"/>
     <w:rsid w:val="009E571B"/>
     <w:rsid w:val="00A672FA"/>
+    <w:rsid w:val="00C23962"/>
     <w:rsid w:val="00D46131"/>
   </w:rsids>
   <m:mathPr>
@@ -10099,7 +10109,7 @@
 </file>
 
 <file path=customXml/itemProps2.xml><?xml version="1.0" encoding="utf-8"?>
-<ds:datastoreItem xmlns:ds="http://schemas.openxmlformats.org/officeDocument/2006/customXml" ds:itemID="{6C6F76C7-FE23-4AC9-BED9-18529FB28EA1}">
+<ds:datastoreItem xmlns:ds="http://schemas.openxmlformats.org/officeDocument/2006/customXml" ds:itemID="{8BACD4FD-2EA2-41EF-A66E-103E71190978}">
   <ds:schemaRefs>
     <ds:schemaRef ds:uri="http://schemas.openxmlformats.org/officeDocument/2006/bibliography"/>
   </ds:schemaRefs>

</xml_diff>

<commit_message>
Nombre app provisional Healthshirt
</commit_message>
<xml_diff>
--- a/PEC2/jmcastellano_PEC2.docx
+++ b/PEC2/jmcastellano_PEC2.docx
@@ -1,6 +1,6 @@
 
 <file path=word/document.xml><?xml version="1.0" encoding="utf-8"?>
-<w:document xmlns:wpc="http://schemas.microsoft.com/office/word/2010/wordprocessingCanvas" xmlns:cx="http://schemas.microsoft.com/office/drawing/2014/chartex" xmlns:cx1="http://schemas.microsoft.com/office/drawing/2015/9/8/chartex" xmlns:mc="http://schemas.openxmlformats.org/markup-compatibility/2006" xmlns:o="urn:schemas-microsoft-com:office:office" xmlns:r="http://schemas.openxmlformats.org/officeDocument/2006/relationships" xmlns:m="http://schemas.openxmlformats.org/officeDocument/2006/math" xmlns:v="urn:schemas-microsoft-com:vml" xmlns:wp14="http://schemas.microsoft.com/office/word/2010/wordprocessingDrawing" xmlns:wp="http://schemas.openxmlformats.org/drawingml/2006/wordprocessingDrawing" xmlns:w10="urn:schemas-microsoft-com:office:word" xmlns:w="http://schemas.openxmlformats.org/wordprocessingml/2006/main" xmlns:w14="http://schemas.microsoft.com/office/word/2010/wordml" xmlns:w15="http://schemas.microsoft.com/office/word/2012/wordml" xmlns:w16se="http://schemas.microsoft.com/office/word/2015/wordml/symex" xmlns:wpg="http://schemas.microsoft.com/office/word/2010/wordprocessingGroup" xmlns:wpi="http://schemas.microsoft.com/office/word/2010/wordprocessingInk" xmlns:wne="http://schemas.microsoft.com/office/word/2006/wordml" xmlns:wps="http://schemas.microsoft.com/office/word/2010/wordprocessingShape" mc:Ignorable="w14 w15 w16se wp14">
+<w:document xmlns:wpc="http://schemas.microsoft.com/office/word/2010/wordprocessingCanvas" xmlns:cx="http://schemas.microsoft.com/office/drawing/2014/chartex" xmlns:mc="http://schemas.openxmlformats.org/markup-compatibility/2006" xmlns:o="urn:schemas-microsoft-com:office:office" xmlns:r="http://schemas.openxmlformats.org/officeDocument/2006/relationships" xmlns:m="http://schemas.openxmlformats.org/officeDocument/2006/math" xmlns:v="urn:schemas-microsoft-com:vml" xmlns:wp14="http://schemas.microsoft.com/office/word/2010/wordprocessingDrawing" xmlns:wp="http://schemas.openxmlformats.org/drawingml/2006/wordprocessingDrawing" xmlns:w10="urn:schemas-microsoft-com:office:word" xmlns:w="http://schemas.openxmlformats.org/wordprocessingml/2006/main" xmlns:w14="http://schemas.microsoft.com/office/word/2010/wordml" xmlns:w15="http://schemas.microsoft.com/office/word/2012/wordml" xmlns:w16se="http://schemas.microsoft.com/office/word/2015/wordml/symex" xmlns:wpg="http://schemas.microsoft.com/office/word/2010/wordprocessingGroup" xmlns:wpi="http://schemas.microsoft.com/office/word/2010/wordprocessingInk" xmlns:wne="http://schemas.microsoft.com/office/word/2006/wordml" xmlns:wps="http://schemas.microsoft.com/office/word/2010/wordprocessingShape" mc:Ignorable="w14 w15 w16se wp14">
   <w:body>
     <w:sdt>
       <w:sdtPr>
@@ -34,7 +34,6 @@
             <w:rPr>
               <w:noProof/>
               <w:color w:val="5B9BD5" w:themeColor="accent1"/>
-              <w:lang w:val="en-GB" w:eastAsia="en-GB"/>
             </w:rPr>
             <w:drawing>
               <wp:inline distT="0" distB="0" distL="0" distR="0">
@@ -159,7 +158,7 @@
                   <w:sz w:val="56"/>
                   <w:szCs w:val="72"/>
                 </w:rPr>
-                <w:t>móvil para la monItorización DEL</w:t>
+                <w:t>móvil para la monItorización DE personas</w:t>
               </w:r>
               <w:r>
                 <w:rPr>
@@ -169,27 +168,7 @@
                   <w:sz w:val="56"/>
                   <w:szCs w:val="72"/>
                 </w:rPr>
-                <w:t xml:space="preserve"> </w:t>
-              </w:r>
-              <w:r>
-                <w:rPr>
-                  <w:rFonts w:ascii="Arial" w:eastAsiaTheme="majorEastAsia" w:hAnsi="Arial" w:cs="Arial"/>
-                  <w:caps/>
-                  <w:color w:val="5B9BD5" w:themeColor="accent1"/>
-                  <w:sz w:val="56"/>
-                  <w:szCs w:val="72"/>
-                </w:rPr>
-                <w:t>BIENESTAR</w:t>
-              </w:r>
-              <w:r>
-                <w:rPr>
-                  <w:rFonts w:ascii="Arial" w:eastAsiaTheme="majorEastAsia" w:hAnsi="Arial" w:cs="Arial"/>
-                  <w:caps/>
-                  <w:color w:val="5B9BD5" w:themeColor="accent1"/>
-                  <w:sz w:val="56"/>
-                  <w:szCs w:val="72"/>
-                </w:rPr>
-                <w:t xml:space="preserve"> DE LA GENTE DE LA 3ª EDAD</w:t>
+                <w:t xml:space="preserve"> DE LA 3ª EDAD</w:t>
               </w:r>
             </w:p>
           </w:sdtContent>
@@ -246,7 +225,6 @@
             <w:rPr>
               <w:noProof/>
               <w:color w:val="5B9BD5" w:themeColor="accent1"/>
-              <w:lang w:val="en-GB" w:eastAsia="en-GB"/>
             </w:rPr>
             <mc:AlternateContent>
               <mc:Choice Requires="wps">
@@ -444,7 +422,7 @@
                   </wp:anchor>
                 </w:drawing>
               </mc:Choice>
-              <mc:Fallback>
+              <mc:Fallback xmlns:cx1="http://schemas.microsoft.com/office/drawing/2015/9/8/chartex">
                 <w:pict>
                   <v:shapetype id="_x0000_t202" coordsize="21600,21600" o:spt="202" path="m,l,21600r21600,l21600,xe">
                     <v:stroke joinstyle="miter"/>
@@ -582,7 +560,6 @@
             <w:rPr>
               <w:noProof/>
               <w:color w:val="5B9BD5" w:themeColor="accent1"/>
-              <w:lang w:val="en-GB" w:eastAsia="en-GB"/>
             </w:rPr>
             <w:drawing>
               <wp:inline distT="0" distB="0" distL="0" distR="0">
@@ -680,7 +657,7 @@
             <w:rPr>
               <w:rFonts w:eastAsiaTheme="minorEastAsia"/>
               <w:noProof/>
-              <w:lang w:val="en-GB" w:eastAsia="en-GB"/>
+              <w:lang w:eastAsia="es-ES"/>
             </w:rPr>
           </w:pPr>
           <w:r>
@@ -692,64 +669,111 @@
           <w:r>
             <w:fldChar w:fldCharType="separate"/>
           </w:r>
-          <w:hyperlink w:anchor="_Toc21948284" w:history="1">
-            <w:r>
-              <w:rPr>
-                <w:rStyle w:val="Hipervnculo"/>
-                <w:rFonts w:ascii="Arial" w:hAnsi="Arial" w:cs="Arial"/>
-                <w:noProof/>
-              </w:rPr>
-              <w:t>Estado del Arte:</w:t>
-            </w:r>
-            <w:r>
-              <w:rPr>
-                <w:noProof/>
-                <w:webHidden/>
-              </w:rPr>
-              <w:tab/>
-            </w:r>
-            <w:r>
-              <w:rPr>
-                <w:noProof/>
-                <w:webHidden/>
-              </w:rPr>
-              <w:fldChar w:fldCharType="begin"/>
-            </w:r>
-            <w:r>
-              <w:rPr>
-                <w:noProof/>
-                <w:webHidden/>
-              </w:rPr>
-              <w:instrText xml:space="preserve"> PAGEREF _Toc21948284 \h </w:instrText>
-            </w:r>
-            <w:r>
-              <w:rPr>
-                <w:noProof/>
-                <w:webHidden/>
-              </w:rPr>
-            </w:r>
-            <w:r>
-              <w:rPr>
-                <w:noProof/>
-                <w:webHidden/>
-              </w:rPr>
-              <w:fldChar w:fldCharType="separate"/>
-            </w:r>
-            <w:r>
-              <w:rPr>
-                <w:noProof/>
-                <w:webHidden/>
-              </w:rPr>
-              <w:t>2</w:t>
-            </w:r>
-            <w:r>
-              <w:rPr>
-                <w:noProof/>
-                <w:webHidden/>
-              </w:rPr>
-              <w:fldChar w:fldCharType="end"/>
-            </w:r>
-          </w:hyperlink>
+          <w:bookmarkStart w:id="0" w:name="_GoBack"/>
+          <w:bookmarkEnd w:id="0"/>
+          <w:r>
+            <w:rPr>
+              <w:rStyle w:val="Hipervnculo"/>
+              <w:noProof/>
+            </w:rPr>
+            <w:fldChar w:fldCharType="begin"/>
+          </w:r>
+          <w:r>
+            <w:rPr>
+              <w:rStyle w:val="Hipervnculo"/>
+              <w:noProof/>
+            </w:rPr>
+            <w:instrText xml:space="preserve"> </w:instrText>
+          </w:r>
+          <w:r>
+            <w:rPr>
+              <w:noProof/>
+            </w:rPr>
+            <w:instrText>HYPERLINK \l "_Toc21977558"</w:instrText>
+          </w:r>
+          <w:r>
+            <w:rPr>
+              <w:rStyle w:val="Hipervnculo"/>
+              <w:noProof/>
+            </w:rPr>
+            <w:instrText xml:space="preserve"> </w:instrText>
+          </w:r>
+          <w:r>
+            <w:rPr>
+              <w:rStyle w:val="Hipervnculo"/>
+              <w:noProof/>
+            </w:rPr>
+          </w:r>
+          <w:r>
+            <w:rPr>
+              <w:rStyle w:val="Hipervnculo"/>
+              <w:noProof/>
+            </w:rPr>
+            <w:fldChar w:fldCharType="separate"/>
+          </w:r>
+          <w:r>
+            <w:rPr>
+              <w:rStyle w:val="Hipervnculo"/>
+              <w:rFonts w:ascii="Arial" w:hAnsi="Arial" w:cs="Arial"/>
+              <w:noProof/>
+            </w:rPr>
+            <w:t>Estado del Arte:</w:t>
+          </w:r>
+          <w:r>
+            <w:rPr>
+              <w:noProof/>
+              <w:webHidden/>
+            </w:rPr>
+            <w:tab/>
+          </w:r>
+          <w:r>
+            <w:rPr>
+              <w:noProof/>
+              <w:webHidden/>
+            </w:rPr>
+            <w:fldChar w:fldCharType="begin"/>
+          </w:r>
+          <w:r>
+            <w:rPr>
+              <w:noProof/>
+              <w:webHidden/>
+            </w:rPr>
+            <w:instrText xml:space="preserve"> PAGEREF _Toc21977558 \h </w:instrText>
+          </w:r>
+          <w:r>
+            <w:rPr>
+              <w:noProof/>
+              <w:webHidden/>
+            </w:rPr>
+          </w:r>
+          <w:r>
+            <w:rPr>
+              <w:noProof/>
+              <w:webHidden/>
+            </w:rPr>
+            <w:fldChar w:fldCharType="separate"/>
+          </w:r>
+          <w:r>
+            <w:rPr>
+              <w:noProof/>
+              <w:webHidden/>
+            </w:rPr>
+            <w:t>2</w:t>
+          </w:r>
+          <w:r>
+            <w:rPr>
+              <w:noProof/>
+              <w:webHidden/>
+            </w:rPr>
+            <w:fldChar w:fldCharType="end"/>
+          </w:r>
+          <w:r>
+            <w:rPr>
+              <w:rStyle w:val="Hipervnculo"/>
+              <w:noProof/>
+            </w:rPr>
+            <w:fldChar w:fldCharType="end"/>
+          </w:r>
         </w:p>
         <w:p>
           <w:pPr>
@@ -760,10 +784,10 @@
             <w:rPr>
               <w:rFonts w:eastAsiaTheme="minorEastAsia"/>
               <w:noProof/>
-              <w:lang w:val="en-GB" w:eastAsia="en-GB"/>
+              <w:lang w:eastAsia="es-ES"/>
             </w:rPr>
           </w:pPr>
-          <w:hyperlink w:anchor="_Toc21948285" w:history="1">
+          <w:hyperlink w:anchor="_Toc21977559" w:history="1">
             <w:r>
               <w:rPr>
                 <w:rStyle w:val="Hipervnculo"/>
@@ -791,7 +815,7 @@
                 <w:noProof/>
                 <w:webHidden/>
               </w:rPr>
-              <w:instrText xml:space="preserve"> PAGEREF _Toc21948285 \h </w:instrText>
+              <w:instrText xml:space="preserve"> PAGEREF _Toc21977559 \h </w:instrText>
             </w:r>
             <w:r>
               <w:rPr>
@@ -831,10 +855,10 @@
             <w:rPr>
               <w:rFonts w:eastAsiaTheme="minorEastAsia"/>
               <w:noProof/>
-              <w:lang w:val="en-GB" w:eastAsia="en-GB"/>
+              <w:lang w:eastAsia="es-ES"/>
             </w:rPr>
           </w:pPr>
-          <w:hyperlink w:anchor="_Toc21948286" w:history="1">
+          <w:hyperlink w:anchor="_Toc21977560" w:history="1">
             <w:r>
               <w:rPr>
                 <w:rStyle w:val="Hipervnculo"/>
@@ -862,7 +886,7 @@
                 <w:noProof/>
                 <w:webHidden/>
               </w:rPr>
-              <w:instrText xml:space="preserve"> PAGEREF _Toc21948286 \h </w:instrText>
+              <w:instrText xml:space="preserve"> PAGEREF _Toc21977560 \h </w:instrText>
             </w:r>
             <w:r>
               <w:rPr>
@@ -902,10 +926,10 @@
             <w:rPr>
               <w:rFonts w:eastAsiaTheme="minorEastAsia"/>
               <w:noProof/>
-              <w:lang w:val="en-GB" w:eastAsia="en-GB"/>
+              <w:lang w:eastAsia="es-ES"/>
             </w:rPr>
           </w:pPr>
-          <w:hyperlink w:anchor="_Toc21948287" w:history="1">
+          <w:hyperlink w:anchor="_Toc21977561" w:history="1">
             <w:r>
               <w:rPr>
                 <w:rStyle w:val="Hipervnculo"/>
@@ -933,7 +957,7 @@
                 <w:noProof/>
                 <w:webHidden/>
               </w:rPr>
-              <w:instrText xml:space="preserve"> PAGEREF _Toc21948287 \h </w:instrText>
+              <w:instrText xml:space="preserve"> PAGEREF _Toc21977561 \h </w:instrText>
             </w:r>
             <w:r>
               <w:rPr>
@@ -973,10 +997,10 @@
             <w:rPr>
               <w:rFonts w:eastAsiaTheme="minorEastAsia"/>
               <w:noProof/>
-              <w:lang w:val="en-GB" w:eastAsia="en-GB"/>
+              <w:lang w:eastAsia="es-ES"/>
             </w:rPr>
           </w:pPr>
-          <w:hyperlink w:anchor="_Toc21948288" w:history="1">
+          <w:hyperlink w:anchor="_Toc21977562" w:history="1">
             <w:r>
               <w:rPr>
                 <w:rStyle w:val="Hipervnculo"/>
@@ -1004,7 +1028,7 @@
                 <w:noProof/>
                 <w:webHidden/>
               </w:rPr>
-              <w:instrText xml:space="preserve"> PAGEREF _Toc21948288 \h </w:instrText>
+              <w:instrText xml:space="preserve"> PAGEREF _Toc21977562 \h </w:instrText>
             </w:r>
             <w:r>
               <w:rPr>
@@ -1044,10 +1068,10 @@
             <w:rPr>
               <w:rFonts w:eastAsiaTheme="minorEastAsia"/>
               <w:noProof/>
-              <w:lang w:val="en-GB" w:eastAsia="en-GB"/>
+              <w:lang w:eastAsia="es-ES"/>
             </w:rPr>
           </w:pPr>
-          <w:hyperlink w:anchor="_Toc21948289" w:history="1">
+          <w:hyperlink w:anchor="_Toc21977563" w:history="1">
             <w:r>
               <w:rPr>
                 <w:rStyle w:val="Hipervnculo"/>
@@ -1075,7 +1099,7 @@
                 <w:noProof/>
                 <w:webHidden/>
               </w:rPr>
-              <w:instrText xml:space="preserve"> PAGEREF _Toc21948289 \h </w:instrText>
+              <w:instrText xml:space="preserve"> PAGEREF _Toc21977563 \h </w:instrText>
             </w:r>
             <w:r>
               <w:rPr>
@@ -1115,10 +1139,10 @@
             <w:rPr>
               <w:rFonts w:eastAsiaTheme="minorEastAsia"/>
               <w:noProof/>
-              <w:lang w:val="en-GB" w:eastAsia="en-GB"/>
+              <w:lang w:eastAsia="es-ES"/>
             </w:rPr>
           </w:pPr>
-          <w:hyperlink w:anchor="_Toc21948290" w:history="1">
+          <w:hyperlink w:anchor="_Toc21977564" w:history="1">
             <w:r>
               <w:rPr>
                 <w:rStyle w:val="Hipervnculo"/>
@@ -1146,7 +1170,7 @@
                 <w:noProof/>
                 <w:webHidden/>
               </w:rPr>
-              <w:instrText xml:space="preserve"> PAGEREF _Toc21948290 \h </w:instrText>
+              <w:instrText xml:space="preserve"> PAGEREF _Toc21977564 \h </w:instrText>
             </w:r>
             <w:r>
               <w:rPr>
@@ -1186,10 +1210,10 @@
             <w:rPr>
               <w:rFonts w:eastAsiaTheme="minorEastAsia"/>
               <w:noProof/>
-              <w:lang w:val="en-GB" w:eastAsia="en-GB"/>
+              <w:lang w:eastAsia="es-ES"/>
             </w:rPr>
           </w:pPr>
-          <w:hyperlink w:anchor="_Toc21948291" w:history="1">
+          <w:hyperlink w:anchor="_Toc21977565" w:history="1">
             <w:r>
               <w:rPr>
                 <w:rStyle w:val="Hipervnculo"/>
@@ -1217,7 +1241,7 @@
                 <w:noProof/>
                 <w:webHidden/>
               </w:rPr>
-              <w:instrText xml:space="preserve"> PAGEREF _Toc21948291 \h </w:instrText>
+              <w:instrText xml:space="preserve"> PAGEREF _Toc21977565 \h </w:instrText>
             </w:r>
             <w:r>
               <w:rPr>
@@ -1273,7 +1297,7 @@
           <w:rFonts w:ascii="Arial" w:hAnsi="Arial" w:cs="Arial"/>
         </w:rPr>
       </w:pPr>
-      <w:bookmarkStart w:id="0" w:name="_Toc21948284"/>
+      <w:bookmarkStart w:id="1" w:name="_Toc21977558"/>
       <w:r>
         <w:rPr>
           <w:rFonts w:ascii="Arial" w:hAnsi="Arial" w:cs="Arial"/>
@@ -1287,7 +1311,7 @@
         </w:rPr>
         <w:t>:</w:t>
       </w:r>
-      <w:bookmarkEnd w:id="0"/>
+      <w:bookmarkEnd w:id="1"/>
     </w:p>
     <w:p>
       <w:pPr>
@@ -1435,15 +1459,7 @@
         <w:rPr>
           <w:rFonts w:ascii="Arial" w:hAnsi="Arial" w:cs="Arial"/>
         </w:rPr>
-        <w:t xml:space="preserve">n en incontables dispositivos como son teléfonos móviles, tabletas, pulseras, relojes, automóviles y televisores. Por poner algún ejemplo de la variedad de dispositivos tenemos, por </w:t>
-      </w:r>
-      <w:bookmarkStart w:id="1" w:name="_GoBack"/>
-      <w:bookmarkEnd w:id="1"/>
-      <w:r>
-        <w:rPr>
-          <w:rFonts w:ascii="Arial" w:hAnsi="Arial" w:cs="Arial"/>
-        </w:rPr>
-        <w:t xml:space="preserve">el lado de Android, televisores de marcas como </w:t>
+        <w:t xml:space="preserve">n en incontables dispositivos como son teléfonos móviles, tabletas, pulseras, relojes, automóviles y televisores. Por poner algún ejemplo de la variedad de dispositivos tenemos, por el lado de Android, televisores de marcas como </w:t>
       </w:r>
       <w:r>
         <w:rPr>
@@ -1611,10 +1627,10 @@
       <w:r>
         <w:rPr>
           <w:noProof/>
-          <w:lang w:val="en-GB" w:eastAsia="en-GB"/>
+          <w:lang w:eastAsia="es-ES"/>
         </w:rPr>
         <w:drawing>
-          <wp:inline distT="0" distB="0" distL="0" distR="0" wp14:anchorId="1A41864B" wp14:editId="5EC9B6C6">
+          <wp:inline distT="0" distB="0" distL="0" distR="0" wp14:anchorId="3B63A045" wp14:editId="7808425E">
             <wp:extent cx="3649851" cy="2062166"/>
             <wp:effectExtent l="0" t="0" r="8255" b="0"/>
             <wp:docPr id="1" name="Imagen 1" descr="Resultado de imagen de smartwatches android"/>
@@ -2112,10 +2128,10 @@
       <w:r>
         <w:rPr>
           <w:noProof/>
-          <w:lang w:val="en-GB" w:eastAsia="en-GB"/>
+          <w:lang w:eastAsia="es-ES"/>
         </w:rPr>
         <w:drawing>
-          <wp:inline distT="0" distB="0" distL="0" distR="0" wp14:anchorId="7B75A75D" wp14:editId="6BA28807">
+          <wp:inline distT="0" distB="0" distL="0" distR="0" wp14:anchorId="6FE6FF0A" wp14:editId="0BD31C3F">
             <wp:extent cx="4200041" cy="2491182"/>
             <wp:effectExtent l="0" t="0" r="0" b="4445"/>
             <wp:docPr id="3" name="Imagen 3"/>
@@ -2405,7 +2421,7 @@
           <w:rFonts w:ascii="Arial" w:hAnsi="Arial" w:cs="Arial"/>
         </w:rPr>
       </w:pPr>
-      <w:bookmarkStart w:id="2" w:name="_Toc21948285"/>
+      <w:bookmarkStart w:id="2" w:name="_Toc21977559"/>
       <w:r>
         <w:rPr>
           <w:rFonts w:ascii="Arial" w:hAnsi="Arial" w:cs="Arial"/>
@@ -2440,6 +2456,7 @@
         </w:rPr>
         <w:t xml:space="preserve">permite conectarse a cualquier </w:t>
       </w:r>
+      <w:proofErr w:type="spellStart"/>
       <w:r>
         <w:rPr>
           <w:rFonts w:ascii="Arial" w:hAnsi="Arial" w:cs="Arial"/>
@@ -2447,6 +2464,7 @@
         </w:rPr>
         <w:t>wereable</w:t>
       </w:r>
+      <w:proofErr w:type="spellEnd"/>
       <w:r>
         <w:rPr>
           <w:rFonts w:ascii="Arial" w:hAnsi="Arial" w:cs="Arial"/>
@@ -2560,10 +2578,10 @@
       <w:r>
         <w:rPr>
           <w:noProof/>
-          <w:lang w:val="en-GB" w:eastAsia="en-GB"/>
+          <w:lang w:eastAsia="es-ES"/>
         </w:rPr>
         <w:drawing>
-          <wp:inline distT="0" distB="0" distL="0" distR="0" wp14:anchorId="55496E73" wp14:editId="7D1F1FFE">
+          <wp:inline distT="0" distB="0" distL="0" distR="0" wp14:anchorId="3CEF48DF" wp14:editId="42CB5E64">
             <wp:extent cx="1455892" cy="2564970"/>
             <wp:effectExtent l="0" t="0" r="0" b="6985"/>
             <wp:docPr id="4" name="Imagen 4"/>
@@ -2601,10 +2619,10 @@
       <w:r>
         <w:rPr>
           <w:noProof/>
-          <w:lang w:val="en-GB" w:eastAsia="en-GB"/>
+          <w:lang w:eastAsia="es-ES"/>
         </w:rPr>
         <w:drawing>
-          <wp:inline distT="0" distB="0" distL="0" distR="0" wp14:anchorId="2E1B5AE5" wp14:editId="6A7AD456">
+          <wp:inline distT="0" distB="0" distL="0" distR="0" wp14:anchorId="0EF0F1D5" wp14:editId="4C7A2124">
             <wp:extent cx="1447200" cy="2563200"/>
             <wp:effectExtent l="0" t="0" r="635" b="8890"/>
             <wp:docPr id="5" name="Imagen 5"/>
@@ -2642,10 +2660,10 @@
       <w:r>
         <w:rPr>
           <w:noProof/>
-          <w:lang w:val="en-GB" w:eastAsia="en-GB"/>
+          <w:lang w:eastAsia="es-ES"/>
         </w:rPr>
         <w:drawing>
-          <wp:inline distT="0" distB="0" distL="0" distR="0" wp14:anchorId="0530DC95" wp14:editId="3E8B04D7">
+          <wp:inline distT="0" distB="0" distL="0" distR="0" wp14:anchorId="045634BA" wp14:editId="7A318474">
             <wp:extent cx="1443600" cy="2563200"/>
             <wp:effectExtent l="0" t="0" r="4445" b="8890"/>
             <wp:docPr id="6" name="Imagen 6"/>
@@ -2707,10 +2725,10 @@
       <w:r>
         <w:rPr>
           <w:noProof/>
-          <w:lang w:val="en-GB" w:eastAsia="en-GB"/>
+          <w:lang w:eastAsia="es-ES"/>
         </w:rPr>
         <w:drawing>
-          <wp:inline distT="0" distB="0" distL="0" distR="0" wp14:anchorId="7645753C" wp14:editId="61AF636D">
+          <wp:inline distT="0" distB="0" distL="0" distR="0" wp14:anchorId="58B361E1" wp14:editId="74BEEBCC">
             <wp:extent cx="3463871" cy="1949148"/>
             <wp:effectExtent l="0" t="0" r="3810" b="0"/>
             <wp:docPr id="7" name="Imagen 7" descr="Captura de pantalla"/>
@@ -2809,7 +2827,7 @@
           <w:rFonts w:ascii="Arial" w:hAnsi="Arial" w:cs="Arial"/>
         </w:rPr>
       </w:pPr>
-      <w:bookmarkStart w:id="3" w:name="_Toc21948286"/>
+      <w:bookmarkStart w:id="3" w:name="_Toc21977560"/>
       <w:proofErr w:type="spellStart"/>
       <w:r>
         <w:rPr>
@@ -2982,7 +3000,7 @@
           <w:rFonts w:ascii="Arial" w:hAnsi="Arial" w:cs="Arial"/>
         </w:rPr>
       </w:pPr>
-      <w:bookmarkStart w:id="4" w:name="_Toc21948287"/>
+      <w:bookmarkStart w:id="4" w:name="_Toc21977561"/>
       <w:proofErr w:type="spellStart"/>
       <w:r>
         <w:rPr>
@@ -2995,9 +3013,17 @@
         <w:rPr>
           <w:rFonts w:ascii="Arial" w:hAnsi="Arial" w:cs="Arial"/>
         </w:rPr>
-        <w:t xml:space="preserve"> Wereable</w:t>
+        <w:t xml:space="preserve"> </w:t>
+      </w:r>
+      <w:proofErr w:type="spellStart"/>
+      <w:r>
+        <w:rPr>
+          <w:rFonts w:ascii="Arial" w:hAnsi="Arial" w:cs="Arial"/>
+        </w:rPr>
+        <w:t>Wereable</w:t>
       </w:r>
       <w:bookmarkEnd w:id="4"/>
+      <w:proofErr w:type="spellEnd"/>
     </w:p>
     <w:p>
       <w:pPr>
@@ -3125,10 +3151,10 @@
       <w:r>
         <w:rPr>
           <w:noProof/>
-          <w:lang w:val="en-GB" w:eastAsia="en-GB"/>
+          <w:lang w:eastAsia="es-ES"/>
         </w:rPr>
         <w:drawing>
-          <wp:inline distT="0" distB="0" distL="0" distR="0" wp14:anchorId="20862457" wp14:editId="552CEBFB">
+          <wp:inline distT="0" distB="0" distL="0" distR="0" wp14:anchorId="5B68E300" wp14:editId="61D9546F">
             <wp:extent cx="1609200" cy="2563200"/>
             <wp:effectExtent l="0" t="0" r="0" b="8890"/>
             <wp:docPr id="8" name="Imagen 8" descr="Captura de pantalla"/>
@@ -3182,10 +3208,10 @@
       <w:r>
         <w:rPr>
           <w:noProof/>
-          <w:lang w:val="en-GB" w:eastAsia="en-GB"/>
+          <w:lang w:eastAsia="es-ES"/>
         </w:rPr>
         <w:drawing>
-          <wp:inline distT="0" distB="0" distL="0" distR="0" wp14:anchorId="3765D5E0" wp14:editId="58CAB61C">
+          <wp:inline distT="0" distB="0" distL="0" distR="0" wp14:anchorId="69891391" wp14:editId="4AC09B6F">
             <wp:extent cx="1609200" cy="2563200"/>
             <wp:effectExtent l="0" t="0" r="0" b="8890"/>
             <wp:docPr id="9" name="Imagen 9" descr="Captura de pantalla"/>
@@ -3239,10 +3265,10 @@
       <w:r>
         <w:rPr>
           <w:noProof/>
-          <w:lang w:val="en-GB" w:eastAsia="en-GB"/>
+          <w:lang w:eastAsia="es-ES"/>
         </w:rPr>
         <w:drawing>
-          <wp:inline distT="0" distB="0" distL="0" distR="0" wp14:anchorId="73B931CD" wp14:editId="22B87950">
+          <wp:inline distT="0" distB="0" distL="0" distR="0" wp14:anchorId="5A17D188" wp14:editId="5ECE30EF">
             <wp:extent cx="1609200" cy="2563200"/>
             <wp:effectExtent l="0" t="0" r="0" b="8890"/>
             <wp:docPr id="10" name="Imagen 10" descr="Captura de pantalla"/>
@@ -3329,7 +3355,21 @@
         <w:rPr>
           <w:rFonts w:ascii="Arial" w:hAnsi="Arial" w:cs="Arial"/>
         </w:rPr>
-        <w:t xml:space="preserve"> Wereable. Fuente ([7])</w:t>
+        <w:t xml:space="preserve"> </w:t>
+      </w:r>
+      <w:proofErr w:type="spellStart"/>
+      <w:r>
+        <w:rPr>
+          <w:rFonts w:ascii="Arial" w:hAnsi="Arial" w:cs="Arial"/>
+        </w:rPr>
+        <w:t>Wereable</w:t>
+      </w:r>
+      <w:proofErr w:type="spellEnd"/>
+      <w:r>
+        <w:rPr>
+          <w:rFonts w:ascii="Arial" w:hAnsi="Arial" w:cs="Arial"/>
+        </w:rPr>
+        <w:t>. Fuente ([7])</w:t>
       </w:r>
     </w:p>
     <w:p>
@@ -3339,7 +3379,7 @@
           <w:rFonts w:ascii="Arial" w:hAnsi="Arial" w:cs="Arial"/>
         </w:rPr>
       </w:pPr>
-      <w:bookmarkStart w:id="5" w:name="_Toc21948288"/>
+      <w:bookmarkStart w:id="5" w:name="_Toc21977562"/>
       <w:r>
         <w:rPr>
           <w:rFonts w:ascii="Arial" w:hAnsi="Arial" w:cs="Arial"/>
@@ -3745,10 +3785,10 @@
       <w:r>
         <w:rPr>
           <w:noProof/>
-          <w:lang w:val="en-GB" w:eastAsia="en-GB"/>
+          <w:lang w:eastAsia="es-ES"/>
         </w:rPr>
         <w:drawing>
-          <wp:inline distT="0" distB="0" distL="0" distR="0" wp14:anchorId="1A12C503" wp14:editId="5D1CBA7D">
+          <wp:inline distT="0" distB="0" distL="0" distR="0" wp14:anchorId="27383B8F" wp14:editId="3351A4A8">
             <wp:extent cx="3085504" cy="1921790"/>
             <wp:effectExtent l="0" t="0" r="635" b="2540"/>
             <wp:docPr id="11" name="Imagen 11"/>
@@ -3841,7 +3881,7 @@
           <w:rFonts w:ascii="Arial" w:hAnsi="Arial" w:cs="Arial"/>
         </w:rPr>
       </w:pPr>
-      <w:bookmarkStart w:id="6" w:name="_Toc21948289"/>
+      <w:bookmarkStart w:id="6" w:name="_Toc21977563"/>
       <w:r>
         <w:rPr>
           <w:rFonts w:ascii="Arial" w:hAnsi="Arial" w:cs="Arial"/>
@@ -4723,7 +4763,7 @@
           <w:rFonts w:ascii="Arial" w:hAnsi="Arial" w:cs="Arial"/>
         </w:rPr>
       </w:pPr>
-      <w:bookmarkStart w:id="7" w:name="_Toc21948290"/>
+      <w:bookmarkStart w:id="7" w:name="_Toc21977564"/>
       <w:r>
         <w:rPr>
           <w:rFonts w:ascii="Arial" w:hAnsi="Arial" w:cs="Arial"/>
@@ -5712,10 +5752,10 @@
       <w:r>
         <w:rPr>
           <w:noProof/>
-          <w:lang w:val="en-GB" w:eastAsia="en-GB"/>
+          <w:lang w:eastAsia="es-ES"/>
         </w:rPr>
         <w:drawing>
-          <wp:inline distT="0" distB="0" distL="0" distR="0" wp14:anchorId="5E623E0E" wp14:editId="5940505D">
+          <wp:inline distT="0" distB="0" distL="0" distR="0" wp14:anchorId="5E26945A" wp14:editId="091619F0">
             <wp:extent cx="4972050" cy="3175938"/>
             <wp:effectExtent l="0" t="0" r="0" b="5715"/>
             <wp:docPr id="12" name="Imagen 12"/>
@@ -5794,7 +5834,7 @@
           <w:rFonts w:ascii="Arial" w:hAnsi="Arial" w:cs="Arial"/>
         </w:rPr>
       </w:pPr>
-      <w:bookmarkStart w:id="8" w:name="_Toc21948291"/>
+      <w:bookmarkStart w:id="8" w:name="_Toc21977565"/>
       <w:r>
         <w:rPr>
           <w:rFonts w:ascii="Arial" w:hAnsi="Arial" w:cs="Arial"/>
@@ -6158,7 +6198,21 @@
         <w:rPr>
           <w:rFonts w:ascii="Arial" w:hAnsi="Arial" w:cs="Arial"/>
         </w:rPr>
-        <w:t xml:space="preserve"> Wereable </w:t>
+        <w:t xml:space="preserve"> </w:t>
+      </w:r>
+      <w:proofErr w:type="spellStart"/>
+      <w:r>
+        <w:rPr>
+          <w:rFonts w:ascii="Arial" w:hAnsi="Arial" w:cs="Arial"/>
+        </w:rPr>
+        <w:t>Wereable</w:t>
+      </w:r>
+      <w:proofErr w:type="spellEnd"/>
+      <w:r>
+        <w:rPr>
+          <w:rFonts w:ascii="Arial" w:hAnsi="Arial" w:cs="Arial"/>
+        </w:rPr>
+        <w:t xml:space="preserve"> </w:t>
       </w:r>
       <w:proofErr w:type="spellStart"/>
       <w:r>
@@ -6469,7 +6523,21 @@
         <w:rPr>
           <w:rFonts w:ascii="Arial" w:hAnsi="Arial" w:cs="Arial"/>
         </w:rPr>
-        <w:t xml:space="preserve"> for Home-</w:t>
+        <w:t xml:space="preserve"> </w:t>
+      </w:r>
+      <w:proofErr w:type="spellStart"/>
+      <w:r>
+        <w:rPr>
+          <w:rFonts w:ascii="Arial" w:hAnsi="Arial" w:cs="Arial"/>
+        </w:rPr>
+        <w:t>for</w:t>
+      </w:r>
+      <w:proofErr w:type="spellEnd"/>
+      <w:r>
+        <w:rPr>
+          <w:rFonts w:ascii="Arial" w:hAnsi="Arial" w:cs="Arial"/>
+        </w:rPr>
+        <w:t xml:space="preserve"> Home-</w:t>
       </w:r>
       <w:proofErr w:type="spellStart"/>
       <w:r>
@@ -6523,7 +6591,21 @@
         <w:rPr>
           <w:rFonts w:ascii="Arial" w:hAnsi="Arial" w:cs="Arial"/>
         </w:rPr>
-        <w:t xml:space="preserve"> 2014 11th International Conference on Wearable and </w:t>
+        <w:t xml:space="preserve"> 2014 11th International Conference </w:t>
+      </w:r>
+      <w:proofErr w:type="spellStart"/>
+      <w:r>
+        <w:rPr>
+          <w:rFonts w:ascii="Arial" w:hAnsi="Arial" w:cs="Arial"/>
+        </w:rPr>
+        <w:t>on</w:t>
+      </w:r>
+      <w:proofErr w:type="spellEnd"/>
+      <w:r>
+        <w:rPr>
+          <w:rFonts w:ascii="Arial" w:hAnsi="Arial" w:cs="Arial"/>
+        </w:rPr>
+        <w:t xml:space="preserve"> Wearable and </w:t>
       </w:r>
       <w:proofErr w:type="spellStart"/>
       <w:r>
@@ -6755,7 +6837,21 @@
         <w:rPr>
           <w:rFonts w:ascii="Arial" w:hAnsi="Arial" w:cs="Arial"/>
         </w:rPr>
-        <w:t xml:space="preserve"> Wereable. [Consultado el: 07/10/2019]. Disponible en </w:t>
+        <w:t xml:space="preserve"> </w:t>
+      </w:r>
+      <w:proofErr w:type="spellStart"/>
+      <w:r>
+        <w:rPr>
+          <w:rFonts w:ascii="Arial" w:hAnsi="Arial" w:cs="Arial"/>
+        </w:rPr>
+        <w:t>Wereable</w:t>
+      </w:r>
+      <w:proofErr w:type="spellEnd"/>
+      <w:r>
+        <w:rPr>
+          <w:rFonts w:ascii="Arial" w:hAnsi="Arial" w:cs="Arial"/>
+        </w:rPr>
+        <w:t xml:space="preserve">. [Consultado el: 07/10/2019]. Disponible en </w:t>
       </w:r>
       <w:r>
         <w:rPr>
@@ -6931,21 +7027,7 @@
         <w:rPr>
           <w:rFonts w:ascii="Arial" w:hAnsi="Arial" w:cs="Arial"/>
         </w:rPr>
-        <w:t xml:space="preserve">López, Gregorio; Custodia, </w:t>
-      </w:r>
-      <w:proofErr w:type="spellStart"/>
-      <w:r>
-        <w:rPr>
-          <w:rFonts w:ascii="Arial" w:hAnsi="Arial" w:cs="Arial"/>
-        </w:rPr>
-        <w:t>Victor</w:t>
-      </w:r>
-      <w:proofErr w:type="spellEnd"/>
-      <w:r>
-        <w:rPr>
-          <w:rFonts w:ascii="Arial" w:hAnsi="Arial" w:cs="Arial"/>
-        </w:rPr>
-        <w:t>; Moreno, José Ignacio. LOBIN: E-</w:t>
+        <w:t>López, Gregorio; Custodia, Victor; Moreno, José Ignacio. LOBIN: E-</w:t>
       </w:r>
       <w:proofErr w:type="spellStart"/>
       <w:r>
@@ -6987,7 +7069,21 @@
         <w:rPr>
           <w:rFonts w:ascii="Arial" w:hAnsi="Arial" w:cs="Arial"/>
         </w:rPr>
-        <w:t xml:space="preserve"> for </w:t>
+        <w:t xml:space="preserve"> </w:t>
+      </w:r>
+      <w:proofErr w:type="spellStart"/>
+      <w:r>
+        <w:rPr>
+          <w:rFonts w:ascii="Arial" w:hAnsi="Arial" w:cs="Arial"/>
+        </w:rPr>
+        <w:t>for</w:t>
+      </w:r>
+      <w:proofErr w:type="spellEnd"/>
+      <w:r>
+        <w:rPr>
+          <w:rFonts w:ascii="Arial" w:hAnsi="Arial" w:cs="Arial"/>
+        </w:rPr>
+        <w:t xml:space="preserve"> </w:t>
       </w:r>
       <w:proofErr w:type="spellStart"/>
       <w:r>
@@ -7057,7 +7153,21 @@
         <w:rPr>
           <w:rFonts w:ascii="Arial" w:hAnsi="Arial" w:cs="Arial"/>
         </w:rPr>
-        <w:t xml:space="preserve"> on </w:t>
+        <w:t xml:space="preserve"> </w:t>
+      </w:r>
+      <w:proofErr w:type="spellStart"/>
+      <w:r>
+        <w:rPr>
+          <w:rFonts w:ascii="Arial" w:hAnsi="Arial" w:cs="Arial"/>
+        </w:rPr>
+        <w:t>on</w:t>
+      </w:r>
+      <w:proofErr w:type="spellEnd"/>
+      <w:r>
+        <w:rPr>
+          <w:rFonts w:ascii="Arial" w:hAnsi="Arial" w:cs="Arial"/>
+        </w:rPr>
+        <w:t xml:space="preserve"> </w:t>
       </w:r>
       <w:proofErr w:type="spellStart"/>
       <w:r>
@@ -7649,7 +7759,7 @@
 </file>
 
 <file path=word/numbering.xml><?xml version="1.0" encoding="utf-8"?>
-<w:numbering xmlns:wpc="http://schemas.microsoft.com/office/word/2010/wordprocessingCanvas" xmlns:cx="http://schemas.microsoft.com/office/drawing/2014/chartex" xmlns:cx1="http://schemas.microsoft.com/office/drawing/2015/9/8/chartex" xmlns:mc="http://schemas.openxmlformats.org/markup-compatibility/2006" xmlns:o="urn:schemas-microsoft-com:office:office" xmlns:r="http://schemas.openxmlformats.org/officeDocument/2006/relationships" xmlns:m="http://schemas.openxmlformats.org/officeDocument/2006/math" xmlns:v="urn:schemas-microsoft-com:vml" xmlns:wp14="http://schemas.microsoft.com/office/word/2010/wordprocessingDrawing" xmlns:wp="http://schemas.openxmlformats.org/drawingml/2006/wordprocessingDrawing" xmlns:w10="urn:schemas-microsoft-com:office:word" xmlns:w="http://schemas.openxmlformats.org/wordprocessingml/2006/main" xmlns:w14="http://schemas.microsoft.com/office/word/2010/wordml" xmlns:w15="http://schemas.microsoft.com/office/word/2012/wordml" xmlns:w16se="http://schemas.microsoft.com/office/word/2015/wordml/symex" xmlns:wpg="http://schemas.microsoft.com/office/word/2010/wordprocessingGroup" xmlns:wpi="http://schemas.microsoft.com/office/word/2010/wordprocessingInk" xmlns:wne="http://schemas.microsoft.com/office/word/2006/wordml" xmlns:wps="http://schemas.microsoft.com/office/word/2010/wordprocessingShape" mc:Ignorable="w14 w15 w16se wp14">
+<w:numbering xmlns:wpc="http://schemas.microsoft.com/office/word/2010/wordprocessingCanvas" xmlns:cx="http://schemas.microsoft.com/office/drawing/2014/chartex" xmlns:mc="http://schemas.openxmlformats.org/markup-compatibility/2006" xmlns:o="urn:schemas-microsoft-com:office:office" xmlns:r="http://schemas.openxmlformats.org/officeDocument/2006/relationships" xmlns:m="http://schemas.openxmlformats.org/officeDocument/2006/math" xmlns:v="urn:schemas-microsoft-com:vml" xmlns:wp14="http://schemas.microsoft.com/office/word/2010/wordprocessingDrawing" xmlns:wp="http://schemas.openxmlformats.org/drawingml/2006/wordprocessingDrawing" xmlns:w10="urn:schemas-microsoft-com:office:word" xmlns:w="http://schemas.openxmlformats.org/wordprocessingml/2006/main" xmlns:w14="http://schemas.microsoft.com/office/word/2010/wordml" xmlns:w15="http://schemas.microsoft.com/office/word/2012/wordml" xmlns:w16se="http://schemas.microsoft.com/office/word/2015/wordml/symex" xmlns:wpg="http://schemas.microsoft.com/office/word/2010/wordprocessingGroup" xmlns:wpi="http://schemas.microsoft.com/office/word/2010/wordprocessingInk" xmlns:wne="http://schemas.microsoft.com/office/word/2006/wordml" xmlns:wps="http://schemas.microsoft.com/office/word/2010/wordprocessingShape" mc:Ignorable="w14 w15 w16se wp14">
   <w:abstractNum w:abstractNumId="0" w15:restartNumberingAfterBreak="0">
     <w:nsid w:val="077C4F0F"/>
     <w:multiLevelType w:val="hybridMultilevel"/>
@@ -9202,7 +9312,7 @@
 </file>
 
 <file path=word/glossary/document.xml><?xml version="1.0" encoding="utf-8"?>
-<w:glossaryDocument xmlns:wpc="http://schemas.microsoft.com/office/word/2010/wordprocessingCanvas" xmlns:cx="http://schemas.microsoft.com/office/drawing/2014/chartex" xmlns:cx1="http://schemas.microsoft.com/office/drawing/2015/9/8/chartex" xmlns:mc="http://schemas.openxmlformats.org/markup-compatibility/2006" xmlns:o="urn:schemas-microsoft-com:office:office" xmlns:r="http://schemas.openxmlformats.org/officeDocument/2006/relationships" xmlns:m="http://schemas.openxmlformats.org/officeDocument/2006/math" xmlns:v="urn:schemas-microsoft-com:vml" xmlns:wp14="http://schemas.microsoft.com/office/word/2010/wordprocessingDrawing" xmlns:wp="http://schemas.openxmlformats.org/drawingml/2006/wordprocessingDrawing" xmlns:w10="urn:schemas-microsoft-com:office:word" xmlns:w="http://schemas.openxmlformats.org/wordprocessingml/2006/main" xmlns:w14="http://schemas.microsoft.com/office/word/2010/wordml" xmlns:w15="http://schemas.microsoft.com/office/word/2012/wordml" xmlns:w16se="http://schemas.microsoft.com/office/word/2015/wordml/symex" xmlns:wpg="http://schemas.microsoft.com/office/word/2010/wordprocessingGroup" xmlns:wpi="http://schemas.microsoft.com/office/word/2010/wordprocessingInk" xmlns:wne="http://schemas.microsoft.com/office/word/2006/wordml" xmlns:wps="http://schemas.microsoft.com/office/word/2010/wordprocessingShape" mc:Ignorable="w14 w15 w16se wp14">
+<w:glossaryDocument xmlns:wpc="http://schemas.microsoft.com/office/word/2010/wordprocessingCanvas" xmlns:cx="http://schemas.microsoft.com/office/drawing/2014/chartex" xmlns:mc="http://schemas.openxmlformats.org/markup-compatibility/2006" xmlns:o="urn:schemas-microsoft-com:office:office" xmlns:r="http://schemas.openxmlformats.org/officeDocument/2006/relationships" xmlns:m="http://schemas.openxmlformats.org/officeDocument/2006/math" xmlns:v="urn:schemas-microsoft-com:vml" xmlns:wp14="http://schemas.microsoft.com/office/word/2010/wordprocessingDrawing" xmlns:wp="http://schemas.openxmlformats.org/drawingml/2006/wordprocessingDrawing" xmlns:w10="urn:schemas-microsoft-com:office:word" xmlns:w="http://schemas.openxmlformats.org/wordprocessingml/2006/main" xmlns:w14="http://schemas.microsoft.com/office/word/2010/wordml" xmlns:w15="http://schemas.microsoft.com/office/word/2012/wordml" xmlns:w16se="http://schemas.microsoft.com/office/word/2015/wordml/symex" xmlns:wpg="http://schemas.microsoft.com/office/word/2010/wordprocessingGroup" xmlns:wpi="http://schemas.microsoft.com/office/word/2010/wordprocessingInk" xmlns:wne="http://schemas.microsoft.com/office/word/2006/wordml" xmlns:wps="http://schemas.microsoft.com/office/word/2010/wordprocessingShape" mc:Ignorable="w14 w15 w16se wp14">
   <w:docParts>
     <w:docPart>
       <w:docPartPr>
@@ -9342,6 +9452,7 @@
   </w:compat>
   <w:rsids>
     <w:rsidRoot w:val="0033727A"/>
+    <w:rsid w:val="000D2ADD"/>
     <w:rsid w:val="00154FFF"/>
     <w:rsid w:val="002830E2"/>
     <w:rsid w:val="002A5564"/>
@@ -10109,7 +10220,7 @@
 </file>
 
 <file path=customXml/itemProps2.xml><?xml version="1.0" encoding="utf-8"?>
-<ds:datastoreItem xmlns:ds="http://schemas.openxmlformats.org/officeDocument/2006/customXml" ds:itemID="{8BACD4FD-2EA2-41EF-A66E-103E71190978}">
+<ds:datastoreItem xmlns:ds="http://schemas.openxmlformats.org/officeDocument/2006/customXml" ds:itemID="{B7A47CDF-1C6C-4C28-BA13-5533C8EDD0D7}">
   <ds:schemaRefs>
     <ds:schemaRef ds:uri="http://schemas.openxmlformats.org/officeDocument/2006/bibliography"/>
   </ds:schemaRefs>

</xml_diff>